<commit_message>
Przegląd Unity i Unreala.
</commit_message>
<xml_diff>
--- a/praca.docx
+++ b/praca.docx
@@ -147,18 +147,12 @@
           <w:placeholder>
             <w:docPart w:val="A4CF0A1D756841F0808EBB1DC7F1E65E"/>
           </w:placeholder>
-          <w:showingPlcHdr/>
         </w:sdtPr>
         <w:sdtEndPr/>
         <w:sdtContent>
-          <w:bookmarkStart w:id="1" w:name="_GoBack"/>
           <w:r>
-            <w:rPr>
-              <w:rStyle w:val="Tekstzastpczy"/>
-            </w:rPr>
-            <w:t>Tytuł pracy</w:t>
+            <w:t>Symulator graficzny procesu fizycznego w środowisku DirectX</w:t>
           </w:r>
-          <w:bookmarkEnd w:id="1"/>
         </w:sdtContent>
       </w:sdt>
       <w:bookmarkEnd w:id="0"/>
@@ -174,7 +168,38 @@
       </w:pPr>
       <w:r>
         <w:tab/>
-        <w:t>Tytuł pracy w język angielskim</w:t>
+      </w:r>
+      <w:proofErr w:type="spellStart"/>
+      <w:r>
+        <w:t>Graphic</w:t>
+      </w:r>
+      <w:proofErr w:type="spellEnd"/>
+      <w:r>
+        <w:t xml:space="preserve"> </w:t>
+      </w:r>
+      <w:proofErr w:type="spellStart"/>
+      <w:r>
+        <w:t>simulator</w:t>
+      </w:r>
+      <w:proofErr w:type="spellEnd"/>
+      <w:r>
+        <w:t xml:space="preserve"> of a </w:t>
+      </w:r>
+      <w:proofErr w:type="spellStart"/>
+      <w:r>
+        <w:t>physical</w:t>
+      </w:r>
+      <w:proofErr w:type="spellEnd"/>
+      <w:r>
+        <w:t xml:space="preserve"> </w:t>
+      </w:r>
+      <w:proofErr w:type="spellStart"/>
+      <w:r>
+        <w:t>process</w:t>
+      </w:r>
+      <w:proofErr w:type="spellEnd"/>
+      <w:r>
+        <w:t xml:space="preserve"> in DirectX</w:t>
       </w:r>
     </w:p>
     <w:p>
@@ -198,16 +223,14 @@
         </w:tabs>
         <w:jc w:val="left"/>
       </w:pPr>
-      <w:bookmarkStart w:id="2" w:name="Imie"/>
+      <w:bookmarkStart w:id="1" w:name="Imie"/>
       <w:r>
         <w:tab/>
       </w:r>
-      <w:bookmarkStart w:id="3" w:name="Nazwisko"/>
-      <w:bookmarkEnd w:id="2"/>
-      <w:r>
-        <w:t>Imię Nazwisko</w:t>
-      </w:r>
-      <w:bookmarkEnd w:id="3"/>
+      <w:bookmarkEnd w:id="1"/>
+      <w:r>
+        <w:t>Wojciech Sobczak</w:t>
+      </w:r>
     </w:p>
     <w:p>
       <w:pPr>
@@ -256,12 +279,29 @@
         <w:tab/>
       </w:r>
       <w:r>
+        <w:t xml:space="preserve">doc. dr inż. Jacek </w:t>
+      </w:r>
+      <w:proofErr w:type="spellStart"/>
+      <w:r>
+        <w:t>Jarnicki</w:t>
+      </w:r>
+      <w:proofErr w:type="spellEnd"/>
+      <w:r>
         <w:rPr>
           <w:sz w:val="28"/>
           <w:szCs w:val="28"/>
         </w:rPr>
-        <w:t>tytuł, Imię Nazwisko, Jednostka</w:t>
-      </w:r>
+        <w:t xml:space="preserve">, </w:t>
+      </w:r>
+      <w:proofErr w:type="spellStart"/>
+      <w:r>
+        <w:rPr>
+          <w:sz w:val="28"/>
+          <w:szCs w:val="28"/>
+        </w:rPr>
+        <w:t>ZSKiD</w:t>
+      </w:r>
+      <w:proofErr w:type="spellEnd"/>
     </w:p>
     <w:p>
       <w:pPr>
@@ -1608,7 +1648,7 @@
       <w:r>
         <w:br w:type="page"/>
       </w:r>
-      <w:bookmarkStart w:id="4" w:name="_Toc465685659"/>
+      <w:bookmarkStart w:id="2" w:name="_Toc465685659"/>
       <w:r>
         <w:lastRenderedPageBreak/>
         <w:t xml:space="preserve">Spis </w:t>
@@ -1619,7 +1659,7 @@
         </w:rPr>
         <w:t>rysunków</w:t>
       </w:r>
-      <w:bookmarkEnd w:id="4"/>
+      <w:bookmarkEnd w:id="2"/>
     </w:p>
     <w:p>
       <w:pPr>
@@ -1716,12 +1756,12 @@
       <w:pPr>
         <w:pStyle w:val="Nagwek1"/>
       </w:pPr>
-      <w:bookmarkStart w:id="5" w:name="_Toc465685660"/>
+      <w:bookmarkStart w:id="3" w:name="_Toc465685660"/>
       <w:r>
         <w:lastRenderedPageBreak/>
         <w:t>Spis tabel</w:t>
       </w:r>
-      <w:bookmarkEnd w:id="5"/>
+      <w:bookmarkEnd w:id="3"/>
     </w:p>
     <w:p>
       <w:pPr>
@@ -1818,12 +1858,12 @@
       <w:pPr>
         <w:pStyle w:val="Nagwek1"/>
       </w:pPr>
-      <w:bookmarkStart w:id="6" w:name="_Toc465685661"/>
+      <w:bookmarkStart w:id="4" w:name="_Toc465685661"/>
       <w:r>
         <w:lastRenderedPageBreak/>
         <w:t>Spis listingów</w:t>
       </w:r>
-      <w:bookmarkEnd w:id="6"/>
+      <w:bookmarkEnd w:id="4"/>
     </w:p>
     <w:p>
       <w:pPr>
@@ -1920,12 +1960,12 @@
       <w:pPr>
         <w:pStyle w:val="Nagwek1"/>
       </w:pPr>
-      <w:bookmarkStart w:id="7" w:name="_Toc465685662"/>
+      <w:bookmarkStart w:id="5" w:name="_Toc465685662"/>
       <w:r>
         <w:lastRenderedPageBreak/>
         <w:t>Skróty</w:t>
       </w:r>
-      <w:bookmarkEnd w:id="7"/>
+      <w:bookmarkEnd w:id="5"/>
     </w:p>
     <w:p>
       <w:r>
@@ -1943,8 +1983,33 @@
           <w:i/>
           <w:iCs/>
         </w:rPr>
-        <w:t>Open Geospatial Consortium</w:t>
-      </w:r>
+        <w:t xml:space="preserve">Open </w:t>
+      </w:r>
+      <w:proofErr w:type="spellStart"/>
+      <w:r>
+        <w:rPr>
+          <w:i/>
+          <w:iCs/>
+        </w:rPr>
+        <w:t>Geospatial</w:t>
+      </w:r>
+      <w:proofErr w:type="spellEnd"/>
+      <w:r>
+        <w:rPr>
+          <w:i/>
+          <w:iCs/>
+        </w:rPr>
+        <w:t xml:space="preserve"> </w:t>
+      </w:r>
+      <w:proofErr w:type="spellStart"/>
+      <w:r>
+        <w:rPr>
+          <w:i/>
+          <w:iCs/>
+        </w:rPr>
+        <w:t>Consortium</w:t>
+      </w:r>
+      <w:proofErr w:type="spellEnd"/>
       <w:r>
         <w:t>)</w:t>
       </w:r>
@@ -1960,12 +2025,37 @@
       <w:r>
         <w:t xml:space="preserve"> (ang. </w:t>
       </w:r>
+      <w:proofErr w:type="spellStart"/>
       <w:r>
         <w:rPr>
           <w:i/>
           <w:iCs/>
         </w:rPr>
-        <w:t>eXtensible Markup Language</w:t>
+        <w:t>eXtensible</w:t>
+      </w:r>
+      <w:proofErr w:type="spellEnd"/>
+      <w:r>
+        <w:rPr>
+          <w:i/>
+          <w:iCs/>
+        </w:rPr>
+        <w:t xml:space="preserve"> </w:t>
+      </w:r>
+      <w:proofErr w:type="spellStart"/>
+      <w:r>
+        <w:rPr>
+          <w:i/>
+          <w:iCs/>
+        </w:rPr>
+        <w:t>Markup</w:t>
+      </w:r>
+      <w:proofErr w:type="spellEnd"/>
+      <w:r>
+        <w:rPr>
+          <w:i/>
+          <w:iCs/>
+        </w:rPr>
+        <w:t xml:space="preserve"> Language</w:t>
       </w:r>
       <w:r>
         <w:t>)</w:t>
@@ -1987,8 +2077,17 @@
           <w:i/>
           <w:iCs/>
         </w:rPr>
-        <w:t>Simple Object Access Protocol</w:t>
-      </w:r>
+        <w:t xml:space="preserve">Simple Object Access </w:t>
+      </w:r>
+      <w:proofErr w:type="spellStart"/>
+      <w:r>
+        <w:rPr>
+          <w:i/>
+          <w:iCs/>
+        </w:rPr>
+        <w:t>Protocol</w:t>
+      </w:r>
+      <w:proofErr w:type="spellEnd"/>
       <w:r>
         <w:t>)</w:t>
       </w:r>
@@ -2009,7 +2108,23 @@
           <w:i/>
           <w:iCs/>
         </w:rPr>
-        <w:t>Web Services Description Language</w:t>
+        <w:t xml:space="preserve">Web Services </w:t>
+      </w:r>
+      <w:proofErr w:type="spellStart"/>
+      <w:r>
+        <w:rPr>
+          <w:i/>
+          <w:iCs/>
+        </w:rPr>
+        <w:t>Description</w:t>
+      </w:r>
+      <w:proofErr w:type="spellEnd"/>
+      <w:r>
+        <w:rPr>
+          <w:i/>
+          <w:iCs/>
+        </w:rPr>
+        <w:t xml:space="preserve"> Language</w:t>
       </w:r>
       <w:r>
         <w:t>)</w:t>
@@ -2031,7 +2146,23 @@
           <w:i/>
           <w:iCs/>
         </w:rPr>
-        <w:t>Universal Description Discovery and Integration</w:t>
+        <w:t xml:space="preserve">Universal </w:t>
+      </w:r>
+      <w:proofErr w:type="spellStart"/>
+      <w:r>
+        <w:rPr>
+          <w:i/>
+          <w:iCs/>
+        </w:rPr>
+        <w:t>Description</w:t>
+      </w:r>
+      <w:proofErr w:type="spellEnd"/>
+      <w:r>
+        <w:rPr>
+          <w:i/>
+          <w:iCs/>
+        </w:rPr>
+        <w:t xml:space="preserve"> Discovery and Integration</w:t>
       </w:r>
       <w:r>
         <w:t>)</w:t>
@@ -2048,12 +2179,21 @@
       <w:r>
         <w:t xml:space="preserve"> (ang. </w:t>
       </w:r>
+      <w:proofErr w:type="spellStart"/>
       <w:r>
         <w:rPr>
           <w:i/>
           <w:iCs/>
         </w:rPr>
-        <w:t>Geographical Information System</w:t>
+        <w:t>Geographical</w:t>
+      </w:r>
+      <w:proofErr w:type="spellEnd"/>
+      <w:r>
+        <w:rPr>
+          <w:i/>
+          <w:iCs/>
+        </w:rPr>
+        <w:t xml:space="preserve"> Information System</w:t>
       </w:r>
       <w:r>
         <w:t>)</w:t>
@@ -2070,13 +2210,31 @@
       <w:r>
         <w:t xml:space="preserve"> (ang. </w:t>
       </w:r>
+      <w:proofErr w:type="spellStart"/>
       <w:r>
         <w:rPr>
           <w:i/>
           <w:iCs/>
         </w:rPr>
-        <w:t>Spatial Data Infrastructure</w:t>
-      </w:r>
+        <w:t>Spatial</w:t>
+      </w:r>
+      <w:proofErr w:type="spellEnd"/>
+      <w:r>
+        <w:rPr>
+          <w:i/>
+          <w:iCs/>
+        </w:rPr>
+        <w:t xml:space="preserve"> Data </w:t>
+      </w:r>
+      <w:proofErr w:type="spellStart"/>
+      <w:r>
+        <w:rPr>
+          <w:i/>
+          <w:iCs/>
+        </w:rPr>
+        <w:t>Infrastructure</w:t>
+      </w:r>
+      <w:proofErr w:type="spellEnd"/>
       <w:r>
         <w:t>)</w:t>
       </w:r>
@@ -2097,7 +2255,23 @@
           <w:i/>
           <w:iCs/>
         </w:rPr>
-        <w:t>International Standards Organization</w:t>
+        <w:t xml:space="preserve">International </w:t>
+      </w:r>
+      <w:proofErr w:type="spellStart"/>
+      <w:r>
+        <w:rPr>
+          <w:i/>
+          <w:iCs/>
+        </w:rPr>
+        <w:t>Standards</w:t>
+      </w:r>
+      <w:proofErr w:type="spellEnd"/>
+      <w:r>
+        <w:rPr>
+          <w:i/>
+          <w:iCs/>
+        </w:rPr>
+        <w:t xml:space="preserve"> Organization</w:t>
       </w:r>
       <w:r>
         <w:t>)</w:t>
@@ -2141,7 +2315,23 @@
           <w:i/>
           <w:iCs/>
         </w:rPr>
-        <w:t>Web Feature Service</w:t>
+        <w:t xml:space="preserve">Web </w:t>
+      </w:r>
+      <w:proofErr w:type="spellStart"/>
+      <w:r>
+        <w:rPr>
+          <w:i/>
+          <w:iCs/>
+        </w:rPr>
+        <w:t>Feature</w:t>
+      </w:r>
+      <w:proofErr w:type="spellEnd"/>
+      <w:r>
+        <w:rPr>
+          <w:i/>
+          <w:iCs/>
+        </w:rPr>
+        <w:t xml:space="preserve"> Service</w:t>
       </w:r>
       <w:r>
         <w:t>)</w:t>
@@ -2180,12 +2370,37 @@
       <w:r>
         <w:t xml:space="preserve"> (ang. </w:t>
       </w:r>
+      <w:proofErr w:type="spellStart"/>
       <w:r>
         <w:rPr>
           <w:i/>
           <w:iCs/>
         </w:rPr>
-        <w:t>Geography Markup Language</w:t>
+        <w:t>Geography</w:t>
+      </w:r>
+      <w:proofErr w:type="spellEnd"/>
+      <w:r>
+        <w:rPr>
+          <w:i/>
+          <w:iCs/>
+        </w:rPr>
+        <w:t xml:space="preserve"> </w:t>
+      </w:r>
+      <w:proofErr w:type="spellStart"/>
+      <w:r>
+        <w:rPr>
+          <w:i/>
+          <w:iCs/>
+        </w:rPr>
+        <w:t>Markup</w:t>
+      </w:r>
+      <w:proofErr w:type="spellEnd"/>
+      <w:r>
+        <w:rPr>
+          <w:i/>
+          <w:iCs/>
+        </w:rPr>
+        <w:t xml:space="preserve"> Language</w:t>
       </w:r>
       <w:r>
         <w:t>)</w:t>
@@ -2202,13 +2417,31 @@
       <w:r>
         <w:t xml:space="preserve"> (ang. </w:t>
       </w:r>
+      <w:proofErr w:type="spellStart"/>
       <w:r>
         <w:rPr>
           <w:i/>
           <w:iCs/>
         </w:rPr>
-        <w:t>Seeded Region Growing</w:t>
-      </w:r>
+        <w:t>Seeded</w:t>
+      </w:r>
+      <w:proofErr w:type="spellEnd"/>
+      <w:r>
+        <w:rPr>
+          <w:i/>
+          <w:iCs/>
+        </w:rPr>
+        <w:t xml:space="preserve"> Region </w:t>
+      </w:r>
+      <w:proofErr w:type="spellStart"/>
+      <w:r>
+        <w:rPr>
+          <w:i/>
+          <w:iCs/>
+        </w:rPr>
+        <w:t>Growing</w:t>
+      </w:r>
+      <w:proofErr w:type="spellEnd"/>
       <w:r>
         <w:t>)</w:t>
       </w:r>
@@ -2229,7 +2462,23 @@
           <w:i/>
           <w:iCs/>
         </w:rPr>
-        <w:t>Service Oriented Architecture</w:t>
+        <w:t xml:space="preserve">Service </w:t>
+      </w:r>
+      <w:proofErr w:type="spellStart"/>
+      <w:r>
+        <w:rPr>
+          <w:i/>
+          <w:iCs/>
+        </w:rPr>
+        <w:t>Oriented</w:t>
+      </w:r>
+      <w:proofErr w:type="spellEnd"/>
+      <w:r>
+        <w:rPr>
+          <w:i/>
+          <w:iCs/>
+        </w:rPr>
+        <w:t xml:space="preserve"> Architecture</w:t>
       </w:r>
       <w:r>
         <w:t>)</w:t>
@@ -2269,55 +2518,382 @@
       <w:pPr>
         <w:pStyle w:val="NrNagwek1"/>
       </w:pPr>
-      <w:bookmarkStart w:id="8" w:name="_Toc465685663"/>
+      <w:bookmarkStart w:id="6" w:name="_Toc465685663"/>
       <w:r>
         <w:lastRenderedPageBreak/>
         <w:t>Wstęp</w:t>
       </w:r>
+      <w:bookmarkEnd w:id="6"/>
+    </w:p>
+    <w:p>
+      <w:pPr>
+        <w:pStyle w:val="Tekstwiodcy"/>
+      </w:pPr>
+      <w:proofErr w:type="spellStart"/>
+      <w:r>
+        <w:t>Lorem</w:t>
+      </w:r>
+      <w:proofErr w:type="spellEnd"/>
+      <w:r>
+        <w:t xml:space="preserve"> </w:t>
+      </w:r>
+      <w:proofErr w:type="spellStart"/>
+      <w:r>
+        <w:t>ipsum</w:t>
+      </w:r>
+      <w:proofErr w:type="spellEnd"/>
+      <w:r>
+        <w:t xml:space="preserve"> </w:t>
+      </w:r>
+      <w:proofErr w:type="spellStart"/>
+      <w:r>
+        <w:t>dolor</w:t>
+      </w:r>
+      <w:proofErr w:type="spellEnd"/>
+      <w:r>
+        <w:t xml:space="preserve"> sit </w:t>
+      </w:r>
+      <w:proofErr w:type="spellStart"/>
+      <w:r>
+        <w:t>amet</w:t>
+      </w:r>
+      <w:proofErr w:type="spellEnd"/>
+      <w:r>
+        <w:t xml:space="preserve">, </w:t>
+      </w:r>
+      <w:proofErr w:type="spellStart"/>
+      <w:r>
+        <w:t>consectetur</w:t>
+      </w:r>
+      <w:proofErr w:type="spellEnd"/>
+      <w:r>
+        <w:t xml:space="preserve"> </w:t>
+      </w:r>
+      <w:proofErr w:type="spellStart"/>
+      <w:r>
+        <w:t>adipiscing</w:t>
+      </w:r>
+      <w:proofErr w:type="spellEnd"/>
+      <w:r>
+        <w:t xml:space="preserve"> elit. </w:t>
+      </w:r>
+      <w:proofErr w:type="spellStart"/>
+      <w:r>
+        <w:t>Mauris</w:t>
+      </w:r>
+      <w:proofErr w:type="spellEnd"/>
+      <w:r>
+        <w:t xml:space="preserve"> id </w:t>
+      </w:r>
+      <w:proofErr w:type="spellStart"/>
+      <w:r>
+        <w:t>dapibus</w:t>
+      </w:r>
+      <w:proofErr w:type="spellEnd"/>
+      <w:r>
+        <w:t xml:space="preserve"> </w:t>
+      </w:r>
+      <w:proofErr w:type="spellStart"/>
+      <w:r>
+        <w:t>enim</w:t>
+      </w:r>
+      <w:proofErr w:type="spellEnd"/>
+      <w:r>
+        <w:t xml:space="preserve">. </w:t>
+      </w:r>
+      <w:proofErr w:type="spellStart"/>
+      <w:r>
+        <w:t>Etiam</w:t>
+      </w:r>
+      <w:proofErr w:type="spellEnd"/>
+      <w:r>
+        <w:t xml:space="preserve"> </w:t>
+      </w:r>
+      <w:proofErr w:type="spellStart"/>
+      <w:r>
+        <w:t>lobortis</w:t>
+      </w:r>
+      <w:proofErr w:type="spellEnd"/>
+      <w:r>
+        <w:t xml:space="preserve"> </w:t>
+      </w:r>
+      <w:proofErr w:type="spellStart"/>
+      <w:r>
+        <w:t>pulvinar</w:t>
+      </w:r>
+      <w:proofErr w:type="spellEnd"/>
+      <w:r>
+        <w:t xml:space="preserve"> </w:t>
+      </w:r>
+      <w:proofErr w:type="spellStart"/>
+      <w:r>
+        <w:t>enim</w:t>
+      </w:r>
+      <w:proofErr w:type="spellEnd"/>
+      <w:r>
+        <w:t xml:space="preserve"> in </w:t>
+      </w:r>
+      <w:proofErr w:type="spellStart"/>
+      <w:r>
+        <w:t>maximus</w:t>
+      </w:r>
+      <w:proofErr w:type="spellEnd"/>
+      <w:r>
+        <w:t xml:space="preserve">. </w:t>
+      </w:r>
+    </w:p>
+    <w:p>
+      <w:pPr>
+        <w:pStyle w:val="NrNagwek2"/>
+      </w:pPr>
+      <w:bookmarkStart w:id="7" w:name="_Toc465685664"/>
+      <w:r>
+        <w:t>Wprowadzenie</w:t>
+      </w:r>
+      <w:bookmarkEnd w:id="7"/>
+    </w:p>
+    <w:p>
+      <w:pPr>
+        <w:pStyle w:val="Tekstwiodcy"/>
+      </w:pPr>
+      <w:proofErr w:type="spellStart"/>
+      <w:r>
+        <w:t>Lorem</w:t>
+      </w:r>
+      <w:proofErr w:type="spellEnd"/>
+      <w:r>
+        <w:t xml:space="preserve"> </w:t>
+      </w:r>
+      <w:proofErr w:type="spellStart"/>
+      <w:r>
+        <w:t>ipsum</w:t>
+      </w:r>
+      <w:proofErr w:type="spellEnd"/>
+      <w:r>
+        <w:t xml:space="preserve"> </w:t>
+      </w:r>
+      <w:proofErr w:type="spellStart"/>
+      <w:r>
+        <w:t>dolor</w:t>
+      </w:r>
+      <w:proofErr w:type="spellEnd"/>
+      <w:r>
+        <w:t xml:space="preserve"> sit </w:t>
+      </w:r>
+      <w:proofErr w:type="spellStart"/>
+      <w:r>
+        <w:t>amet</w:t>
+      </w:r>
+      <w:proofErr w:type="spellEnd"/>
+      <w:r>
+        <w:t xml:space="preserve">, </w:t>
+      </w:r>
+      <w:proofErr w:type="spellStart"/>
+      <w:r>
+        <w:t>consectetur</w:t>
+      </w:r>
+      <w:proofErr w:type="spellEnd"/>
+      <w:r>
+        <w:t xml:space="preserve"> </w:t>
+      </w:r>
+      <w:proofErr w:type="spellStart"/>
+      <w:r>
+        <w:t>adipiscing</w:t>
+      </w:r>
+      <w:proofErr w:type="spellEnd"/>
+      <w:r>
+        <w:t xml:space="preserve"> elit. </w:t>
+      </w:r>
+      <w:proofErr w:type="spellStart"/>
+      <w:r>
+        <w:t>Mauris</w:t>
+      </w:r>
+      <w:proofErr w:type="spellEnd"/>
+      <w:r>
+        <w:t xml:space="preserve"> id </w:t>
+      </w:r>
+      <w:proofErr w:type="spellStart"/>
+      <w:r>
+        <w:t>dapibus</w:t>
+      </w:r>
+      <w:proofErr w:type="spellEnd"/>
+      <w:r>
+        <w:t xml:space="preserve"> </w:t>
+      </w:r>
+      <w:proofErr w:type="spellStart"/>
+      <w:r>
+        <w:t>enim</w:t>
+      </w:r>
+      <w:proofErr w:type="spellEnd"/>
+      <w:r>
+        <w:t xml:space="preserve">. </w:t>
+      </w:r>
+      <w:proofErr w:type="spellStart"/>
+      <w:r>
+        <w:t>Etiam</w:t>
+      </w:r>
+      <w:proofErr w:type="spellEnd"/>
+      <w:r>
+        <w:t xml:space="preserve"> </w:t>
+      </w:r>
+      <w:proofErr w:type="spellStart"/>
+      <w:r>
+        <w:t>lobortis</w:t>
+      </w:r>
+      <w:proofErr w:type="spellEnd"/>
+      <w:r>
+        <w:t xml:space="preserve"> </w:t>
+      </w:r>
+      <w:proofErr w:type="spellStart"/>
+      <w:r>
+        <w:t>pulvinar</w:t>
+      </w:r>
+      <w:proofErr w:type="spellEnd"/>
+      <w:r>
+        <w:t xml:space="preserve"> </w:t>
+      </w:r>
+      <w:proofErr w:type="spellStart"/>
+      <w:r>
+        <w:t>enim</w:t>
+      </w:r>
+      <w:proofErr w:type="spellEnd"/>
+      <w:r>
+        <w:t xml:space="preserve"> in </w:t>
+      </w:r>
+      <w:proofErr w:type="spellStart"/>
+      <w:r>
+        <w:t>maximus</w:t>
+      </w:r>
+      <w:proofErr w:type="spellEnd"/>
+      <w:r>
+        <w:t>.</w:t>
+      </w:r>
+    </w:p>
+    <w:p>
+      <w:pPr>
+        <w:pStyle w:val="NrNagwek2"/>
+      </w:pPr>
+      <w:bookmarkStart w:id="8" w:name="_Toc465685665"/>
+      <w:r>
+        <w:t>Cel i zakres pracy</w:t>
+      </w:r>
       <w:bookmarkEnd w:id="8"/>
     </w:p>
     <w:p>
       <w:pPr>
         <w:pStyle w:val="Tekstwiodcy"/>
       </w:pPr>
-      <w:r>
-        <w:t>Lorem ipsum dolor sit amet, consectetur adipiscing elit. Mauris id dapibus enim. Etiam lobortis pulvinar enim in maximus. Aliquam erat volutpat. Integer maximus est turpis, ut bibendum ligula accumsan et. Ut eget vestibulum libero. Aliquam erat volutpat. Nullam placerat mauris a lectus tincidunt, et aliquet turpis aliquam. Etiam in malesuada lacus. Proin dignissim augue sit amet auctor elementum. Suspendisse potenti. Vivamus suscipit vulputate massa ac molestie. Suspendisse a justo porttitor, commodo mi at, placerat risus. Integer lobortis augue ac neque suscipit, vel sodales lacus fringilla.</w:t>
-      </w:r>
-    </w:p>
-    <w:p>
-      <w:pPr>
-        <w:pStyle w:val="NrNagwek2"/>
-      </w:pPr>
-      <w:bookmarkStart w:id="9" w:name="_Toc465685664"/>
-      <w:r>
-        <w:t>Wprowadzenie</w:t>
-      </w:r>
-      <w:bookmarkEnd w:id="9"/>
-    </w:p>
-    <w:p>
-      <w:pPr>
-        <w:pStyle w:val="Tekstwiodcy"/>
-      </w:pPr>
-      <w:r>
-        <w:t>Lorem ipsum dolor sit amet, consectetur adipiscing elit. Mauris id dapibus enim. Etiam lobortis pulvinar enim in maximus.</w:t>
-      </w:r>
-    </w:p>
-    <w:p>
-      <w:pPr>
-        <w:pStyle w:val="NrNagwek2"/>
-      </w:pPr>
-      <w:bookmarkStart w:id="10" w:name="_Toc465685665"/>
-      <w:r>
-        <w:t>Cel i zakres pracy</w:t>
-      </w:r>
-      <w:bookmarkEnd w:id="10"/>
-    </w:p>
-    <w:p>
-      <w:pPr>
-        <w:pStyle w:val="Tekstwiodcy"/>
-      </w:pPr>
-      <w:r>
-        <w:t>Lorem ipsum dolor sit amet, consectetur adipiscing elit. Mauris id dapibus enim. Etiam lobortis pulvinar enim in maximus.</w:t>
+      <w:proofErr w:type="spellStart"/>
+      <w:r>
+        <w:t>Lorem</w:t>
+      </w:r>
+      <w:proofErr w:type="spellEnd"/>
+      <w:r>
+        <w:t xml:space="preserve"> </w:t>
+      </w:r>
+      <w:proofErr w:type="spellStart"/>
+      <w:r>
+        <w:t>ipsum</w:t>
+      </w:r>
+      <w:proofErr w:type="spellEnd"/>
+      <w:r>
+        <w:t xml:space="preserve"> </w:t>
+      </w:r>
+      <w:proofErr w:type="spellStart"/>
+      <w:r>
+        <w:t>dolor</w:t>
+      </w:r>
+      <w:proofErr w:type="spellEnd"/>
+      <w:r>
+        <w:t xml:space="preserve"> sit </w:t>
+      </w:r>
+      <w:proofErr w:type="spellStart"/>
+      <w:r>
+        <w:t>amet</w:t>
+      </w:r>
+      <w:proofErr w:type="spellEnd"/>
+      <w:r>
+        <w:t xml:space="preserve">, </w:t>
+      </w:r>
+      <w:proofErr w:type="spellStart"/>
+      <w:r>
+        <w:t>consectetur</w:t>
+      </w:r>
+      <w:proofErr w:type="spellEnd"/>
+      <w:r>
+        <w:t xml:space="preserve"> </w:t>
+      </w:r>
+      <w:proofErr w:type="spellStart"/>
+      <w:r>
+        <w:t>adipiscing</w:t>
+      </w:r>
+      <w:proofErr w:type="spellEnd"/>
+      <w:r>
+        <w:t xml:space="preserve"> elit. </w:t>
+      </w:r>
+      <w:proofErr w:type="spellStart"/>
+      <w:r>
+        <w:t>Mauris</w:t>
+      </w:r>
+      <w:proofErr w:type="spellEnd"/>
+      <w:r>
+        <w:t xml:space="preserve"> id </w:t>
+      </w:r>
+      <w:proofErr w:type="spellStart"/>
+      <w:r>
+        <w:t>dapibus</w:t>
+      </w:r>
+      <w:proofErr w:type="spellEnd"/>
+      <w:r>
+        <w:t xml:space="preserve"> </w:t>
+      </w:r>
+      <w:proofErr w:type="spellStart"/>
+      <w:r>
+        <w:t>enim</w:t>
+      </w:r>
+      <w:proofErr w:type="spellEnd"/>
+      <w:r>
+        <w:t xml:space="preserve">. </w:t>
+      </w:r>
+      <w:proofErr w:type="spellStart"/>
+      <w:r>
+        <w:t>Etiam</w:t>
+      </w:r>
+      <w:proofErr w:type="spellEnd"/>
+      <w:r>
+        <w:t xml:space="preserve"> </w:t>
+      </w:r>
+      <w:proofErr w:type="spellStart"/>
+      <w:r>
+        <w:t>lobortis</w:t>
+      </w:r>
+      <w:proofErr w:type="spellEnd"/>
+      <w:r>
+        <w:t xml:space="preserve"> </w:t>
+      </w:r>
+      <w:proofErr w:type="spellStart"/>
+      <w:r>
+        <w:t>pulvinar</w:t>
+      </w:r>
+      <w:proofErr w:type="spellEnd"/>
+      <w:r>
+        <w:t xml:space="preserve"> </w:t>
+      </w:r>
+      <w:proofErr w:type="spellStart"/>
+      <w:r>
+        <w:t>enim</w:t>
+      </w:r>
+      <w:proofErr w:type="spellEnd"/>
+      <w:r>
+        <w:t xml:space="preserve"> in </w:t>
+      </w:r>
+      <w:proofErr w:type="spellStart"/>
+      <w:r>
+        <w:t>maximus</w:t>
+      </w:r>
+      <w:proofErr w:type="spellEnd"/>
+      <w:r>
+        <w:t>.</w:t>
       </w:r>
     </w:p>
     <w:p>
@@ -2340,95 +2916,643 @@
       <w:pPr>
         <w:pStyle w:val="NrNagwek1"/>
       </w:pPr>
-      <w:bookmarkStart w:id="11" w:name="_Toc465685666"/>
       <w:r>
         <w:lastRenderedPageBreak/>
-        <w:t>Kolejny rozdział</w:t>
+        <w:t>Problem</w:t>
+      </w:r>
+    </w:p>
+    <w:p>
+      <w:pPr>
+        <w:pStyle w:val="NrNagwek2"/>
+      </w:pPr>
+      <w:bookmarkStart w:id="9" w:name="_Toc465685667"/>
+      <w:r>
+        <w:t>S</w:t>
+      </w:r>
+      <w:bookmarkEnd w:id="9"/>
+      <w:r>
+        <w:t>formułowanie problemu</w:t>
+      </w:r>
+    </w:p>
+    <w:p>
+      <w:pPr>
+        <w:pStyle w:val="Tekstwiodcy"/>
+      </w:pPr>
+      <w:r>
+        <w:t>Właściwie to nie miałem z tym problemu.</w:t>
+      </w:r>
+    </w:p>
+    <w:p>
+      <w:pPr>
+        <w:pStyle w:val="NrNagwek2"/>
+      </w:pPr>
+      <w:r>
+        <w:t>Przegląd dostępnych rozwiązań</w:t>
+      </w:r>
+    </w:p>
+    <w:p>
+      <w:pPr>
+        <w:pStyle w:val="Tekstwiodcy"/>
+      </w:pPr>
+      <w:r>
+        <w:t>W przypadku tego problemu, ciężko jest znaleźć rozwiązanie okalające tak wąski zakres funkcjonalności. Dzieje się tak dlatego, że programy implementujące różnorakie</w:t>
+      </w:r>
+      <w:r>
+        <w:t xml:space="preserve"> biblioteki symulujące fizykę, są zazwyczaj programami pełniącymi funkcję edytorów scen. Edytory te są rozbudowane, zarówno pod względem implementowanych procesów fizycznych, jak i znacznie bardziej skomplikowanych, niż w tej pracy, efektów graficznych opartych o niezwykle skomplikowany aparat matematyczny. Przykładem takich efektów mogą być systemy cząsteczkowe (</w:t>
+      </w:r>
+      <w:proofErr w:type="spellStart"/>
+      <w:r>
+        <w:t>particles</w:t>
+      </w:r>
+      <w:proofErr w:type="spellEnd"/>
+      <w:r>
+        <w:t xml:space="preserve"> </w:t>
+      </w:r>
+      <w:proofErr w:type="spellStart"/>
+      <w:r>
+        <w:t>systems</w:t>
+      </w:r>
+      <w:proofErr w:type="spellEnd"/>
+      <w:r>
+        <w:t>), które np. pozwalają w sposób relatywnie realistyczny symulować zachowanie wody. Przykłady więc będą opisywać programy, których zakres pracy jest znacznie bardziej rozbudowany niż opisywanej tu aplikacji, nie mniej, pozwalający na zrealizowanie dokładnie tych samych procesów.</w:t>
+      </w:r>
+    </w:p>
+    <w:p>
+      <w:pPr>
+        <w:pStyle w:val="NrNagwek3"/>
+      </w:pPr>
+      <w:r>
+        <w:t>Unity</w:t>
+      </w:r>
+    </w:p>
+    <w:p>
+      <w:pPr>
+        <w:pStyle w:val="Tekstwiodcy"/>
+      </w:pPr>
+      <w:r>
+        <w:t>Produkt „Unity Game Engine”, firmy „Unity Technologies”</w:t>
+      </w:r>
+      <w:r>
+        <w:t>, jest to środowisko pozwalające na w pełni programowalne budowanie trójwymiarowych oraz dwuwymiarowych scen, z pomocą graficznego edytora.</w:t>
+      </w:r>
+      <w:r>
+        <w:t xml:space="preserve"> Docelowo produkt reklamowany jest jako narzędzie do tworzenia gier komputerowych.</w:t>
+      </w:r>
+      <w:r>
+        <w:t xml:space="preserve"> Jest to narzędzie, którego wytworzony zestaw scen, może zostać odtworzony na wielu środowiskach uruchomieniowych do których należą kolejno: Windows, OSX, Linux w dystrybucji firmy </w:t>
+      </w:r>
+      <w:proofErr w:type="spellStart"/>
+      <w:r>
+        <w:t>Canonical</w:t>
+      </w:r>
+      <w:proofErr w:type="spellEnd"/>
+      <w:r>
+        <w:t xml:space="preserve">, </w:t>
+      </w:r>
+      <w:proofErr w:type="spellStart"/>
+      <w:r>
+        <w:t>Ubuntu</w:t>
+      </w:r>
+      <w:proofErr w:type="spellEnd"/>
+      <w:r>
+        <w:t>,</w:t>
+      </w:r>
+      <w:r>
+        <w:t xml:space="preserve"> PS3, PS4, Xbox360, XONE,</w:t>
+      </w:r>
+      <w:r>
+        <w:t xml:space="preserve"> oraz wiodące platformy mobilne takie jak Android, IOS oraz BlackBerry.</w:t>
+      </w:r>
+    </w:p>
+    <w:p>
+      <w:pPr>
+        <w:pStyle w:val="Tekstwiodcy"/>
+      </w:pPr>
+      <w:r>
+        <w:t>Rozwiązanie jest niezwykle popularne wśród początkujących twórców gier ze względu na prostotę tworzenia scen</w:t>
+      </w:r>
+      <w:r>
+        <w:t>, jednak zdarzają się produkcję typu „AAA” (gry wysokobudżetowe), których architektura opiera się o właśnie to rozwiązanie</w:t>
+      </w:r>
+      <w:r>
+        <w:t>.</w:t>
+      </w:r>
+      <w:r>
+        <w:t xml:space="preserve"> Przykładem takiego produktu może być „</w:t>
+      </w:r>
+      <w:proofErr w:type="spellStart"/>
+      <w:r>
+        <w:t>Torment</w:t>
+      </w:r>
+      <w:proofErr w:type="spellEnd"/>
+      <w:r>
+        <w:t xml:space="preserve">: </w:t>
+      </w:r>
+      <w:proofErr w:type="spellStart"/>
+      <w:r>
+        <w:t>Tides</w:t>
+      </w:r>
+      <w:proofErr w:type="spellEnd"/>
+      <w:r>
+        <w:t xml:space="preserve"> of </w:t>
+      </w:r>
+      <w:proofErr w:type="spellStart"/>
+      <w:r>
+        <w:t>Numenera</w:t>
+      </w:r>
+      <w:proofErr w:type="spellEnd"/>
+      <w:r>
+        <w:t>” lub „</w:t>
+      </w:r>
+      <w:proofErr w:type="spellStart"/>
+      <w:r>
+        <w:t>Pillars</w:t>
+      </w:r>
+      <w:proofErr w:type="spellEnd"/>
+      <w:r>
+        <w:t xml:space="preserve"> of Eternity</w:t>
+      </w:r>
+      <w:r>
+        <w:t>”.</w:t>
+      </w:r>
+      <w:r>
+        <w:t xml:space="preserve"> </w:t>
+      </w:r>
+    </w:p>
+    <w:p>
+      <w:pPr>
+        <w:pStyle w:val="Tekstwiodcy"/>
+      </w:pPr>
+      <w:r>
+        <w:lastRenderedPageBreak/>
+        <w:t>Większość etapu budowania polega na przeciąganiu myszą z menu edytora, do menu opisywanych obiektów</w:t>
+      </w:r>
+      <w:r>
+        <w:t>, jako właściwości</w:t>
+      </w:r>
+      <w:r>
+        <w:t>,</w:t>
+      </w:r>
+      <w:r>
+        <w:t xml:space="preserve"> oraz nadawaniu parametrów tym właściwościom, takich jak w przypadku obiektu fizycznego masa, środek masy itd.</w:t>
+      </w:r>
+      <w:r>
+        <w:t xml:space="preserve"> </w:t>
+      </w:r>
+    </w:p>
+    <w:p>
+      <w:pPr>
+        <w:pStyle w:val="Tekstwiodcy"/>
+      </w:pPr>
+      <w:r>
+        <w:t>Możliwość programowania interakcji</w:t>
+      </w:r>
+      <w:r>
+        <w:t xml:space="preserve"> oraz samych scen</w:t>
+      </w:r>
+      <w:r>
+        <w:t xml:space="preserve"> została zaimplementowana poprzez umożliwienie użytkownikom używania</w:t>
+      </w:r>
+      <w:r>
+        <w:t xml:space="preserve"> 3</w:t>
+      </w:r>
+      <w:r>
+        <w:t xml:space="preserve"> język</w:t>
+      </w:r>
+      <w:r>
+        <w:t>ów programowania. Najpopularniejszym wyborem, a zarazem najmniej hermetycznym w obrębie środowiska Unity, jest</w:t>
+      </w:r>
+      <w:r>
+        <w:t xml:space="preserve"> C#,</w:t>
+      </w:r>
+      <w:r>
+        <w:t xml:space="preserve"> jednak i</w:t>
+      </w:r>
+      <w:r>
+        <w:t>stnieje możliwość wyboru innych języków takich jak „</w:t>
+      </w:r>
+      <w:proofErr w:type="spellStart"/>
+      <w:r>
+        <w:t>Boo</w:t>
+      </w:r>
+      <w:proofErr w:type="spellEnd"/>
+      <w:r>
+        <w:t>”, który składnią przypomina język „</w:t>
+      </w:r>
+      <w:proofErr w:type="spellStart"/>
+      <w:r>
+        <w:t>Python</w:t>
+      </w:r>
+      <w:proofErr w:type="spellEnd"/>
+      <w:r>
+        <w:t xml:space="preserve">” oraz autorski produkt twórców silnika, „Unity </w:t>
+      </w:r>
+      <w:proofErr w:type="spellStart"/>
+      <w:r>
+        <w:t>Script</w:t>
+      </w:r>
+      <w:proofErr w:type="spellEnd"/>
+      <w:r>
+        <w:t>”, który jest bardzo podobny do języka rozwiązań webowych „JavaScript”.</w:t>
+      </w:r>
+    </w:p>
+    <w:p>
+      <w:pPr>
+        <w:pStyle w:val="NrNagwek3"/>
+      </w:pPr>
+      <w:proofErr w:type="spellStart"/>
+      <w:r>
+        <w:t>Unreal</w:t>
+      </w:r>
+      <w:proofErr w:type="spellEnd"/>
+      <w:r>
+        <w:t xml:space="preserve"> Engine</w:t>
+      </w:r>
+    </w:p>
+    <w:p>
+      <w:pPr>
+        <w:pStyle w:val="Tekstwiodcy"/>
+      </w:pPr>
+      <w:r>
+        <w:t>„</w:t>
+      </w:r>
+      <w:proofErr w:type="spellStart"/>
+      <w:r>
+        <w:t>Unreal</w:t>
+      </w:r>
+      <w:proofErr w:type="spellEnd"/>
+      <w:r>
+        <w:t xml:space="preserve"> Engine” jest to produkt firmy „</w:t>
+      </w:r>
+      <w:proofErr w:type="spellStart"/>
+      <w:r>
+        <w:t>Epic</w:t>
+      </w:r>
+      <w:proofErr w:type="spellEnd"/>
+      <w:r>
+        <w:t xml:space="preserve"> Games”, twórców takich gier jak „</w:t>
+      </w:r>
+      <w:proofErr w:type="spellStart"/>
+      <w:r>
+        <w:t>Unreal</w:t>
+      </w:r>
+      <w:proofErr w:type="spellEnd"/>
+      <w:r>
+        <w:t xml:space="preserve"> </w:t>
+      </w:r>
+      <w:proofErr w:type="spellStart"/>
+      <w:r>
+        <w:t>Tournament</w:t>
+      </w:r>
+      <w:proofErr w:type="spellEnd"/>
+      <w:r>
+        <w:t>” czy „</w:t>
+      </w:r>
+      <w:proofErr w:type="spellStart"/>
+      <w:r>
+        <w:t>Gears</w:t>
+      </w:r>
+      <w:proofErr w:type="spellEnd"/>
+      <w:r>
+        <w:t xml:space="preserve"> of War”, który podobnie jak Unity, jest pełnoprawnym silnikiem do tworzenia gier oraz różnorakich scen trój i dwuwymiarowych. Znaczącą jednak różnicą jest fakt, że silnik ten, dużo częściej pada wyborem twórców wysokobudżetowych gier oraz symulacji.</w:t>
+      </w:r>
+      <w:r>
+        <w:t xml:space="preserve"> Dzieje się tak dlatego, że silnik ten pozwala na budowanie aplikacji w języku C++ co daje nam znacznie większe możliwości kontroli nad programem niż wysokopoziomowe języki silnika Unity. Drugim powodem częstszego wybierania tego rozwiązania może być fakt, że </w:t>
+      </w:r>
+      <w:proofErr w:type="spellStart"/>
+      <w:r>
+        <w:t>Epic</w:t>
+      </w:r>
+      <w:proofErr w:type="spellEnd"/>
+      <w:r>
+        <w:t xml:space="preserve"> Games silnik ten tworzy od roku 1998, co daje 8 lat doświadczenia więcej niż firmy Unity Technologies</w:t>
+      </w:r>
+      <w:r>
+        <w:t>.</w:t>
+      </w:r>
+      <w:bookmarkStart w:id="10" w:name="_GoBack"/>
+      <w:bookmarkEnd w:id="10"/>
+    </w:p>
+    <w:p>
+      <w:pPr>
+        <w:pStyle w:val="Tekstwiodcy"/>
+      </w:pPr>
+      <w:r>
+        <w:t>Tworzenie scen oraz definiowanie obiektów w tym silniku to również przeciąganie właściwości z menu to menu obiektu, także pod względem ogólnym te dwa rozwiązania nie różnią się znacząco.</w:t>
+      </w:r>
+    </w:p>
+    <w:p>
+      <w:pPr>
+        <w:pStyle w:val="Tekstwiodcy"/>
+      </w:pPr>
+      <w:proofErr w:type="spellStart"/>
+      <w:r>
+        <w:t>Unreal</w:t>
+      </w:r>
+      <w:proofErr w:type="spellEnd"/>
+      <w:r>
+        <w:t xml:space="preserve"> Engine to również rozwiązanie </w:t>
+      </w:r>
+      <w:proofErr w:type="spellStart"/>
+      <w:r>
+        <w:t>multiplatformowe</w:t>
+      </w:r>
+      <w:proofErr w:type="spellEnd"/>
+      <w:r>
+        <w:t>, pozwalające wydać aplikację na różne systemy po prostu definiując profile ustawień kompilacji.</w:t>
+      </w:r>
+    </w:p>
+    <w:p>
+      <w:pPr>
+        <w:pStyle w:val="NrNagwek3"/>
+      </w:pPr>
+      <w:proofErr w:type="spellStart"/>
+      <w:r>
+        <w:t>Blender</w:t>
+      </w:r>
+      <w:proofErr w:type="spellEnd"/>
+    </w:p>
+    <w:p>
+      <w:pPr>
+        <w:pStyle w:val="NrNagwek3"/>
+      </w:pPr>
+      <w:r>
+        <w:t>3DSMax</w:t>
+      </w:r>
+    </w:p>
+    <w:p>
+      <w:pPr>
+        <w:pStyle w:val="Tekstwiodcy"/>
+      </w:pPr>
+      <w:proofErr w:type="spellStart"/>
+      <w:r>
+        <w:t>Lorem</w:t>
+      </w:r>
+      <w:proofErr w:type="spellEnd"/>
+      <w:r>
+        <w:t xml:space="preserve"> </w:t>
+      </w:r>
+      <w:proofErr w:type="spellStart"/>
+      <w:r>
+        <w:t>ipsum</w:t>
+      </w:r>
+      <w:proofErr w:type="spellEnd"/>
+      <w:r>
+        <w:t xml:space="preserve"> </w:t>
+      </w:r>
+      <w:proofErr w:type="spellStart"/>
+      <w:r>
+        <w:t>dolor</w:t>
+      </w:r>
+      <w:proofErr w:type="spellEnd"/>
+      <w:r>
+        <w:t xml:space="preserve"> sit </w:t>
+      </w:r>
+      <w:proofErr w:type="spellStart"/>
+      <w:r>
+        <w:t>amet</w:t>
+      </w:r>
+      <w:proofErr w:type="spellEnd"/>
+      <w:r>
+        <w:t xml:space="preserve">, </w:t>
+      </w:r>
+      <w:proofErr w:type="spellStart"/>
+      <w:r>
+        <w:t>consectetur</w:t>
+      </w:r>
+      <w:proofErr w:type="spellEnd"/>
+      <w:r>
+        <w:t xml:space="preserve"> </w:t>
+      </w:r>
+      <w:proofErr w:type="spellStart"/>
+      <w:r>
+        <w:t>adipiscing</w:t>
+      </w:r>
+      <w:proofErr w:type="spellEnd"/>
+      <w:r>
+        <w:t xml:space="preserve"> elit. </w:t>
+      </w:r>
+      <w:proofErr w:type="spellStart"/>
+      <w:r>
+        <w:t>Mauris</w:t>
+      </w:r>
+      <w:proofErr w:type="spellEnd"/>
+      <w:r>
+        <w:t xml:space="preserve"> id </w:t>
+      </w:r>
+      <w:proofErr w:type="spellStart"/>
+      <w:r>
+        <w:t>dapibus</w:t>
+      </w:r>
+      <w:proofErr w:type="spellEnd"/>
+      <w:r>
+        <w:t xml:space="preserve"> </w:t>
+      </w:r>
+      <w:proofErr w:type="spellStart"/>
+      <w:r>
+        <w:t>enim</w:t>
+      </w:r>
+      <w:proofErr w:type="spellEnd"/>
+      <w:r>
+        <w:t xml:space="preserve">. </w:t>
+      </w:r>
+      <w:proofErr w:type="spellStart"/>
+      <w:r>
+        <w:t>Etiam</w:t>
+      </w:r>
+      <w:proofErr w:type="spellEnd"/>
+      <w:r>
+        <w:t xml:space="preserve"> </w:t>
+      </w:r>
+      <w:proofErr w:type="spellStart"/>
+      <w:r>
+        <w:t>lobortis</w:t>
+      </w:r>
+      <w:proofErr w:type="spellEnd"/>
+      <w:r>
+        <w:t xml:space="preserve"> </w:t>
+      </w:r>
+      <w:proofErr w:type="spellStart"/>
+      <w:r>
+        <w:t>pulvinar</w:t>
+      </w:r>
+      <w:proofErr w:type="spellEnd"/>
+      <w:r>
+        <w:t xml:space="preserve"> </w:t>
+      </w:r>
+      <w:proofErr w:type="spellStart"/>
+      <w:r>
+        <w:t>enim</w:t>
+      </w:r>
+      <w:proofErr w:type="spellEnd"/>
+      <w:r>
+        <w:t xml:space="preserve"> in </w:t>
+      </w:r>
+      <w:proofErr w:type="spellStart"/>
+      <w:r>
+        <w:t>maximus</w:t>
+      </w:r>
+      <w:proofErr w:type="spellEnd"/>
+      <w:r>
+        <w:t>.</w:t>
+      </w:r>
+    </w:p>
+    <w:p>
+      <w:pPr>
+        <w:pStyle w:val="NrNagwek4"/>
+      </w:pPr>
+      <w:r>
+        <w:lastRenderedPageBreak/>
+        <w:t>Sekcja poziomu 3</w:t>
+      </w:r>
+    </w:p>
+    <w:p>
+      <w:pPr>
+        <w:pStyle w:val="Tekstwiodcy"/>
+      </w:pPr>
+      <w:proofErr w:type="spellStart"/>
+      <w:r>
+        <w:t>Lorem</w:t>
+      </w:r>
+      <w:proofErr w:type="spellEnd"/>
+      <w:r>
+        <w:t xml:space="preserve"> </w:t>
+      </w:r>
+      <w:proofErr w:type="spellStart"/>
+      <w:r>
+        <w:t>ipsum</w:t>
+      </w:r>
+      <w:proofErr w:type="spellEnd"/>
+      <w:r>
+        <w:t xml:space="preserve"> </w:t>
+      </w:r>
+      <w:proofErr w:type="spellStart"/>
+      <w:r>
+        <w:t>dolor</w:t>
+      </w:r>
+      <w:proofErr w:type="spellEnd"/>
+      <w:r>
+        <w:t xml:space="preserve"> sit </w:t>
+      </w:r>
+      <w:proofErr w:type="spellStart"/>
+      <w:r>
+        <w:t>amet</w:t>
+      </w:r>
+      <w:proofErr w:type="spellEnd"/>
+      <w:r>
+        <w:t xml:space="preserve">, </w:t>
+      </w:r>
+      <w:proofErr w:type="spellStart"/>
+      <w:r>
+        <w:t>consectetur</w:t>
+      </w:r>
+      <w:proofErr w:type="spellEnd"/>
+      <w:r>
+        <w:t xml:space="preserve"> </w:t>
+      </w:r>
+      <w:proofErr w:type="spellStart"/>
+      <w:r>
+        <w:t>adipiscing</w:t>
+      </w:r>
+      <w:proofErr w:type="spellEnd"/>
+      <w:r>
+        <w:t xml:space="preserve"> elit. </w:t>
+      </w:r>
+      <w:proofErr w:type="spellStart"/>
+      <w:r>
+        <w:t>Mauris</w:t>
+      </w:r>
+      <w:proofErr w:type="spellEnd"/>
+      <w:r>
+        <w:t xml:space="preserve"> id </w:t>
+      </w:r>
+      <w:proofErr w:type="spellStart"/>
+      <w:r>
+        <w:t>dapibus</w:t>
+      </w:r>
+      <w:proofErr w:type="spellEnd"/>
+      <w:r>
+        <w:t xml:space="preserve"> </w:t>
+      </w:r>
+      <w:proofErr w:type="spellStart"/>
+      <w:r>
+        <w:t>enim</w:t>
+      </w:r>
+      <w:proofErr w:type="spellEnd"/>
+      <w:r>
+        <w:t xml:space="preserve">. </w:t>
+      </w:r>
+      <w:proofErr w:type="spellStart"/>
+      <w:r>
+        <w:t>Etiam</w:t>
+      </w:r>
+      <w:proofErr w:type="spellEnd"/>
+      <w:r>
+        <w:t xml:space="preserve"> </w:t>
+      </w:r>
+      <w:proofErr w:type="spellStart"/>
+      <w:r>
+        <w:t>lobortis</w:t>
+      </w:r>
+      <w:proofErr w:type="spellEnd"/>
+      <w:r>
+        <w:t xml:space="preserve"> </w:t>
+      </w:r>
+      <w:proofErr w:type="spellStart"/>
+      <w:r>
+        <w:t>pulvinar</w:t>
+      </w:r>
+      <w:proofErr w:type="spellEnd"/>
+      <w:r>
+        <w:t xml:space="preserve"> </w:t>
+      </w:r>
+      <w:proofErr w:type="spellStart"/>
+      <w:r>
+        <w:t>enim</w:t>
+      </w:r>
+      <w:proofErr w:type="spellEnd"/>
+      <w:r>
+        <w:t xml:space="preserve"> in </w:t>
+      </w:r>
+      <w:proofErr w:type="spellStart"/>
+      <w:r>
+        <w:t>maximus</w:t>
+      </w:r>
+      <w:proofErr w:type="spellEnd"/>
+      <w:r>
+        <w:t>.</w:t>
+      </w:r>
+    </w:p>
+    <w:p>
+      <w:pPr>
+        <w:pStyle w:val="Legenda"/>
+      </w:pPr>
+      <w:bookmarkStart w:id="11" w:name="_Toc465685652"/>
+      <w:r>
+        <w:t xml:space="preserve">Tab. </w:t>
+      </w:r>
+      <w:r>
+        <w:fldChar w:fldCharType="begin"/>
+      </w:r>
+      <w:r>
+        <w:instrText xml:space="preserve"> SEQ Tab. \* ARABIC </w:instrText>
+      </w:r>
+      <w:r>
+        <w:fldChar w:fldCharType="separate"/>
+      </w:r>
+      <w:r>
+        <w:rPr>
+          <w:noProof/>
+        </w:rPr>
+        <w:t>1</w:t>
+      </w:r>
+      <w:r>
+        <w:fldChar w:fldCharType="end"/>
+      </w:r>
+      <w:r>
+        <w:t>. Przykład podpisu tabeli</w:t>
       </w:r>
       <w:bookmarkEnd w:id="11"/>
-    </w:p>
-    <w:p>
-      <w:pPr>
-        <w:pStyle w:val="NrNagwek2"/>
-      </w:pPr>
-      <w:bookmarkStart w:id="12" w:name="_Toc465685667"/>
-      <w:r>
-        <w:t>Sekcja poziomu 1</w:t>
-      </w:r>
-      <w:bookmarkEnd w:id="12"/>
-    </w:p>
-    <w:p>
-      <w:pPr>
-        <w:pStyle w:val="Tekstwiodcy"/>
-      </w:pPr>
-      <w:r>
-        <w:t>Lorem ipsum dolor sit amet, consectetur adipiscing elit. Mauris id dapibus enim. Etiam lobortis pulvinar enim in maximus.</w:t>
-      </w:r>
-    </w:p>
-    <w:p>
-      <w:pPr>
-        <w:pStyle w:val="NrNagwek3"/>
-      </w:pPr>
-      <w:bookmarkStart w:id="13" w:name="_Toc465685668"/>
-      <w:r>
-        <w:t>Sekcja poziomu 2</w:t>
-      </w:r>
-      <w:bookmarkEnd w:id="13"/>
-    </w:p>
-    <w:p>
-      <w:pPr>
-        <w:pStyle w:val="Tekstwiodcy"/>
-      </w:pPr>
-      <w:r>
-        <w:t>Lorem ipsum dolor sit amet, consectetur adipiscing elit. Mauris id dapibus enim. Etiam lobortis pulvinar enim in maximus.</w:t>
-      </w:r>
-    </w:p>
-    <w:p>
-      <w:pPr>
-        <w:pStyle w:val="NrNagwek4"/>
-      </w:pPr>
-      <w:r>
-        <w:t>Sekcja poziomu 3</w:t>
-      </w:r>
-    </w:p>
-    <w:p>
-      <w:pPr>
-        <w:pStyle w:val="Tekstwiodcy"/>
-      </w:pPr>
-      <w:r>
-        <w:t>Lorem ipsum dolor sit amet, consectetur adipiscing elit. Mauris id dapibus enim. Etiam lobortis pulvinar enim in maximus.</w:t>
-      </w:r>
-    </w:p>
-    <w:p>
-      <w:pPr>
-        <w:pStyle w:val="Legenda"/>
-      </w:pPr>
-      <w:bookmarkStart w:id="14" w:name="_Toc465685652"/>
-      <w:r>
-        <w:t xml:space="preserve">Tab. </w:t>
-      </w:r>
-      <w:r>
-        <w:fldChar w:fldCharType="begin"/>
-      </w:r>
-      <w:r>
-        <w:instrText xml:space="preserve"> SEQ Tab. \* ARABIC </w:instrText>
-      </w:r>
-      <w:r>
-        <w:fldChar w:fldCharType="separate"/>
-      </w:r>
-      <w:r>
-        <w:rPr>
-          <w:noProof/>
-        </w:rPr>
-        <w:t>1</w:t>
-      </w:r>
-      <w:r>
-        <w:fldChar w:fldCharType="end"/>
-      </w:r>
-      <w:r>
-        <w:t>. Przykład podpisu tabeli</w:t>
-      </w:r>
-      <w:bookmarkEnd w:id="14"/>
     </w:p>
     <w:tbl>
       <w:tblPr>
@@ -2437,11 +3561,11 @@
         <w:tblLook w:val="04A0" w:firstRow="1" w:lastRow="0" w:firstColumn="1" w:lastColumn="0" w:noHBand="0" w:noVBand="1"/>
       </w:tblPr>
       <w:tblGrid>
-        <w:gridCol w:w="1842"/>
-        <w:gridCol w:w="1842"/>
-        <w:gridCol w:w="1842"/>
-        <w:gridCol w:w="1843"/>
-        <w:gridCol w:w="1843"/>
+        <w:gridCol w:w="1812"/>
+        <w:gridCol w:w="1812"/>
+        <w:gridCol w:w="1812"/>
+        <w:gridCol w:w="1813"/>
+        <w:gridCol w:w="1813"/>
       </w:tblGrid>
       <w:tr>
         <w:tc>
@@ -2576,39 +3700,257 @@
       <w:pPr>
         <w:pStyle w:val="Tekstwiodcy"/>
       </w:pPr>
-      <w:r>
-        <w:t>Lorem ipsum dolor sit amet, consectetur adipiscing elit. Mauris id dapibus enim. Etiam lobortis pulvinar enim in maximus.</w:t>
+      <w:proofErr w:type="spellStart"/>
+      <w:r>
+        <w:t>Lorem</w:t>
+      </w:r>
+      <w:proofErr w:type="spellEnd"/>
+      <w:r>
+        <w:t xml:space="preserve"> </w:t>
+      </w:r>
+      <w:proofErr w:type="spellStart"/>
+      <w:r>
+        <w:t>ipsum</w:t>
+      </w:r>
+      <w:proofErr w:type="spellEnd"/>
+      <w:r>
+        <w:t xml:space="preserve"> </w:t>
+      </w:r>
+      <w:proofErr w:type="spellStart"/>
+      <w:r>
+        <w:t>dolor</w:t>
+      </w:r>
+      <w:proofErr w:type="spellEnd"/>
+      <w:r>
+        <w:t xml:space="preserve"> sit </w:t>
+      </w:r>
+      <w:proofErr w:type="spellStart"/>
+      <w:r>
+        <w:t>amet</w:t>
+      </w:r>
+      <w:proofErr w:type="spellEnd"/>
+      <w:r>
+        <w:t xml:space="preserve">, </w:t>
+      </w:r>
+      <w:proofErr w:type="spellStart"/>
+      <w:r>
+        <w:t>consectetur</w:t>
+      </w:r>
+      <w:proofErr w:type="spellEnd"/>
+      <w:r>
+        <w:t xml:space="preserve"> </w:t>
+      </w:r>
+      <w:proofErr w:type="spellStart"/>
+      <w:r>
+        <w:t>adipiscing</w:t>
+      </w:r>
+      <w:proofErr w:type="spellEnd"/>
+      <w:r>
+        <w:t xml:space="preserve"> elit. </w:t>
+      </w:r>
+      <w:proofErr w:type="spellStart"/>
+      <w:r>
+        <w:t>Mauris</w:t>
+      </w:r>
+      <w:proofErr w:type="spellEnd"/>
+      <w:r>
+        <w:t xml:space="preserve"> id </w:t>
+      </w:r>
+      <w:proofErr w:type="spellStart"/>
+      <w:r>
+        <w:t>dapibus</w:t>
+      </w:r>
+      <w:proofErr w:type="spellEnd"/>
+      <w:r>
+        <w:t xml:space="preserve"> </w:t>
+      </w:r>
+      <w:proofErr w:type="spellStart"/>
+      <w:r>
+        <w:t>enim</w:t>
+      </w:r>
+      <w:proofErr w:type="spellEnd"/>
+      <w:r>
+        <w:t xml:space="preserve">. </w:t>
+      </w:r>
+      <w:proofErr w:type="spellStart"/>
+      <w:r>
+        <w:t>Etiam</w:t>
+      </w:r>
+      <w:proofErr w:type="spellEnd"/>
+      <w:r>
+        <w:t xml:space="preserve"> </w:t>
+      </w:r>
+      <w:proofErr w:type="spellStart"/>
+      <w:r>
+        <w:t>lobortis</w:t>
+      </w:r>
+      <w:proofErr w:type="spellEnd"/>
+      <w:r>
+        <w:t xml:space="preserve"> </w:t>
+      </w:r>
+      <w:proofErr w:type="spellStart"/>
+      <w:r>
+        <w:t>pulvinar</w:t>
+      </w:r>
+      <w:proofErr w:type="spellEnd"/>
+      <w:r>
+        <w:t xml:space="preserve"> </w:t>
+      </w:r>
+      <w:proofErr w:type="spellStart"/>
+      <w:r>
+        <w:t>enim</w:t>
+      </w:r>
+      <w:proofErr w:type="spellEnd"/>
+      <w:r>
+        <w:t xml:space="preserve"> in </w:t>
+      </w:r>
+      <w:proofErr w:type="spellStart"/>
+      <w:r>
+        <w:t>maximus</w:t>
+      </w:r>
+      <w:proofErr w:type="spellEnd"/>
+      <w:r>
+        <w:t>.</w:t>
       </w:r>
     </w:p>
     <w:p>
       <w:pPr>
         <w:pStyle w:val="NrNagwek2"/>
       </w:pPr>
-      <w:bookmarkStart w:id="15" w:name="_Toc465685669"/>
+      <w:bookmarkStart w:id="12" w:name="_Toc465685669"/>
       <w:r>
         <w:t>Kolejn</w:t>
       </w:r>
       <w:r>
         <w:t>a sekcja poziomu 1</w:t>
       </w:r>
-      <w:bookmarkEnd w:id="15"/>
+      <w:bookmarkEnd w:id="12"/>
     </w:p>
     <w:p>
       <w:pPr>
         <w:pStyle w:val="NrNagwek3"/>
       </w:pPr>
-      <w:bookmarkStart w:id="16" w:name="_Toc465685670"/>
+      <w:bookmarkStart w:id="13" w:name="_Toc465685670"/>
       <w:r>
         <w:t>Kolejna sekcja poziomu 2</w:t>
       </w:r>
-      <w:bookmarkEnd w:id="16"/>
+      <w:bookmarkEnd w:id="13"/>
     </w:p>
     <w:p>
       <w:pPr>
         <w:pStyle w:val="Tekstwiodcy"/>
       </w:pPr>
-      <w:r>
-        <w:t>Lorem ipsum dolor sit amet, consectetur adipiscing elit. Mauris id dapibus enim. Etiam lobortis pulvinar enim in maximus.</w:t>
+      <w:proofErr w:type="spellStart"/>
+      <w:r>
+        <w:t>Lorem</w:t>
+      </w:r>
+      <w:proofErr w:type="spellEnd"/>
+      <w:r>
+        <w:t xml:space="preserve"> </w:t>
+      </w:r>
+      <w:proofErr w:type="spellStart"/>
+      <w:r>
+        <w:t>ipsum</w:t>
+      </w:r>
+      <w:proofErr w:type="spellEnd"/>
+      <w:r>
+        <w:t xml:space="preserve"> </w:t>
+      </w:r>
+      <w:proofErr w:type="spellStart"/>
+      <w:r>
+        <w:t>dolor</w:t>
+      </w:r>
+      <w:proofErr w:type="spellEnd"/>
+      <w:r>
+        <w:t xml:space="preserve"> sit </w:t>
+      </w:r>
+      <w:proofErr w:type="spellStart"/>
+      <w:r>
+        <w:t>amet</w:t>
+      </w:r>
+      <w:proofErr w:type="spellEnd"/>
+      <w:r>
+        <w:t xml:space="preserve">, </w:t>
+      </w:r>
+      <w:proofErr w:type="spellStart"/>
+      <w:r>
+        <w:t>consectetur</w:t>
+      </w:r>
+      <w:proofErr w:type="spellEnd"/>
+      <w:r>
+        <w:t xml:space="preserve"> </w:t>
+      </w:r>
+      <w:proofErr w:type="spellStart"/>
+      <w:r>
+        <w:t>adipiscing</w:t>
+      </w:r>
+      <w:proofErr w:type="spellEnd"/>
+      <w:r>
+        <w:t xml:space="preserve"> elit. </w:t>
+      </w:r>
+      <w:proofErr w:type="spellStart"/>
+      <w:r>
+        <w:t>Mauris</w:t>
+      </w:r>
+      <w:proofErr w:type="spellEnd"/>
+      <w:r>
+        <w:t xml:space="preserve"> id </w:t>
+      </w:r>
+      <w:proofErr w:type="spellStart"/>
+      <w:r>
+        <w:t>dapibus</w:t>
+      </w:r>
+      <w:proofErr w:type="spellEnd"/>
+      <w:r>
+        <w:t xml:space="preserve"> </w:t>
+      </w:r>
+      <w:proofErr w:type="spellStart"/>
+      <w:r>
+        <w:t>enim</w:t>
+      </w:r>
+      <w:proofErr w:type="spellEnd"/>
+      <w:r>
+        <w:t xml:space="preserve">. </w:t>
+      </w:r>
+      <w:proofErr w:type="spellStart"/>
+      <w:r>
+        <w:t>Etiam</w:t>
+      </w:r>
+      <w:proofErr w:type="spellEnd"/>
+      <w:r>
+        <w:t xml:space="preserve"> </w:t>
+      </w:r>
+      <w:proofErr w:type="spellStart"/>
+      <w:r>
+        <w:t>lobortis</w:t>
+      </w:r>
+      <w:proofErr w:type="spellEnd"/>
+      <w:r>
+        <w:t xml:space="preserve"> </w:t>
+      </w:r>
+      <w:proofErr w:type="spellStart"/>
+      <w:r>
+        <w:t>pulvinar</w:t>
+      </w:r>
+      <w:proofErr w:type="spellEnd"/>
+      <w:r>
+        <w:t xml:space="preserve"> </w:t>
+      </w:r>
+      <w:proofErr w:type="spellStart"/>
+      <w:r>
+        <w:t>enim</w:t>
+      </w:r>
+      <w:proofErr w:type="spellEnd"/>
+      <w:r>
+        <w:t xml:space="preserve"> in </w:t>
+      </w:r>
+      <w:proofErr w:type="spellStart"/>
+      <w:r>
+        <w:t>maximus</w:t>
+      </w:r>
+      <w:proofErr w:type="spellEnd"/>
+      <w:r>
+        <w:t>.</w:t>
       </w:r>
     </w:p>
     <w:p>
@@ -2621,7 +3963,6 @@
           <w:noProof/>
           <w:lang w:eastAsia="pl-PL"/>
         </w:rPr>
-        <w:lastRenderedPageBreak/>
         <mc:AlternateContent>
           <mc:Choice Requires="wps">
             <w:drawing>
@@ -2669,7 +4010,7 @@
           </mc:Choice>
           <mc:Fallback>
             <w:pict>
-              <v:shapetype w14:anchorId="6D22E66D" id="_x0000_t4" coordsize="21600,21600" o:spt="4" path="m10800,l,10800,10800,21600,21600,10800xe">
+              <v:shapetype w14:anchorId="70372953" id="_x0000_t4" coordsize="21600,21600" o:spt="4" path="m10800,l,10800,10800,21600,21600,10800xe">
                 <v:stroke joinstyle="miter"/>
                 <v:path gradientshapeok="t" o:connecttype="rect" textboxrect="5400,5400,16200,16200"/>
               </v:shapetype>
@@ -2685,7 +4026,7 @@
       <w:pPr>
         <w:pStyle w:val="Legendarysunek"/>
       </w:pPr>
-      <w:bookmarkStart w:id="17" w:name="_Toc465685478"/>
+      <w:bookmarkStart w:id="14" w:name="_Toc465685478"/>
       <w:r>
         <w:t xml:space="preserve">Rys. </w:t>
       </w:r>
@@ -2710,21 +4051,130 @@
       <w:r>
         <w:t>. Przykład podpisu rysunku</w:t>
       </w:r>
-      <w:bookmarkEnd w:id="17"/>
+      <w:bookmarkEnd w:id="14"/>
     </w:p>
     <w:p>
       <w:pPr>
         <w:pStyle w:val="Tekstwiodcy"/>
       </w:pPr>
-      <w:r>
-        <w:t>Lorem ipsum dolor sit amet, consectetur adipiscing elit. Mauris id dapibus enim. Etiam lobortis pulvinar enim in maximus.</w:t>
+      <w:proofErr w:type="spellStart"/>
+      <w:r>
+        <w:t>Lorem</w:t>
+      </w:r>
+      <w:proofErr w:type="spellEnd"/>
+      <w:r>
+        <w:t xml:space="preserve"> </w:t>
+      </w:r>
+      <w:proofErr w:type="spellStart"/>
+      <w:r>
+        <w:t>ipsum</w:t>
+      </w:r>
+      <w:proofErr w:type="spellEnd"/>
+      <w:r>
+        <w:t xml:space="preserve"> </w:t>
+      </w:r>
+      <w:proofErr w:type="spellStart"/>
+      <w:r>
+        <w:t>dolor</w:t>
+      </w:r>
+      <w:proofErr w:type="spellEnd"/>
+      <w:r>
+        <w:t xml:space="preserve"> sit </w:t>
+      </w:r>
+      <w:proofErr w:type="spellStart"/>
+      <w:r>
+        <w:t>amet</w:t>
+      </w:r>
+      <w:proofErr w:type="spellEnd"/>
+      <w:r>
+        <w:t xml:space="preserve">, </w:t>
+      </w:r>
+      <w:proofErr w:type="spellStart"/>
+      <w:r>
+        <w:t>consectetur</w:t>
+      </w:r>
+      <w:proofErr w:type="spellEnd"/>
+      <w:r>
+        <w:t xml:space="preserve"> </w:t>
+      </w:r>
+      <w:proofErr w:type="spellStart"/>
+      <w:r>
+        <w:t>adipiscing</w:t>
+      </w:r>
+      <w:proofErr w:type="spellEnd"/>
+      <w:r>
+        <w:t xml:space="preserve"> elit. </w:t>
+      </w:r>
+      <w:proofErr w:type="spellStart"/>
+      <w:r>
+        <w:t>Mauris</w:t>
+      </w:r>
+      <w:proofErr w:type="spellEnd"/>
+      <w:r>
+        <w:t xml:space="preserve"> id </w:t>
+      </w:r>
+      <w:proofErr w:type="spellStart"/>
+      <w:r>
+        <w:t>dapibus</w:t>
+      </w:r>
+      <w:proofErr w:type="spellEnd"/>
+      <w:r>
+        <w:t xml:space="preserve"> </w:t>
+      </w:r>
+      <w:proofErr w:type="spellStart"/>
+      <w:r>
+        <w:t>enim</w:t>
+      </w:r>
+      <w:proofErr w:type="spellEnd"/>
+      <w:r>
+        <w:t xml:space="preserve">. </w:t>
+      </w:r>
+      <w:proofErr w:type="spellStart"/>
+      <w:r>
+        <w:t>Etiam</w:t>
+      </w:r>
+      <w:proofErr w:type="spellEnd"/>
+      <w:r>
+        <w:t xml:space="preserve"> </w:t>
+      </w:r>
+      <w:proofErr w:type="spellStart"/>
+      <w:r>
+        <w:t>lobortis</w:t>
+      </w:r>
+      <w:proofErr w:type="spellEnd"/>
+      <w:r>
+        <w:t xml:space="preserve"> </w:t>
+      </w:r>
+      <w:proofErr w:type="spellStart"/>
+      <w:r>
+        <w:t>pulvinar</w:t>
+      </w:r>
+      <w:proofErr w:type="spellEnd"/>
+      <w:r>
+        <w:t xml:space="preserve"> </w:t>
+      </w:r>
+      <w:proofErr w:type="spellStart"/>
+      <w:r>
+        <w:t>enim</w:t>
+      </w:r>
+      <w:proofErr w:type="spellEnd"/>
+      <w:r>
+        <w:t xml:space="preserve"> in </w:t>
+      </w:r>
+      <w:proofErr w:type="spellStart"/>
+      <w:r>
+        <w:t>maximus</w:t>
+      </w:r>
+      <w:proofErr w:type="spellEnd"/>
+      <w:r>
+        <w:t>.</w:t>
       </w:r>
     </w:p>
     <w:p>
       <w:pPr>
         <w:pStyle w:val="Legenda"/>
       </w:pPr>
-      <w:bookmarkStart w:id="18" w:name="_Toc465685644"/>
+      <w:bookmarkStart w:id="15" w:name="_Toc465685644"/>
       <w:r>
         <w:t xml:space="preserve">Listing. </w:t>
       </w:r>
@@ -2758,7 +4208,7 @@
       <w:r>
         <w:t xml:space="preserve"> HTTP</w:t>
       </w:r>
-      <w:bookmarkEnd w:id="18"/>
+      <w:bookmarkEnd w:id="15"/>
     </w:p>
     <w:p>
       <w:pPr>
@@ -2831,12 +4281,26 @@
         <w:rPr>
           <w:lang w:val="en-US"/>
         </w:rPr>
-        <w:t>Accept: text/html ,application/xhtml+xml,application/xml</w:t>
-      </w:r>
+        <w:t>Accept: text/html ,application/</w:t>
+      </w:r>
+      <w:proofErr w:type="spellStart"/>
       <w:r>
         <w:rPr>
           <w:lang w:val="en-US"/>
         </w:rPr>
+        <w:t>xhtml+xml,application</w:t>
+      </w:r>
+      <w:proofErr w:type="spellEnd"/>
+      <w:r>
+        <w:rPr>
+          <w:lang w:val="en-US"/>
+        </w:rPr>
+        <w:t>/xml</w:t>
+      </w:r>
+      <w:r>
+        <w:rPr>
+          <w:lang w:val="en-US"/>
+        </w:rPr>
         <w:t>|</w:t>
       </w:r>
       <w:r>
@@ -2861,12 +4325,34 @@
         <w:rPr>
           <w:lang w:val="en-US"/>
         </w:rPr>
-        <w:t>Accept -Encoding: gzip ,deflate ,sdch</w:t>
-      </w:r>
+        <w:t xml:space="preserve">Accept -Encoding: </w:t>
+      </w:r>
+      <w:proofErr w:type="spellStart"/>
       <w:r>
         <w:rPr>
           <w:lang w:val="en-US"/>
         </w:rPr>
+        <w:t>gzip</w:t>
+      </w:r>
+      <w:proofErr w:type="spellEnd"/>
+      <w:r>
+        <w:rPr>
+          <w:lang w:val="en-US"/>
+        </w:rPr>
+        <w:t xml:space="preserve"> ,deflate ,</w:t>
+      </w:r>
+      <w:proofErr w:type="spellStart"/>
+      <w:r>
+        <w:rPr>
+          <w:lang w:val="en-US"/>
+        </w:rPr>
+        <w:t>sdch</w:t>
+      </w:r>
+      <w:proofErr w:type="spellEnd"/>
+      <w:r>
+        <w:rPr>
+          <w:lang w:val="en-US"/>
+        </w:rPr>
         <w:br/>
       </w:r>
       <w:r>
@@ -2899,7 +4385,148 @@
         <w:rPr>
           <w:lang w:val="en-US"/>
         </w:rPr>
-        <w:t>Lorem ipsum dolor sit amet, consectetur adipiscing elit. Mauris id dapibus enim. Etiam lobortis pulvinar enim in maximus.</w:t>
+        <w:lastRenderedPageBreak/>
+        <w:t xml:space="preserve">Lorem ipsum dolor sit </w:t>
+      </w:r>
+      <w:proofErr w:type="spellStart"/>
+      <w:r>
+        <w:rPr>
+          <w:lang w:val="en-US"/>
+        </w:rPr>
+        <w:t>amet</w:t>
+      </w:r>
+      <w:proofErr w:type="spellEnd"/>
+      <w:r>
+        <w:rPr>
+          <w:lang w:val="en-US"/>
+        </w:rPr>
+        <w:t xml:space="preserve">, </w:t>
+      </w:r>
+      <w:proofErr w:type="spellStart"/>
+      <w:r>
+        <w:rPr>
+          <w:lang w:val="en-US"/>
+        </w:rPr>
+        <w:t>consectetur</w:t>
+      </w:r>
+      <w:proofErr w:type="spellEnd"/>
+      <w:r>
+        <w:rPr>
+          <w:lang w:val="en-US"/>
+        </w:rPr>
+        <w:t xml:space="preserve"> </w:t>
+      </w:r>
+      <w:proofErr w:type="spellStart"/>
+      <w:r>
+        <w:rPr>
+          <w:lang w:val="en-US"/>
+        </w:rPr>
+        <w:t>adipiscing</w:t>
+      </w:r>
+      <w:proofErr w:type="spellEnd"/>
+      <w:r>
+        <w:rPr>
+          <w:lang w:val="en-US"/>
+        </w:rPr>
+        <w:t xml:space="preserve"> </w:t>
+      </w:r>
+      <w:proofErr w:type="spellStart"/>
+      <w:r>
+        <w:rPr>
+          <w:lang w:val="en-US"/>
+        </w:rPr>
+        <w:t>elit</w:t>
+      </w:r>
+      <w:proofErr w:type="spellEnd"/>
+      <w:r>
+        <w:rPr>
+          <w:lang w:val="en-US"/>
+        </w:rPr>
+        <w:t xml:space="preserve">. </w:t>
+      </w:r>
+      <w:proofErr w:type="spellStart"/>
+      <w:r>
+        <w:rPr>
+          <w:lang w:val="en-US"/>
+        </w:rPr>
+        <w:t>Mauris</w:t>
+      </w:r>
+      <w:proofErr w:type="spellEnd"/>
+      <w:r>
+        <w:rPr>
+          <w:lang w:val="en-US"/>
+        </w:rPr>
+        <w:t xml:space="preserve"> id </w:t>
+      </w:r>
+      <w:proofErr w:type="spellStart"/>
+      <w:r>
+        <w:rPr>
+          <w:lang w:val="en-US"/>
+        </w:rPr>
+        <w:t>dapibus</w:t>
+      </w:r>
+      <w:proofErr w:type="spellEnd"/>
+      <w:r>
+        <w:rPr>
+          <w:lang w:val="en-US"/>
+        </w:rPr>
+        <w:t xml:space="preserve"> </w:t>
+      </w:r>
+      <w:proofErr w:type="spellStart"/>
+      <w:r>
+        <w:rPr>
+          <w:lang w:val="en-US"/>
+        </w:rPr>
+        <w:t>enim</w:t>
+      </w:r>
+      <w:proofErr w:type="spellEnd"/>
+      <w:r>
+        <w:rPr>
+          <w:lang w:val="en-US"/>
+        </w:rPr>
+        <w:t xml:space="preserve">. </w:t>
+      </w:r>
+      <w:proofErr w:type="spellStart"/>
+      <w:r>
+        <w:rPr>
+          <w:lang w:val="en-US"/>
+        </w:rPr>
+        <w:t>Etiam</w:t>
+      </w:r>
+      <w:proofErr w:type="spellEnd"/>
+      <w:r>
+        <w:rPr>
+          <w:lang w:val="en-US"/>
+        </w:rPr>
+        <w:t xml:space="preserve"> </w:t>
+      </w:r>
+      <w:proofErr w:type="spellStart"/>
+      <w:r>
+        <w:rPr>
+          <w:lang w:val="en-US"/>
+        </w:rPr>
+        <w:t>lobortis</w:t>
+      </w:r>
+      <w:proofErr w:type="spellEnd"/>
+      <w:r>
+        <w:rPr>
+          <w:lang w:val="en-US"/>
+        </w:rPr>
+        <w:t xml:space="preserve"> pulvinar </w:t>
+      </w:r>
+      <w:proofErr w:type="spellStart"/>
+      <w:r>
+        <w:rPr>
+          <w:lang w:val="en-US"/>
+        </w:rPr>
+        <w:t>enim</w:t>
+      </w:r>
+      <w:proofErr w:type="spellEnd"/>
+      <w:r>
+        <w:rPr>
+          <w:lang w:val="en-US"/>
+        </w:rPr>
+        <w:t xml:space="preserve"> in maximus.</w:t>
       </w:r>
     </w:p>
     <w:p>
@@ -2926,12 +4553,12 @@
       <w:pPr>
         <w:pStyle w:val="NrNagwek1"/>
       </w:pPr>
-      <w:bookmarkStart w:id="19" w:name="_Toc465685671"/>
+      <w:bookmarkStart w:id="16" w:name="_Toc465685671"/>
       <w:r>
         <w:lastRenderedPageBreak/>
         <w:t>Podsumowanie i wnioski</w:t>
       </w:r>
-      <w:bookmarkEnd w:id="19"/>
+      <w:bookmarkEnd w:id="16"/>
     </w:p>
     <w:p>
       <w:pPr>
@@ -2940,8 +4567,317 @@
           <w:lang w:val="pt-PT"/>
         </w:rPr>
       </w:pPr>
-      <w:r>
-        <w:t xml:space="preserve">Lorem ipsum dolor sit amet, consectetur adipiscing elit. Mauris id dapibus enim. Etiam lobortis pulvinar enim in maximus. Aliquam erat volutpat. Integer maximus est turpis, ut bibendum ligula accumsan et. Ut eget vestibulum libero. Aliquam erat volutpat. Nullam placerat mauris a lectus tincidunt, et aliquet turpis aliquam. </w:t>
+      <w:proofErr w:type="spellStart"/>
+      <w:r>
+        <w:t>Lorem</w:t>
+      </w:r>
+      <w:proofErr w:type="spellEnd"/>
+      <w:r>
+        <w:t xml:space="preserve"> </w:t>
+      </w:r>
+      <w:proofErr w:type="spellStart"/>
+      <w:r>
+        <w:t>ipsum</w:t>
+      </w:r>
+      <w:proofErr w:type="spellEnd"/>
+      <w:r>
+        <w:t xml:space="preserve"> </w:t>
+      </w:r>
+      <w:proofErr w:type="spellStart"/>
+      <w:r>
+        <w:t>dolor</w:t>
+      </w:r>
+      <w:proofErr w:type="spellEnd"/>
+      <w:r>
+        <w:t xml:space="preserve"> sit </w:t>
+      </w:r>
+      <w:proofErr w:type="spellStart"/>
+      <w:r>
+        <w:t>amet</w:t>
+      </w:r>
+      <w:proofErr w:type="spellEnd"/>
+      <w:r>
+        <w:t xml:space="preserve">, </w:t>
+      </w:r>
+      <w:proofErr w:type="spellStart"/>
+      <w:r>
+        <w:t>consectetur</w:t>
+      </w:r>
+      <w:proofErr w:type="spellEnd"/>
+      <w:r>
+        <w:t xml:space="preserve"> </w:t>
+      </w:r>
+      <w:proofErr w:type="spellStart"/>
+      <w:r>
+        <w:t>adipiscing</w:t>
+      </w:r>
+      <w:proofErr w:type="spellEnd"/>
+      <w:r>
+        <w:t xml:space="preserve"> elit. </w:t>
+      </w:r>
+      <w:proofErr w:type="spellStart"/>
+      <w:r>
+        <w:t>Mauris</w:t>
+      </w:r>
+      <w:proofErr w:type="spellEnd"/>
+      <w:r>
+        <w:t xml:space="preserve"> id </w:t>
+      </w:r>
+      <w:proofErr w:type="spellStart"/>
+      <w:r>
+        <w:t>dapibus</w:t>
+      </w:r>
+      <w:proofErr w:type="spellEnd"/>
+      <w:r>
+        <w:t xml:space="preserve"> </w:t>
+      </w:r>
+      <w:proofErr w:type="spellStart"/>
+      <w:r>
+        <w:t>enim</w:t>
+      </w:r>
+      <w:proofErr w:type="spellEnd"/>
+      <w:r>
+        <w:t xml:space="preserve">. </w:t>
+      </w:r>
+      <w:proofErr w:type="spellStart"/>
+      <w:r>
+        <w:t>Etiam</w:t>
+      </w:r>
+      <w:proofErr w:type="spellEnd"/>
+      <w:r>
+        <w:t xml:space="preserve"> </w:t>
+      </w:r>
+      <w:proofErr w:type="spellStart"/>
+      <w:r>
+        <w:t>lobortis</w:t>
+      </w:r>
+      <w:proofErr w:type="spellEnd"/>
+      <w:r>
+        <w:t xml:space="preserve"> </w:t>
+      </w:r>
+      <w:proofErr w:type="spellStart"/>
+      <w:r>
+        <w:t>pulvinar</w:t>
+      </w:r>
+      <w:proofErr w:type="spellEnd"/>
+      <w:r>
+        <w:t xml:space="preserve"> </w:t>
+      </w:r>
+      <w:proofErr w:type="spellStart"/>
+      <w:r>
+        <w:t>enim</w:t>
+      </w:r>
+      <w:proofErr w:type="spellEnd"/>
+      <w:r>
+        <w:t xml:space="preserve"> in </w:t>
+      </w:r>
+      <w:proofErr w:type="spellStart"/>
+      <w:r>
+        <w:t>maximus</w:t>
+      </w:r>
+      <w:proofErr w:type="spellEnd"/>
+      <w:r>
+        <w:t xml:space="preserve">. </w:t>
+      </w:r>
+      <w:proofErr w:type="spellStart"/>
+      <w:r>
+        <w:t>Aliquam</w:t>
+      </w:r>
+      <w:proofErr w:type="spellEnd"/>
+      <w:r>
+        <w:t xml:space="preserve"> </w:t>
+      </w:r>
+      <w:proofErr w:type="spellStart"/>
+      <w:r>
+        <w:t>erat</w:t>
+      </w:r>
+      <w:proofErr w:type="spellEnd"/>
+      <w:r>
+        <w:t xml:space="preserve"> </w:t>
+      </w:r>
+      <w:proofErr w:type="spellStart"/>
+      <w:r>
+        <w:t>volutpat</w:t>
+      </w:r>
+      <w:proofErr w:type="spellEnd"/>
+      <w:r>
+        <w:t xml:space="preserve">. </w:t>
+      </w:r>
+      <w:proofErr w:type="spellStart"/>
+      <w:r>
+        <w:t>Integer</w:t>
+      </w:r>
+      <w:proofErr w:type="spellEnd"/>
+      <w:r>
+        <w:t xml:space="preserve"> </w:t>
+      </w:r>
+      <w:proofErr w:type="spellStart"/>
+      <w:r>
+        <w:t>maximus</w:t>
+      </w:r>
+      <w:proofErr w:type="spellEnd"/>
+      <w:r>
+        <w:t xml:space="preserve"> </w:t>
+      </w:r>
+      <w:proofErr w:type="spellStart"/>
+      <w:r>
+        <w:t>est</w:t>
+      </w:r>
+      <w:proofErr w:type="spellEnd"/>
+      <w:r>
+        <w:t xml:space="preserve"> </w:t>
+      </w:r>
+      <w:proofErr w:type="spellStart"/>
+      <w:r>
+        <w:t>turpis</w:t>
+      </w:r>
+      <w:proofErr w:type="spellEnd"/>
+      <w:r>
+        <w:t xml:space="preserve">, </w:t>
+      </w:r>
+      <w:proofErr w:type="spellStart"/>
+      <w:r>
+        <w:t>ut</w:t>
+      </w:r>
+      <w:proofErr w:type="spellEnd"/>
+      <w:r>
+        <w:t xml:space="preserve"> </w:t>
+      </w:r>
+      <w:proofErr w:type="spellStart"/>
+      <w:r>
+        <w:t>bibendum</w:t>
+      </w:r>
+      <w:proofErr w:type="spellEnd"/>
+      <w:r>
+        <w:t xml:space="preserve"> ligula </w:t>
+      </w:r>
+      <w:proofErr w:type="spellStart"/>
+      <w:r>
+        <w:t>accumsan</w:t>
+      </w:r>
+      <w:proofErr w:type="spellEnd"/>
+      <w:r>
+        <w:t xml:space="preserve"> et. </w:t>
+      </w:r>
+      <w:proofErr w:type="spellStart"/>
+      <w:r>
+        <w:t>Ut</w:t>
+      </w:r>
+      <w:proofErr w:type="spellEnd"/>
+      <w:r>
+        <w:t xml:space="preserve"> </w:t>
+      </w:r>
+      <w:proofErr w:type="spellStart"/>
+      <w:r>
+        <w:t>eget</w:t>
+      </w:r>
+      <w:proofErr w:type="spellEnd"/>
+      <w:r>
+        <w:t xml:space="preserve"> </w:t>
+      </w:r>
+      <w:proofErr w:type="spellStart"/>
+      <w:r>
+        <w:t>vestibulum</w:t>
+      </w:r>
+      <w:proofErr w:type="spellEnd"/>
+      <w:r>
+        <w:t xml:space="preserve"> </w:t>
+      </w:r>
+      <w:proofErr w:type="spellStart"/>
+      <w:r>
+        <w:t>libero</w:t>
+      </w:r>
+      <w:proofErr w:type="spellEnd"/>
+      <w:r>
+        <w:t xml:space="preserve">. </w:t>
+      </w:r>
+      <w:proofErr w:type="spellStart"/>
+      <w:r>
+        <w:t>Aliquam</w:t>
+      </w:r>
+      <w:proofErr w:type="spellEnd"/>
+      <w:r>
+        <w:t xml:space="preserve"> </w:t>
+      </w:r>
+      <w:proofErr w:type="spellStart"/>
+      <w:r>
+        <w:t>erat</w:t>
+      </w:r>
+      <w:proofErr w:type="spellEnd"/>
+      <w:r>
+        <w:t xml:space="preserve"> </w:t>
+      </w:r>
+      <w:proofErr w:type="spellStart"/>
+      <w:r>
+        <w:t>volutpat</w:t>
+      </w:r>
+      <w:proofErr w:type="spellEnd"/>
+      <w:r>
+        <w:t xml:space="preserve">. </w:t>
+      </w:r>
+      <w:proofErr w:type="spellStart"/>
+      <w:r>
+        <w:t>Nullam</w:t>
+      </w:r>
+      <w:proofErr w:type="spellEnd"/>
+      <w:r>
+        <w:t xml:space="preserve"> </w:t>
+      </w:r>
+      <w:proofErr w:type="spellStart"/>
+      <w:r>
+        <w:t>placerat</w:t>
+      </w:r>
+      <w:proofErr w:type="spellEnd"/>
+      <w:r>
+        <w:t xml:space="preserve"> </w:t>
+      </w:r>
+      <w:proofErr w:type="spellStart"/>
+      <w:r>
+        <w:t>mauris</w:t>
+      </w:r>
+      <w:proofErr w:type="spellEnd"/>
+      <w:r>
+        <w:t xml:space="preserve"> a </w:t>
+      </w:r>
+      <w:proofErr w:type="spellStart"/>
+      <w:r>
+        <w:t>lectus</w:t>
+      </w:r>
+      <w:proofErr w:type="spellEnd"/>
+      <w:r>
+        <w:t xml:space="preserve"> </w:t>
+      </w:r>
+      <w:proofErr w:type="spellStart"/>
+      <w:r>
+        <w:t>tincidunt</w:t>
+      </w:r>
+      <w:proofErr w:type="spellEnd"/>
+      <w:r>
+        <w:t xml:space="preserve">, et </w:t>
+      </w:r>
+      <w:proofErr w:type="spellStart"/>
+      <w:r>
+        <w:t>aliquet</w:t>
+      </w:r>
+      <w:proofErr w:type="spellEnd"/>
+      <w:r>
+        <w:t xml:space="preserve"> </w:t>
+      </w:r>
+      <w:proofErr w:type="spellStart"/>
+      <w:r>
+        <w:t>turpis</w:t>
+      </w:r>
+      <w:proofErr w:type="spellEnd"/>
+      <w:r>
+        <w:t xml:space="preserve"> </w:t>
+      </w:r>
+      <w:proofErr w:type="spellStart"/>
+      <w:r>
+        <w:t>aliquam</w:t>
+      </w:r>
+      <w:proofErr w:type="spellEnd"/>
+      <w:r>
+        <w:t xml:space="preserve">. </w:t>
       </w:r>
       <w:r>
         <w:rPr>
@@ -2960,12 +4896,12 @@
       <w:pPr>
         <w:pStyle w:val="Nagwek1"/>
       </w:pPr>
-      <w:bookmarkStart w:id="20" w:name="_Toc465685672"/>
+      <w:bookmarkStart w:id="17" w:name="_Toc465685672"/>
       <w:r>
         <w:lastRenderedPageBreak/>
         <w:t>Literatura</w:t>
       </w:r>
-      <w:bookmarkEnd w:id="20"/>
+      <w:bookmarkEnd w:id="17"/>
     </w:p>
     <w:p>
       <w:pPr>
@@ -2993,7 +4929,63 @@
         <w:fldChar w:fldCharType="end"/>
       </w:r>
       <w:r>
-        <w:t>] M. Bickley, C. Slominski. A MySQL-based data archiver: preliminary results. Proceedings of ICALEPCS07, Paz. 2007. http://www.osti.gov/scitech/servlets/purl/922267 [dostęp dnia 20 czerwca 2015].</w:t>
+        <w:t xml:space="preserve">] M. </w:t>
+      </w:r>
+      <w:proofErr w:type="spellStart"/>
+      <w:r>
+        <w:t>Bickley</w:t>
+      </w:r>
+      <w:proofErr w:type="spellEnd"/>
+      <w:r>
+        <w:t xml:space="preserve">, C. </w:t>
+      </w:r>
+      <w:proofErr w:type="spellStart"/>
+      <w:r>
+        <w:t>Slominski</w:t>
+      </w:r>
+      <w:proofErr w:type="spellEnd"/>
+      <w:r>
+        <w:t>. A MySQL-</w:t>
+      </w:r>
+      <w:proofErr w:type="spellStart"/>
+      <w:r>
+        <w:t>based</w:t>
+      </w:r>
+      <w:proofErr w:type="spellEnd"/>
+      <w:r>
+        <w:t xml:space="preserve"> data </w:t>
+      </w:r>
+      <w:proofErr w:type="spellStart"/>
+      <w:r>
+        <w:t>archiver</w:t>
+      </w:r>
+      <w:proofErr w:type="spellEnd"/>
+      <w:r>
+        <w:t xml:space="preserve">: </w:t>
+      </w:r>
+      <w:proofErr w:type="spellStart"/>
+      <w:r>
+        <w:t>preliminary</w:t>
+      </w:r>
+      <w:proofErr w:type="spellEnd"/>
+      <w:r>
+        <w:t xml:space="preserve"> </w:t>
+      </w:r>
+      <w:proofErr w:type="spellStart"/>
+      <w:r>
+        <w:t>results</w:t>
+      </w:r>
+      <w:proofErr w:type="spellEnd"/>
+      <w:r>
+        <w:t xml:space="preserve">. </w:t>
+      </w:r>
+      <w:proofErr w:type="spellStart"/>
+      <w:r>
+        <w:t>Proceedings</w:t>
+      </w:r>
+      <w:proofErr w:type="spellEnd"/>
+      <w:r>
+        <w:t xml:space="preserve"> of ICALEPCS07, Paz. 2007. http://www.osti.gov/scitech/servlets/purl/922267 [dostęp dnia 20 czerwca 2015].</w:t>
       </w:r>
     </w:p>
     <w:p>
@@ -3022,7 +5014,15 @@
         <w:fldChar w:fldCharType="end"/>
       </w:r>
       <w:r>
-        <w:t>] J. Jędrzejczyk, B. Sródka. Segmentacja obrazów metodą drzew decyzyjnych. Raport instytutowy, Politechnika Wrocławska, Wydział Elektroniki, 2007.</w:t>
+        <w:t xml:space="preserve">] J. Jędrzejczyk, B. </w:t>
+      </w:r>
+      <w:proofErr w:type="spellStart"/>
+      <w:r>
+        <w:t>Sródka</w:t>
+      </w:r>
+      <w:proofErr w:type="spellEnd"/>
+      <w:r>
+        <w:t>. Segmentacja obrazów metodą drzew decyzyjnych. Raport instytutowy, Politechnika Wrocławska, Wydział Elektroniki, 2007.</w:t>
       </w:r>
     </w:p>
     <w:p>
@@ -3040,12 +5040,12 @@
       <w:pPr>
         <w:pStyle w:val="Nagwek1"/>
       </w:pPr>
-      <w:bookmarkStart w:id="21" w:name="_Toc465685673"/>
+      <w:bookmarkStart w:id="18" w:name="_Toc465685673"/>
       <w:r>
         <w:lastRenderedPageBreak/>
         <w:t>Dodatek A</w:t>
       </w:r>
-      <w:bookmarkEnd w:id="21"/>
+      <w:bookmarkEnd w:id="18"/>
     </w:p>
     <w:p/>
     <w:sectPr>
@@ -3114,7 +5114,7 @@
           <w:rPr>
             <w:noProof/>
           </w:rPr>
-          <w:t>4</w:t>
+          <w:t>12</w:t>
         </w:r>
         <w:r>
           <w:rPr>
@@ -3544,7 +5544,7 @@
     <w:lsdException w:name="Table Web 2" w:semiHidden="1" w:unhideWhenUsed="1"/>
     <w:lsdException w:name="Table Web 3" w:semiHidden="1" w:unhideWhenUsed="1"/>
     <w:lsdException w:name="Balloon Text" w:semiHidden="1" w:unhideWhenUsed="1"/>
-    <w:lsdException w:name="Table Grid" w:semiHidden="1" w:uiPriority="59" w:unhideWhenUsed="1"/>
+    <w:lsdException w:name="Table Grid" w:uiPriority="59"/>
     <w:lsdException w:name="Table Theme" w:semiHidden="1" w:unhideWhenUsed="1"/>
     <w:lsdException w:name="Placeholder Text" w:semiHidden="1"/>
     <w:lsdException w:name="No Spacing" w:uiPriority="1" w:qFormat="1"/>
@@ -4249,6 +6249,20 @@
       <w:jc w:val="center"/>
     </w:pPr>
   </w:style>
+  <w:style w:type="paragraph" w:styleId="Bezodstpw">
+    <w:name w:val="No Spacing"/>
+    <w:uiPriority w:val="1"/>
+    <w:qFormat/>
+    <w:rsid w:val="0012529C"/>
+    <w:pPr>
+      <w:spacing w:after="0" w:line="240" w:lineRule="auto"/>
+      <w:jc w:val="both"/>
+    </w:pPr>
+    <w:rPr>
+      <w:rFonts w:ascii="Times New Roman" w:hAnsi="Times New Roman"/>
+      <w:sz w:val="24"/>
+    </w:rPr>
+  </w:style>
 </w:styles>
 </file>
 
@@ -4364,8 +6378,10 @@
     <w:compatSetting w:name="differentiateMultirowTableHeaders" w:uri="http://schemas.microsoft.com/office/word" w:val="1"/>
   </w:compat>
   <w:rsids>
-    <w:rsidRoot w:val="00356B89"/>
-    <w:rsid w:val="00356B89"/>
+    <w:rsidRoot w:val="00405E69"/>
+    <w:rsid w:val="00405E69"/>
+    <w:rsid w:val="009F3A55"/>
+    <w:rsid w:val="00FB6866"/>
   </w:rsids>
   <m:mathPr>
     <m:mathFont m:val="Cambria Math"/>
@@ -5122,7 +7138,7 @@
 </file>
 
 <file path=customXml/itemProps1.xml><?xml version="1.0" encoding="utf-8"?>
-<ds:datastoreItem xmlns:ds="http://schemas.openxmlformats.org/officeDocument/2006/customXml" ds:itemID="{2731B0A4-E06D-48E8-9C4B-9E4C6BCAE3AC}">
+<ds:datastoreItem xmlns:ds="http://schemas.openxmlformats.org/officeDocument/2006/customXml" ds:itemID="{E86D1CFF-1764-4737-9540-93C3E48E8EA0}">
   <ds:schemaRefs>
     <ds:schemaRef ds:uri="http://schemas.openxmlformats.org/officeDocument/2006/bibliography"/>
   </ds:schemaRefs>

</xml_diff>

<commit_message>
Menu na pasku do wyboru scenariusza.
</commit_message>
<xml_diff>
--- a/praca.docx
+++ b/praca.docx
@@ -169,37 +169,8 @@
       <w:r>
         <w:tab/>
       </w:r>
-      <w:proofErr w:type="spellStart"/>
-      <w:r>
-        <w:t>Graphic</w:t>
-      </w:r>
-      <w:proofErr w:type="spellEnd"/>
-      <w:r>
-        <w:t xml:space="preserve"> </w:t>
-      </w:r>
-      <w:proofErr w:type="spellStart"/>
-      <w:r>
-        <w:t>simulator</w:t>
-      </w:r>
-      <w:proofErr w:type="spellEnd"/>
-      <w:r>
-        <w:t xml:space="preserve"> of a </w:t>
-      </w:r>
-      <w:proofErr w:type="spellStart"/>
-      <w:r>
-        <w:t>physical</w:t>
-      </w:r>
-      <w:proofErr w:type="spellEnd"/>
-      <w:r>
-        <w:t xml:space="preserve"> </w:t>
-      </w:r>
-      <w:proofErr w:type="spellStart"/>
-      <w:r>
-        <w:t>process</w:t>
-      </w:r>
-      <w:proofErr w:type="spellEnd"/>
-      <w:r>
-        <w:t xml:space="preserve"> in DirectX</w:t>
+      <w:r>
+        <w:t>Graphic simulator of a physical process in DirectX</w:t>
       </w:r>
     </w:p>
     <w:p>
@@ -279,13 +250,8 @@
         <w:tab/>
       </w:r>
       <w:r>
-        <w:t xml:space="preserve">doc. dr inż. Jacek </w:t>
-      </w:r>
-      <w:proofErr w:type="spellStart"/>
-      <w:r>
-        <w:t>Jarnicki</w:t>
-      </w:r>
-      <w:proofErr w:type="spellEnd"/>
+        <w:t>doc. dr inż. Jacek Jarnicki</w:t>
+      </w:r>
       <w:r>
         <w:rPr>
           <w:sz w:val="28"/>
@@ -293,7 +259,6 @@
         </w:rPr>
         <w:t xml:space="preserve">, </w:t>
       </w:r>
-      <w:proofErr w:type="spellStart"/>
       <w:r>
         <w:rPr>
           <w:sz w:val="28"/>
@@ -301,7 +266,6 @@
         </w:rPr>
         <w:t>ZSKiD</w:t>
       </w:r>
-      <w:proofErr w:type="spellEnd"/>
     </w:p>
     <w:p>
       <w:pPr>
@@ -429,7 +393,7 @@
           <w:r>
             <w:fldChar w:fldCharType="separate"/>
           </w:r>
-          <w:hyperlink w:anchor="_Toc465685659" w:history="1">
+          <w:hyperlink w:anchor="_Toc466824734" w:history="1">
             <w:r>
               <w:rPr>
                 <w:rStyle w:val="Hipercze"/>
@@ -456,7 +420,7 @@
                 <w:noProof/>
                 <w:webHidden/>
               </w:rPr>
-              <w:instrText xml:space="preserve"> PAGEREF _Toc465685659 \h </w:instrText>
+              <w:instrText xml:space="preserve"> PAGEREF _Toc466824734 \h </w:instrText>
             </w:r>
             <w:r>
               <w:rPr>
@@ -500,7 +464,7 @@
               <w:lang w:eastAsia="pl-PL"/>
             </w:rPr>
           </w:pPr>
-          <w:hyperlink w:anchor="_Toc465685660" w:history="1">
+          <w:hyperlink w:anchor="_Toc466824735" w:history="1">
             <w:r>
               <w:rPr>
                 <w:rStyle w:val="Hipercze"/>
@@ -527,7 +491,7 @@
                 <w:noProof/>
                 <w:webHidden/>
               </w:rPr>
-              <w:instrText xml:space="preserve"> PAGEREF _Toc465685660 \h </w:instrText>
+              <w:instrText xml:space="preserve"> PAGEREF _Toc466824735 \h </w:instrText>
             </w:r>
             <w:r>
               <w:rPr>
@@ -571,7 +535,7 @@
               <w:lang w:eastAsia="pl-PL"/>
             </w:rPr>
           </w:pPr>
-          <w:hyperlink w:anchor="_Toc465685661" w:history="1">
+          <w:hyperlink w:anchor="_Toc466824736" w:history="1">
             <w:r>
               <w:rPr>
                 <w:rStyle w:val="Hipercze"/>
@@ -598,7 +562,7 @@
                 <w:noProof/>
                 <w:webHidden/>
               </w:rPr>
-              <w:instrText xml:space="preserve"> PAGEREF _Toc465685661 \h </w:instrText>
+              <w:instrText xml:space="preserve"> PAGEREF _Toc466824736 \h </w:instrText>
             </w:r>
             <w:r>
               <w:rPr>
@@ -618,7 +582,7 @@
                 <w:noProof/>
                 <w:webHidden/>
               </w:rPr>
-              <w:t>4</w:t>
+              <w:t>5</w:t>
             </w:r>
             <w:r>
               <w:rPr>
@@ -642,7 +606,7 @@
               <w:lang w:eastAsia="pl-PL"/>
             </w:rPr>
           </w:pPr>
-          <w:hyperlink w:anchor="_Toc465685662" w:history="1">
+          <w:hyperlink w:anchor="_Toc466824737" w:history="1">
             <w:r>
               <w:rPr>
                 <w:rStyle w:val="Hipercze"/>
@@ -669,7 +633,7 @@
                 <w:noProof/>
                 <w:webHidden/>
               </w:rPr>
-              <w:instrText xml:space="preserve"> PAGEREF _Toc465685662 \h </w:instrText>
+              <w:instrText xml:space="preserve"> PAGEREF _Toc466824737 \h </w:instrText>
             </w:r>
             <w:r>
               <w:rPr>
@@ -689,7 +653,7 @@
                 <w:noProof/>
                 <w:webHidden/>
               </w:rPr>
-              <w:t>4</w:t>
+              <w:t>6</w:t>
             </w:r>
             <w:r>
               <w:rPr>
@@ -714,7 +678,7 @@
               <w:lang w:eastAsia="pl-PL"/>
             </w:rPr>
           </w:pPr>
-          <w:hyperlink w:anchor="_Toc465685663" w:history="1">
+          <w:hyperlink w:anchor="_Toc466824738" w:history="1">
             <w:r>
               <w:rPr>
                 <w:rStyle w:val="Hipercze"/>
@@ -757,7 +721,7 @@
                 <w:noProof/>
                 <w:webHidden/>
               </w:rPr>
-              <w:instrText xml:space="preserve"> PAGEREF _Toc465685663 \h </w:instrText>
+              <w:instrText xml:space="preserve"> PAGEREF _Toc466824738 \h </w:instrText>
             </w:r>
             <w:r>
               <w:rPr>
@@ -777,7 +741,7 @@
                 <w:noProof/>
                 <w:webHidden/>
               </w:rPr>
-              <w:t>4</w:t>
+              <w:t>7</w:t>
             </w:r>
             <w:r>
               <w:rPr>
@@ -802,7 +766,7 @@
               <w:lang w:eastAsia="pl-PL"/>
             </w:rPr>
           </w:pPr>
-          <w:hyperlink w:anchor="_Toc465685664" w:history="1">
+          <w:hyperlink w:anchor="_Toc466824739" w:history="1">
             <w:r>
               <w:rPr>
                 <w:rStyle w:val="Hipercze"/>
@@ -845,7 +809,7 @@
                 <w:noProof/>
                 <w:webHidden/>
               </w:rPr>
-              <w:instrText xml:space="preserve"> PAGEREF _Toc465685664 \h </w:instrText>
+              <w:instrText xml:space="preserve"> PAGEREF _Toc466824739 \h </w:instrText>
             </w:r>
             <w:r>
               <w:rPr>
@@ -865,7 +829,7 @@
                 <w:noProof/>
                 <w:webHidden/>
               </w:rPr>
-              <w:t>4</w:t>
+              <w:t>7</w:t>
             </w:r>
             <w:r>
               <w:rPr>
@@ -890,7 +854,7 @@
               <w:lang w:eastAsia="pl-PL"/>
             </w:rPr>
           </w:pPr>
-          <w:hyperlink w:anchor="_Toc465685665" w:history="1">
+          <w:hyperlink w:anchor="_Toc466824740" w:history="1">
             <w:r>
               <w:rPr>
                 <w:rStyle w:val="Hipercze"/>
@@ -933,7 +897,7 @@
                 <w:noProof/>
                 <w:webHidden/>
               </w:rPr>
-              <w:instrText xml:space="preserve"> PAGEREF _Toc465685665 \h </w:instrText>
+              <w:instrText xml:space="preserve"> PAGEREF _Toc466824740 \h </w:instrText>
             </w:r>
             <w:r>
               <w:rPr>
@@ -953,7 +917,7 @@
                 <w:noProof/>
                 <w:webHidden/>
               </w:rPr>
-              <w:t>4</w:t>
+              <w:t>7</w:t>
             </w:r>
             <w:r>
               <w:rPr>
@@ -978,7 +942,7 @@
               <w:lang w:eastAsia="pl-PL"/>
             </w:rPr>
           </w:pPr>
-          <w:hyperlink w:anchor="_Toc465685666" w:history="1">
+          <w:hyperlink w:anchor="_Toc466824741" w:history="1">
             <w:r>
               <w:rPr>
                 <w:rStyle w:val="Hipercze"/>
@@ -1000,7 +964,7 @@
                 <w:rStyle w:val="Hipercze"/>
                 <w:noProof/>
               </w:rPr>
-              <w:t>Kolejny rozdział</w:t>
+              <w:t>Problem</w:t>
             </w:r>
             <w:r>
               <w:rPr>
@@ -1021,7 +985,7 @@
                 <w:noProof/>
                 <w:webHidden/>
               </w:rPr>
-              <w:instrText xml:space="preserve"> PAGEREF _Toc465685666 \h </w:instrText>
+              <w:instrText xml:space="preserve"> PAGEREF _Toc466824741 \h </w:instrText>
             </w:r>
             <w:r>
               <w:rPr>
@@ -1041,7 +1005,7 @@
                 <w:noProof/>
                 <w:webHidden/>
               </w:rPr>
-              <w:t>4</w:t>
+              <w:t>8</w:t>
             </w:r>
             <w:r>
               <w:rPr>
@@ -1066,7 +1030,7 @@
               <w:lang w:eastAsia="pl-PL"/>
             </w:rPr>
           </w:pPr>
-          <w:hyperlink w:anchor="_Toc465685667" w:history="1">
+          <w:hyperlink w:anchor="_Toc466824742" w:history="1">
             <w:r>
               <w:rPr>
                 <w:rStyle w:val="Hipercze"/>
@@ -1088,7 +1052,7 @@
                 <w:rStyle w:val="Hipercze"/>
                 <w:noProof/>
               </w:rPr>
-              <w:t>Sekcja poziomu 1</w:t>
+              <w:t>Sformułowanie problemu</w:t>
             </w:r>
             <w:r>
               <w:rPr>
@@ -1109,7 +1073,7 @@
                 <w:noProof/>
                 <w:webHidden/>
               </w:rPr>
-              <w:instrText xml:space="preserve"> PAGEREF _Toc465685667 \h </w:instrText>
+              <w:instrText xml:space="preserve"> PAGEREF _Toc466824742 \h </w:instrText>
             </w:r>
             <w:r>
               <w:rPr>
@@ -1129,7 +1093,95 @@
                 <w:noProof/>
                 <w:webHidden/>
               </w:rPr>
-              <w:t>4</w:t>
+              <w:t>8</w:t>
+            </w:r>
+            <w:r>
+              <w:rPr>
+                <w:noProof/>
+                <w:webHidden/>
+              </w:rPr>
+              <w:fldChar w:fldCharType="end"/>
+            </w:r>
+          </w:hyperlink>
+        </w:p>
+        <w:p>
+          <w:pPr>
+            <w:pStyle w:val="Spistreci2"/>
+            <w:tabs>
+              <w:tab w:val="left" w:pos="880"/>
+              <w:tab w:val="right" w:leader="dot" w:pos="9062"/>
+            </w:tabs>
+            <w:rPr>
+              <w:rFonts w:asciiTheme="minorHAnsi" w:eastAsiaTheme="minorEastAsia" w:hAnsiTheme="minorHAnsi"/>
+              <w:noProof/>
+              <w:sz w:val="22"/>
+              <w:lang w:eastAsia="pl-PL"/>
+            </w:rPr>
+          </w:pPr>
+          <w:hyperlink w:anchor="_Toc466824743" w:history="1">
+            <w:r>
+              <w:rPr>
+                <w:rStyle w:val="Hipercze"/>
+                <w:noProof/>
+              </w:rPr>
+              <w:t>2.2.</w:t>
+            </w:r>
+            <w:r>
+              <w:rPr>
+                <w:rFonts w:asciiTheme="minorHAnsi" w:eastAsiaTheme="minorEastAsia" w:hAnsiTheme="minorHAnsi"/>
+                <w:noProof/>
+                <w:sz w:val="22"/>
+                <w:lang w:eastAsia="pl-PL"/>
+              </w:rPr>
+              <w:tab/>
+            </w:r>
+            <w:r>
+              <w:rPr>
+                <w:rStyle w:val="Hipercze"/>
+                <w:noProof/>
+              </w:rPr>
+              <w:t>Przegląd dostępnych rozwiązań</w:t>
+            </w:r>
+            <w:r>
+              <w:rPr>
+                <w:noProof/>
+                <w:webHidden/>
+              </w:rPr>
+              <w:tab/>
+            </w:r>
+            <w:r>
+              <w:rPr>
+                <w:noProof/>
+                <w:webHidden/>
+              </w:rPr>
+              <w:fldChar w:fldCharType="begin"/>
+            </w:r>
+            <w:r>
+              <w:rPr>
+                <w:noProof/>
+                <w:webHidden/>
+              </w:rPr>
+              <w:instrText xml:space="preserve"> PAGEREF _Toc466824743 \h </w:instrText>
+            </w:r>
+            <w:r>
+              <w:rPr>
+                <w:noProof/>
+                <w:webHidden/>
+              </w:rPr>
+            </w:r>
+            <w:r>
+              <w:rPr>
+                <w:noProof/>
+                <w:webHidden/>
+              </w:rPr>
+              <w:fldChar w:fldCharType="separate"/>
+            </w:r>
+            <w:r>
+              <w:rPr>
+                <w:noProof/>
+                <w:webHidden/>
+              </w:rPr>
+              <w:t>8</w:t>
             </w:r>
             <w:r>
               <w:rPr>
@@ -1154,13 +1206,13 @@
               <w:lang w:eastAsia="pl-PL"/>
             </w:rPr>
           </w:pPr>
-          <w:hyperlink w:anchor="_Toc465685668" w:history="1">
+          <w:hyperlink w:anchor="_Toc466824744" w:history="1">
             <w:r>
               <w:rPr>
                 <w:rStyle w:val="Hipercze"/>
                 <w:noProof/>
               </w:rPr>
-              <w:t>2.1.1.</w:t>
+              <w:t>2.2.1.</w:t>
             </w:r>
             <w:r>
               <w:rPr>
@@ -1176,7 +1228,7 @@
                 <w:rStyle w:val="Hipercze"/>
                 <w:noProof/>
               </w:rPr>
-              <w:t>Sekcja poziomu 2</w:t>
+              <w:t>Unity</w:t>
             </w:r>
             <w:r>
               <w:rPr>
@@ -1197,7 +1249,7 @@
                 <w:noProof/>
                 <w:webHidden/>
               </w:rPr>
-              <w:instrText xml:space="preserve"> PAGEREF _Toc465685668 \h </w:instrText>
+              <w:instrText xml:space="preserve"> PAGEREF _Toc466824744 \h </w:instrText>
             </w:r>
             <w:r>
               <w:rPr>
@@ -1217,7 +1269,359 @@
                 <w:noProof/>
                 <w:webHidden/>
               </w:rPr>
-              <w:t>4</w:t>
+              <w:t>8</w:t>
+            </w:r>
+            <w:r>
+              <w:rPr>
+                <w:noProof/>
+                <w:webHidden/>
+              </w:rPr>
+              <w:fldChar w:fldCharType="end"/>
+            </w:r>
+          </w:hyperlink>
+        </w:p>
+        <w:p>
+          <w:pPr>
+            <w:pStyle w:val="Spistreci3"/>
+            <w:tabs>
+              <w:tab w:val="left" w:pos="1320"/>
+              <w:tab w:val="right" w:leader="dot" w:pos="9062"/>
+            </w:tabs>
+            <w:rPr>
+              <w:rFonts w:asciiTheme="minorHAnsi" w:eastAsiaTheme="minorEastAsia" w:hAnsiTheme="minorHAnsi"/>
+              <w:noProof/>
+              <w:sz w:val="22"/>
+              <w:lang w:eastAsia="pl-PL"/>
+            </w:rPr>
+          </w:pPr>
+          <w:hyperlink w:anchor="_Toc466824745" w:history="1">
+            <w:r>
+              <w:rPr>
+                <w:rStyle w:val="Hipercze"/>
+                <w:noProof/>
+              </w:rPr>
+              <w:t>2.2.2.</w:t>
+            </w:r>
+            <w:r>
+              <w:rPr>
+                <w:rFonts w:asciiTheme="minorHAnsi" w:eastAsiaTheme="minorEastAsia" w:hAnsiTheme="minorHAnsi"/>
+                <w:noProof/>
+                <w:sz w:val="22"/>
+                <w:lang w:eastAsia="pl-PL"/>
+              </w:rPr>
+              <w:tab/>
+            </w:r>
+            <w:r>
+              <w:rPr>
+                <w:rStyle w:val="Hipercze"/>
+                <w:noProof/>
+              </w:rPr>
+              <w:t>Unreal Engine</w:t>
+            </w:r>
+            <w:r>
+              <w:rPr>
+                <w:noProof/>
+                <w:webHidden/>
+              </w:rPr>
+              <w:tab/>
+            </w:r>
+            <w:r>
+              <w:rPr>
+                <w:noProof/>
+                <w:webHidden/>
+              </w:rPr>
+              <w:fldChar w:fldCharType="begin"/>
+            </w:r>
+            <w:r>
+              <w:rPr>
+                <w:noProof/>
+                <w:webHidden/>
+              </w:rPr>
+              <w:instrText xml:space="preserve"> PAGEREF _Toc466824745 \h </w:instrText>
+            </w:r>
+            <w:r>
+              <w:rPr>
+                <w:noProof/>
+                <w:webHidden/>
+              </w:rPr>
+            </w:r>
+            <w:r>
+              <w:rPr>
+                <w:noProof/>
+                <w:webHidden/>
+              </w:rPr>
+              <w:fldChar w:fldCharType="separate"/>
+            </w:r>
+            <w:r>
+              <w:rPr>
+                <w:noProof/>
+                <w:webHidden/>
+              </w:rPr>
+              <w:t>9</w:t>
+            </w:r>
+            <w:r>
+              <w:rPr>
+                <w:noProof/>
+                <w:webHidden/>
+              </w:rPr>
+              <w:fldChar w:fldCharType="end"/>
+            </w:r>
+          </w:hyperlink>
+        </w:p>
+        <w:p>
+          <w:pPr>
+            <w:pStyle w:val="Spistreci3"/>
+            <w:tabs>
+              <w:tab w:val="left" w:pos="1320"/>
+              <w:tab w:val="right" w:leader="dot" w:pos="9062"/>
+            </w:tabs>
+            <w:rPr>
+              <w:rFonts w:asciiTheme="minorHAnsi" w:eastAsiaTheme="minorEastAsia" w:hAnsiTheme="minorHAnsi"/>
+              <w:noProof/>
+              <w:sz w:val="22"/>
+              <w:lang w:eastAsia="pl-PL"/>
+            </w:rPr>
+          </w:pPr>
+          <w:hyperlink w:anchor="_Toc466824746" w:history="1">
+            <w:r>
+              <w:rPr>
+                <w:rStyle w:val="Hipercze"/>
+                <w:noProof/>
+              </w:rPr>
+              <w:t>2.2.3.</w:t>
+            </w:r>
+            <w:r>
+              <w:rPr>
+                <w:rFonts w:asciiTheme="minorHAnsi" w:eastAsiaTheme="minorEastAsia" w:hAnsiTheme="minorHAnsi"/>
+                <w:noProof/>
+                <w:sz w:val="22"/>
+                <w:lang w:eastAsia="pl-PL"/>
+              </w:rPr>
+              <w:tab/>
+            </w:r>
+            <w:r>
+              <w:rPr>
+                <w:rStyle w:val="Hipercze"/>
+                <w:noProof/>
+              </w:rPr>
+              <w:t>Blender</w:t>
+            </w:r>
+            <w:r>
+              <w:rPr>
+                <w:noProof/>
+                <w:webHidden/>
+              </w:rPr>
+              <w:tab/>
+            </w:r>
+            <w:r>
+              <w:rPr>
+                <w:noProof/>
+                <w:webHidden/>
+              </w:rPr>
+              <w:fldChar w:fldCharType="begin"/>
+            </w:r>
+            <w:r>
+              <w:rPr>
+                <w:noProof/>
+                <w:webHidden/>
+              </w:rPr>
+              <w:instrText xml:space="preserve"> PAGEREF _Toc466824746 \h </w:instrText>
+            </w:r>
+            <w:r>
+              <w:rPr>
+                <w:noProof/>
+                <w:webHidden/>
+              </w:rPr>
+            </w:r>
+            <w:r>
+              <w:rPr>
+                <w:noProof/>
+                <w:webHidden/>
+              </w:rPr>
+              <w:fldChar w:fldCharType="separate"/>
+            </w:r>
+            <w:r>
+              <w:rPr>
+                <w:noProof/>
+                <w:webHidden/>
+              </w:rPr>
+              <w:t>9</w:t>
+            </w:r>
+            <w:r>
+              <w:rPr>
+                <w:noProof/>
+                <w:webHidden/>
+              </w:rPr>
+              <w:fldChar w:fldCharType="end"/>
+            </w:r>
+          </w:hyperlink>
+        </w:p>
+        <w:p>
+          <w:pPr>
+            <w:pStyle w:val="Spistreci3"/>
+            <w:tabs>
+              <w:tab w:val="left" w:pos="1320"/>
+              <w:tab w:val="right" w:leader="dot" w:pos="9062"/>
+            </w:tabs>
+            <w:rPr>
+              <w:rFonts w:asciiTheme="minorHAnsi" w:eastAsiaTheme="minorEastAsia" w:hAnsiTheme="minorHAnsi"/>
+              <w:noProof/>
+              <w:sz w:val="22"/>
+              <w:lang w:eastAsia="pl-PL"/>
+            </w:rPr>
+          </w:pPr>
+          <w:hyperlink w:anchor="_Toc466824747" w:history="1">
+            <w:r>
+              <w:rPr>
+                <w:rStyle w:val="Hipercze"/>
+                <w:noProof/>
+              </w:rPr>
+              <w:t>2.2.4.</w:t>
+            </w:r>
+            <w:r>
+              <w:rPr>
+                <w:rFonts w:asciiTheme="minorHAnsi" w:eastAsiaTheme="minorEastAsia" w:hAnsiTheme="minorHAnsi"/>
+                <w:noProof/>
+                <w:sz w:val="22"/>
+                <w:lang w:eastAsia="pl-PL"/>
+              </w:rPr>
+              <w:tab/>
+            </w:r>
+            <w:r>
+              <w:rPr>
+                <w:rStyle w:val="Hipercze"/>
+                <w:noProof/>
+              </w:rPr>
+              <w:t>Autodesk 3DSMax</w:t>
+            </w:r>
+            <w:r>
+              <w:rPr>
+                <w:noProof/>
+                <w:webHidden/>
+              </w:rPr>
+              <w:tab/>
+            </w:r>
+            <w:r>
+              <w:rPr>
+                <w:noProof/>
+                <w:webHidden/>
+              </w:rPr>
+              <w:fldChar w:fldCharType="begin"/>
+            </w:r>
+            <w:r>
+              <w:rPr>
+                <w:noProof/>
+                <w:webHidden/>
+              </w:rPr>
+              <w:instrText xml:space="preserve"> PAGEREF _Toc466824747 \h </w:instrText>
+            </w:r>
+            <w:r>
+              <w:rPr>
+                <w:noProof/>
+                <w:webHidden/>
+              </w:rPr>
+            </w:r>
+            <w:r>
+              <w:rPr>
+                <w:noProof/>
+                <w:webHidden/>
+              </w:rPr>
+              <w:fldChar w:fldCharType="separate"/>
+            </w:r>
+            <w:r>
+              <w:rPr>
+                <w:noProof/>
+                <w:webHidden/>
+              </w:rPr>
+              <w:t>10</w:t>
+            </w:r>
+            <w:r>
+              <w:rPr>
+                <w:noProof/>
+                <w:webHidden/>
+              </w:rPr>
+              <w:fldChar w:fldCharType="end"/>
+            </w:r>
+          </w:hyperlink>
+        </w:p>
+        <w:p>
+          <w:pPr>
+            <w:pStyle w:val="Spistreci1"/>
+            <w:tabs>
+              <w:tab w:val="left" w:pos="480"/>
+              <w:tab w:val="right" w:leader="dot" w:pos="9062"/>
+            </w:tabs>
+            <w:rPr>
+              <w:rFonts w:asciiTheme="minorHAnsi" w:eastAsiaTheme="minorEastAsia" w:hAnsiTheme="minorHAnsi"/>
+              <w:noProof/>
+              <w:sz w:val="22"/>
+              <w:lang w:eastAsia="pl-PL"/>
+            </w:rPr>
+          </w:pPr>
+          <w:hyperlink w:anchor="_Toc466824748" w:history="1">
+            <w:r>
+              <w:rPr>
+                <w:rStyle w:val="Hipercze"/>
+                <w:noProof/>
+              </w:rPr>
+              <w:t>3.</w:t>
+            </w:r>
+            <w:r>
+              <w:rPr>
+                <w:rFonts w:asciiTheme="minorHAnsi" w:eastAsiaTheme="minorEastAsia" w:hAnsiTheme="minorHAnsi"/>
+                <w:noProof/>
+                <w:sz w:val="22"/>
+                <w:lang w:eastAsia="pl-PL"/>
+              </w:rPr>
+              <w:tab/>
+            </w:r>
+            <w:r>
+              <w:rPr>
+                <w:rStyle w:val="Hipercze"/>
+                <w:noProof/>
+              </w:rPr>
+              <w:t>Aplikacja</w:t>
+            </w:r>
+            <w:r>
+              <w:rPr>
+                <w:noProof/>
+                <w:webHidden/>
+              </w:rPr>
+              <w:tab/>
+            </w:r>
+            <w:r>
+              <w:rPr>
+                <w:noProof/>
+                <w:webHidden/>
+              </w:rPr>
+              <w:fldChar w:fldCharType="begin"/>
+            </w:r>
+            <w:r>
+              <w:rPr>
+                <w:noProof/>
+                <w:webHidden/>
+              </w:rPr>
+              <w:instrText xml:space="preserve"> PAGEREF _Toc466824748 \h </w:instrText>
+            </w:r>
+            <w:r>
+              <w:rPr>
+                <w:noProof/>
+                <w:webHidden/>
+              </w:rPr>
+            </w:r>
+            <w:r>
+              <w:rPr>
+                <w:noProof/>
+                <w:webHidden/>
+              </w:rPr>
+              <w:fldChar w:fldCharType="separate"/>
+            </w:r>
+            <w:r>
+              <w:rPr>
+                <w:noProof/>
+                <w:webHidden/>
+              </w:rPr>
+              <w:t>12</w:t>
             </w:r>
             <w:r>
               <w:rPr>
@@ -1242,13 +1646,13 @@
               <w:lang w:eastAsia="pl-PL"/>
             </w:rPr>
           </w:pPr>
-          <w:hyperlink w:anchor="_Toc465685669" w:history="1">
+          <w:hyperlink w:anchor="_Toc466824749" w:history="1">
             <w:r>
               <w:rPr>
                 <w:rStyle w:val="Hipercze"/>
                 <w:noProof/>
               </w:rPr>
-              <w:t>2.2.</w:t>
+              <w:t>3.1.</w:t>
             </w:r>
             <w:r>
               <w:rPr>
@@ -1285,7 +1689,7 @@
                 <w:noProof/>
                 <w:webHidden/>
               </w:rPr>
-              <w:instrText xml:space="preserve"> PAGEREF _Toc465685669 \h </w:instrText>
+              <w:instrText xml:space="preserve"> PAGEREF _Toc466824749 \h </w:instrText>
             </w:r>
             <w:r>
               <w:rPr>
@@ -1305,7 +1709,7 @@
                 <w:noProof/>
                 <w:webHidden/>
               </w:rPr>
-              <w:t>4</w:t>
+              <w:t>12</w:t>
             </w:r>
             <w:r>
               <w:rPr>
@@ -1330,13 +1734,13 @@
               <w:lang w:eastAsia="pl-PL"/>
             </w:rPr>
           </w:pPr>
-          <w:hyperlink w:anchor="_Toc465685670" w:history="1">
+          <w:hyperlink w:anchor="_Toc466824750" w:history="1">
             <w:r>
               <w:rPr>
                 <w:rStyle w:val="Hipercze"/>
                 <w:noProof/>
               </w:rPr>
-              <w:t>2.2.1.</w:t>
+              <w:t>3.1.1.</w:t>
             </w:r>
             <w:r>
               <w:rPr>
@@ -1373,7 +1777,7 @@
                 <w:noProof/>
                 <w:webHidden/>
               </w:rPr>
-              <w:instrText xml:space="preserve"> PAGEREF _Toc465685670 \h </w:instrText>
+              <w:instrText xml:space="preserve"> PAGEREF _Toc466824750 \h </w:instrText>
             </w:r>
             <w:r>
               <w:rPr>
@@ -1393,7 +1797,7 @@
                 <w:noProof/>
                 <w:webHidden/>
               </w:rPr>
-              <w:t>4</w:t>
+              <w:t>12</w:t>
             </w:r>
             <w:r>
               <w:rPr>
@@ -1418,13 +1822,13 @@
               <w:lang w:eastAsia="pl-PL"/>
             </w:rPr>
           </w:pPr>
-          <w:hyperlink w:anchor="_Toc465685671" w:history="1">
+          <w:hyperlink w:anchor="_Toc466824751" w:history="1">
             <w:r>
               <w:rPr>
                 <w:rStyle w:val="Hipercze"/>
                 <w:noProof/>
               </w:rPr>
-              <w:t>3.</w:t>
+              <w:t>4.</w:t>
             </w:r>
             <w:r>
               <w:rPr>
@@ -1461,7 +1865,7 @@
                 <w:noProof/>
                 <w:webHidden/>
               </w:rPr>
-              <w:instrText xml:space="preserve"> PAGEREF _Toc465685671 \h </w:instrText>
+              <w:instrText xml:space="preserve"> PAGEREF _Toc466824751 \h </w:instrText>
             </w:r>
             <w:r>
               <w:rPr>
@@ -1481,7 +1885,7 @@
                 <w:noProof/>
                 <w:webHidden/>
               </w:rPr>
-              <w:t>4</w:t>
+              <w:t>14</w:t>
             </w:r>
             <w:r>
               <w:rPr>
@@ -1505,7 +1909,7 @@
               <w:lang w:eastAsia="pl-PL"/>
             </w:rPr>
           </w:pPr>
-          <w:hyperlink w:anchor="_Toc465685672" w:history="1">
+          <w:hyperlink w:anchor="_Toc466824752" w:history="1">
             <w:r>
               <w:rPr>
                 <w:rStyle w:val="Hipercze"/>
@@ -1532,7 +1936,7 @@
                 <w:noProof/>
                 <w:webHidden/>
               </w:rPr>
-              <w:instrText xml:space="preserve"> PAGEREF _Toc465685672 \h </w:instrText>
+              <w:instrText xml:space="preserve"> PAGEREF _Toc466824752 \h </w:instrText>
             </w:r>
             <w:r>
               <w:rPr>
@@ -1552,7 +1956,7 @@
                 <w:noProof/>
                 <w:webHidden/>
               </w:rPr>
-              <w:t>4</w:t>
+              <w:t>15</w:t>
             </w:r>
             <w:r>
               <w:rPr>
@@ -1576,7 +1980,7 @@
               <w:lang w:eastAsia="pl-PL"/>
             </w:rPr>
           </w:pPr>
-          <w:hyperlink w:anchor="_Toc465685673" w:history="1">
+          <w:hyperlink w:anchor="_Toc466824753" w:history="1">
             <w:r>
               <w:rPr>
                 <w:rStyle w:val="Hipercze"/>
@@ -1603,7 +2007,7 @@
                 <w:noProof/>
                 <w:webHidden/>
               </w:rPr>
-              <w:instrText xml:space="preserve"> PAGEREF _Toc465685673 \h </w:instrText>
+              <w:instrText xml:space="preserve"> PAGEREF _Toc466824753 \h </w:instrText>
             </w:r>
             <w:r>
               <w:rPr>
@@ -1623,7 +2027,7 @@
                 <w:noProof/>
                 <w:webHidden/>
               </w:rPr>
-              <w:t>4</w:t>
+              <w:t>16</w:t>
             </w:r>
             <w:r>
               <w:rPr>
@@ -1648,7 +2052,7 @@
       <w:r>
         <w:br w:type="page"/>
       </w:r>
-      <w:bookmarkStart w:id="2" w:name="_Toc465685659"/>
+      <w:bookmarkStart w:id="2" w:name="_Toc466824734"/>
       <w:r>
         <w:lastRenderedPageBreak/>
         <w:t xml:space="preserve">Spis </w:t>
@@ -1756,7 +2160,7 @@
       <w:pPr>
         <w:pStyle w:val="Nagwek1"/>
       </w:pPr>
-      <w:bookmarkStart w:id="3" w:name="_Toc465685660"/>
+      <w:bookmarkStart w:id="3" w:name="_Toc466824735"/>
       <w:r>
         <w:lastRenderedPageBreak/>
         <w:t>Spis tabel</w:t>
@@ -1858,7 +2262,7 @@
       <w:pPr>
         <w:pStyle w:val="Nagwek1"/>
       </w:pPr>
-      <w:bookmarkStart w:id="4" w:name="_Toc465685661"/>
+      <w:bookmarkStart w:id="4" w:name="_Toc466824736"/>
       <w:r>
         <w:lastRenderedPageBreak/>
         <w:t>Spis listingów</w:t>
@@ -1960,7 +2364,7 @@
       <w:pPr>
         <w:pStyle w:val="Nagwek1"/>
       </w:pPr>
-      <w:bookmarkStart w:id="5" w:name="_Toc465685662"/>
+      <w:bookmarkStart w:id="5" w:name="_Toc466824737"/>
       <w:r>
         <w:lastRenderedPageBreak/>
         <w:t>Skróty</w:t>
@@ -1971,546 +2375,37 @@
       <w:r>
         <w:rPr>
           <w:b/>
-          <w:bCs/>
-        </w:rPr>
-        <w:t>OGC</w:t>
-      </w:r>
-      <w:r>
-        <w:t xml:space="preserve"> (ang. </w:t>
+        </w:rPr>
+        <w:t>GPL</w:t>
+      </w:r>
+      <w:r>
+        <w:t xml:space="preserve"> </w:t>
+      </w:r>
+      <w:r>
+        <w:t xml:space="preserve">(ang. </w:t>
       </w:r>
       <w:r>
         <w:rPr>
           <w:i/>
           <w:iCs/>
         </w:rPr>
-        <w:t xml:space="preserve">Open </w:t>
-      </w:r>
-      <w:proofErr w:type="spellStart"/>
-      <w:r>
-        <w:rPr>
-          <w:i/>
-          <w:iCs/>
-        </w:rPr>
-        <w:t>Geospatial</w:t>
-      </w:r>
-      <w:proofErr w:type="spellEnd"/>
-      <w:r>
-        <w:rPr>
-          <w:i/>
-          <w:iCs/>
-        </w:rPr>
-        <w:t xml:space="preserve"> </w:t>
-      </w:r>
-      <w:proofErr w:type="spellStart"/>
-      <w:r>
-        <w:rPr>
-          <w:i/>
-          <w:iCs/>
-        </w:rPr>
-        <w:t>Consortium</w:t>
-      </w:r>
-      <w:proofErr w:type="spellEnd"/>
+        <w:t>General Public License</w:t>
+      </w:r>
       <w:r>
         <w:t>)</w:t>
       </w:r>
     </w:p>
     <w:p>
-      <w:r>
+      <w:pPr>
+        <w:spacing w:after="200" w:line="276" w:lineRule="auto"/>
         <w:rPr>
           <w:b/>
-          <w:bCs/>
-        </w:rPr>
-        <w:t>XML</w:t>
-      </w:r>
-      <w:r>
-        <w:t xml:space="preserve"> (ang. </w:t>
-      </w:r>
-      <w:proofErr w:type="spellStart"/>
-      <w:r>
-        <w:rPr>
-          <w:i/>
-          <w:iCs/>
-        </w:rPr>
-        <w:t>eXtensible</w:t>
-      </w:r>
-      <w:proofErr w:type="spellEnd"/>
-      <w:r>
-        <w:rPr>
-          <w:i/>
-          <w:iCs/>
-        </w:rPr>
-        <w:t xml:space="preserve"> </w:t>
-      </w:r>
-      <w:proofErr w:type="spellStart"/>
-      <w:r>
-        <w:rPr>
-          <w:i/>
-          <w:iCs/>
-        </w:rPr>
-        <w:t>Markup</w:t>
-      </w:r>
-      <w:proofErr w:type="spellEnd"/>
-      <w:r>
-        <w:rPr>
-          <w:i/>
-          <w:iCs/>
-        </w:rPr>
-        <w:t xml:space="preserve"> Language</w:t>
-      </w:r>
-      <w:r>
-        <w:t>)</w:t>
-      </w:r>
-    </w:p>
-    <w:p>
+        </w:rPr>
+      </w:pPr>
       <w:r>
         <w:rPr>
           <w:b/>
-          <w:bCs/>
-        </w:rPr>
-        <w:t>SOAP</w:t>
-      </w:r>
-      <w:r>
-        <w:t xml:space="preserve"> (ang. </w:t>
-      </w:r>
-      <w:r>
-        <w:rPr>
-          <w:i/>
-          <w:iCs/>
-        </w:rPr>
-        <w:t xml:space="preserve">Simple Object Access </w:t>
-      </w:r>
-      <w:proofErr w:type="spellStart"/>
-      <w:r>
-        <w:rPr>
-          <w:i/>
-          <w:iCs/>
-        </w:rPr>
-        <w:t>Protocol</w:t>
-      </w:r>
-      <w:proofErr w:type="spellEnd"/>
-      <w:r>
-        <w:t>)</w:t>
-      </w:r>
-    </w:p>
-    <w:p>
-      <w:r>
-        <w:rPr>
-          <w:b/>
-          <w:bCs/>
-        </w:rPr>
-        <w:t>WSDL</w:t>
-      </w:r>
-      <w:r>
-        <w:t xml:space="preserve"> (ang. </w:t>
-      </w:r>
-      <w:r>
-        <w:rPr>
-          <w:i/>
-          <w:iCs/>
-        </w:rPr>
-        <w:t xml:space="preserve">Web Services </w:t>
-      </w:r>
-      <w:proofErr w:type="spellStart"/>
-      <w:r>
-        <w:rPr>
-          <w:i/>
-          <w:iCs/>
-        </w:rPr>
-        <w:t>Description</w:t>
-      </w:r>
-      <w:proofErr w:type="spellEnd"/>
-      <w:r>
-        <w:rPr>
-          <w:i/>
-          <w:iCs/>
-        </w:rPr>
-        <w:t xml:space="preserve"> Language</w:t>
-      </w:r>
-      <w:r>
-        <w:t>)</w:t>
-      </w:r>
-    </w:p>
-    <w:p>
-      <w:r>
-        <w:rPr>
-          <w:b/>
-          <w:bCs/>
-        </w:rPr>
-        <w:t>UDDI</w:t>
-      </w:r>
-      <w:r>
-        <w:t xml:space="preserve"> (ang. </w:t>
-      </w:r>
-      <w:r>
-        <w:rPr>
-          <w:i/>
-          <w:iCs/>
-        </w:rPr>
-        <w:t xml:space="preserve">Universal </w:t>
-      </w:r>
-      <w:proofErr w:type="spellStart"/>
-      <w:r>
-        <w:rPr>
-          <w:i/>
-          <w:iCs/>
-        </w:rPr>
-        <w:t>Description</w:t>
-      </w:r>
-      <w:proofErr w:type="spellEnd"/>
-      <w:r>
-        <w:rPr>
-          <w:i/>
-          <w:iCs/>
-        </w:rPr>
-        <w:t xml:space="preserve"> Discovery and Integration</w:t>
-      </w:r>
-      <w:r>
-        <w:t>)</w:t>
-      </w:r>
-    </w:p>
-    <w:p>
-      <w:r>
-        <w:rPr>
-          <w:b/>
-          <w:bCs/>
-        </w:rPr>
-        <w:t>GIS</w:t>
-      </w:r>
-      <w:r>
-        <w:t xml:space="preserve"> (ang. </w:t>
-      </w:r>
-      <w:proofErr w:type="spellStart"/>
-      <w:r>
-        <w:rPr>
-          <w:i/>
-          <w:iCs/>
-        </w:rPr>
-        <w:t>Geographical</w:t>
-      </w:r>
-      <w:proofErr w:type="spellEnd"/>
-      <w:r>
-        <w:rPr>
-          <w:i/>
-          <w:iCs/>
-        </w:rPr>
-        <w:t xml:space="preserve"> Information System</w:t>
-      </w:r>
-      <w:r>
-        <w:t>)</w:t>
-      </w:r>
-    </w:p>
-    <w:p>
-      <w:r>
-        <w:rPr>
-          <w:b/>
-          <w:bCs/>
-        </w:rPr>
-        <w:t>SDI</w:t>
-      </w:r>
-      <w:r>
-        <w:t xml:space="preserve"> (ang. </w:t>
-      </w:r>
-      <w:proofErr w:type="spellStart"/>
-      <w:r>
-        <w:rPr>
-          <w:i/>
-          <w:iCs/>
-        </w:rPr>
-        <w:t>Spatial</w:t>
-      </w:r>
-      <w:proofErr w:type="spellEnd"/>
-      <w:r>
-        <w:rPr>
-          <w:i/>
-          <w:iCs/>
-        </w:rPr>
-        <w:t xml:space="preserve"> Data </w:t>
-      </w:r>
-      <w:proofErr w:type="spellStart"/>
-      <w:r>
-        <w:rPr>
-          <w:i/>
-          <w:iCs/>
-        </w:rPr>
-        <w:t>Infrastructure</w:t>
-      </w:r>
-      <w:proofErr w:type="spellEnd"/>
-      <w:r>
-        <w:t>)</w:t>
-      </w:r>
-    </w:p>
-    <w:p>
-      <w:r>
-        <w:rPr>
-          <w:b/>
-          <w:bCs/>
-        </w:rPr>
-        <w:t>ISO</w:t>
-      </w:r>
-      <w:r>
-        <w:t xml:space="preserve"> (ang. </w:t>
-      </w:r>
-      <w:r>
-        <w:rPr>
-          <w:i/>
-          <w:iCs/>
-        </w:rPr>
-        <w:t xml:space="preserve">International </w:t>
-      </w:r>
-      <w:proofErr w:type="spellStart"/>
-      <w:r>
-        <w:rPr>
-          <w:i/>
-          <w:iCs/>
-        </w:rPr>
-        <w:t>Standards</w:t>
-      </w:r>
-      <w:proofErr w:type="spellEnd"/>
-      <w:r>
-        <w:rPr>
-          <w:i/>
-          <w:iCs/>
-        </w:rPr>
-        <w:t xml:space="preserve"> Organization</w:t>
-      </w:r>
-      <w:r>
-        <w:t>)</w:t>
-      </w:r>
-    </w:p>
-    <w:p>
-      <w:r>
-        <w:rPr>
-          <w:b/>
-          <w:bCs/>
-        </w:rPr>
-        <w:t>WMS</w:t>
-      </w:r>
-      <w:r>
-        <w:t xml:space="preserve"> (ang. </w:t>
-      </w:r>
-      <w:r>
-        <w:rPr>
-          <w:i/>
-          <w:iCs/>
-        </w:rPr>
-        <w:t>Web Map Service</w:t>
-      </w:r>
-      <w:r>
-        <w:t>)</w:t>
-      </w:r>
-    </w:p>
-    <w:p>
-      <w:r>
-        <w:rPr>
-          <w:b/>
-          <w:bCs/>
-        </w:rPr>
-        <w:t>WFS</w:t>
-      </w:r>
-      <w:r>
-        <w:t xml:space="preserve"> (ang. </w:t>
-      </w:r>
-      <w:r>
-        <w:rPr>
-          <w:i/>
-          <w:iCs/>
-        </w:rPr>
-        <w:t xml:space="preserve">Web </w:t>
-      </w:r>
-      <w:proofErr w:type="spellStart"/>
-      <w:r>
-        <w:rPr>
-          <w:i/>
-          <w:iCs/>
-        </w:rPr>
-        <w:t>Feature</w:t>
-      </w:r>
-      <w:proofErr w:type="spellEnd"/>
-      <w:r>
-        <w:rPr>
-          <w:i/>
-          <w:iCs/>
-        </w:rPr>
-        <w:t xml:space="preserve"> Service</w:t>
-      </w:r>
-      <w:r>
-        <w:t>)</w:t>
-      </w:r>
-    </w:p>
-    <w:p>
-      <w:r>
-        <w:rPr>
-          <w:b/>
-          <w:bCs/>
-        </w:rPr>
-        <w:t>WPS</w:t>
-      </w:r>
-      <w:r>
-        <w:t xml:space="preserve"> (ang. </w:t>
-      </w:r>
-      <w:r>
-        <w:rPr>
-          <w:i/>
-          <w:iCs/>
-        </w:rPr>
-        <w:t>Web Processing Service</w:t>
-      </w:r>
-      <w:r>
-        <w:t>)</w:t>
-      </w:r>
-    </w:p>
-    <w:p>
-      <w:r>
-        <w:rPr>
-          <w:b/>
-          <w:bCs/>
-        </w:rPr>
-        <w:t>GML</w:t>
-      </w:r>
-      <w:r>
-        <w:t xml:space="preserve"> (ang. </w:t>
-      </w:r>
-      <w:proofErr w:type="spellStart"/>
-      <w:r>
-        <w:rPr>
-          <w:i/>
-          <w:iCs/>
-        </w:rPr>
-        <w:t>Geography</w:t>
-      </w:r>
-      <w:proofErr w:type="spellEnd"/>
-      <w:r>
-        <w:rPr>
-          <w:i/>
-          <w:iCs/>
-        </w:rPr>
-        <w:t xml:space="preserve"> </w:t>
-      </w:r>
-      <w:proofErr w:type="spellStart"/>
-      <w:r>
-        <w:rPr>
-          <w:i/>
-          <w:iCs/>
-        </w:rPr>
-        <w:t>Markup</w:t>
-      </w:r>
-      <w:proofErr w:type="spellEnd"/>
-      <w:r>
-        <w:rPr>
-          <w:i/>
-          <w:iCs/>
-        </w:rPr>
-        <w:t xml:space="preserve"> Language</w:t>
-      </w:r>
-      <w:r>
-        <w:t>)</w:t>
-      </w:r>
-    </w:p>
-    <w:p>
-      <w:r>
-        <w:rPr>
-          <w:b/>
-          <w:bCs/>
-        </w:rPr>
-        <w:t>SRG</w:t>
-      </w:r>
-      <w:r>
-        <w:t xml:space="preserve"> (ang. </w:t>
-      </w:r>
-      <w:proofErr w:type="spellStart"/>
-      <w:r>
-        <w:rPr>
-          <w:i/>
-          <w:iCs/>
-        </w:rPr>
-        <w:t>Seeded</w:t>
-      </w:r>
-      <w:proofErr w:type="spellEnd"/>
-      <w:r>
-        <w:rPr>
-          <w:i/>
-          <w:iCs/>
-        </w:rPr>
-        <w:t xml:space="preserve"> Region </w:t>
-      </w:r>
-      <w:proofErr w:type="spellStart"/>
-      <w:r>
-        <w:rPr>
-          <w:i/>
-          <w:iCs/>
-        </w:rPr>
-        <w:t>Growing</w:t>
-      </w:r>
-      <w:proofErr w:type="spellEnd"/>
-      <w:r>
-        <w:t>)</w:t>
-      </w:r>
-    </w:p>
-    <w:p>
-      <w:r>
-        <w:rPr>
-          <w:b/>
-          <w:bCs/>
-        </w:rPr>
-        <w:t>SOA</w:t>
-      </w:r>
-      <w:r>
-        <w:t xml:space="preserve"> (ang. </w:t>
-      </w:r>
-      <w:r>
-        <w:rPr>
-          <w:i/>
-          <w:iCs/>
-        </w:rPr>
-        <w:t xml:space="preserve">Service </w:t>
-      </w:r>
-      <w:proofErr w:type="spellStart"/>
-      <w:r>
-        <w:rPr>
-          <w:i/>
-          <w:iCs/>
-        </w:rPr>
-        <w:t>Oriented</w:t>
-      </w:r>
-      <w:proofErr w:type="spellEnd"/>
-      <w:r>
-        <w:rPr>
-          <w:i/>
-          <w:iCs/>
-        </w:rPr>
-        <w:t xml:space="preserve"> Architecture</w:t>
-      </w:r>
-      <w:r>
-        <w:t>)</w:t>
-      </w:r>
-    </w:p>
-    <w:p>
-      <w:r>
-        <w:rPr>
-          <w:b/>
-          <w:bCs/>
-        </w:rPr>
-        <w:t>IT</w:t>
-      </w:r>
-      <w:r>
-        <w:t xml:space="preserve"> (ang. </w:t>
-      </w:r>
-      <w:r>
-        <w:rPr>
-          <w:i/>
-          <w:iCs/>
-        </w:rPr>
-        <w:t>Information Technology</w:t>
-      </w:r>
-      <w:r>
-        <w:t>)</w:t>
-      </w:r>
-    </w:p>
-    <w:p>
-      <w:pPr>
-        <w:spacing w:after="200" w:line="276" w:lineRule="auto"/>
-      </w:pPr>
-      <w:r>
+        </w:rPr>
         <w:br w:type="page"/>
       </w:r>
     </w:p>
@@ -2518,7 +2413,7 @@
       <w:pPr>
         <w:pStyle w:val="NrNagwek1"/>
       </w:pPr>
-      <w:bookmarkStart w:id="6" w:name="_Toc465685663"/>
+      <w:bookmarkStart w:id="6" w:name="_Toc466824738"/>
       <w:r>
         <w:lastRenderedPageBreak/>
         <w:t>Wstęp</w:t>
@@ -2529,124 +2424,15 @@
       <w:pPr>
         <w:pStyle w:val="Tekstwiodcy"/>
       </w:pPr>
-      <w:proofErr w:type="spellStart"/>
-      <w:r>
-        <w:t>Lorem</w:t>
-      </w:r>
-      <w:proofErr w:type="spellEnd"/>
-      <w:r>
-        <w:t xml:space="preserve"> </w:t>
-      </w:r>
-      <w:proofErr w:type="spellStart"/>
-      <w:r>
-        <w:t>ipsum</w:t>
-      </w:r>
-      <w:proofErr w:type="spellEnd"/>
-      <w:r>
-        <w:t xml:space="preserve"> </w:t>
-      </w:r>
-      <w:proofErr w:type="spellStart"/>
-      <w:r>
-        <w:t>dolor</w:t>
-      </w:r>
-      <w:proofErr w:type="spellEnd"/>
-      <w:r>
-        <w:t xml:space="preserve"> sit </w:t>
-      </w:r>
-      <w:proofErr w:type="spellStart"/>
-      <w:r>
-        <w:t>amet</w:t>
-      </w:r>
-      <w:proofErr w:type="spellEnd"/>
-      <w:r>
-        <w:t xml:space="preserve">, </w:t>
-      </w:r>
-      <w:proofErr w:type="spellStart"/>
-      <w:r>
-        <w:t>consectetur</w:t>
-      </w:r>
-      <w:proofErr w:type="spellEnd"/>
-      <w:r>
-        <w:t xml:space="preserve"> </w:t>
-      </w:r>
-      <w:proofErr w:type="spellStart"/>
-      <w:r>
-        <w:t>adipiscing</w:t>
-      </w:r>
-      <w:proofErr w:type="spellEnd"/>
-      <w:r>
-        <w:t xml:space="preserve"> elit. </w:t>
-      </w:r>
-      <w:proofErr w:type="spellStart"/>
-      <w:r>
-        <w:t>Mauris</w:t>
-      </w:r>
-      <w:proofErr w:type="spellEnd"/>
-      <w:r>
-        <w:t xml:space="preserve"> id </w:t>
-      </w:r>
-      <w:proofErr w:type="spellStart"/>
-      <w:r>
-        <w:t>dapibus</w:t>
-      </w:r>
-      <w:proofErr w:type="spellEnd"/>
-      <w:r>
-        <w:t xml:space="preserve"> </w:t>
-      </w:r>
-      <w:proofErr w:type="spellStart"/>
-      <w:r>
-        <w:t>enim</w:t>
-      </w:r>
-      <w:proofErr w:type="spellEnd"/>
-      <w:r>
-        <w:t xml:space="preserve">. </w:t>
-      </w:r>
-      <w:proofErr w:type="spellStart"/>
-      <w:r>
-        <w:t>Etiam</w:t>
-      </w:r>
-      <w:proofErr w:type="spellEnd"/>
-      <w:r>
-        <w:t xml:space="preserve"> </w:t>
-      </w:r>
-      <w:proofErr w:type="spellStart"/>
-      <w:r>
-        <w:t>lobortis</w:t>
-      </w:r>
-      <w:proofErr w:type="spellEnd"/>
-      <w:r>
-        <w:t xml:space="preserve"> </w:t>
-      </w:r>
-      <w:proofErr w:type="spellStart"/>
-      <w:r>
-        <w:t>pulvinar</w:t>
-      </w:r>
-      <w:proofErr w:type="spellEnd"/>
-      <w:r>
-        <w:t xml:space="preserve"> </w:t>
-      </w:r>
-      <w:proofErr w:type="spellStart"/>
-      <w:r>
-        <w:t>enim</w:t>
-      </w:r>
-      <w:proofErr w:type="spellEnd"/>
-      <w:r>
-        <w:t xml:space="preserve"> in </w:t>
-      </w:r>
-      <w:proofErr w:type="spellStart"/>
-      <w:r>
-        <w:t>maximus</w:t>
-      </w:r>
-      <w:proofErr w:type="spellEnd"/>
-      <w:r>
-        <w:t xml:space="preserve">. </w:t>
+      <w:r>
+        <w:t xml:space="preserve">Lorem ipsum dolor sit amet, consectetur adipiscing elit. Mauris id dapibus enim. Etiam lobortis pulvinar enim in maximus. </w:t>
       </w:r>
     </w:p>
     <w:p>
       <w:pPr>
         <w:pStyle w:val="NrNagwek2"/>
       </w:pPr>
-      <w:bookmarkStart w:id="7" w:name="_Toc465685664"/>
+      <w:bookmarkStart w:id="7" w:name="_Toc466824739"/>
       <w:r>
         <w:t>Wprowadzenie</w:t>
       </w:r>
@@ -2656,124 +2442,15 @@
       <w:pPr>
         <w:pStyle w:val="Tekstwiodcy"/>
       </w:pPr>
-      <w:proofErr w:type="spellStart"/>
-      <w:r>
-        <w:t>Lorem</w:t>
-      </w:r>
-      <w:proofErr w:type="spellEnd"/>
-      <w:r>
-        <w:t xml:space="preserve"> </w:t>
-      </w:r>
-      <w:proofErr w:type="spellStart"/>
-      <w:r>
-        <w:t>ipsum</w:t>
-      </w:r>
-      <w:proofErr w:type="spellEnd"/>
-      <w:r>
-        <w:t xml:space="preserve"> </w:t>
-      </w:r>
-      <w:proofErr w:type="spellStart"/>
-      <w:r>
-        <w:t>dolor</w:t>
-      </w:r>
-      <w:proofErr w:type="spellEnd"/>
-      <w:r>
-        <w:t xml:space="preserve"> sit </w:t>
-      </w:r>
-      <w:proofErr w:type="spellStart"/>
-      <w:r>
-        <w:t>amet</w:t>
-      </w:r>
-      <w:proofErr w:type="spellEnd"/>
-      <w:r>
-        <w:t xml:space="preserve">, </w:t>
-      </w:r>
-      <w:proofErr w:type="spellStart"/>
-      <w:r>
-        <w:t>consectetur</w:t>
-      </w:r>
-      <w:proofErr w:type="spellEnd"/>
-      <w:r>
-        <w:t xml:space="preserve"> </w:t>
-      </w:r>
-      <w:proofErr w:type="spellStart"/>
-      <w:r>
-        <w:t>adipiscing</w:t>
-      </w:r>
-      <w:proofErr w:type="spellEnd"/>
-      <w:r>
-        <w:t xml:space="preserve"> elit. </w:t>
-      </w:r>
-      <w:proofErr w:type="spellStart"/>
-      <w:r>
-        <w:t>Mauris</w:t>
-      </w:r>
-      <w:proofErr w:type="spellEnd"/>
-      <w:r>
-        <w:t xml:space="preserve"> id </w:t>
-      </w:r>
-      <w:proofErr w:type="spellStart"/>
-      <w:r>
-        <w:t>dapibus</w:t>
-      </w:r>
-      <w:proofErr w:type="spellEnd"/>
-      <w:r>
-        <w:t xml:space="preserve"> </w:t>
-      </w:r>
-      <w:proofErr w:type="spellStart"/>
-      <w:r>
-        <w:t>enim</w:t>
-      </w:r>
-      <w:proofErr w:type="spellEnd"/>
-      <w:r>
-        <w:t xml:space="preserve">. </w:t>
-      </w:r>
-      <w:proofErr w:type="spellStart"/>
-      <w:r>
-        <w:t>Etiam</w:t>
-      </w:r>
-      <w:proofErr w:type="spellEnd"/>
-      <w:r>
-        <w:t xml:space="preserve"> </w:t>
-      </w:r>
-      <w:proofErr w:type="spellStart"/>
-      <w:r>
-        <w:t>lobortis</w:t>
-      </w:r>
-      <w:proofErr w:type="spellEnd"/>
-      <w:r>
-        <w:t xml:space="preserve"> </w:t>
-      </w:r>
-      <w:proofErr w:type="spellStart"/>
-      <w:r>
-        <w:t>pulvinar</w:t>
-      </w:r>
-      <w:proofErr w:type="spellEnd"/>
-      <w:r>
-        <w:t xml:space="preserve"> </w:t>
-      </w:r>
-      <w:proofErr w:type="spellStart"/>
-      <w:r>
-        <w:t>enim</w:t>
-      </w:r>
-      <w:proofErr w:type="spellEnd"/>
-      <w:r>
-        <w:t xml:space="preserve"> in </w:t>
-      </w:r>
-      <w:proofErr w:type="spellStart"/>
-      <w:r>
-        <w:t>maximus</w:t>
-      </w:r>
-      <w:proofErr w:type="spellEnd"/>
-      <w:r>
-        <w:t>.</w:t>
+      <w:r>
+        <w:t>Lorem ipsum dolor sit amet, consectetur adipiscing elit. Mauris id dapibus enim. Etiam lobortis pulvinar enim in maximus.</w:t>
       </w:r>
     </w:p>
     <w:p>
       <w:pPr>
         <w:pStyle w:val="NrNagwek2"/>
       </w:pPr>
-      <w:bookmarkStart w:id="8" w:name="_Toc465685665"/>
+      <w:bookmarkStart w:id="8" w:name="_Toc466824740"/>
       <w:r>
         <w:t>Cel i zakres pracy</w:t>
       </w:r>
@@ -2783,117 +2460,8 @@
       <w:pPr>
         <w:pStyle w:val="Tekstwiodcy"/>
       </w:pPr>
-      <w:proofErr w:type="spellStart"/>
-      <w:r>
-        <w:t>Lorem</w:t>
-      </w:r>
-      <w:proofErr w:type="spellEnd"/>
-      <w:r>
-        <w:t xml:space="preserve"> </w:t>
-      </w:r>
-      <w:proofErr w:type="spellStart"/>
-      <w:r>
-        <w:t>ipsum</w:t>
-      </w:r>
-      <w:proofErr w:type="spellEnd"/>
-      <w:r>
-        <w:t xml:space="preserve"> </w:t>
-      </w:r>
-      <w:proofErr w:type="spellStart"/>
-      <w:r>
-        <w:t>dolor</w:t>
-      </w:r>
-      <w:proofErr w:type="spellEnd"/>
-      <w:r>
-        <w:t xml:space="preserve"> sit </w:t>
-      </w:r>
-      <w:proofErr w:type="spellStart"/>
-      <w:r>
-        <w:t>amet</w:t>
-      </w:r>
-      <w:proofErr w:type="spellEnd"/>
-      <w:r>
-        <w:t xml:space="preserve">, </w:t>
-      </w:r>
-      <w:proofErr w:type="spellStart"/>
-      <w:r>
-        <w:t>consectetur</w:t>
-      </w:r>
-      <w:proofErr w:type="spellEnd"/>
-      <w:r>
-        <w:t xml:space="preserve"> </w:t>
-      </w:r>
-      <w:proofErr w:type="spellStart"/>
-      <w:r>
-        <w:t>adipiscing</w:t>
-      </w:r>
-      <w:proofErr w:type="spellEnd"/>
-      <w:r>
-        <w:t xml:space="preserve"> elit. </w:t>
-      </w:r>
-      <w:proofErr w:type="spellStart"/>
-      <w:r>
-        <w:t>Mauris</w:t>
-      </w:r>
-      <w:proofErr w:type="spellEnd"/>
-      <w:r>
-        <w:t xml:space="preserve"> id </w:t>
-      </w:r>
-      <w:proofErr w:type="spellStart"/>
-      <w:r>
-        <w:t>dapibus</w:t>
-      </w:r>
-      <w:proofErr w:type="spellEnd"/>
-      <w:r>
-        <w:t xml:space="preserve"> </w:t>
-      </w:r>
-      <w:proofErr w:type="spellStart"/>
-      <w:r>
-        <w:t>enim</w:t>
-      </w:r>
-      <w:proofErr w:type="spellEnd"/>
-      <w:r>
-        <w:t xml:space="preserve">. </w:t>
-      </w:r>
-      <w:proofErr w:type="spellStart"/>
-      <w:r>
-        <w:t>Etiam</w:t>
-      </w:r>
-      <w:proofErr w:type="spellEnd"/>
-      <w:r>
-        <w:t xml:space="preserve"> </w:t>
-      </w:r>
-      <w:proofErr w:type="spellStart"/>
-      <w:r>
-        <w:t>lobortis</w:t>
-      </w:r>
-      <w:proofErr w:type="spellEnd"/>
-      <w:r>
-        <w:t xml:space="preserve"> </w:t>
-      </w:r>
-      <w:proofErr w:type="spellStart"/>
-      <w:r>
-        <w:t>pulvinar</w:t>
-      </w:r>
-      <w:proofErr w:type="spellEnd"/>
-      <w:r>
-        <w:t xml:space="preserve"> </w:t>
-      </w:r>
-      <w:proofErr w:type="spellStart"/>
-      <w:r>
-        <w:t>enim</w:t>
-      </w:r>
-      <w:proofErr w:type="spellEnd"/>
-      <w:r>
-        <w:t xml:space="preserve"> in </w:t>
-      </w:r>
-      <w:proofErr w:type="spellStart"/>
-      <w:r>
-        <w:t>maximus</w:t>
-      </w:r>
-      <w:proofErr w:type="spellEnd"/>
-      <w:r>
-        <w:t>.</w:t>
+      <w:r>
+        <w:t>Lorem ipsum dolor sit amet, consectetur adipiscing elit. Mauris id dapibus enim. Etiam lobortis pulvinar enim in maximus.</w:t>
       </w:r>
     </w:p>
     <w:p>
@@ -2916,23 +2484,25 @@
       <w:pPr>
         <w:pStyle w:val="NrNagwek1"/>
       </w:pPr>
+      <w:bookmarkStart w:id="9" w:name="_Toc466824741"/>
       <w:r>
         <w:lastRenderedPageBreak/>
         <w:t>Problem</w:t>
       </w:r>
+      <w:bookmarkEnd w:id="9"/>
     </w:p>
     <w:p>
       <w:pPr>
         <w:pStyle w:val="NrNagwek2"/>
       </w:pPr>
-      <w:bookmarkStart w:id="9" w:name="_Toc465685667"/>
+      <w:bookmarkStart w:id="10" w:name="_Toc466824742"/>
       <w:r>
         <w:t>S</w:t>
       </w:r>
-      <w:bookmarkEnd w:id="9"/>
       <w:r>
         <w:t>formułowanie problemu</w:t>
       </w:r>
+      <w:bookmarkEnd w:id="10"/>
     </w:p>
     <w:p>
       <w:pPr>
@@ -2946,9 +2516,11 @@
       <w:pPr>
         <w:pStyle w:val="NrNagwek2"/>
       </w:pPr>
+      <w:bookmarkStart w:id="11" w:name="_Toc466824743"/>
       <w:r>
         <w:t>Przegląd dostępnych rozwiązań</w:t>
       </w:r>
+      <w:bookmarkEnd w:id="11"/>
     </w:p>
     <w:p>
       <w:pPr>
@@ -2958,32 +2530,23 @@
         <w:t>W przypadku tego problemu, ciężko jest znaleźć rozwiązanie okalające tak wąski zakres funkcjonalności. Dzieje się tak dlatego, że programy implementujące różnorakie</w:t>
       </w:r>
       <w:r>
-        <w:t xml:space="preserve"> biblioteki symulujące fizykę, są zazwyczaj programami pełniącymi funkcję edytorów scen. Edytory te są rozbudowane, zarówno pod względem implementowanych procesów fizycznych, jak i znacznie bardziej skomplikowanych, niż w tej pracy, efektów graficznych opartych o niezwykle skomplikowany aparat matematyczny. Przykładem takich efektów mogą być systemy cząsteczkowe (</w:t>
-      </w:r>
-      <w:proofErr w:type="spellStart"/>
-      <w:r>
-        <w:t>particles</w:t>
-      </w:r>
-      <w:proofErr w:type="spellEnd"/>
-      <w:r>
-        <w:t xml:space="preserve"> </w:t>
-      </w:r>
-      <w:proofErr w:type="spellStart"/>
-      <w:r>
-        <w:t>systems</w:t>
-      </w:r>
-      <w:proofErr w:type="spellEnd"/>
-      <w:r>
-        <w:t>), które np. pozwalają w sposób relatywnie realistyczny symulować zachowanie wody. Przykłady więc będą opisywać programy, których zakres pracy jest znacznie bardziej rozbudowany niż opisywanej tu aplikacji, nie mniej, pozwalający na zrealizowanie dokładnie tych samych procesów.</w:t>
-      </w:r>
+        <w:t xml:space="preserve"> biblioteki symulujące fizykę, są zazwyczaj programami pełniącymi funkcję edytorów scen. Edytory te są rozbudowane, zarówno pod względem implementowanych procesów fizycznych, jak i znacznie bardziej skomplikowanych, niż w tej pracy, efektów graficznych opartych o niezwykle skomplikowany aparat matematyczny. Przykładem takich efektów mogą być systemy cząsteczkowe (particles systems), które np. pozwalają w sposób relatywnie realistyczny symulować zachowanie wody. Przykłady więc będą opisywać programy, których zakres pracy jest znacznie bardziej rozbudowany niż opisywanej tu aplikacji, nie mniej, pozwalający na zrealizowanie dokładnie tych samych procesów.</w:t>
+      </w:r>
+    </w:p>
+    <w:p>
+      <w:pPr>
+        <w:pStyle w:val="Tekstwiodcy"/>
+      </w:pPr>
     </w:p>
     <w:p>
       <w:pPr>
         <w:pStyle w:val="NrNagwek3"/>
       </w:pPr>
+      <w:bookmarkStart w:id="12" w:name="_Toc466824744"/>
       <w:r>
         <w:t>Unity</w:t>
       </w:r>
+      <w:bookmarkEnd w:id="12"/>
     </w:p>
     <w:p>
       <w:pPr>
@@ -2999,23 +2562,19 @@
         <w:t xml:space="preserve"> Docelowo produkt reklamowany jest jako narzędzie do tworzenia gier komputerowych.</w:t>
       </w:r>
       <w:r>
-        <w:t xml:space="preserve"> Jest to narzędzie, którego wytworzony zestaw scen, może zostać odtworzony na wielu środowiskach uruchomieniowych do których należą kolejno: Windows, OSX, Linux w dystrybucji firmy </w:t>
-      </w:r>
-      <w:proofErr w:type="spellStart"/>
-      <w:r>
-        <w:t>Canonical</w:t>
-      </w:r>
-      <w:proofErr w:type="spellEnd"/>
-      <w:r>
-        <w:t xml:space="preserve">, </w:t>
-      </w:r>
-      <w:proofErr w:type="spellStart"/>
-      <w:r>
-        <w:t>Ubuntu</w:t>
-      </w:r>
-      <w:proofErr w:type="spellEnd"/>
-      <w:r>
-        <w:t>,</w:t>
+        <w:t xml:space="preserve"> Jest to narzędzie, którego wytworzony zestaw scen, może zostać odtworzony na </w:t>
+      </w:r>
+      <w:r>
+        <w:t>22</w:t>
+      </w:r>
+      <w:r>
+        <w:t xml:space="preserve"> środowiskach uruchomieniowych do których należą </w:t>
+      </w:r>
+      <w:r>
+        <w:t>np</w:t>
+      </w:r>
+      <w:r>
+        <w:t>: Windows, OSX, Linux w dystrybucji firmy Canonical, Ubuntu,</w:t>
       </w:r>
       <w:r>
         <w:t xml:space="preserve"> PS3, PS4, Xbox360, XONE,</w:t>
@@ -3040,37 +2599,14 @@
       <w:r>
         <w:t xml:space="preserve"> Przykładem takiego produktu może być „</w:t>
       </w:r>
-      <w:proofErr w:type="spellStart"/>
-      <w:r>
-        <w:t>Torment</w:t>
-      </w:r>
-      <w:proofErr w:type="spellEnd"/>
-      <w:r>
-        <w:t xml:space="preserve">: </w:t>
-      </w:r>
-      <w:proofErr w:type="spellStart"/>
-      <w:r>
-        <w:t>Tides</w:t>
-      </w:r>
-      <w:proofErr w:type="spellEnd"/>
-      <w:r>
-        <w:t xml:space="preserve"> of </w:t>
-      </w:r>
-      <w:proofErr w:type="spellStart"/>
-      <w:r>
-        <w:t>Numenera</w:t>
-      </w:r>
-      <w:proofErr w:type="spellEnd"/>
+      <w:r>
+        <w:t>Torment: Tides of Numenera</w:t>
+      </w:r>
       <w:r>
         <w:t>” lub „</w:t>
       </w:r>
-      <w:proofErr w:type="spellStart"/>
-      <w:r>
-        <w:t>Pillars</w:t>
-      </w:r>
-      <w:proofErr w:type="spellEnd"/>
-      <w:r>
-        <w:t xml:space="preserve"> of Eternity</w:t>
+      <w:r>
+        <w:t>Pillars of Eternity</w:t>
       </w:r>
       <w:r>
         <w:t>”.</w:t>
@@ -3129,405 +2665,318 @@
         <w:t xml:space="preserve"> jednak i</w:t>
       </w:r>
       <w:r>
-        <w:t>stnieje możliwość wyboru innych języków takich jak „</w:t>
-      </w:r>
-      <w:proofErr w:type="spellStart"/>
-      <w:r>
-        <w:t>Boo</w:t>
-      </w:r>
-      <w:proofErr w:type="spellEnd"/>
-      <w:r>
-        <w:t>”, który składnią przypomina język „</w:t>
-      </w:r>
-      <w:proofErr w:type="spellStart"/>
-      <w:r>
-        <w:t>Python</w:t>
-      </w:r>
-      <w:proofErr w:type="spellEnd"/>
-      <w:r>
-        <w:t xml:space="preserve">” oraz autorski produkt twórców silnika, „Unity </w:t>
-      </w:r>
-      <w:proofErr w:type="spellStart"/>
-      <w:r>
-        <w:t>Script</w:t>
-      </w:r>
-      <w:proofErr w:type="spellEnd"/>
-      <w:r>
-        <w:t>”, który jest bardzo podobny do języka rozwiązań webowych „JavaScript”.</w:t>
-      </w:r>
+        <w:t>stnieje możliwość wyboru innych języków takich jak „Boo”, który składnią przypomina język „Python” oraz autorski produkt twórców silnika, „Unity Script”, który jest bardzo podobny do języka rozwiązań webowych „JavaScript”.</w:t>
+      </w:r>
+    </w:p>
+    <w:p>
+      <w:pPr>
+        <w:pStyle w:val="Tekstwiodcy"/>
+      </w:pPr>
     </w:p>
     <w:p>
       <w:pPr>
         <w:pStyle w:val="NrNagwek3"/>
       </w:pPr>
-      <w:proofErr w:type="spellStart"/>
-      <w:r>
-        <w:t>Unreal</w:t>
-      </w:r>
-      <w:proofErr w:type="spellEnd"/>
-      <w:r>
-        <w:t xml:space="preserve"> Engine</w:t>
-      </w:r>
+      <w:bookmarkStart w:id="13" w:name="_Toc466824745"/>
+      <w:r>
+        <w:t>Unreal Engine</w:t>
+      </w:r>
+      <w:bookmarkEnd w:id="13"/>
     </w:p>
     <w:p>
       <w:pPr>
         <w:pStyle w:val="Tekstwiodcy"/>
       </w:pPr>
       <w:r>
-        <w:t>„</w:t>
-      </w:r>
-      <w:proofErr w:type="spellStart"/>
-      <w:r>
-        <w:t>Unreal</w:t>
-      </w:r>
-      <w:proofErr w:type="spellEnd"/>
-      <w:r>
-        <w:t xml:space="preserve"> Engine” jest to produkt firmy „</w:t>
-      </w:r>
-      <w:proofErr w:type="spellStart"/>
-      <w:r>
-        <w:t>Epic</w:t>
-      </w:r>
-      <w:proofErr w:type="spellEnd"/>
-      <w:r>
-        <w:t xml:space="preserve"> Games”, twórców takich gier jak „</w:t>
-      </w:r>
-      <w:proofErr w:type="spellStart"/>
-      <w:r>
-        <w:t>Unreal</w:t>
-      </w:r>
-      <w:proofErr w:type="spellEnd"/>
+        <w:t>„Unreal Engine” jest to produkt firmy „Epic Games”, twórców takich gier jak „Unreal Tournament” czy „Gears of War”, który podobnie jak Unity, jest pełnoprawnym silnikiem do tworzenia gier oraz różnorakich scen trój i dwuwymiarowych. Znaczącą jednak różnicą jest fakt, że silnik ten, dużo częściej pada wyborem twórców wysokobudżetowych gier oraz symulacji.</w:t>
+      </w:r>
+      <w:r>
+        <w:t xml:space="preserve"> Dzieje się tak dlatego, że silnik ten pozwala na budowanie aplikacji w języku C++ co daje nam znacznie większe możliwości kontroli nad programem niż wysokopoziomowe języki silnika Unity. Drugim powodem częstszego wybierania tego rozwiązania może być fakt, że Epic Games silnik ten tworzy od roku 1998, co daje 8 lat doświadczenia więcej</w:t>
+      </w:r>
+      <w:r>
+        <w:t>,</w:t>
+      </w:r>
+      <w:r>
+        <w:t xml:space="preserve"> niż firm</w:t>
+      </w:r>
+      <w:r>
+        <w:t>ie</w:t>
+      </w:r>
+      <w:r>
+        <w:t xml:space="preserve"> Unity Technologies</w:t>
+      </w:r>
+      <w:r>
+        <w:t>.</w:t>
+      </w:r>
+    </w:p>
+    <w:p>
+      <w:pPr>
+        <w:pStyle w:val="Tekstwiodcy"/>
+      </w:pPr>
+      <w:r>
+        <w:t>Tworzenie scen oraz definiowanie obiektów w tym silniku to również przeciąganie właściwości z menu to menu obiektu, także pod względem ogólnym te dwa rozwiązania nie różnią się znacząco.</w:t>
+      </w:r>
+    </w:p>
+    <w:p>
+      <w:pPr>
+        <w:pStyle w:val="Tekstwiodcy"/>
+      </w:pPr>
+      <w:r>
+        <w:t>Unreal Engine to również rozwiązanie multiplatformowe, pozwalające wydać aplikację na różne systemy po prostu definiując profile ustawień kompilacji.</w:t>
+      </w:r>
+    </w:p>
+    <w:p>
+      <w:pPr>
+        <w:pStyle w:val="Tekstwiodcy"/>
+      </w:pPr>
+      <w:r>
+        <w:t>Najpopularniejszymi</w:t>
+      </w:r>
+      <w:r>
+        <w:t xml:space="preserve"> przykładami pokazującymi możliwości tego rozwiązania mogą być „</w:t>
+      </w:r>
+      <w:r>
+        <w:t>Batman: Arkham Knight</w:t>
+      </w:r>
+      <w:r>
+        <w:t>”</w:t>
+      </w:r>
+      <w:r>
+        <w:t>,</w:t>
+      </w:r>
       <w:r>
         <w:t xml:space="preserve"> </w:t>
       </w:r>
-      <w:proofErr w:type="spellStart"/>
-      <w:r>
-        <w:t>Tournament</w:t>
-      </w:r>
-      <w:proofErr w:type="spellEnd"/>
+      <w:r>
+        <w:t>czy też polska gra „</w:t>
+      </w:r>
+      <w:r>
+        <w:t>Hatred</w:t>
+      </w:r>
+      <w:r>
+        <w:t>”.</w:t>
+      </w:r>
+    </w:p>
+    <w:p>
+      <w:pPr>
+        <w:pStyle w:val="Tekstwiodcy"/>
+      </w:pPr>
+    </w:p>
+    <w:p>
+      <w:pPr>
+        <w:pStyle w:val="NrNagwek3"/>
+      </w:pPr>
+      <w:bookmarkStart w:id="14" w:name="_Toc466824746"/>
+      <w:r>
+        <w:t>Blender</w:t>
+      </w:r>
+      <w:bookmarkEnd w:id="14"/>
+    </w:p>
+    <w:p>
+      <w:pPr>
+        <w:pStyle w:val="Tekstwiodcy"/>
+      </w:pPr>
+      <w:r>
+        <w:t xml:space="preserve">Blender jest to program do modelowania obiektów 3D oraz tworzenia animacji. Jest to rozwiązanie typu OpenSource na licencji GPL, którego głównym programistą jest, i był od samego początku powstawania programu, </w:t>
+      </w:r>
+      <w:r>
+        <w:t>Ton Roosendaal</w:t>
+      </w:r>
+      <w:r>
+        <w:t>.</w:t>
+      </w:r>
+      <w:r>
+        <w:t xml:space="preserve"> Program ten oprócz możliwości </w:t>
+      </w:r>
+      <w:r>
+        <w:lastRenderedPageBreak/>
+        <w:t xml:space="preserve">modelowania oferuje wachlarz innych możliwości przez co jest on niezwykle popularny na rynku. </w:t>
+      </w:r>
+    </w:p>
+    <w:p>
+      <w:pPr>
+        <w:pStyle w:val="Tekstwiodcy"/>
+      </w:pPr>
+      <w:r>
+        <w:t xml:space="preserve">Ze wspomnianych wcześniej możliwości wymienić trzeba, że program posiada </w:t>
+      </w:r>
+      <w:r>
+        <w:t>własny silnik renderujący</w:t>
+      </w:r>
+      <w:r>
+        <w:t xml:space="preserve">, który umożliwia szeroką ingerencję użytkownika w proces rysowania obiektu na </w:t>
+      </w:r>
+      <w:r>
+        <w:t>ekranie</w:t>
+      </w:r>
+      <w:r>
+        <w:t xml:space="preserve">. Do dyspozycji użytkownika oddano np. możliwość </w:t>
+      </w:r>
+      <w:r>
+        <w:t>tworzenia</w:t>
+      </w:r>
+      <w:r>
+        <w:t xml:space="preserve"> własnych filtrów oraz shaderów, możliwość użycia rendererów innych niż domyślny Blender Internal, takich jak YafaRay czy LuxRender oraz możliwość definiowania własnych dając do dyspozycji możliwość pisania skryptów w języku python.</w:t>
+      </w:r>
+    </w:p>
+    <w:p>
+      <w:pPr>
+        <w:pStyle w:val="Tekstwiodcy"/>
+      </w:pPr>
+      <w:r>
+        <w:t xml:space="preserve">Blender wykorzystuje silnik fizyczny Bullet Engine, użyty również w implementacji pracy inżynierskiej. Pozwala on na budowanie </w:t>
+      </w:r>
+      <w:r>
+        <w:t>dokładnych symulacji fizycznych z wykorzystaniem modeli tworzonych wewnątrz programu co przekłada się na wygodę użytkowania, gdyż raz wymodelowane przez nas obiekty posiadają zintegrowaną fizykę, której wystarczy tylko nadać odpowiednie właściwości liczbowe.</w:t>
+      </w:r>
+    </w:p>
+    <w:p>
+      <w:pPr>
+        <w:pStyle w:val="Tekstwiodcy"/>
+      </w:pPr>
+      <w:r>
+        <w:t xml:space="preserve">Rozwiązanie to, </w:t>
+      </w:r>
+      <w:r>
+        <w:t>ze względu na wymienione wyżej funkcje</w:t>
+      </w:r>
+      <w:r>
+        <w:t>,  pozwala również na tworzenie efektów specjalnych, filmów i animacji, czego przykładem może być produkcja „</w:t>
+      </w:r>
+      <w:r>
+        <w:t>Big Buck Bunny</w:t>
+      </w:r>
+      <w:r>
+        <w:t>” oraz „</w:t>
+      </w:r>
+      <w:r>
+        <w:t>Big Miracle</w:t>
+      </w:r>
+      <w:r>
+        <w:t>”.</w:t>
+      </w:r>
+    </w:p>
+    <w:p>
+      <w:pPr>
+        <w:pStyle w:val="Tekstwiodcy"/>
+      </w:pPr>
+    </w:p>
+    <w:p>
+      <w:pPr>
+        <w:pStyle w:val="NrNagwek3"/>
+      </w:pPr>
+      <w:bookmarkStart w:id="15" w:name="_Toc466824747"/>
+      <w:r>
+        <w:t xml:space="preserve">Autodesk </w:t>
+      </w:r>
+      <w:r>
+        <w:t>3DSMax</w:t>
+      </w:r>
+      <w:bookmarkEnd w:id="15"/>
+    </w:p>
+    <w:p>
+      <w:pPr>
+        <w:pStyle w:val="Tekstwiodcy"/>
+      </w:pPr>
+      <w:r>
+        <w:t xml:space="preserve">3DS Max jest w pełni zamkniętym i komercyjnym produktem firmy Autodesk. Jest on, podobnie jak Blender, programem do tworzenia zaawansowanych modeli 3D oraz tworzenia animacji. Jako że nie jest to rozwiązanie tworzone przez społeczność, posiada znacznie większe i bardziej stałe zaplecze twórców oraz wsparcie, dlatego też jest częściej wybierane w komercyjnych rozwiązaniach. </w:t>
+      </w:r>
+    </w:p>
+    <w:p>
+      <w:pPr>
+        <w:pStyle w:val="Tekstwiodcy"/>
+      </w:pPr>
+      <w:r>
+        <w:t>Jeżeli chodzi i użytkowanie Blender i 3DSMax są bardzo zbliżone, w sensie ogólnym. Definicja obiektów to przeciąganie obiektów z menu, modelowanie siatek odbywa się poprzez przesuwanie poszczególnych linii itd. Dodano doń również obsługę języka MAXScript, jednak nie umożliwia on ingerencji w proces budowania obrazu, a tylko dodaje możliwość definiowania własnych wtyczek do programu, czy też automatyzowania niektórych procesów twórczych.</w:t>
+      </w:r>
+    </w:p>
+    <w:p>
+      <w:pPr>
+        <w:pStyle w:val="Tekstwiodcy"/>
+      </w:pPr>
+      <w:r>
+        <w:t>Dokładnie tak samo jak w Blenderze</w:t>
+      </w:r>
+      <w:r>
+        <w:t>,</w:t>
+      </w:r>
+      <w:r>
+        <w:t xml:space="preserve"> mamy tu możliwość tworzenia symulacji fizycznych, jednak w tym przypadku mamy do czynienia z symulacją wykorzyst</w:t>
+      </w:r>
+      <w:r>
+        <w:t>ującą</w:t>
+      </w:r>
+      <w:r>
+        <w:t xml:space="preserve"> </w:t>
+      </w:r>
+      <w:r>
+        <w:t>wewnętrzną</w:t>
+      </w:r>
+      <w:r>
+        <w:t xml:space="preserve"> implementacji fizyki firmy Autodesk.</w:t>
+      </w:r>
+      <w:r>
+        <w:t xml:space="preserve"> Umożliwia ona nam np. budowanie symulacji cząsteczkowych oraz tworzenie symulacji tkanin.</w:t>
+      </w:r>
+    </w:p>
+    <w:p>
+      <w:pPr>
+        <w:pStyle w:val="Tekstwiodcy"/>
+      </w:pPr>
+      <w:r>
+        <w:lastRenderedPageBreak/>
+        <w:t>O przewadze tego rozwiązania nad jego darmowym konkurentem może stanowić portfolio jego filmów, gdyż użyto go do stworzenia efektów specjalnych w produkcjach takich jak „</w:t>
+      </w:r>
+      <w:r>
+        <w:t>Mad Max: Fury Road</w:t>
+      </w:r>
+      <w:r>
+        <w:t>”, „</w:t>
+      </w:r>
+      <w:r>
+        <w:t>The Curious Case of Benjamin Button</w:t>
+      </w:r>
       <w:r>
         <w:t>” czy „</w:t>
       </w:r>
-      <w:proofErr w:type="spellStart"/>
-      <w:r>
-        <w:t>Gears</w:t>
-      </w:r>
-      <w:proofErr w:type="spellEnd"/>
-      <w:r>
-        <w:t xml:space="preserve"> of War”, który podobnie jak Unity, jest pełnoprawnym silnikiem do tworzenia gier oraz różnorakich scen trój i dwuwymiarowych. Znaczącą jednak różnicą jest fakt, że silnik ten, dużo częściej pada wyborem twórców wysokobudżetowych gier oraz symulacji.</w:t>
-      </w:r>
-      <w:r>
-        <w:t xml:space="preserve"> Dzieje się tak dlatego, że silnik ten pozwala na budowanie aplikacji w języku C++ co daje nam znacznie większe możliwości kontroli nad programem niż wysokopoziomowe języki silnika Unity. Drugim powodem częstszego wybierania tego rozwiązania może być fakt, że </w:t>
-      </w:r>
-      <w:proofErr w:type="spellStart"/>
-      <w:r>
-        <w:t>Epic</w:t>
-      </w:r>
-      <w:proofErr w:type="spellEnd"/>
-      <w:r>
-        <w:t xml:space="preserve"> Games silnik ten tworzy od roku 1998, co daje 8 lat doświadczenia więcej niż firmy Unity Technologies</w:t>
-      </w:r>
-      <w:r>
-        <w:t>.</w:t>
-      </w:r>
-      <w:bookmarkStart w:id="10" w:name="_GoBack"/>
-      <w:bookmarkEnd w:id="10"/>
+      <w:r>
+        <w:t>Black Hawk Down</w:t>
+      </w:r>
+      <w:r>
+        <w:t>”.</w:t>
+      </w:r>
     </w:p>
     <w:p>
       <w:pPr>
         <w:pStyle w:val="Tekstwiodcy"/>
       </w:pPr>
-      <w:r>
-        <w:t>Tworzenie scen oraz definiowanie obiektów w tym silniku to również przeciąganie właściwości z menu to menu obiektu, także pod względem ogólnym te dwa rozwiązania nie różnią się znacząco.</w:t>
-      </w:r>
+    </w:p>
+    <w:p>
+      <w:pPr>
+        <w:pStyle w:val="NrNagwek1"/>
+      </w:pPr>
+      <w:r>
+        <w:br w:type="page"/>
+      </w:r>
+      <w:bookmarkStart w:id="16" w:name="_Toc466824748"/>
+      <w:r>
+        <w:lastRenderedPageBreak/>
+        <w:t>Aplikacja</w:t>
+      </w:r>
+      <w:bookmarkStart w:id="17" w:name="_GoBack"/>
+      <w:bookmarkEnd w:id="16"/>
+      <w:bookmarkEnd w:id="17"/>
     </w:p>
     <w:p>
       <w:pPr>
         <w:pStyle w:val="Tekstwiodcy"/>
       </w:pPr>
-      <w:proofErr w:type="spellStart"/>
-      <w:r>
-        <w:t>Unreal</w:t>
-      </w:r>
-      <w:proofErr w:type="spellEnd"/>
-      <w:r>
-        <w:t xml:space="preserve"> Engine to również rozwiązanie </w:t>
-      </w:r>
-      <w:proofErr w:type="spellStart"/>
-      <w:r>
-        <w:t>multiplatformowe</w:t>
-      </w:r>
-      <w:proofErr w:type="spellEnd"/>
-      <w:r>
-        <w:t>, pozwalające wydać aplikację na różne systemy po prostu definiując profile ustawień kompilacji.</w:t>
-      </w:r>
-    </w:p>
-    <w:p>
-      <w:pPr>
-        <w:pStyle w:val="NrNagwek3"/>
-      </w:pPr>
-      <w:proofErr w:type="spellStart"/>
-      <w:r>
-        <w:t>Blender</w:t>
-      </w:r>
-      <w:proofErr w:type="spellEnd"/>
-    </w:p>
-    <w:p>
-      <w:pPr>
-        <w:pStyle w:val="NrNagwek3"/>
-      </w:pPr>
-      <w:r>
-        <w:t>3DSMax</w:t>
-      </w:r>
-    </w:p>
-    <w:p>
-      <w:pPr>
-        <w:pStyle w:val="Tekstwiodcy"/>
-      </w:pPr>
-      <w:proofErr w:type="spellStart"/>
-      <w:r>
-        <w:t>Lorem</w:t>
-      </w:r>
-      <w:proofErr w:type="spellEnd"/>
-      <w:r>
-        <w:t xml:space="preserve"> </w:t>
-      </w:r>
-      <w:proofErr w:type="spellStart"/>
-      <w:r>
-        <w:t>ipsum</w:t>
-      </w:r>
-      <w:proofErr w:type="spellEnd"/>
-      <w:r>
-        <w:t xml:space="preserve"> </w:t>
-      </w:r>
-      <w:proofErr w:type="spellStart"/>
-      <w:r>
-        <w:t>dolor</w:t>
-      </w:r>
-      <w:proofErr w:type="spellEnd"/>
-      <w:r>
-        <w:t xml:space="preserve"> sit </w:t>
-      </w:r>
-      <w:proofErr w:type="spellStart"/>
-      <w:r>
-        <w:t>amet</w:t>
-      </w:r>
-      <w:proofErr w:type="spellEnd"/>
-      <w:r>
-        <w:t xml:space="preserve">, </w:t>
-      </w:r>
-      <w:proofErr w:type="spellStart"/>
-      <w:r>
-        <w:t>consectetur</w:t>
-      </w:r>
-      <w:proofErr w:type="spellEnd"/>
-      <w:r>
-        <w:t xml:space="preserve"> </w:t>
-      </w:r>
-      <w:proofErr w:type="spellStart"/>
-      <w:r>
-        <w:t>adipiscing</w:t>
-      </w:r>
-      <w:proofErr w:type="spellEnd"/>
-      <w:r>
-        <w:t xml:space="preserve"> elit. </w:t>
-      </w:r>
-      <w:proofErr w:type="spellStart"/>
-      <w:r>
-        <w:t>Mauris</w:t>
-      </w:r>
-      <w:proofErr w:type="spellEnd"/>
-      <w:r>
-        <w:t xml:space="preserve"> id </w:t>
-      </w:r>
-      <w:proofErr w:type="spellStart"/>
-      <w:r>
-        <w:t>dapibus</w:t>
-      </w:r>
-      <w:proofErr w:type="spellEnd"/>
-      <w:r>
-        <w:t xml:space="preserve"> </w:t>
-      </w:r>
-      <w:proofErr w:type="spellStart"/>
-      <w:r>
-        <w:t>enim</w:t>
-      </w:r>
-      <w:proofErr w:type="spellEnd"/>
-      <w:r>
-        <w:t xml:space="preserve">. </w:t>
-      </w:r>
-      <w:proofErr w:type="spellStart"/>
-      <w:r>
-        <w:t>Etiam</w:t>
-      </w:r>
-      <w:proofErr w:type="spellEnd"/>
-      <w:r>
-        <w:t xml:space="preserve"> </w:t>
-      </w:r>
-      <w:proofErr w:type="spellStart"/>
-      <w:r>
-        <w:t>lobortis</w:t>
-      </w:r>
-      <w:proofErr w:type="spellEnd"/>
-      <w:r>
-        <w:t xml:space="preserve"> </w:t>
-      </w:r>
-      <w:proofErr w:type="spellStart"/>
-      <w:r>
-        <w:t>pulvinar</w:t>
-      </w:r>
-      <w:proofErr w:type="spellEnd"/>
-      <w:r>
-        <w:t xml:space="preserve"> </w:t>
-      </w:r>
-      <w:proofErr w:type="spellStart"/>
-      <w:r>
-        <w:t>enim</w:t>
-      </w:r>
-      <w:proofErr w:type="spellEnd"/>
-      <w:r>
-        <w:t xml:space="preserve"> in </w:t>
-      </w:r>
-      <w:proofErr w:type="spellStart"/>
-      <w:r>
-        <w:t>maximus</w:t>
-      </w:r>
-      <w:proofErr w:type="spellEnd"/>
-      <w:r>
-        <w:t>.</w:t>
-      </w:r>
-    </w:p>
-    <w:p>
-      <w:pPr>
-        <w:pStyle w:val="NrNagwek4"/>
-      </w:pPr>
-      <w:r>
-        <w:lastRenderedPageBreak/>
-        <w:t>Sekcja poziomu 3</w:t>
-      </w:r>
-    </w:p>
-    <w:p>
-      <w:pPr>
-        <w:pStyle w:val="Tekstwiodcy"/>
-      </w:pPr>
-      <w:proofErr w:type="spellStart"/>
-      <w:r>
-        <w:t>Lorem</w:t>
-      </w:r>
-      <w:proofErr w:type="spellEnd"/>
-      <w:r>
-        <w:t xml:space="preserve"> </w:t>
-      </w:r>
-      <w:proofErr w:type="spellStart"/>
-      <w:r>
-        <w:t>ipsum</w:t>
-      </w:r>
-      <w:proofErr w:type="spellEnd"/>
-      <w:r>
-        <w:t xml:space="preserve"> </w:t>
-      </w:r>
-      <w:proofErr w:type="spellStart"/>
-      <w:r>
-        <w:t>dolor</w:t>
-      </w:r>
-      <w:proofErr w:type="spellEnd"/>
-      <w:r>
-        <w:t xml:space="preserve"> sit </w:t>
-      </w:r>
-      <w:proofErr w:type="spellStart"/>
-      <w:r>
-        <w:t>amet</w:t>
-      </w:r>
-      <w:proofErr w:type="spellEnd"/>
-      <w:r>
-        <w:t xml:space="preserve">, </w:t>
-      </w:r>
-      <w:proofErr w:type="spellStart"/>
-      <w:r>
-        <w:t>consectetur</w:t>
-      </w:r>
-      <w:proofErr w:type="spellEnd"/>
-      <w:r>
-        <w:t xml:space="preserve"> </w:t>
-      </w:r>
-      <w:proofErr w:type="spellStart"/>
-      <w:r>
-        <w:t>adipiscing</w:t>
-      </w:r>
-      <w:proofErr w:type="spellEnd"/>
-      <w:r>
-        <w:t xml:space="preserve"> elit. </w:t>
-      </w:r>
-      <w:proofErr w:type="spellStart"/>
-      <w:r>
-        <w:t>Mauris</w:t>
-      </w:r>
-      <w:proofErr w:type="spellEnd"/>
-      <w:r>
-        <w:t xml:space="preserve"> id </w:t>
-      </w:r>
-      <w:proofErr w:type="spellStart"/>
-      <w:r>
-        <w:t>dapibus</w:t>
-      </w:r>
-      <w:proofErr w:type="spellEnd"/>
-      <w:r>
-        <w:t xml:space="preserve"> </w:t>
-      </w:r>
-      <w:proofErr w:type="spellStart"/>
-      <w:r>
-        <w:t>enim</w:t>
-      </w:r>
-      <w:proofErr w:type="spellEnd"/>
-      <w:r>
-        <w:t xml:space="preserve">. </w:t>
-      </w:r>
-      <w:proofErr w:type="spellStart"/>
-      <w:r>
-        <w:t>Etiam</w:t>
-      </w:r>
-      <w:proofErr w:type="spellEnd"/>
-      <w:r>
-        <w:t xml:space="preserve"> </w:t>
-      </w:r>
-      <w:proofErr w:type="spellStart"/>
-      <w:r>
-        <w:t>lobortis</w:t>
-      </w:r>
-      <w:proofErr w:type="spellEnd"/>
-      <w:r>
-        <w:t xml:space="preserve"> </w:t>
-      </w:r>
-      <w:proofErr w:type="spellStart"/>
-      <w:r>
-        <w:t>pulvinar</w:t>
-      </w:r>
-      <w:proofErr w:type="spellEnd"/>
-      <w:r>
-        <w:t xml:space="preserve"> </w:t>
-      </w:r>
-      <w:proofErr w:type="spellStart"/>
-      <w:r>
-        <w:t>enim</w:t>
-      </w:r>
-      <w:proofErr w:type="spellEnd"/>
-      <w:r>
-        <w:t xml:space="preserve"> in </w:t>
-      </w:r>
-      <w:proofErr w:type="spellStart"/>
-      <w:r>
-        <w:t>maximus</w:t>
-      </w:r>
-      <w:proofErr w:type="spellEnd"/>
-      <w:r>
-        <w:t>.</w:t>
-      </w:r>
     </w:p>
     <w:p>
       <w:pPr>
         <w:pStyle w:val="Legenda"/>
       </w:pPr>
-      <w:bookmarkStart w:id="11" w:name="_Toc465685652"/>
+      <w:bookmarkStart w:id="18" w:name="_Toc465685652"/>
       <w:r>
         <w:t xml:space="preserve">Tab. </w:t>
       </w:r>
@@ -3552,7 +3001,7 @@
       <w:r>
         <w:t>. Przykład podpisu tabeli</w:t>
       </w:r>
-      <w:bookmarkEnd w:id="11"/>
+      <w:bookmarkEnd w:id="18"/>
     </w:p>
     <w:tbl>
       <w:tblPr>
@@ -3700,257 +3149,39 @@
       <w:pPr>
         <w:pStyle w:val="Tekstwiodcy"/>
       </w:pPr>
-      <w:proofErr w:type="spellStart"/>
-      <w:r>
-        <w:t>Lorem</w:t>
-      </w:r>
-      <w:proofErr w:type="spellEnd"/>
-      <w:r>
-        <w:t xml:space="preserve"> </w:t>
-      </w:r>
-      <w:proofErr w:type="spellStart"/>
-      <w:r>
-        <w:t>ipsum</w:t>
-      </w:r>
-      <w:proofErr w:type="spellEnd"/>
-      <w:r>
-        <w:t xml:space="preserve"> </w:t>
-      </w:r>
-      <w:proofErr w:type="spellStart"/>
-      <w:r>
-        <w:t>dolor</w:t>
-      </w:r>
-      <w:proofErr w:type="spellEnd"/>
-      <w:r>
-        <w:t xml:space="preserve"> sit </w:t>
-      </w:r>
-      <w:proofErr w:type="spellStart"/>
-      <w:r>
-        <w:t>amet</w:t>
-      </w:r>
-      <w:proofErr w:type="spellEnd"/>
-      <w:r>
-        <w:t xml:space="preserve">, </w:t>
-      </w:r>
-      <w:proofErr w:type="spellStart"/>
-      <w:r>
-        <w:t>consectetur</w:t>
-      </w:r>
-      <w:proofErr w:type="spellEnd"/>
-      <w:r>
-        <w:t xml:space="preserve"> </w:t>
-      </w:r>
-      <w:proofErr w:type="spellStart"/>
-      <w:r>
-        <w:t>adipiscing</w:t>
-      </w:r>
-      <w:proofErr w:type="spellEnd"/>
-      <w:r>
-        <w:t xml:space="preserve"> elit. </w:t>
-      </w:r>
-      <w:proofErr w:type="spellStart"/>
-      <w:r>
-        <w:t>Mauris</w:t>
-      </w:r>
-      <w:proofErr w:type="spellEnd"/>
-      <w:r>
-        <w:t xml:space="preserve"> id </w:t>
-      </w:r>
-      <w:proofErr w:type="spellStart"/>
-      <w:r>
-        <w:t>dapibus</w:t>
-      </w:r>
-      <w:proofErr w:type="spellEnd"/>
-      <w:r>
-        <w:t xml:space="preserve"> </w:t>
-      </w:r>
-      <w:proofErr w:type="spellStart"/>
-      <w:r>
-        <w:t>enim</w:t>
-      </w:r>
-      <w:proofErr w:type="spellEnd"/>
-      <w:r>
-        <w:t xml:space="preserve">. </w:t>
-      </w:r>
-      <w:proofErr w:type="spellStart"/>
-      <w:r>
-        <w:t>Etiam</w:t>
-      </w:r>
-      <w:proofErr w:type="spellEnd"/>
-      <w:r>
-        <w:t xml:space="preserve"> </w:t>
-      </w:r>
-      <w:proofErr w:type="spellStart"/>
-      <w:r>
-        <w:t>lobortis</w:t>
-      </w:r>
-      <w:proofErr w:type="spellEnd"/>
-      <w:r>
-        <w:t xml:space="preserve"> </w:t>
-      </w:r>
-      <w:proofErr w:type="spellStart"/>
-      <w:r>
-        <w:t>pulvinar</w:t>
-      </w:r>
-      <w:proofErr w:type="spellEnd"/>
-      <w:r>
-        <w:t xml:space="preserve"> </w:t>
-      </w:r>
-      <w:proofErr w:type="spellStart"/>
-      <w:r>
-        <w:t>enim</w:t>
-      </w:r>
-      <w:proofErr w:type="spellEnd"/>
-      <w:r>
-        <w:t xml:space="preserve"> in </w:t>
-      </w:r>
-      <w:proofErr w:type="spellStart"/>
-      <w:r>
-        <w:t>maximus</w:t>
-      </w:r>
-      <w:proofErr w:type="spellEnd"/>
-      <w:r>
-        <w:t>.</w:t>
+      <w:r>
+        <w:t>Lorem ipsum dolor sit amet, consectetur adipiscing elit. Mauris id dapibus enim. Etiam lobortis pulvinar enim in maximus.</w:t>
       </w:r>
     </w:p>
     <w:p>
       <w:pPr>
         <w:pStyle w:val="NrNagwek2"/>
       </w:pPr>
-      <w:bookmarkStart w:id="12" w:name="_Toc465685669"/>
+      <w:bookmarkStart w:id="19" w:name="_Toc466824749"/>
       <w:r>
         <w:t>Kolejn</w:t>
       </w:r>
       <w:r>
         <w:t>a sekcja poziomu 1</w:t>
       </w:r>
-      <w:bookmarkEnd w:id="12"/>
+      <w:bookmarkEnd w:id="19"/>
     </w:p>
     <w:p>
       <w:pPr>
         <w:pStyle w:val="NrNagwek3"/>
       </w:pPr>
-      <w:bookmarkStart w:id="13" w:name="_Toc465685670"/>
+      <w:bookmarkStart w:id="20" w:name="_Toc466824750"/>
       <w:r>
         <w:t>Kolejna sekcja poziomu 2</w:t>
       </w:r>
-      <w:bookmarkEnd w:id="13"/>
+      <w:bookmarkEnd w:id="20"/>
     </w:p>
     <w:p>
       <w:pPr>
         <w:pStyle w:val="Tekstwiodcy"/>
       </w:pPr>
-      <w:proofErr w:type="spellStart"/>
-      <w:r>
-        <w:t>Lorem</w:t>
-      </w:r>
-      <w:proofErr w:type="spellEnd"/>
-      <w:r>
-        <w:t xml:space="preserve"> </w:t>
-      </w:r>
-      <w:proofErr w:type="spellStart"/>
-      <w:r>
-        <w:t>ipsum</w:t>
-      </w:r>
-      <w:proofErr w:type="spellEnd"/>
-      <w:r>
-        <w:t xml:space="preserve"> </w:t>
-      </w:r>
-      <w:proofErr w:type="spellStart"/>
-      <w:r>
-        <w:t>dolor</w:t>
-      </w:r>
-      <w:proofErr w:type="spellEnd"/>
-      <w:r>
-        <w:t xml:space="preserve"> sit </w:t>
-      </w:r>
-      <w:proofErr w:type="spellStart"/>
-      <w:r>
-        <w:t>amet</w:t>
-      </w:r>
-      <w:proofErr w:type="spellEnd"/>
-      <w:r>
-        <w:t xml:space="preserve">, </w:t>
-      </w:r>
-      <w:proofErr w:type="spellStart"/>
-      <w:r>
-        <w:t>consectetur</w:t>
-      </w:r>
-      <w:proofErr w:type="spellEnd"/>
-      <w:r>
-        <w:t xml:space="preserve"> </w:t>
-      </w:r>
-      <w:proofErr w:type="spellStart"/>
-      <w:r>
-        <w:t>adipiscing</w:t>
-      </w:r>
-      <w:proofErr w:type="spellEnd"/>
-      <w:r>
-        <w:t xml:space="preserve"> elit. </w:t>
-      </w:r>
-      <w:proofErr w:type="spellStart"/>
-      <w:r>
-        <w:t>Mauris</w:t>
-      </w:r>
-      <w:proofErr w:type="spellEnd"/>
-      <w:r>
-        <w:t xml:space="preserve"> id </w:t>
-      </w:r>
-      <w:proofErr w:type="spellStart"/>
-      <w:r>
-        <w:t>dapibus</w:t>
-      </w:r>
-      <w:proofErr w:type="spellEnd"/>
-      <w:r>
-        <w:t xml:space="preserve"> </w:t>
-      </w:r>
-      <w:proofErr w:type="spellStart"/>
-      <w:r>
-        <w:t>enim</w:t>
-      </w:r>
-      <w:proofErr w:type="spellEnd"/>
-      <w:r>
-        <w:t xml:space="preserve">. </w:t>
-      </w:r>
-      <w:proofErr w:type="spellStart"/>
-      <w:r>
-        <w:t>Etiam</w:t>
-      </w:r>
-      <w:proofErr w:type="spellEnd"/>
-      <w:r>
-        <w:t xml:space="preserve"> </w:t>
-      </w:r>
-      <w:proofErr w:type="spellStart"/>
-      <w:r>
-        <w:t>lobortis</w:t>
-      </w:r>
-      <w:proofErr w:type="spellEnd"/>
-      <w:r>
-        <w:t xml:space="preserve"> </w:t>
-      </w:r>
-      <w:proofErr w:type="spellStart"/>
-      <w:r>
-        <w:t>pulvinar</w:t>
-      </w:r>
-      <w:proofErr w:type="spellEnd"/>
-      <w:r>
-        <w:t xml:space="preserve"> </w:t>
-      </w:r>
-      <w:proofErr w:type="spellStart"/>
-      <w:r>
-        <w:t>enim</w:t>
-      </w:r>
-      <w:proofErr w:type="spellEnd"/>
-      <w:r>
-        <w:t xml:space="preserve"> in </w:t>
-      </w:r>
-      <w:proofErr w:type="spellStart"/>
-      <w:r>
-        <w:t>maximus</w:t>
-      </w:r>
-      <w:proofErr w:type="spellEnd"/>
-      <w:r>
-        <w:t>.</w:t>
+      <w:r>
+        <w:t>Lorem ipsum dolor sit amet, consectetur adipiscing elit. Mauris id dapibus enim. Etiam lobortis pulvinar enim in maximus.</w:t>
       </w:r>
     </w:p>
     <w:p>
@@ -4026,7 +3257,7 @@
       <w:pPr>
         <w:pStyle w:val="Legendarysunek"/>
       </w:pPr>
-      <w:bookmarkStart w:id="14" w:name="_Toc465685478"/>
+      <w:bookmarkStart w:id="21" w:name="_Toc465685478"/>
       <w:r>
         <w:t xml:space="preserve">Rys. </w:t>
       </w:r>
@@ -4051,154 +3282,45 @@
       <w:r>
         <w:t>. Przykład podpisu rysunku</w:t>
       </w:r>
-      <w:bookmarkEnd w:id="14"/>
+      <w:bookmarkEnd w:id="21"/>
     </w:p>
     <w:p>
       <w:pPr>
         <w:pStyle w:val="Tekstwiodcy"/>
       </w:pPr>
-      <w:proofErr w:type="spellStart"/>
-      <w:r>
-        <w:t>Lorem</w:t>
-      </w:r>
-      <w:proofErr w:type="spellEnd"/>
-      <w:r>
-        <w:t xml:space="preserve"> </w:t>
-      </w:r>
-      <w:proofErr w:type="spellStart"/>
-      <w:r>
-        <w:t>ipsum</w:t>
-      </w:r>
-      <w:proofErr w:type="spellEnd"/>
-      <w:r>
-        <w:t xml:space="preserve"> </w:t>
-      </w:r>
-      <w:proofErr w:type="spellStart"/>
-      <w:r>
-        <w:t>dolor</w:t>
-      </w:r>
-      <w:proofErr w:type="spellEnd"/>
-      <w:r>
-        <w:t xml:space="preserve"> sit </w:t>
-      </w:r>
-      <w:proofErr w:type="spellStart"/>
-      <w:r>
-        <w:t>amet</w:t>
-      </w:r>
-      <w:proofErr w:type="spellEnd"/>
-      <w:r>
-        <w:t xml:space="preserve">, </w:t>
-      </w:r>
-      <w:proofErr w:type="spellStart"/>
-      <w:r>
-        <w:t>consectetur</w:t>
-      </w:r>
-      <w:proofErr w:type="spellEnd"/>
-      <w:r>
-        <w:t xml:space="preserve"> </w:t>
-      </w:r>
-      <w:proofErr w:type="spellStart"/>
-      <w:r>
-        <w:t>adipiscing</w:t>
-      </w:r>
-      <w:proofErr w:type="spellEnd"/>
-      <w:r>
-        <w:t xml:space="preserve"> elit. </w:t>
-      </w:r>
-      <w:proofErr w:type="spellStart"/>
-      <w:r>
-        <w:t>Mauris</w:t>
-      </w:r>
-      <w:proofErr w:type="spellEnd"/>
-      <w:r>
-        <w:t xml:space="preserve"> id </w:t>
-      </w:r>
-      <w:proofErr w:type="spellStart"/>
-      <w:r>
-        <w:t>dapibus</w:t>
-      </w:r>
-      <w:proofErr w:type="spellEnd"/>
-      <w:r>
-        <w:t xml:space="preserve"> </w:t>
-      </w:r>
-      <w:proofErr w:type="spellStart"/>
-      <w:r>
-        <w:t>enim</w:t>
-      </w:r>
-      <w:proofErr w:type="spellEnd"/>
+      <w:r>
+        <w:t>Lorem ipsum dolor sit amet, consectetur adipiscing elit. Mauris id dapibus enim. Etiam lobortis pulvinar enim in maximus.</w:t>
+      </w:r>
+    </w:p>
+    <w:p>
+      <w:pPr>
+        <w:pStyle w:val="Legenda"/>
+      </w:pPr>
+      <w:bookmarkStart w:id="22" w:name="_Toc465685644"/>
+      <w:r>
+        <w:t xml:space="preserve">Listing. </w:t>
+      </w:r>
+      <w:r>
+        <w:fldChar w:fldCharType="begin"/>
+      </w:r>
+      <w:r>
+        <w:instrText xml:space="preserve"> SEQ Listing. \* ARABIC </w:instrText>
+      </w:r>
+      <w:r>
+        <w:fldChar w:fldCharType="separate"/>
+      </w:r>
+      <w:r>
+        <w:rPr>
+          <w:noProof/>
+        </w:rPr>
+        <w:t>1</w:t>
+      </w:r>
+      <w:r>
+        <w:fldChar w:fldCharType="end"/>
+      </w:r>
       <w:r>
         <w:t xml:space="preserve">. </w:t>
       </w:r>
-      <w:proofErr w:type="spellStart"/>
-      <w:r>
-        <w:t>Etiam</w:t>
-      </w:r>
-      <w:proofErr w:type="spellEnd"/>
-      <w:r>
-        <w:t xml:space="preserve"> </w:t>
-      </w:r>
-      <w:proofErr w:type="spellStart"/>
-      <w:r>
-        <w:t>lobortis</w:t>
-      </w:r>
-      <w:proofErr w:type="spellEnd"/>
-      <w:r>
-        <w:t xml:space="preserve"> </w:t>
-      </w:r>
-      <w:proofErr w:type="spellStart"/>
-      <w:r>
-        <w:t>pulvinar</w:t>
-      </w:r>
-      <w:proofErr w:type="spellEnd"/>
-      <w:r>
-        <w:t xml:space="preserve"> </w:t>
-      </w:r>
-      <w:proofErr w:type="spellStart"/>
-      <w:r>
-        <w:t>enim</w:t>
-      </w:r>
-      <w:proofErr w:type="spellEnd"/>
-      <w:r>
-        <w:t xml:space="preserve"> in </w:t>
-      </w:r>
-      <w:proofErr w:type="spellStart"/>
-      <w:r>
-        <w:t>maximus</w:t>
-      </w:r>
-      <w:proofErr w:type="spellEnd"/>
-      <w:r>
-        <w:t>.</w:t>
-      </w:r>
-    </w:p>
-    <w:p>
-      <w:pPr>
-        <w:pStyle w:val="Legenda"/>
-      </w:pPr>
-      <w:bookmarkStart w:id="15" w:name="_Toc465685644"/>
-      <w:r>
-        <w:t xml:space="preserve">Listing. </w:t>
-      </w:r>
-      <w:r>
-        <w:fldChar w:fldCharType="begin"/>
-      </w:r>
-      <w:r>
-        <w:instrText xml:space="preserve"> SEQ Listing. \* ARABIC </w:instrText>
-      </w:r>
-      <w:r>
-        <w:fldChar w:fldCharType="separate"/>
-      </w:r>
-      <w:r>
-        <w:rPr>
-          <w:noProof/>
-        </w:rPr>
-        <w:t>1</w:t>
-      </w:r>
-      <w:r>
-        <w:fldChar w:fldCharType="end"/>
-      </w:r>
-      <w:r>
-        <w:t xml:space="preserve">. </w:t>
-      </w:r>
       <w:r>
         <w:t xml:space="preserve">Początkowe </w:t>
       </w:r>
@@ -4208,7 +3330,7 @@
       <w:r>
         <w:t xml:space="preserve"> HTTP</w:t>
       </w:r>
-      <w:bookmarkEnd w:id="15"/>
+      <w:bookmarkEnd w:id="22"/>
     </w:p>
     <w:p>
       <w:pPr>
@@ -4281,27 +3403,25 @@
         <w:rPr>
           <w:lang w:val="en-US"/>
         </w:rPr>
-        <w:t>Accept: text/html ,application/</w:t>
-      </w:r>
-      <w:proofErr w:type="spellStart"/>
+        <w:t>Accept: text/html ,application/xhtml+xml,application/xml</w:t>
+      </w:r>
       <w:r>
         <w:rPr>
           <w:lang w:val="en-US"/>
         </w:rPr>
-        <w:t>xhtml+xml,application</w:t>
-      </w:r>
-      <w:proofErr w:type="spellEnd"/>
+        <w:t>|</w:t>
+      </w:r>
       <w:r>
         <w:rPr>
           <w:lang w:val="en-US"/>
         </w:rPr>
-        <w:t>/xml</w:t>
+        <w:br/>
       </w:r>
       <w:r>
         <w:rPr>
           <w:lang w:val="en-US"/>
         </w:rPr>
-        <w:t>|</w:t>
+        <w:t>User -Agent: Mozilla/5.0 ...</w:t>
       </w:r>
       <w:r>
         <w:rPr>
@@ -4313,7 +3433,7 @@
         <w:rPr>
           <w:lang w:val="en-US"/>
         </w:rPr>
-        <w:t>User -Agent: Mozilla/5.0 ...</w:t>
+        <w:t>Accept -Encoding: gzip ,deflate ,sdch</w:t>
       </w:r>
       <w:r>
         <w:rPr>
@@ -4325,208 +3445,34 @@
         <w:rPr>
           <w:lang w:val="en-US"/>
         </w:rPr>
-        <w:t xml:space="preserve">Accept -Encoding: </w:t>
-      </w:r>
-      <w:proofErr w:type="spellStart"/>
+        <w:t>Accept -Language: en-US...</w:t>
+      </w:r>
       <w:r>
         <w:rPr>
           <w:lang w:val="en-US"/>
         </w:rPr>
-        <w:t>gzip</w:t>
-      </w:r>
-      <w:proofErr w:type="spellEnd"/>
+        <w:br/>
+      </w:r>
       <w:r>
         <w:rPr>
           <w:lang w:val="en-US"/>
         </w:rPr>
-        <w:t xml:space="preserve"> ,deflate ,</w:t>
-      </w:r>
-      <w:proofErr w:type="spellStart"/>
-      <w:r>
+        <w:t>Accept -Charset: windows -1251,utf -8...</w:t>
+      </w:r>
+    </w:p>
+    <w:p>
+      <w:pPr>
+        <w:pStyle w:val="Tekstwiodcy"/>
         <w:rPr>
           <w:lang w:val="en-US"/>
         </w:rPr>
-        <w:t>sdch</w:t>
-      </w:r>
-      <w:proofErr w:type="spellEnd"/>
+      </w:pPr>
       <w:r>
         <w:rPr>
           <w:lang w:val="en-US"/>
         </w:rPr>
-        <w:br/>
-      </w:r>
-      <w:r>
-        <w:rPr>
-          <w:lang w:val="en-US"/>
-        </w:rPr>
-        <w:t>Accept -Language: en-US...</w:t>
-      </w:r>
-      <w:r>
-        <w:rPr>
-          <w:lang w:val="en-US"/>
-        </w:rPr>
-        <w:br/>
-      </w:r>
-      <w:r>
-        <w:rPr>
-          <w:lang w:val="en-US"/>
-        </w:rPr>
-        <w:t>Accept -Charset: windows -1251,utf -8...</w:t>
-      </w:r>
-    </w:p>
-    <w:p>
-      <w:pPr>
-        <w:pStyle w:val="Tekstwiodcy"/>
-        <w:rPr>
-          <w:lang w:val="en-US"/>
-        </w:rPr>
-      </w:pPr>
-      <w:r>
-        <w:rPr>
-          <w:lang w:val="en-US"/>
-        </w:rPr>
         <w:lastRenderedPageBreak/>
-        <w:t xml:space="preserve">Lorem ipsum dolor sit </w:t>
-      </w:r>
-      <w:proofErr w:type="spellStart"/>
-      <w:r>
-        <w:rPr>
-          <w:lang w:val="en-US"/>
-        </w:rPr>
-        <w:t>amet</w:t>
-      </w:r>
-      <w:proofErr w:type="spellEnd"/>
-      <w:r>
-        <w:rPr>
-          <w:lang w:val="en-US"/>
-        </w:rPr>
-        <w:t xml:space="preserve">, </w:t>
-      </w:r>
-      <w:proofErr w:type="spellStart"/>
-      <w:r>
-        <w:rPr>
-          <w:lang w:val="en-US"/>
-        </w:rPr>
-        <w:t>consectetur</w:t>
-      </w:r>
-      <w:proofErr w:type="spellEnd"/>
-      <w:r>
-        <w:rPr>
-          <w:lang w:val="en-US"/>
-        </w:rPr>
-        <w:t xml:space="preserve"> </w:t>
-      </w:r>
-      <w:proofErr w:type="spellStart"/>
-      <w:r>
-        <w:rPr>
-          <w:lang w:val="en-US"/>
-        </w:rPr>
-        <w:t>adipiscing</w:t>
-      </w:r>
-      <w:proofErr w:type="spellEnd"/>
-      <w:r>
-        <w:rPr>
-          <w:lang w:val="en-US"/>
-        </w:rPr>
-        <w:t xml:space="preserve"> </w:t>
-      </w:r>
-      <w:proofErr w:type="spellStart"/>
-      <w:r>
-        <w:rPr>
-          <w:lang w:val="en-US"/>
-        </w:rPr>
-        <w:t>elit</w:t>
-      </w:r>
-      <w:proofErr w:type="spellEnd"/>
-      <w:r>
-        <w:rPr>
-          <w:lang w:val="en-US"/>
-        </w:rPr>
-        <w:t xml:space="preserve">. </w:t>
-      </w:r>
-      <w:proofErr w:type="spellStart"/>
-      <w:r>
-        <w:rPr>
-          <w:lang w:val="en-US"/>
-        </w:rPr>
-        <w:t>Mauris</w:t>
-      </w:r>
-      <w:proofErr w:type="spellEnd"/>
-      <w:r>
-        <w:rPr>
-          <w:lang w:val="en-US"/>
-        </w:rPr>
-        <w:t xml:space="preserve"> id </w:t>
-      </w:r>
-      <w:proofErr w:type="spellStart"/>
-      <w:r>
-        <w:rPr>
-          <w:lang w:val="en-US"/>
-        </w:rPr>
-        <w:t>dapibus</w:t>
-      </w:r>
-      <w:proofErr w:type="spellEnd"/>
-      <w:r>
-        <w:rPr>
-          <w:lang w:val="en-US"/>
-        </w:rPr>
-        <w:t xml:space="preserve"> </w:t>
-      </w:r>
-      <w:proofErr w:type="spellStart"/>
-      <w:r>
-        <w:rPr>
-          <w:lang w:val="en-US"/>
-        </w:rPr>
-        <w:t>enim</w:t>
-      </w:r>
-      <w:proofErr w:type="spellEnd"/>
-      <w:r>
-        <w:rPr>
-          <w:lang w:val="en-US"/>
-        </w:rPr>
-        <w:t xml:space="preserve">. </w:t>
-      </w:r>
-      <w:proofErr w:type="spellStart"/>
-      <w:r>
-        <w:rPr>
-          <w:lang w:val="en-US"/>
-        </w:rPr>
-        <w:t>Etiam</w:t>
-      </w:r>
-      <w:proofErr w:type="spellEnd"/>
-      <w:r>
-        <w:rPr>
-          <w:lang w:val="en-US"/>
-        </w:rPr>
-        <w:t xml:space="preserve"> </w:t>
-      </w:r>
-      <w:proofErr w:type="spellStart"/>
-      <w:r>
-        <w:rPr>
-          <w:lang w:val="en-US"/>
-        </w:rPr>
-        <w:t>lobortis</w:t>
-      </w:r>
-      <w:proofErr w:type="spellEnd"/>
-      <w:r>
-        <w:rPr>
-          <w:lang w:val="en-US"/>
-        </w:rPr>
-        <w:t xml:space="preserve"> pulvinar </w:t>
-      </w:r>
-      <w:proofErr w:type="spellStart"/>
-      <w:r>
-        <w:rPr>
-          <w:lang w:val="en-US"/>
-        </w:rPr>
-        <w:t>enim</w:t>
-      </w:r>
-      <w:proofErr w:type="spellEnd"/>
-      <w:r>
-        <w:rPr>
-          <w:lang w:val="en-US"/>
-        </w:rPr>
-        <w:t xml:space="preserve"> in maximus.</w:t>
+        <w:t>Lorem ipsum dolor sit amet, consectetur adipiscing elit. Mauris id dapibus enim. Etiam lobortis pulvinar enim in maximus.</w:t>
       </w:r>
     </w:p>
     <w:p>
@@ -4553,12 +3499,12 @@
       <w:pPr>
         <w:pStyle w:val="NrNagwek1"/>
       </w:pPr>
-      <w:bookmarkStart w:id="16" w:name="_Toc465685671"/>
+      <w:bookmarkStart w:id="23" w:name="_Toc466824751"/>
       <w:r>
         <w:lastRenderedPageBreak/>
         <w:t>Podsumowanie i wnioski</w:t>
       </w:r>
-      <w:bookmarkEnd w:id="16"/>
+      <w:bookmarkEnd w:id="23"/>
     </w:p>
     <w:p>
       <w:pPr>
@@ -4567,317 +3513,8 @@
           <w:lang w:val="pt-PT"/>
         </w:rPr>
       </w:pPr>
-      <w:proofErr w:type="spellStart"/>
-      <w:r>
-        <w:t>Lorem</w:t>
-      </w:r>
-      <w:proofErr w:type="spellEnd"/>
-      <w:r>
-        <w:t xml:space="preserve"> </w:t>
-      </w:r>
-      <w:proofErr w:type="spellStart"/>
-      <w:r>
-        <w:t>ipsum</w:t>
-      </w:r>
-      <w:proofErr w:type="spellEnd"/>
-      <w:r>
-        <w:t xml:space="preserve"> </w:t>
-      </w:r>
-      <w:proofErr w:type="spellStart"/>
-      <w:r>
-        <w:t>dolor</w:t>
-      </w:r>
-      <w:proofErr w:type="spellEnd"/>
-      <w:r>
-        <w:t xml:space="preserve"> sit </w:t>
-      </w:r>
-      <w:proofErr w:type="spellStart"/>
-      <w:r>
-        <w:t>amet</w:t>
-      </w:r>
-      <w:proofErr w:type="spellEnd"/>
-      <w:r>
-        <w:t xml:space="preserve">, </w:t>
-      </w:r>
-      <w:proofErr w:type="spellStart"/>
-      <w:r>
-        <w:t>consectetur</w:t>
-      </w:r>
-      <w:proofErr w:type="spellEnd"/>
-      <w:r>
-        <w:t xml:space="preserve"> </w:t>
-      </w:r>
-      <w:proofErr w:type="spellStart"/>
-      <w:r>
-        <w:t>adipiscing</w:t>
-      </w:r>
-      <w:proofErr w:type="spellEnd"/>
-      <w:r>
-        <w:t xml:space="preserve"> elit. </w:t>
-      </w:r>
-      <w:proofErr w:type="spellStart"/>
-      <w:r>
-        <w:t>Mauris</w:t>
-      </w:r>
-      <w:proofErr w:type="spellEnd"/>
-      <w:r>
-        <w:t xml:space="preserve"> id </w:t>
-      </w:r>
-      <w:proofErr w:type="spellStart"/>
-      <w:r>
-        <w:t>dapibus</w:t>
-      </w:r>
-      <w:proofErr w:type="spellEnd"/>
-      <w:r>
-        <w:t xml:space="preserve"> </w:t>
-      </w:r>
-      <w:proofErr w:type="spellStart"/>
-      <w:r>
-        <w:t>enim</w:t>
-      </w:r>
-      <w:proofErr w:type="spellEnd"/>
-      <w:r>
-        <w:t xml:space="preserve">. </w:t>
-      </w:r>
-      <w:proofErr w:type="spellStart"/>
-      <w:r>
-        <w:t>Etiam</w:t>
-      </w:r>
-      <w:proofErr w:type="spellEnd"/>
-      <w:r>
-        <w:t xml:space="preserve"> </w:t>
-      </w:r>
-      <w:proofErr w:type="spellStart"/>
-      <w:r>
-        <w:t>lobortis</w:t>
-      </w:r>
-      <w:proofErr w:type="spellEnd"/>
-      <w:r>
-        <w:t xml:space="preserve"> </w:t>
-      </w:r>
-      <w:proofErr w:type="spellStart"/>
-      <w:r>
-        <w:t>pulvinar</w:t>
-      </w:r>
-      <w:proofErr w:type="spellEnd"/>
-      <w:r>
-        <w:t xml:space="preserve"> </w:t>
-      </w:r>
-      <w:proofErr w:type="spellStart"/>
-      <w:r>
-        <w:t>enim</w:t>
-      </w:r>
-      <w:proofErr w:type="spellEnd"/>
-      <w:r>
-        <w:t xml:space="preserve"> in </w:t>
-      </w:r>
-      <w:proofErr w:type="spellStart"/>
-      <w:r>
-        <w:t>maximus</w:t>
-      </w:r>
-      <w:proofErr w:type="spellEnd"/>
-      <w:r>
-        <w:t xml:space="preserve">. </w:t>
-      </w:r>
-      <w:proofErr w:type="spellStart"/>
-      <w:r>
-        <w:t>Aliquam</w:t>
-      </w:r>
-      <w:proofErr w:type="spellEnd"/>
-      <w:r>
-        <w:t xml:space="preserve"> </w:t>
-      </w:r>
-      <w:proofErr w:type="spellStart"/>
-      <w:r>
-        <w:t>erat</w:t>
-      </w:r>
-      <w:proofErr w:type="spellEnd"/>
-      <w:r>
-        <w:t xml:space="preserve"> </w:t>
-      </w:r>
-      <w:proofErr w:type="spellStart"/>
-      <w:r>
-        <w:t>volutpat</w:t>
-      </w:r>
-      <w:proofErr w:type="spellEnd"/>
-      <w:r>
-        <w:t xml:space="preserve">. </w:t>
-      </w:r>
-      <w:proofErr w:type="spellStart"/>
-      <w:r>
-        <w:t>Integer</w:t>
-      </w:r>
-      <w:proofErr w:type="spellEnd"/>
-      <w:r>
-        <w:t xml:space="preserve"> </w:t>
-      </w:r>
-      <w:proofErr w:type="spellStart"/>
-      <w:r>
-        <w:t>maximus</w:t>
-      </w:r>
-      <w:proofErr w:type="spellEnd"/>
-      <w:r>
-        <w:t xml:space="preserve"> </w:t>
-      </w:r>
-      <w:proofErr w:type="spellStart"/>
-      <w:r>
-        <w:t>est</w:t>
-      </w:r>
-      <w:proofErr w:type="spellEnd"/>
-      <w:r>
-        <w:t xml:space="preserve"> </w:t>
-      </w:r>
-      <w:proofErr w:type="spellStart"/>
-      <w:r>
-        <w:t>turpis</w:t>
-      </w:r>
-      <w:proofErr w:type="spellEnd"/>
-      <w:r>
-        <w:t xml:space="preserve">, </w:t>
-      </w:r>
-      <w:proofErr w:type="spellStart"/>
-      <w:r>
-        <w:t>ut</w:t>
-      </w:r>
-      <w:proofErr w:type="spellEnd"/>
-      <w:r>
-        <w:t xml:space="preserve"> </w:t>
-      </w:r>
-      <w:proofErr w:type="spellStart"/>
-      <w:r>
-        <w:t>bibendum</w:t>
-      </w:r>
-      <w:proofErr w:type="spellEnd"/>
-      <w:r>
-        <w:t xml:space="preserve"> ligula </w:t>
-      </w:r>
-      <w:proofErr w:type="spellStart"/>
-      <w:r>
-        <w:t>accumsan</w:t>
-      </w:r>
-      <w:proofErr w:type="spellEnd"/>
-      <w:r>
-        <w:t xml:space="preserve"> et. </w:t>
-      </w:r>
-      <w:proofErr w:type="spellStart"/>
-      <w:r>
-        <w:t>Ut</w:t>
-      </w:r>
-      <w:proofErr w:type="spellEnd"/>
-      <w:r>
-        <w:t xml:space="preserve"> </w:t>
-      </w:r>
-      <w:proofErr w:type="spellStart"/>
-      <w:r>
-        <w:t>eget</w:t>
-      </w:r>
-      <w:proofErr w:type="spellEnd"/>
-      <w:r>
-        <w:t xml:space="preserve"> </w:t>
-      </w:r>
-      <w:proofErr w:type="spellStart"/>
-      <w:r>
-        <w:t>vestibulum</w:t>
-      </w:r>
-      <w:proofErr w:type="spellEnd"/>
-      <w:r>
-        <w:t xml:space="preserve"> </w:t>
-      </w:r>
-      <w:proofErr w:type="spellStart"/>
-      <w:r>
-        <w:t>libero</w:t>
-      </w:r>
-      <w:proofErr w:type="spellEnd"/>
-      <w:r>
-        <w:t xml:space="preserve">. </w:t>
-      </w:r>
-      <w:proofErr w:type="spellStart"/>
-      <w:r>
-        <w:t>Aliquam</w:t>
-      </w:r>
-      <w:proofErr w:type="spellEnd"/>
-      <w:r>
-        <w:t xml:space="preserve"> </w:t>
-      </w:r>
-      <w:proofErr w:type="spellStart"/>
-      <w:r>
-        <w:t>erat</w:t>
-      </w:r>
-      <w:proofErr w:type="spellEnd"/>
-      <w:r>
-        <w:t xml:space="preserve"> </w:t>
-      </w:r>
-      <w:proofErr w:type="spellStart"/>
-      <w:r>
-        <w:t>volutpat</w:t>
-      </w:r>
-      <w:proofErr w:type="spellEnd"/>
-      <w:r>
-        <w:t xml:space="preserve">. </w:t>
-      </w:r>
-      <w:proofErr w:type="spellStart"/>
-      <w:r>
-        <w:t>Nullam</w:t>
-      </w:r>
-      <w:proofErr w:type="spellEnd"/>
-      <w:r>
-        <w:t xml:space="preserve"> </w:t>
-      </w:r>
-      <w:proofErr w:type="spellStart"/>
-      <w:r>
-        <w:t>placerat</w:t>
-      </w:r>
-      <w:proofErr w:type="spellEnd"/>
-      <w:r>
-        <w:t xml:space="preserve"> </w:t>
-      </w:r>
-      <w:proofErr w:type="spellStart"/>
-      <w:r>
-        <w:t>mauris</w:t>
-      </w:r>
-      <w:proofErr w:type="spellEnd"/>
-      <w:r>
-        <w:t xml:space="preserve"> a </w:t>
-      </w:r>
-      <w:proofErr w:type="spellStart"/>
-      <w:r>
-        <w:t>lectus</w:t>
-      </w:r>
-      <w:proofErr w:type="spellEnd"/>
-      <w:r>
-        <w:t xml:space="preserve"> </w:t>
-      </w:r>
-      <w:proofErr w:type="spellStart"/>
-      <w:r>
-        <w:t>tincidunt</w:t>
-      </w:r>
-      <w:proofErr w:type="spellEnd"/>
-      <w:r>
-        <w:t xml:space="preserve">, et </w:t>
-      </w:r>
-      <w:proofErr w:type="spellStart"/>
-      <w:r>
-        <w:t>aliquet</w:t>
-      </w:r>
-      <w:proofErr w:type="spellEnd"/>
-      <w:r>
-        <w:t xml:space="preserve"> </w:t>
-      </w:r>
-      <w:proofErr w:type="spellStart"/>
-      <w:r>
-        <w:t>turpis</w:t>
-      </w:r>
-      <w:proofErr w:type="spellEnd"/>
-      <w:r>
-        <w:t xml:space="preserve"> </w:t>
-      </w:r>
-      <w:proofErr w:type="spellStart"/>
-      <w:r>
-        <w:t>aliquam</w:t>
-      </w:r>
-      <w:proofErr w:type="spellEnd"/>
-      <w:r>
-        <w:t xml:space="preserve">. </w:t>
+      <w:r>
+        <w:t xml:space="preserve">Lorem ipsum dolor sit amet, consectetur adipiscing elit. Mauris id dapibus enim. Etiam lobortis pulvinar enim in maximus. Aliquam erat volutpat. Integer maximus est turpis, ut bibendum ligula accumsan et. Ut eget vestibulum libero. Aliquam erat volutpat. Nullam placerat mauris a lectus tincidunt, et aliquet turpis aliquam. </w:t>
       </w:r>
       <w:r>
         <w:rPr>
@@ -4896,12 +3533,12 @@
       <w:pPr>
         <w:pStyle w:val="Nagwek1"/>
       </w:pPr>
-      <w:bookmarkStart w:id="17" w:name="_Toc465685672"/>
+      <w:bookmarkStart w:id="24" w:name="_Toc466824752"/>
       <w:r>
         <w:lastRenderedPageBreak/>
         <w:t>Literatura</w:t>
       </w:r>
-      <w:bookmarkEnd w:id="17"/>
+      <w:bookmarkEnd w:id="24"/>
     </w:p>
     <w:p>
       <w:pPr>
@@ -4929,63 +3566,7 @@
         <w:fldChar w:fldCharType="end"/>
       </w:r>
       <w:r>
-        <w:t xml:space="preserve">] M. </w:t>
-      </w:r>
-      <w:proofErr w:type="spellStart"/>
-      <w:r>
-        <w:t>Bickley</w:t>
-      </w:r>
-      <w:proofErr w:type="spellEnd"/>
-      <w:r>
-        <w:t xml:space="preserve">, C. </w:t>
-      </w:r>
-      <w:proofErr w:type="spellStart"/>
-      <w:r>
-        <w:t>Slominski</w:t>
-      </w:r>
-      <w:proofErr w:type="spellEnd"/>
-      <w:r>
-        <w:t>. A MySQL-</w:t>
-      </w:r>
-      <w:proofErr w:type="spellStart"/>
-      <w:r>
-        <w:t>based</w:t>
-      </w:r>
-      <w:proofErr w:type="spellEnd"/>
-      <w:r>
-        <w:t xml:space="preserve"> data </w:t>
-      </w:r>
-      <w:proofErr w:type="spellStart"/>
-      <w:r>
-        <w:t>archiver</w:t>
-      </w:r>
-      <w:proofErr w:type="spellEnd"/>
-      <w:r>
-        <w:t xml:space="preserve">: </w:t>
-      </w:r>
-      <w:proofErr w:type="spellStart"/>
-      <w:r>
-        <w:t>preliminary</w:t>
-      </w:r>
-      <w:proofErr w:type="spellEnd"/>
-      <w:r>
-        <w:t xml:space="preserve"> </w:t>
-      </w:r>
-      <w:proofErr w:type="spellStart"/>
-      <w:r>
-        <w:t>results</w:t>
-      </w:r>
-      <w:proofErr w:type="spellEnd"/>
-      <w:r>
-        <w:t xml:space="preserve">. </w:t>
-      </w:r>
-      <w:proofErr w:type="spellStart"/>
-      <w:r>
-        <w:t>Proceedings</w:t>
-      </w:r>
-      <w:proofErr w:type="spellEnd"/>
-      <w:r>
-        <w:t xml:space="preserve"> of ICALEPCS07, Paz. 2007. http://www.osti.gov/scitech/servlets/purl/922267 [dostęp dnia 20 czerwca 2015].</w:t>
+        <w:t>] M. Bickley, C. Slominski. A MySQL-based data archiver: preliminary results. Proceedings of ICALEPCS07, Paz. 2007. http://www.osti.gov/scitech/servlets/purl/922267 [dostęp dnia 20 czerwca 2015].</w:t>
       </w:r>
     </w:p>
     <w:p>
@@ -5014,15 +3595,7 @@
         <w:fldChar w:fldCharType="end"/>
       </w:r>
       <w:r>
-        <w:t xml:space="preserve">] J. Jędrzejczyk, B. </w:t>
-      </w:r>
-      <w:proofErr w:type="spellStart"/>
-      <w:r>
-        <w:t>Sródka</w:t>
-      </w:r>
-      <w:proofErr w:type="spellEnd"/>
-      <w:r>
-        <w:t>. Segmentacja obrazów metodą drzew decyzyjnych. Raport instytutowy, Politechnika Wrocławska, Wydział Elektroniki, 2007.</w:t>
+        <w:t>] J. Jędrzejczyk, B. Sródka. Segmentacja obrazów metodą drzew decyzyjnych. Raport instytutowy, Politechnika Wrocławska, Wydział Elektroniki, 2007.</w:t>
       </w:r>
     </w:p>
     <w:p>
@@ -5040,12 +3613,12 @@
       <w:pPr>
         <w:pStyle w:val="Nagwek1"/>
       </w:pPr>
-      <w:bookmarkStart w:id="18" w:name="_Toc465685673"/>
+      <w:bookmarkStart w:id="25" w:name="_Toc466824753"/>
       <w:r>
         <w:lastRenderedPageBreak/>
         <w:t>Dodatek A</w:t>
       </w:r>
-      <w:bookmarkEnd w:id="18"/>
+      <w:bookmarkEnd w:id="25"/>
     </w:p>
     <w:p/>
     <w:sectPr>
@@ -5114,7 +3687,7 @@
           <w:rPr>
             <w:noProof/>
           </w:rPr>
-          <w:t>12</w:t>
+          <w:t>16</w:t>
         </w:r>
         <w:r>
           <w:rPr>
@@ -6263,6 +4836,46 @@
       <w:sz w:val="24"/>
     </w:rPr>
   </w:style>
+  <w:style w:type="paragraph" w:styleId="Tekstprzypisukocowego">
+    <w:name w:val="endnote text"/>
+    <w:basedOn w:val="Normalny"/>
+    <w:link w:val="TekstprzypisukocowegoZnak"/>
+    <w:uiPriority w:val="99"/>
+    <w:semiHidden/>
+    <w:unhideWhenUsed/>
+    <w:rsid w:val="00C31682"/>
+    <w:pPr>
+      <w:spacing w:line="240" w:lineRule="auto"/>
+    </w:pPr>
+    <w:rPr>
+      <w:sz w:val="20"/>
+      <w:szCs w:val="20"/>
+    </w:rPr>
+  </w:style>
+  <w:style w:type="character" w:customStyle="1" w:styleId="TekstprzypisukocowegoZnak">
+    <w:name w:val="Tekst przypisu końcowego Znak"/>
+    <w:basedOn w:val="Domylnaczcionkaakapitu"/>
+    <w:link w:val="Tekstprzypisukocowego"/>
+    <w:uiPriority w:val="99"/>
+    <w:semiHidden/>
+    <w:rsid w:val="00C31682"/>
+    <w:rPr>
+      <w:rFonts w:ascii="Times New Roman" w:hAnsi="Times New Roman"/>
+      <w:sz w:val="20"/>
+      <w:szCs w:val="20"/>
+    </w:rPr>
+  </w:style>
+  <w:style w:type="character" w:styleId="Odwoanieprzypisukocowego">
+    <w:name w:val="endnote reference"/>
+    <w:basedOn w:val="Domylnaczcionkaakapitu"/>
+    <w:uiPriority w:val="99"/>
+    <w:semiHidden/>
+    <w:unhideWhenUsed/>
+    <w:rsid w:val="00C31682"/>
+    <w:rPr>
+      <w:vertAlign w:val="superscript"/>
+    </w:rPr>
+  </w:style>
 </w:styles>
 </file>
 
@@ -6380,8 +4993,8 @@
   <w:rsids>
     <w:rsidRoot w:val="00405E69"/>
     <w:rsid w:val="00405E69"/>
+    <w:rsid w:val="00783569"/>
     <w:rsid w:val="009F3A55"/>
-    <w:rsid w:val="00FB6866"/>
   </w:rsids>
   <m:mathPr>
     <m:mathFont m:val="Cambria Math"/>
@@ -7138,7 +5751,7 @@
 </file>
 
 <file path=customXml/itemProps1.xml><?xml version="1.0" encoding="utf-8"?>
-<ds:datastoreItem xmlns:ds="http://schemas.openxmlformats.org/officeDocument/2006/customXml" ds:itemID="{E86D1CFF-1764-4737-9540-93C3E48E8EA0}">
+<ds:datastoreItem xmlns:ds="http://schemas.openxmlformats.org/officeDocument/2006/customXml" ds:itemID="{69CB5068-EF6B-4250-8F10-5074D08D8C98}">
   <ds:schemaRefs>
     <ds:schemaRef ds:uri="http://schemas.openxmlformats.org/officeDocument/2006/bibliography"/>
   </ds:schemaRefs>

</xml_diff>

<commit_message>
7 Stron litego tekstu, na razie dotarłem do opsiu użytych technologii.
</commit_message>
<xml_diff>
--- a/praca.docx
+++ b/praca.docx
@@ -148,7 +148,6 @@
             <w:docPart w:val="A4CF0A1D756841F0808EBB1DC7F1E65E"/>
           </w:placeholder>
         </w:sdtPr>
-        <w:sdtEndPr/>
         <w:sdtContent>
           <w:r>
             <w:t>Symulator graficzny procesu fizycznego w środowisku DirectX</w:t>
@@ -169,8 +168,37 @@
       <w:r>
         <w:tab/>
       </w:r>
-      <w:r>
-        <w:t>Graphic simulator of a physical process in DirectX</w:t>
+      <w:proofErr w:type="spellStart"/>
+      <w:r>
+        <w:t>Graphic</w:t>
+      </w:r>
+      <w:proofErr w:type="spellEnd"/>
+      <w:r>
+        <w:t xml:space="preserve"> </w:t>
+      </w:r>
+      <w:proofErr w:type="spellStart"/>
+      <w:r>
+        <w:t>simulator</w:t>
+      </w:r>
+      <w:proofErr w:type="spellEnd"/>
+      <w:r>
+        <w:t xml:space="preserve"> of a </w:t>
+      </w:r>
+      <w:proofErr w:type="spellStart"/>
+      <w:r>
+        <w:t>physical</w:t>
+      </w:r>
+      <w:proofErr w:type="spellEnd"/>
+      <w:r>
+        <w:t xml:space="preserve"> </w:t>
+      </w:r>
+      <w:proofErr w:type="spellStart"/>
+      <w:r>
+        <w:t>process</w:t>
+      </w:r>
+      <w:proofErr w:type="spellEnd"/>
+      <w:r>
+        <w:t xml:space="preserve"> in DirectX</w:t>
       </w:r>
     </w:p>
     <w:p>
@@ -231,7 +259,13 @@
       </w:pPr>
       <w:r>
         <w:tab/>
-        <w:t>PROWADZACY PRACE:</w:t>
+        <w:t>PROWADZACY PRAC</w:t>
+      </w:r>
+      <w:r>
+        <w:t>Ę</w:t>
+      </w:r>
+      <w:r>
+        <w:t>:</w:t>
       </w:r>
     </w:p>
     <w:p>
@@ -250,8 +284,13 @@
         <w:tab/>
       </w:r>
       <w:r>
-        <w:t>doc. dr inż. Jacek Jarnicki</w:t>
-      </w:r>
+        <w:t xml:space="preserve">doc. dr inż. Jacek </w:t>
+      </w:r>
+      <w:proofErr w:type="spellStart"/>
+      <w:r>
+        <w:t>Jarnicki</w:t>
+      </w:r>
+      <w:proofErr w:type="spellEnd"/>
       <w:r>
         <w:rPr>
           <w:sz w:val="28"/>
@@ -259,6 +298,7 @@
         </w:rPr>
         <w:t xml:space="preserve">, </w:t>
       </w:r>
+      <w:proofErr w:type="spellStart"/>
       <w:r>
         <w:rPr>
           <w:sz w:val="28"/>
@@ -266,6 +306,7 @@
         </w:rPr>
         <w:t>ZSKiD</w:t>
       </w:r>
+      <w:proofErr w:type="spellEnd"/>
     </w:p>
     <w:p>
       <w:pPr>
@@ -370,6 +411,8 @@
             </w:rPr>
             <w:t>Spis treści</w:t>
           </w:r>
+          <w:bookmarkStart w:id="2" w:name="_GoBack"/>
+          <w:bookmarkEnd w:id="2"/>
         </w:p>
         <w:p>
           <w:pPr>
@@ -393,7 +436,7 @@
           <w:r>
             <w:fldChar w:fldCharType="separate"/>
           </w:r>
-          <w:hyperlink w:anchor="_Toc466824734" w:history="1">
+          <w:hyperlink w:anchor="_Toc466844123" w:history="1">
             <w:r>
               <w:rPr>
                 <w:rStyle w:val="Hipercze"/>
@@ -420,7 +463,7 @@
                 <w:noProof/>
                 <w:webHidden/>
               </w:rPr>
-              <w:instrText xml:space="preserve"> PAGEREF _Toc466824734 \h </w:instrText>
+              <w:instrText xml:space="preserve"> PAGEREF _Toc466844123 \h </w:instrText>
             </w:r>
             <w:r>
               <w:rPr>
@@ -440,7 +483,7 @@
                 <w:noProof/>
                 <w:webHidden/>
               </w:rPr>
-              <w:t>3</w:t>
+              <w:t>4</w:t>
             </w:r>
             <w:r>
               <w:rPr>
@@ -464,7 +507,7 @@
               <w:lang w:eastAsia="pl-PL"/>
             </w:rPr>
           </w:pPr>
-          <w:hyperlink w:anchor="_Toc466824735" w:history="1">
+          <w:hyperlink w:anchor="_Toc466844124" w:history="1">
             <w:r>
               <w:rPr>
                 <w:rStyle w:val="Hipercze"/>
@@ -491,7 +534,7 @@
                 <w:noProof/>
                 <w:webHidden/>
               </w:rPr>
-              <w:instrText xml:space="preserve"> PAGEREF _Toc466824735 \h </w:instrText>
+              <w:instrText xml:space="preserve"> PAGEREF _Toc466844124 \h </w:instrText>
             </w:r>
             <w:r>
               <w:rPr>
@@ -511,7 +554,7 @@
                 <w:noProof/>
                 <w:webHidden/>
               </w:rPr>
-              <w:t>4</w:t>
+              <w:t>5</w:t>
             </w:r>
             <w:r>
               <w:rPr>
@@ -535,7 +578,7 @@
               <w:lang w:eastAsia="pl-PL"/>
             </w:rPr>
           </w:pPr>
-          <w:hyperlink w:anchor="_Toc466824736" w:history="1">
+          <w:hyperlink w:anchor="_Toc466844125" w:history="1">
             <w:r>
               <w:rPr>
                 <w:rStyle w:val="Hipercze"/>
@@ -562,7 +605,7 @@
                 <w:noProof/>
                 <w:webHidden/>
               </w:rPr>
-              <w:instrText xml:space="preserve"> PAGEREF _Toc466824736 \h </w:instrText>
+              <w:instrText xml:space="preserve"> PAGEREF _Toc466844125 \h </w:instrText>
             </w:r>
             <w:r>
               <w:rPr>
@@ -582,7 +625,7 @@
                 <w:noProof/>
                 <w:webHidden/>
               </w:rPr>
-              <w:t>5</w:t>
+              <w:t>6</w:t>
             </w:r>
             <w:r>
               <w:rPr>
@@ -606,7 +649,7 @@
               <w:lang w:eastAsia="pl-PL"/>
             </w:rPr>
           </w:pPr>
-          <w:hyperlink w:anchor="_Toc466824737" w:history="1">
+          <w:hyperlink w:anchor="_Toc466844126" w:history="1">
             <w:r>
               <w:rPr>
                 <w:rStyle w:val="Hipercze"/>
@@ -633,7 +676,7 @@
                 <w:noProof/>
                 <w:webHidden/>
               </w:rPr>
-              <w:instrText xml:space="preserve"> PAGEREF _Toc466824737 \h </w:instrText>
+              <w:instrText xml:space="preserve"> PAGEREF _Toc466844126 \h </w:instrText>
             </w:r>
             <w:r>
               <w:rPr>
@@ -653,7 +696,7 @@
                 <w:noProof/>
                 <w:webHidden/>
               </w:rPr>
-              <w:t>6</w:t>
+              <w:t>7</w:t>
             </w:r>
             <w:r>
               <w:rPr>
@@ -678,7 +721,7 @@
               <w:lang w:eastAsia="pl-PL"/>
             </w:rPr>
           </w:pPr>
-          <w:hyperlink w:anchor="_Toc466824738" w:history="1">
+          <w:hyperlink w:anchor="_Toc466844127" w:history="1">
             <w:r>
               <w:rPr>
                 <w:rStyle w:val="Hipercze"/>
@@ -721,7 +764,7 @@
                 <w:noProof/>
                 <w:webHidden/>
               </w:rPr>
-              <w:instrText xml:space="preserve"> PAGEREF _Toc466824738 \h </w:instrText>
+              <w:instrText xml:space="preserve"> PAGEREF _Toc466844127 \h </w:instrText>
             </w:r>
             <w:r>
               <w:rPr>
@@ -741,7 +784,7 @@
                 <w:noProof/>
                 <w:webHidden/>
               </w:rPr>
-              <w:t>7</w:t>
+              <w:t>8</w:t>
             </w:r>
             <w:r>
               <w:rPr>
@@ -766,7 +809,7 @@
               <w:lang w:eastAsia="pl-PL"/>
             </w:rPr>
           </w:pPr>
-          <w:hyperlink w:anchor="_Toc466824739" w:history="1">
+          <w:hyperlink w:anchor="_Toc466844128" w:history="1">
             <w:r>
               <w:rPr>
                 <w:rStyle w:val="Hipercze"/>
@@ -809,7 +852,7 @@
                 <w:noProof/>
                 <w:webHidden/>
               </w:rPr>
-              <w:instrText xml:space="preserve"> PAGEREF _Toc466824739 \h </w:instrText>
+              <w:instrText xml:space="preserve"> PAGEREF _Toc466844128 \h </w:instrText>
             </w:r>
             <w:r>
               <w:rPr>
@@ -829,7 +872,7 @@
                 <w:noProof/>
                 <w:webHidden/>
               </w:rPr>
-              <w:t>7</w:t>
+              <w:t>8</w:t>
             </w:r>
             <w:r>
               <w:rPr>
@@ -854,7 +897,7 @@
               <w:lang w:eastAsia="pl-PL"/>
             </w:rPr>
           </w:pPr>
-          <w:hyperlink w:anchor="_Toc466824740" w:history="1">
+          <w:hyperlink w:anchor="_Toc466844129" w:history="1">
             <w:r>
               <w:rPr>
                 <w:rStyle w:val="Hipercze"/>
@@ -897,7 +940,7 @@
                 <w:noProof/>
                 <w:webHidden/>
               </w:rPr>
-              <w:instrText xml:space="preserve"> PAGEREF _Toc466824740 \h </w:instrText>
+              <w:instrText xml:space="preserve"> PAGEREF _Toc466844129 \h </w:instrText>
             </w:r>
             <w:r>
               <w:rPr>
@@ -917,7 +960,7 @@
                 <w:noProof/>
                 <w:webHidden/>
               </w:rPr>
-              <w:t>7</w:t>
+              <w:t>8</w:t>
             </w:r>
             <w:r>
               <w:rPr>
@@ -942,7 +985,7 @@
               <w:lang w:eastAsia="pl-PL"/>
             </w:rPr>
           </w:pPr>
-          <w:hyperlink w:anchor="_Toc466824741" w:history="1">
+          <w:hyperlink w:anchor="_Toc466844130" w:history="1">
             <w:r>
               <w:rPr>
                 <w:rStyle w:val="Hipercze"/>
@@ -985,7 +1028,7 @@
                 <w:noProof/>
                 <w:webHidden/>
               </w:rPr>
-              <w:instrText xml:space="preserve"> PAGEREF _Toc466824741 \h </w:instrText>
+              <w:instrText xml:space="preserve"> PAGEREF _Toc466844130 \h </w:instrText>
             </w:r>
             <w:r>
               <w:rPr>
@@ -1005,7 +1048,7 @@
                 <w:noProof/>
                 <w:webHidden/>
               </w:rPr>
-              <w:t>8</w:t>
+              <w:t>9</w:t>
             </w:r>
             <w:r>
               <w:rPr>
@@ -1030,7 +1073,7 @@
               <w:lang w:eastAsia="pl-PL"/>
             </w:rPr>
           </w:pPr>
-          <w:hyperlink w:anchor="_Toc466824742" w:history="1">
+          <w:hyperlink w:anchor="_Toc466844131" w:history="1">
             <w:r>
               <w:rPr>
                 <w:rStyle w:val="Hipercze"/>
@@ -1073,7 +1116,7 @@
                 <w:noProof/>
                 <w:webHidden/>
               </w:rPr>
-              <w:instrText xml:space="preserve"> PAGEREF _Toc466824742 \h </w:instrText>
+              <w:instrText xml:space="preserve"> PAGEREF _Toc466844131 \h </w:instrText>
             </w:r>
             <w:r>
               <w:rPr>
@@ -1093,7 +1136,7 @@
                 <w:noProof/>
                 <w:webHidden/>
               </w:rPr>
-              <w:t>8</w:t>
+              <w:t>9</w:t>
             </w:r>
             <w:r>
               <w:rPr>
@@ -1118,7 +1161,7 @@
               <w:lang w:eastAsia="pl-PL"/>
             </w:rPr>
           </w:pPr>
-          <w:hyperlink w:anchor="_Toc466824743" w:history="1">
+          <w:hyperlink w:anchor="_Toc466844132" w:history="1">
             <w:r>
               <w:rPr>
                 <w:rStyle w:val="Hipercze"/>
@@ -1161,7 +1204,7 @@
                 <w:noProof/>
                 <w:webHidden/>
               </w:rPr>
-              <w:instrText xml:space="preserve"> PAGEREF _Toc466824743 \h </w:instrText>
+              <w:instrText xml:space="preserve"> PAGEREF _Toc466844132 \h </w:instrText>
             </w:r>
             <w:r>
               <w:rPr>
@@ -1181,7 +1224,7 @@
                 <w:noProof/>
                 <w:webHidden/>
               </w:rPr>
-              <w:t>8</w:t>
+              <w:t>9</w:t>
             </w:r>
             <w:r>
               <w:rPr>
@@ -1206,7 +1249,7 @@
               <w:lang w:eastAsia="pl-PL"/>
             </w:rPr>
           </w:pPr>
-          <w:hyperlink w:anchor="_Toc466824744" w:history="1">
+          <w:hyperlink w:anchor="_Toc466844133" w:history="1">
             <w:r>
               <w:rPr>
                 <w:rStyle w:val="Hipercze"/>
@@ -1249,7 +1292,7 @@
                 <w:noProof/>
                 <w:webHidden/>
               </w:rPr>
-              <w:instrText xml:space="preserve"> PAGEREF _Toc466824744 \h </w:instrText>
+              <w:instrText xml:space="preserve"> PAGEREF _Toc466844133 \h </w:instrText>
             </w:r>
             <w:r>
               <w:rPr>
@@ -1269,7 +1312,7 @@
                 <w:noProof/>
                 <w:webHidden/>
               </w:rPr>
-              <w:t>8</w:t>
+              <w:t>9</w:t>
             </w:r>
             <w:r>
               <w:rPr>
@@ -1294,7 +1337,7 @@
               <w:lang w:eastAsia="pl-PL"/>
             </w:rPr>
           </w:pPr>
-          <w:hyperlink w:anchor="_Toc466824745" w:history="1">
+          <w:hyperlink w:anchor="_Toc466844134" w:history="1">
             <w:r>
               <w:rPr>
                 <w:rStyle w:val="Hipercze"/>
@@ -1337,7 +1380,7 @@
                 <w:noProof/>
                 <w:webHidden/>
               </w:rPr>
-              <w:instrText xml:space="preserve"> PAGEREF _Toc466824745 \h </w:instrText>
+              <w:instrText xml:space="preserve"> PAGEREF _Toc466844134 \h </w:instrText>
             </w:r>
             <w:r>
               <w:rPr>
@@ -1357,7 +1400,7 @@
                 <w:noProof/>
                 <w:webHidden/>
               </w:rPr>
-              <w:t>9</w:t>
+              <w:t>10</w:t>
             </w:r>
             <w:r>
               <w:rPr>
@@ -1382,7 +1425,7 @@
               <w:lang w:eastAsia="pl-PL"/>
             </w:rPr>
           </w:pPr>
-          <w:hyperlink w:anchor="_Toc466824746" w:history="1">
+          <w:hyperlink w:anchor="_Toc466844135" w:history="1">
             <w:r>
               <w:rPr>
                 <w:rStyle w:val="Hipercze"/>
@@ -1425,7 +1468,7 @@
                 <w:noProof/>
                 <w:webHidden/>
               </w:rPr>
-              <w:instrText xml:space="preserve"> PAGEREF _Toc466824746 \h </w:instrText>
+              <w:instrText xml:space="preserve"> PAGEREF _Toc466844135 \h </w:instrText>
             </w:r>
             <w:r>
               <w:rPr>
@@ -1445,7 +1488,7 @@
                 <w:noProof/>
                 <w:webHidden/>
               </w:rPr>
-              <w:t>9</w:t>
+              <w:t>10</w:t>
             </w:r>
             <w:r>
               <w:rPr>
@@ -1470,7 +1513,7 @@
               <w:lang w:eastAsia="pl-PL"/>
             </w:rPr>
           </w:pPr>
-          <w:hyperlink w:anchor="_Toc466824747" w:history="1">
+          <w:hyperlink w:anchor="_Toc466844136" w:history="1">
             <w:r>
               <w:rPr>
                 <w:rStyle w:val="Hipercze"/>
@@ -1513,7 +1556,7 @@
                 <w:noProof/>
                 <w:webHidden/>
               </w:rPr>
-              <w:instrText xml:space="preserve"> PAGEREF _Toc466824747 \h </w:instrText>
+              <w:instrText xml:space="preserve"> PAGEREF _Toc466844136 \h </w:instrText>
             </w:r>
             <w:r>
               <w:rPr>
@@ -1533,7 +1576,7 @@
                 <w:noProof/>
                 <w:webHidden/>
               </w:rPr>
-              <w:t>10</w:t>
+              <w:t>11</w:t>
             </w:r>
             <w:r>
               <w:rPr>
@@ -1558,7 +1601,7 @@
               <w:lang w:eastAsia="pl-PL"/>
             </w:rPr>
           </w:pPr>
-          <w:hyperlink w:anchor="_Toc466824748" w:history="1">
+          <w:hyperlink w:anchor="_Toc466844137" w:history="1">
             <w:r>
               <w:rPr>
                 <w:rStyle w:val="Hipercze"/>
@@ -1601,7 +1644,7 @@
                 <w:noProof/>
                 <w:webHidden/>
               </w:rPr>
-              <w:instrText xml:space="preserve"> PAGEREF _Toc466824748 \h </w:instrText>
+              <w:instrText xml:space="preserve"> PAGEREF _Toc466844137 \h </w:instrText>
             </w:r>
             <w:r>
               <w:rPr>
@@ -1621,7 +1664,7 @@
                 <w:noProof/>
                 <w:webHidden/>
               </w:rPr>
-              <w:t>12</w:t>
+              <w:t>13</w:t>
             </w:r>
             <w:r>
               <w:rPr>
@@ -1646,7 +1689,7 @@
               <w:lang w:eastAsia="pl-PL"/>
             </w:rPr>
           </w:pPr>
-          <w:hyperlink w:anchor="_Toc466824749" w:history="1">
+          <w:hyperlink w:anchor="_Toc466844138" w:history="1">
             <w:r>
               <w:rPr>
                 <w:rStyle w:val="Hipercze"/>
@@ -1668,7 +1711,7 @@
                 <w:rStyle w:val="Hipercze"/>
                 <w:noProof/>
               </w:rPr>
-              <w:t>Kolejna sekcja poziomu 1</w:t>
+              <w:t>Założenia</w:t>
             </w:r>
             <w:r>
               <w:rPr>
@@ -1689,7 +1732,7 @@
                 <w:noProof/>
                 <w:webHidden/>
               </w:rPr>
-              <w:instrText xml:space="preserve"> PAGEREF _Toc466824749 \h </w:instrText>
+              <w:instrText xml:space="preserve"> PAGEREF _Toc466844138 \h </w:instrText>
             </w:r>
             <w:r>
               <w:rPr>
@@ -1709,7 +1752,95 @@
                 <w:noProof/>
                 <w:webHidden/>
               </w:rPr>
-              <w:t>12</w:t>
+              <w:t>13</w:t>
+            </w:r>
+            <w:r>
+              <w:rPr>
+                <w:noProof/>
+                <w:webHidden/>
+              </w:rPr>
+              <w:fldChar w:fldCharType="end"/>
+            </w:r>
+          </w:hyperlink>
+        </w:p>
+        <w:p>
+          <w:pPr>
+            <w:pStyle w:val="Spistreci2"/>
+            <w:tabs>
+              <w:tab w:val="left" w:pos="880"/>
+              <w:tab w:val="right" w:leader="dot" w:pos="9062"/>
+            </w:tabs>
+            <w:rPr>
+              <w:rFonts w:asciiTheme="minorHAnsi" w:eastAsiaTheme="minorEastAsia" w:hAnsiTheme="minorHAnsi"/>
+              <w:noProof/>
+              <w:sz w:val="22"/>
+              <w:lang w:eastAsia="pl-PL"/>
+            </w:rPr>
+          </w:pPr>
+          <w:hyperlink w:anchor="_Toc466844139" w:history="1">
+            <w:r>
+              <w:rPr>
+                <w:rStyle w:val="Hipercze"/>
+                <w:noProof/>
+              </w:rPr>
+              <w:t>3.2.</w:t>
+            </w:r>
+            <w:r>
+              <w:rPr>
+                <w:rFonts w:asciiTheme="minorHAnsi" w:eastAsiaTheme="minorEastAsia" w:hAnsiTheme="minorHAnsi"/>
+                <w:noProof/>
+                <w:sz w:val="22"/>
+                <w:lang w:eastAsia="pl-PL"/>
+              </w:rPr>
+              <w:tab/>
+            </w:r>
+            <w:r>
+              <w:rPr>
+                <w:rStyle w:val="Hipercze"/>
+                <w:noProof/>
+              </w:rPr>
+              <w:t>Przyjęte technologie</w:t>
+            </w:r>
+            <w:r>
+              <w:rPr>
+                <w:noProof/>
+                <w:webHidden/>
+              </w:rPr>
+              <w:tab/>
+            </w:r>
+            <w:r>
+              <w:rPr>
+                <w:noProof/>
+                <w:webHidden/>
+              </w:rPr>
+              <w:fldChar w:fldCharType="begin"/>
+            </w:r>
+            <w:r>
+              <w:rPr>
+                <w:noProof/>
+                <w:webHidden/>
+              </w:rPr>
+              <w:instrText xml:space="preserve"> PAGEREF _Toc466844139 \h </w:instrText>
+            </w:r>
+            <w:r>
+              <w:rPr>
+                <w:noProof/>
+                <w:webHidden/>
+              </w:rPr>
+            </w:r>
+            <w:r>
+              <w:rPr>
+                <w:noProof/>
+                <w:webHidden/>
+              </w:rPr>
+              <w:fldChar w:fldCharType="separate"/>
+            </w:r>
+            <w:r>
+              <w:rPr>
+                <w:noProof/>
+                <w:webHidden/>
+              </w:rPr>
+              <w:t>13</w:t>
             </w:r>
             <w:r>
               <w:rPr>
@@ -1734,13 +1865,13 @@
               <w:lang w:eastAsia="pl-PL"/>
             </w:rPr>
           </w:pPr>
-          <w:hyperlink w:anchor="_Toc466824750" w:history="1">
+          <w:hyperlink w:anchor="_Toc466844140" w:history="1">
             <w:r>
               <w:rPr>
                 <w:rStyle w:val="Hipercze"/>
                 <w:noProof/>
               </w:rPr>
-              <w:t>3.1.1.</w:t>
+              <w:t>3.2.1.</w:t>
             </w:r>
             <w:r>
               <w:rPr>
@@ -1756,7 +1887,7 @@
                 <w:rStyle w:val="Hipercze"/>
                 <w:noProof/>
               </w:rPr>
-              <w:t>Kolejna sekcja poziomu 2</w:t>
+              <w:t>DirectX</w:t>
             </w:r>
             <w:r>
               <w:rPr>
@@ -1777,7 +1908,7 @@
                 <w:noProof/>
                 <w:webHidden/>
               </w:rPr>
-              <w:instrText xml:space="preserve"> PAGEREF _Toc466824750 \h </w:instrText>
+              <w:instrText xml:space="preserve"> PAGEREF _Toc466844140 \h </w:instrText>
             </w:r>
             <w:r>
               <w:rPr>
@@ -1797,7 +1928,359 @@
                 <w:noProof/>
                 <w:webHidden/>
               </w:rPr>
-              <w:t>12</w:t>
+              <w:t>13</w:t>
+            </w:r>
+            <w:r>
+              <w:rPr>
+                <w:noProof/>
+                <w:webHidden/>
+              </w:rPr>
+              <w:fldChar w:fldCharType="end"/>
+            </w:r>
+          </w:hyperlink>
+        </w:p>
+        <w:p>
+          <w:pPr>
+            <w:pStyle w:val="Spistreci3"/>
+            <w:tabs>
+              <w:tab w:val="left" w:pos="1320"/>
+              <w:tab w:val="right" w:leader="dot" w:pos="9062"/>
+            </w:tabs>
+            <w:rPr>
+              <w:rFonts w:asciiTheme="minorHAnsi" w:eastAsiaTheme="minorEastAsia" w:hAnsiTheme="minorHAnsi"/>
+              <w:noProof/>
+              <w:sz w:val="22"/>
+              <w:lang w:eastAsia="pl-PL"/>
+            </w:rPr>
+          </w:pPr>
+          <w:hyperlink w:anchor="_Toc466844141" w:history="1">
+            <w:r>
+              <w:rPr>
+                <w:rStyle w:val="Hipercze"/>
+                <w:noProof/>
+              </w:rPr>
+              <w:t>3.2.2.</w:t>
+            </w:r>
+            <w:r>
+              <w:rPr>
+                <w:rFonts w:asciiTheme="minorHAnsi" w:eastAsiaTheme="minorEastAsia" w:hAnsiTheme="minorHAnsi"/>
+                <w:noProof/>
+                <w:sz w:val="22"/>
+                <w:lang w:eastAsia="pl-PL"/>
+              </w:rPr>
+              <w:tab/>
+            </w:r>
+            <w:r>
+              <w:rPr>
+                <w:rStyle w:val="Hipercze"/>
+                <w:noProof/>
+              </w:rPr>
+              <w:t>Bullet Physics</w:t>
+            </w:r>
+            <w:r>
+              <w:rPr>
+                <w:noProof/>
+                <w:webHidden/>
+              </w:rPr>
+              <w:tab/>
+            </w:r>
+            <w:r>
+              <w:rPr>
+                <w:noProof/>
+                <w:webHidden/>
+              </w:rPr>
+              <w:fldChar w:fldCharType="begin"/>
+            </w:r>
+            <w:r>
+              <w:rPr>
+                <w:noProof/>
+                <w:webHidden/>
+              </w:rPr>
+              <w:instrText xml:space="preserve"> PAGEREF _Toc466844141 \h </w:instrText>
+            </w:r>
+            <w:r>
+              <w:rPr>
+                <w:noProof/>
+                <w:webHidden/>
+              </w:rPr>
+            </w:r>
+            <w:r>
+              <w:rPr>
+                <w:noProof/>
+                <w:webHidden/>
+              </w:rPr>
+              <w:fldChar w:fldCharType="separate"/>
+            </w:r>
+            <w:r>
+              <w:rPr>
+                <w:noProof/>
+                <w:webHidden/>
+              </w:rPr>
+              <w:t>15</w:t>
+            </w:r>
+            <w:r>
+              <w:rPr>
+                <w:noProof/>
+                <w:webHidden/>
+              </w:rPr>
+              <w:fldChar w:fldCharType="end"/>
+            </w:r>
+          </w:hyperlink>
+        </w:p>
+        <w:p>
+          <w:pPr>
+            <w:pStyle w:val="Spistreci3"/>
+            <w:tabs>
+              <w:tab w:val="left" w:pos="1320"/>
+              <w:tab w:val="right" w:leader="dot" w:pos="9062"/>
+            </w:tabs>
+            <w:rPr>
+              <w:rFonts w:asciiTheme="minorHAnsi" w:eastAsiaTheme="minorEastAsia" w:hAnsiTheme="minorHAnsi"/>
+              <w:noProof/>
+              <w:sz w:val="22"/>
+              <w:lang w:eastAsia="pl-PL"/>
+            </w:rPr>
+          </w:pPr>
+          <w:hyperlink w:anchor="_Toc466844142" w:history="1">
+            <w:r>
+              <w:rPr>
+                <w:rStyle w:val="Hipercze"/>
+                <w:noProof/>
+              </w:rPr>
+              <w:t>3.2.3.</w:t>
+            </w:r>
+            <w:r>
+              <w:rPr>
+                <w:rFonts w:asciiTheme="minorHAnsi" w:eastAsiaTheme="minorEastAsia" w:hAnsiTheme="minorHAnsi"/>
+                <w:noProof/>
+                <w:sz w:val="22"/>
+                <w:lang w:eastAsia="pl-PL"/>
+              </w:rPr>
+              <w:tab/>
+            </w:r>
+            <w:r>
+              <w:rPr>
+                <w:rStyle w:val="Hipercze"/>
+                <w:noProof/>
+              </w:rPr>
+              <w:t>DirectXTK</w:t>
+            </w:r>
+            <w:r>
+              <w:rPr>
+                <w:noProof/>
+                <w:webHidden/>
+              </w:rPr>
+              <w:tab/>
+            </w:r>
+            <w:r>
+              <w:rPr>
+                <w:noProof/>
+                <w:webHidden/>
+              </w:rPr>
+              <w:fldChar w:fldCharType="begin"/>
+            </w:r>
+            <w:r>
+              <w:rPr>
+                <w:noProof/>
+                <w:webHidden/>
+              </w:rPr>
+              <w:instrText xml:space="preserve"> PAGEREF _Toc466844142 \h </w:instrText>
+            </w:r>
+            <w:r>
+              <w:rPr>
+                <w:noProof/>
+                <w:webHidden/>
+              </w:rPr>
+            </w:r>
+            <w:r>
+              <w:rPr>
+                <w:noProof/>
+                <w:webHidden/>
+              </w:rPr>
+              <w:fldChar w:fldCharType="separate"/>
+            </w:r>
+            <w:r>
+              <w:rPr>
+                <w:noProof/>
+                <w:webHidden/>
+              </w:rPr>
+              <w:t>16</w:t>
+            </w:r>
+            <w:r>
+              <w:rPr>
+                <w:noProof/>
+                <w:webHidden/>
+              </w:rPr>
+              <w:fldChar w:fldCharType="end"/>
+            </w:r>
+          </w:hyperlink>
+        </w:p>
+        <w:p>
+          <w:pPr>
+            <w:pStyle w:val="Spistreci2"/>
+            <w:tabs>
+              <w:tab w:val="left" w:pos="880"/>
+              <w:tab w:val="right" w:leader="dot" w:pos="9062"/>
+            </w:tabs>
+            <w:rPr>
+              <w:rFonts w:asciiTheme="minorHAnsi" w:eastAsiaTheme="minorEastAsia" w:hAnsiTheme="minorHAnsi"/>
+              <w:noProof/>
+              <w:sz w:val="22"/>
+              <w:lang w:eastAsia="pl-PL"/>
+            </w:rPr>
+          </w:pPr>
+          <w:hyperlink w:anchor="_Toc466844143" w:history="1">
+            <w:r>
+              <w:rPr>
+                <w:rStyle w:val="Hipercze"/>
+                <w:noProof/>
+              </w:rPr>
+              <w:t>3.3.</w:t>
+            </w:r>
+            <w:r>
+              <w:rPr>
+                <w:rFonts w:asciiTheme="minorHAnsi" w:eastAsiaTheme="minorEastAsia" w:hAnsiTheme="minorHAnsi"/>
+                <w:noProof/>
+                <w:sz w:val="22"/>
+                <w:lang w:eastAsia="pl-PL"/>
+              </w:rPr>
+              <w:tab/>
+            </w:r>
+            <w:r>
+              <w:rPr>
+                <w:rStyle w:val="Hipercze"/>
+                <w:noProof/>
+              </w:rPr>
+              <w:t>Opis działania</w:t>
+            </w:r>
+            <w:r>
+              <w:rPr>
+                <w:noProof/>
+                <w:webHidden/>
+              </w:rPr>
+              <w:tab/>
+            </w:r>
+            <w:r>
+              <w:rPr>
+                <w:noProof/>
+                <w:webHidden/>
+              </w:rPr>
+              <w:fldChar w:fldCharType="begin"/>
+            </w:r>
+            <w:r>
+              <w:rPr>
+                <w:noProof/>
+                <w:webHidden/>
+              </w:rPr>
+              <w:instrText xml:space="preserve"> PAGEREF _Toc466844143 \h </w:instrText>
+            </w:r>
+            <w:r>
+              <w:rPr>
+                <w:noProof/>
+                <w:webHidden/>
+              </w:rPr>
+            </w:r>
+            <w:r>
+              <w:rPr>
+                <w:noProof/>
+                <w:webHidden/>
+              </w:rPr>
+              <w:fldChar w:fldCharType="separate"/>
+            </w:r>
+            <w:r>
+              <w:rPr>
+                <w:noProof/>
+                <w:webHidden/>
+              </w:rPr>
+              <w:t>16</w:t>
+            </w:r>
+            <w:r>
+              <w:rPr>
+                <w:noProof/>
+                <w:webHidden/>
+              </w:rPr>
+              <w:fldChar w:fldCharType="end"/>
+            </w:r>
+          </w:hyperlink>
+        </w:p>
+        <w:p>
+          <w:pPr>
+            <w:pStyle w:val="Spistreci2"/>
+            <w:tabs>
+              <w:tab w:val="left" w:pos="880"/>
+              <w:tab w:val="right" w:leader="dot" w:pos="9062"/>
+            </w:tabs>
+            <w:rPr>
+              <w:rFonts w:asciiTheme="minorHAnsi" w:eastAsiaTheme="minorEastAsia" w:hAnsiTheme="minorHAnsi"/>
+              <w:noProof/>
+              <w:sz w:val="22"/>
+              <w:lang w:eastAsia="pl-PL"/>
+            </w:rPr>
+          </w:pPr>
+          <w:hyperlink w:anchor="_Toc466844144" w:history="1">
+            <w:r>
+              <w:rPr>
+                <w:rStyle w:val="Hipercze"/>
+                <w:noProof/>
+              </w:rPr>
+              <w:t>3.4.</w:t>
+            </w:r>
+            <w:r>
+              <w:rPr>
+                <w:rFonts w:asciiTheme="minorHAnsi" w:eastAsiaTheme="minorEastAsia" w:hAnsiTheme="minorHAnsi"/>
+                <w:noProof/>
+                <w:sz w:val="22"/>
+                <w:lang w:eastAsia="pl-PL"/>
+              </w:rPr>
+              <w:tab/>
+            </w:r>
+            <w:r>
+              <w:rPr>
+                <w:rStyle w:val="Hipercze"/>
+                <w:noProof/>
+              </w:rPr>
+              <w:t>Opis użytkowania</w:t>
+            </w:r>
+            <w:r>
+              <w:rPr>
+                <w:noProof/>
+                <w:webHidden/>
+              </w:rPr>
+              <w:tab/>
+            </w:r>
+            <w:r>
+              <w:rPr>
+                <w:noProof/>
+                <w:webHidden/>
+              </w:rPr>
+              <w:fldChar w:fldCharType="begin"/>
+            </w:r>
+            <w:r>
+              <w:rPr>
+                <w:noProof/>
+                <w:webHidden/>
+              </w:rPr>
+              <w:instrText xml:space="preserve"> PAGEREF _Toc466844144 \h </w:instrText>
+            </w:r>
+            <w:r>
+              <w:rPr>
+                <w:noProof/>
+                <w:webHidden/>
+              </w:rPr>
+            </w:r>
+            <w:r>
+              <w:rPr>
+                <w:noProof/>
+                <w:webHidden/>
+              </w:rPr>
+              <w:fldChar w:fldCharType="separate"/>
+            </w:r>
+            <w:r>
+              <w:rPr>
+                <w:noProof/>
+                <w:webHidden/>
+              </w:rPr>
+              <w:t>16</w:t>
             </w:r>
             <w:r>
               <w:rPr>
@@ -1822,7 +2305,7 @@
               <w:lang w:eastAsia="pl-PL"/>
             </w:rPr>
           </w:pPr>
-          <w:hyperlink w:anchor="_Toc466824751" w:history="1">
+          <w:hyperlink w:anchor="_Toc466844145" w:history="1">
             <w:r>
               <w:rPr>
                 <w:rStyle w:val="Hipercze"/>
@@ -1844,7 +2327,7 @@
                 <w:rStyle w:val="Hipercze"/>
                 <w:noProof/>
               </w:rPr>
-              <w:t>Podsumowanie i wnioski</w:t>
+              <w:t>Testy</w:t>
             </w:r>
             <w:r>
               <w:rPr>
@@ -1865,7 +2348,7 @@
                 <w:noProof/>
                 <w:webHidden/>
               </w:rPr>
-              <w:instrText xml:space="preserve"> PAGEREF _Toc466824751 \h </w:instrText>
+              <w:instrText xml:space="preserve"> PAGEREF _Toc466844145 \h </w:instrText>
             </w:r>
             <w:r>
               <w:rPr>
@@ -1885,7 +2368,7 @@
                 <w:noProof/>
                 <w:webHidden/>
               </w:rPr>
-              <w:t>14</w:t>
+              <w:t>17</w:t>
             </w:r>
             <w:r>
               <w:rPr>
@@ -1898,8 +2381,9 @@
         </w:p>
         <w:p>
           <w:pPr>
-            <w:pStyle w:val="Spistreci1"/>
+            <w:pStyle w:val="Spistreci2"/>
             <w:tabs>
+              <w:tab w:val="left" w:pos="880"/>
               <w:tab w:val="right" w:leader="dot" w:pos="9062"/>
             </w:tabs>
             <w:rPr>
@@ -1909,23 +2393,39 @@
               <w:lang w:eastAsia="pl-PL"/>
             </w:rPr>
           </w:pPr>
-          <w:hyperlink w:anchor="_Toc466824752" w:history="1">
+          <w:hyperlink w:anchor="_Toc466844146" w:history="1">
             <w:r>
               <w:rPr>
                 <w:rStyle w:val="Hipercze"/>
                 <w:noProof/>
               </w:rPr>
-              <w:t>Literatura</w:t>
-            </w:r>
-            <w:r>
-              <w:rPr>
-                <w:noProof/>
-                <w:webHidden/>
+              <w:t>4.1.</w:t>
+            </w:r>
+            <w:r>
+              <w:rPr>
+                <w:rFonts w:asciiTheme="minorHAnsi" w:eastAsiaTheme="minorEastAsia" w:hAnsiTheme="minorHAnsi"/>
+                <w:noProof/>
+                <w:sz w:val="22"/>
+                <w:lang w:eastAsia="pl-PL"/>
               </w:rPr>
               <w:tab/>
             </w:r>
             <w:r>
               <w:rPr>
+                <w:rStyle w:val="Hipercze"/>
+                <w:noProof/>
+              </w:rPr>
+              <w:t>Plan testów</w:t>
+            </w:r>
+            <w:r>
+              <w:rPr>
+                <w:noProof/>
+                <w:webHidden/>
+              </w:rPr>
+              <w:tab/>
+            </w:r>
+            <w:r>
+              <w:rPr>
                 <w:noProof/>
                 <w:webHidden/>
               </w:rPr>
@@ -1936,7 +2436,7 @@
                 <w:noProof/>
                 <w:webHidden/>
               </w:rPr>
-              <w:instrText xml:space="preserve"> PAGEREF _Toc466824752 \h </w:instrText>
+              <w:instrText xml:space="preserve"> PAGEREF _Toc466844146 \h </w:instrText>
             </w:r>
             <w:r>
               <w:rPr>
@@ -1956,7 +2456,7 @@
                 <w:noProof/>
                 <w:webHidden/>
               </w:rPr>
-              <w:t>15</w:t>
+              <w:t>17</w:t>
             </w:r>
             <w:r>
               <w:rPr>
@@ -1969,8 +2469,9 @@
         </w:p>
         <w:p>
           <w:pPr>
-            <w:pStyle w:val="Spistreci1"/>
+            <w:pStyle w:val="Spistreci2"/>
             <w:tabs>
+              <w:tab w:val="left" w:pos="880"/>
               <w:tab w:val="right" w:leader="dot" w:pos="9062"/>
             </w:tabs>
             <w:rPr>
@@ -1980,23 +2481,39 @@
               <w:lang w:eastAsia="pl-PL"/>
             </w:rPr>
           </w:pPr>
-          <w:hyperlink w:anchor="_Toc466824753" w:history="1">
+          <w:hyperlink w:anchor="_Toc466844147" w:history="1">
             <w:r>
               <w:rPr>
                 <w:rStyle w:val="Hipercze"/>
                 <w:noProof/>
               </w:rPr>
-              <w:t>Dodatek A</w:t>
-            </w:r>
-            <w:r>
-              <w:rPr>
-                <w:noProof/>
-                <w:webHidden/>
+              <w:t>4.2.</w:t>
+            </w:r>
+            <w:r>
+              <w:rPr>
+                <w:rFonts w:asciiTheme="minorHAnsi" w:eastAsiaTheme="minorEastAsia" w:hAnsiTheme="minorHAnsi"/>
+                <w:noProof/>
+                <w:sz w:val="22"/>
+                <w:lang w:eastAsia="pl-PL"/>
               </w:rPr>
               <w:tab/>
             </w:r>
             <w:r>
               <w:rPr>
+                <w:rStyle w:val="Hipercze"/>
+                <w:noProof/>
+              </w:rPr>
+              <w:t>Wyniki</w:t>
+            </w:r>
+            <w:r>
+              <w:rPr>
+                <w:noProof/>
+                <w:webHidden/>
+              </w:rPr>
+              <w:tab/>
+            </w:r>
+            <w:r>
+              <w:rPr>
                 <w:noProof/>
                 <w:webHidden/>
               </w:rPr>
@@ -2007,7 +2524,7 @@
                 <w:noProof/>
                 <w:webHidden/>
               </w:rPr>
-              <w:instrText xml:space="preserve"> PAGEREF _Toc466824753 \h </w:instrText>
+              <w:instrText xml:space="preserve"> PAGEREF _Toc466844147 \h </w:instrText>
             </w:r>
             <w:r>
               <w:rPr>
@@ -2027,7 +2544,183 @@
                 <w:noProof/>
                 <w:webHidden/>
               </w:rPr>
-              <w:t>16</w:t>
+              <w:t>17</w:t>
+            </w:r>
+            <w:r>
+              <w:rPr>
+                <w:noProof/>
+                <w:webHidden/>
+              </w:rPr>
+              <w:fldChar w:fldCharType="end"/>
+            </w:r>
+          </w:hyperlink>
+        </w:p>
+        <w:p>
+          <w:pPr>
+            <w:pStyle w:val="Spistreci2"/>
+            <w:tabs>
+              <w:tab w:val="left" w:pos="880"/>
+              <w:tab w:val="right" w:leader="dot" w:pos="9062"/>
+            </w:tabs>
+            <w:rPr>
+              <w:rFonts w:asciiTheme="minorHAnsi" w:eastAsiaTheme="minorEastAsia" w:hAnsiTheme="minorHAnsi"/>
+              <w:noProof/>
+              <w:sz w:val="22"/>
+              <w:lang w:eastAsia="pl-PL"/>
+            </w:rPr>
+          </w:pPr>
+          <w:hyperlink w:anchor="_Toc466844148" w:history="1">
+            <w:r>
+              <w:rPr>
+                <w:rStyle w:val="Hipercze"/>
+                <w:noProof/>
+              </w:rPr>
+              <w:t>4.3.</w:t>
+            </w:r>
+            <w:r>
+              <w:rPr>
+                <w:rFonts w:asciiTheme="minorHAnsi" w:eastAsiaTheme="minorEastAsia" w:hAnsiTheme="minorHAnsi"/>
+                <w:noProof/>
+                <w:sz w:val="22"/>
+                <w:lang w:eastAsia="pl-PL"/>
+              </w:rPr>
+              <w:tab/>
+            </w:r>
+            <w:r>
+              <w:rPr>
+                <w:rStyle w:val="Hipercze"/>
+                <w:noProof/>
+              </w:rPr>
+              <w:t>Wnioski</w:t>
+            </w:r>
+            <w:r>
+              <w:rPr>
+                <w:noProof/>
+                <w:webHidden/>
+              </w:rPr>
+              <w:tab/>
+            </w:r>
+            <w:r>
+              <w:rPr>
+                <w:noProof/>
+                <w:webHidden/>
+              </w:rPr>
+              <w:fldChar w:fldCharType="begin"/>
+            </w:r>
+            <w:r>
+              <w:rPr>
+                <w:noProof/>
+                <w:webHidden/>
+              </w:rPr>
+              <w:instrText xml:space="preserve"> PAGEREF _Toc466844148 \h </w:instrText>
+            </w:r>
+            <w:r>
+              <w:rPr>
+                <w:noProof/>
+                <w:webHidden/>
+              </w:rPr>
+            </w:r>
+            <w:r>
+              <w:rPr>
+                <w:noProof/>
+                <w:webHidden/>
+              </w:rPr>
+              <w:fldChar w:fldCharType="separate"/>
+            </w:r>
+            <w:r>
+              <w:rPr>
+                <w:noProof/>
+                <w:webHidden/>
+              </w:rPr>
+              <w:t>17</w:t>
+            </w:r>
+            <w:r>
+              <w:rPr>
+                <w:noProof/>
+                <w:webHidden/>
+              </w:rPr>
+              <w:fldChar w:fldCharType="end"/>
+            </w:r>
+          </w:hyperlink>
+        </w:p>
+        <w:p>
+          <w:pPr>
+            <w:pStyle w:val="Spistreci1"/>
+            <w:tabs>
+              <w:tab w:val="left" w:pos="480"/>
+              <w:tab w:val="right" w:leader="dot" w:pos="9062"/>
+            </w:tabs>
+            <w:rPr>
+              <w:rFonts w:asciiTheme="minorHAnsi" w:eastAsiaTheme="minorEastAsia" w:hAnsiTheme="minorHAnsi"/>
+              <w:noProof/>
+              <w:sz w:val="22"/>
+              <w:lang w:eastAsia="pl-PL"/>
+            </w:rPr>
+          </w:pPr>
+          <w:hyperlink w:anchor="_Toc466844149" w:history="1">
+            <w:r>
+              <w:rPr>
+                <w:rStyle w:val="Hipercze"/>
+                <w:noProof/>
+              </w:rPr>
+              <w:t>5.</w:t>
+            </w:r>
+            <w:r>
+              <w:rPr>
+                <w:rFonts w:asciiTheme="minorHAnsi" w:eastAsiaTheme="minorEastAsia" w:hAnsiTheme="minorHAnsi"/>
+                <w:noProof/>
+                <w:sz w:val="22"/>
+                <w:lang w:eastAsia="pl-PL"/>
+              </w:rPr>
+              <w:tab/>
+            </w:r>
+            <w:r>
+              <w:rPr>
+                <w:rStyle w:val="Hipercze"/>
+                <w:noProof/>
+              </w:rPr>
+              <w:t>Literatura</w:t>
+            </w:r>
+            <w:r>
+              <w:rPr>
+                <w:noProof/>
+                <w:webHidden/>
+              </w:rPr>
+              <w:tab/>
+            </w:r>
+            <w:r>
+              <w:rPr>
+                <w:noProof/>
+                <w:webHidden/>
+              </w:rPr>
+              <w:fldChar w:fldCharType="begin"/>
+            </w:r>
+            <w:r>
+              <w:rPr>
+                <w:noProof/>
+                <w:webHidden/>
+              </w:rPr>
+              <w:instrText xml:space="preserve"> PAGEREF _Toc466844149 \h </w:instrText>
+            </w:r>
+            <w:r>
+              <w:rPr>
+                <w:noProof/>
+                <w:webHidden/>
+              </w:rPr>
+            </w:r>
+            <w:r>
+              <w:rPr>
+                <w:noProof/>
+                <w:webHidden/>
+              </w:rPr>
+              <w:fldChar w:fldCharType="separate"/>
+            </w:r>
+            <w:r>
+              <w:rPr>
+                <w:noProof/>
+                <w:webHidden/>
+              </w:rPr>
+              <w:t>18</w:t>
             </w:r>
             <w:r>
               <w:rPr>
@@ -2052,7 +2745,7 @@
       <w:r>
         <w:br w:type="page"/>
       </w:r>
-      <w:bookmarkStart w:id="2" w:name="_Toc466824734"/>
+      <w:bookmarkStart w:id="3" w:name="_Toc466844123"/>
       <w:r>
         <w:lastRenderedPageBreak/>
         <w:t xml:space="preserve">Spis </w:t>
@@ -2063,7 +2756,7 @@
         </w:rPr>
         <w:t>rysunków</w:t>
       </w:r>
-      <w:bookmarkEnd w:id="2"/>
+      <w:bookmarkEnd w:id="3"/>
     </w:p>
     <w:p>
       <w:pPr>
@@ -2160,12 +2853,12 @@
       <w:pPr>
         <w:pStyle w:val="Nagwek1"/>
       </w:pPr>
-      <w:bookmarkStart w:id="3" w:name="_Toc466824735"/>
+      <w:bookmarkStart w:id="4" w:name="_Toc466844124"/>
       <w:r>
         <w:lastRenderedPageBreak/>
         <w:t>Spis tabel</w:t>
       </w:r>
-      <w:bookmarkEnd w:id="3"/>
+      <w:bookmarkEnd w:id="4"/>
     </w:p>
     <w:p>
       <w:pPr>
@@ -2262,12 +2955,12 @@
       <w:pPr>
         <w:pStyle w:val="Nagwek1"/>
       </w:pPr>
-      <w:bookmarkStart w:id="4" w:name="_Toc466824736"/>
+      <w:bookmarkStart w:id="5" w:name="_Toc466844125"/>
       <w:r>
         <w:lastRenderedPageBreak/>
         <w:t>Spis listingów</w:t>
       </w:r>
-      <w:bookmarkEnd w:id="4"/>
+      <w:bookmarkEnd w:id="5"/>
     </w:p>
     <w:p>
       <w:pPr>
@@ -2291,13 +2984,13 @@
       <w:r>
         <w:fldChar w:fldCharType="separate"/>
       </w:r>
-      <w:hyperlink w:anchor="_Toc465685644" w:history="1">
+      <w:hyperlink w:anchor="_Toc466828340" w:history="1">
         <w:r>
           <w:rPr>
             <w:rStyle w:val="Hipercze"/>
             <w:noProof/>
           </w:rPr>
-          <w:t>Listing. 1. Początkowe żadanie HTTP</w:t>
+          <w:t>Listing. 1. Początkowe żądanie HTTP</w:t>
         </w:r>
         <w:r>
           <w:rPr>
@@ -2318,7 +3011,7 @@
             <w:noProof/>
             <w:webHidden/>
           </w:rPr>
-          <w:instrText xml:space="preserve"> PAGEREF _Toc465685644 \h </w:instrText>
+          <w:instrText xml:space="preserve"> PAGEREF _Toc466828340 \h </w:instrText>
         </w:r>
         <w:r>
           <w:rPr>
@@ -2338,7 +3031,7 @@
             <w:noProof/>
             <w:webHidden/>
           </w:rPr>
-          <w:t>4</w:t>
+          <w:t>12</w:t>
         </w:r>
         <w:r>
           <w:rPr>
@@ -2364,12 +3057,12 @@
       <w:pPr>
         <w:pStyle w:val="Nagwek1"/>
       </w:pPr>
-      <w:bookmarkStart w:id="5" w:name="_Toc466824737"/>
+      <w:bookmarkStart w:id="6" w:name="_Toc466844126"/>
       <w:r>
         <w:lastRenderedPageBreak/>
         <w:t>Skróty</w:t>
       </w:r>
-      <w:bookmarkEnd w:id="5"/>
+      <w:bookmarkEnd w:id="6"/>
     </w:p>
     <w:p>
       <w:r>
@@ -2396,6 +3089,91 @@
       </w:r>
     </w:p>
     <w:p>
+      <w:r>
+        <w:rPr>
+          <w:b/>
+        </w:rPr>
+        <w:t>API</w:t>
+      </w:r>
+      <w:r>
+        <w:rPr>
+          <w:b/>
+        </w:rPr>
+        <w:t xml:space="preserve"> </w:t>
+      </w:r>
+      <w:r>
+        <w:t xml:space="preserve">(ang. </w:t>
+      </w:r>
+      <w:r>
+        <w:rPr>
+          <w:i/>
+        </w:rPr>
+        <w:t>Application Programming Interface</w:t>
+      </w:r>
+      <w:r>
+        <w:t>)</w:t>
+      </w:r>
+    </w:p>
+    <w:p>
+      <w:pPr>
+        <w:rPr>
+          <w:b/>
+        </w:rPr>
+      </w:pPr>
+      <w:r>
+        <w:rPr>
+          <w:b/>
+        </w:rPr>
+        <w:t>SIMD</w:t>
+      </w:r>
+      <w:r>
+        <w:rPr>
+          <w:b/>
+        </w:rPr>
+        <w:t xml:space="preserve"> </w:t>
+      </w:r>
+      <w:r>
+        <w:t xml:space="preserve">(ang. </w:t>
+      </w:r>
+      <w:r>
+        <w:rPr>
+          <w:i/>
+        </w:rPr>
+        <w:t xml:space="preserve">Single </w:t>
+      </w:r>
+      <w:proofErr w:type="spellStart"/>
+      <w:r>
+        <w:rPr>
+          <w:i/>
+        </w:rPr>
+        <w:t>Instruction</w:t>
+      </w:r>
+      <w:proofErr w:type="spellEnd"/>
+      <w:r>
+        <w:rPr>
+          <w:i/>
+        </w:rPr>
+        <w:t xml:space="preserve">, </w:t>
+      </w:r>
+      <w:proofErr w:type="spellStart"/>
+      <w:r>
+        <w:rPr>
+          <w:i/>
+        </w:rPr>
+        <w:t>Multiple</w:t>
+      </w:r>
+      <w:proofErr w:type="spellEnd"/>
+      <w:r>
+        <w:rPr>
+          <w:i/>
+        </w:rPr>
+        <w:t xml:space="preserve"> Data</w:t>
+      </w:r>
+      <w:r>
+        <w:t>)</w:t>
+      </w:r>
+    </w:p>
+    <w:p>
       <w:pPr>
         <w:spacing w:after="200" w:line="276" w:lineRule="auto"/>
         <w:rPr>
@@ -2413,55 +3191,382 @@
       <w:pPr>
         <w:pStyle w:val="NrNagwek1"/>
       </w:pPr>
-      <w:bookmarkStart w:id="6" w:name="_Toc466824738"/>
+      <w:bookmarkStart w:id="7" w:name="_Toc466844127"/>
       <w:r>
         <w:lastRenderedPageBreak/>
         <w:t>Wstęp</w:t>
       </w:r>
-      <w:bookmarkEnd w:id="6"/>
+      <w:bookmarkEnd w:id="7"/>
     </w:p>
     <w:p>
       <w:pPr>
         <w:pStyle w:val="Tekstwiodcy"/>
       </w:pPr>
-      <w:r>
-        <w:t xml:space="preserve">Lorem ipsum dolor sit amet, consectetur adipiscing elit. Mauris id dapibus enim. Etiam lobortis pulvinar enim in maximus. </w:t>
+      <w:proofErr w:type="spellStart"/>
+      <w:r>
+        <w:t>Lorem</w:t>
+      </w:r>
+      <w:proofErr w:type="spellEnd"/>
+      <w:r>
+        <w:t xml:space="preserve"> </w:t>
+      </w:r>
+      <w:proofErr w:type="spellStart"/>
+      <w:r>
+        <w:t>ipsum</w:t>
+      </w:r>
+      <w:proofErr w:type="spellEnd"/>
+      <w:r>
+        <w:t xml:space="preserve"> </w:t>
+      </w:r>
+      <w:proofErr w:type="spellStart"/>
+      <w:r>
+        <w:t>dolor</w:t>
+      </w:r>
+      <w:proofErr w:type="spellEnd"/>
+      <w:r>
+        <w:t xml:space="preserve"> sit </w:t>
+      </w:r>
+      <w:proofErr w:type="spellStart"/>
+      <w:r>
+        <w:t>amet</w:t>
+      </w:r>
+      <w:proofErr w:type="spellEnd"/>
+      <w:r>
+        <w:t xml:space="preserve">, </w:t>
+      </w:r>
+      <w:proofErr w:type="spellStart"/>
+      <w:r>
+        <w:t>consectetur</w:t>
+      </w:r>
+      <w:proofErr w:type="spellEnd"/>
+      <w:r>
+        <w:t xml:space="preserve"> </w:t>
+      </w:r>
+      <w:proofErr w:type="spellStart"/>
+      <w:r>
+        <w:t>adipiscing</w:t>
+      </w:r>
+      <w:proofErr w:type="spellEnd"/>
+      <w:r>
+        <w:t xml:space="preserve"> elit. </w:t>
+      </w:r>
+      <w:proofErr w:type="spellStart"/>
+      <w:r>
+        <w:t>Mauris</w:t>
+      </w:r>
+      <w:proofErr w:type="spellEnd"/>
+      <w:r>
+        <w:t xml:space="preserve"> id </w:t>
+      </w:r>
+      <w:proofErr w:type="spellStart"/>
+      <w:r>
+        <w:t>dapibus</w:t>
+      </w:r>
+      <w:proofErr w:type="spellEnd"/>
+      <w:r>
+        <w:t xml:space="preserve"> </w:t>
+      </w:r>
+      <w:proofErr w:type="spellStart"/>
+      <w:r>
+        <w:t>enim</w:t>
+      </w:r>
+      <w:proofErr w:type="spellEnd"/>
+      <w:r>
+        <w:t xml:space="preserve">. </w:t>
+      </w:r>
+      <w:proofErr w:type="spellStart"/>
+      <w:r>
+        <w:t>Etiam</w:t>
+      </w:r>
+      <w:proofErr w:type="spellEnd"/>
+      <w:r>
+        <w:t xml:space="preserve"> </w:t>
+      </w:r>
+      <w:proofErr w:type="spellStart"/>
+      <w:r>
+        <w:t>lobortis</w:t>
+      </w:r>
+      <w:proofErr w:type="spellEnd"/>
+      <w:r>
+        <w:t xml:space="preserve"> </w:t>
+      </w:r>
+      <w:proofErr w:type="spellStart"/>
+      <w:r>
+        <w:t>pulvinar</w:t>
+      </w:r>
+      <w:proofErr w:type="spellEnd"/>
+      <w:r>
+        <w:t xml:space="preserve"> </w:t>
+      </w:r>
+      <w:proofErr w:type="spellStart"/>
+      <w:r>
+        <w:t>enim</w:t>
+      </w:r>
+      <w:proofErr w:type="spellEnd"/>
+      <w:r>
+        <w:t xml:space="preserve"> in </w:t>
+      </w:r>
+      <w:proofErr w:type="spellStart"/>
+      <w:r>
+        <w:t>maximus</w:t>
+      </w:r>
+      <w:proofErr w:type="spellEnd"/>
+      <w:r>
+        <w:t xml:space="preserve">. </w:t>
       </w:r>
     </w:p>
     <w:p>
       <w:pPr>
         <w:pStyle w:val="NrNagwek2"/>
       </w:pPr>
-      <w:bookmarkStart w:id="7" w:name="_Toc466824739"/>
+      <w:bookmarkStart w:id="8" w:name="_Toc466844128"/>
       <w:r>
         <w:t>Wprowadzenie</w:t>
       </w:r>
-      <w:bookmarkEnd w:id="7"/>
+      <w:bookmarkEnd w:id="8"/>
     </w:p>
     <w:p>
       <w:pPr>
         <w:pStyle w:val="Tekstwiodcy"/>
       </w:pPr>
-      <w:r>
-        <w:t>Lorem ipsum dolor sit amet, consectetur adipiscing elit. Mauris id dapibus enim. Etiam lobortis pulvinar enim in maximus.</w:t>
+      <w:proofErr w:type="spellStart"/>
+      <w:r>
+        <w:t>Lorem</w:t>
+      </w:r>
+      <w:proofErr w:type="spellEnd"/>
+      <w:r>
+        <w:t xml:space="preserve"> </w:t>
+      </w:r>
+      <w:proofErr w:type="spellStart"/>
+      <w:r>
+        <w:t>ipsum</w:t>
+      </w:r>
+      <w:proofErr w:type="spellEnd"/>
+      <w:r>
+        <w:t xml:space="preserve"> </w:t>
+      </w:r>
+      <w:proofErr w:type="spellStart"/>
+      <w:r>
+        <w:t>dolor</w:t>
+      </w:r>
+      <w:proofErr w:type="spellEnd"/>
+      <w:r>
+        <w:t xml:space="preserve"> sit </w:t>
+      </w:r>
+      <w:proofErr w:type="spellStart"/>
+      <w:r>
+        <w:t>amet</w:t>
+      </w:r>
+      <w:proofErr w:type="spellEnd"/>
+      <w:r>
+        <w:t xml:space="preserve">, </w:t>
+      </w:r>
+      <w:proofErr w:type="spellStart"/>
+      <w:r>
+        <w:t>consectetur</w:t>
+      </w:r>
+      <w:proofErr w:type="spellEnd"/>
+      <w:r>
+        <w:t xml:space="preserve"> </w:t>
+      </w:r>
+      <w:proofErr w:type="spellStart"/>
+      <w:r>
+        <w:t>adipiscing</w:t>
+      </w:r>
+      <w:proofErr w:type="spellEnd"/>
+      <w:r>
+        <w:t xml:space="preserve"> elit. </w:t>
+      </w:r>
+      <w:proofErr w:type="spellStart"/>
+      <w:r>
+        <w:t>Mauris</w:t>
+      </w:r>
+      <w:proofErr w:type="spellEnd"/>
+      <w:r>
+        <w:t xml:space="preserve"> id </w:t>
+      </w:r>
+      <w:proofErr w:type="spellStart"/>
+      <w:r>
+        <w:t>dapibus</w:t>
+      </w:r>
+      <w:proofErr w:type="spellEnd"/>
+      <w:r>
+        <w:t xml:space="preserve"> </w:t>
+      </w:r>
+      <w:proofErr w:type="spellStart"/>
+      <w:r>
+        <w:t>enim</w:t>
+      </w:r>
+      <w:proofErr w:type="spellEnd"/>
+      <w:r>
+        <w:t xml:space="preserve">. </w:t>
+      </w:r>
+      <w:proofErr w:type="spellStart"/>
+      <w:r>
+        <w:t>Etiam</w:t>
+      </w:r>
+      <w:proofErr w:type="spellEnd"/>
+      <w:r>
+        <w:t xml:space="preserve"> </w:t>
+      </w:r>
+      <w:proofErr w:type="spellStart"/>
+      <w:r>
+        <w:t>lobortis</w:t>
+      </w:r>
+      <w:proofErr w:type="spellEnd"/>
+      <w:r>
+        <w:t xml:space="preserve"> </w:t>
+      </w:r>
+      <w:proofErr w:type="spellStart"/>
+      <w:r>
+        <w:t>pulvinar</w:t>
+      </w:r>
+      <w:proofErr w:type="spellEnd"/>
+      <w:r>
+        <w:t xml:space="preserve"> </w:t>
+      </w:r>
+      <w:proofErr w:type="spellStart"/>
+      <w:r>
+        <w:t>enim</w:t>
+      </w:r>
+      <w:proofErr w:type="spellEnd"/>
+      <w:r>
+        <w:t xml:space="preserve"> in </w:t>
+      </w:r>
+      <w:proofErr w:type="spellStart"/>
+      <w:r>
+        <w:t>maximus</w:t>
+      </w:r>
+      <w:proofErr w:type="spellEnd"/>
+      <w:r>
+        <w:t>.</w:t>
       </w:r>
     </w:p>
     <w:p>
       <w:pPr>
         <w:pStyle w:val="NrNagwek2"/>
       </w:pPr>
-      <w:bookmarkStart w:id="8" w:name="_Toc466824740"/>
+      <w:bookmarkStart w:id="9" w:name="_Toc466844129"/>
       <w:r>
         <w:t>Cel i zakres pracy</w:t>
       </w:r>
-      <w:bookmarkEnd w:id="8"/>
+      <w:bookmarkEnd w:id="9"/>
     </w:p>
     <w:p>
       <w:pPr>
         <w:pStyle w:val="Tekstwiodcy"/>
       </w:pPr>
-      <w:r>
-        <w:t>Lorem ipsum dolor sit amet, consectetur adipiscing elit. Mauris id dapibus enim. Etiam lobortis pulvinar enim in maximus.</w:t>
+      <w:proofErr w:type="spellStart"/>
+      <w:r>
+        <w:t>Lorem</w:t>
+      </w:r>
+      <w:proofErr w:type="spellEnd"/>
+      <w:r>
+        <w:t xml:space="preserve"> </w:t>
+      </w:r>
+      <w:proofErr w:type="spellStart"/>
+      <w:r>
+        <w:t>ipsum</w:t>
+      </w:r>
+      <w:proofErr w:type="spellEnd"/>
+      <w:r>
+        <w:t xml:space="preserve"> </w:t>
+      </w:r>
+      <w:proofErr w:type="spellStart"/>
+      <w:r>
+        <w:t>dolor</w:t>
+      </w:r>
+      <w:proofErr w:type="spellEnd"/>
+      <w:r>
+        <w:t xml:space="preserve"> sit </w:t>
+      </w:r>
+      <w:proofErr w:type="spellStart"/>
+      <w:r>
+        <w:t>amet</w:t>
+      </w:r>
+      <w:proofErr w:type="spellEnd"/>
+      <w:r>
+        <w:t xml:space="preserve">, </w:t>
+      </w:r>
+      <w:proofErr w:type="spellStart"/>
+      <w:r>
+        <w:t>consectetur</w:t>
+      </w:r>
+      <w:proofErr w:type="spellEnd"/>
+      <w:r>
+        <w:t xml:space="preserve"> </w:t>
+      </w:r>
+      <w:proofErr w:type="spellStart"/>
+      <w:r>
+        <w:t>adipiscing</w:t>
+      </w:r>
+      <w:proofErr w:type="spellEnd"/>
+      <w:r>
+        <w:t xml:space="preserve"> elit. </w:t>
+      </w:r>
+      <w:proofErr w:type="spellStart"/>
+      <w:r>
+        <w:t>Mauris</w:t>
+      </w:r>
+      <w:proofErr w:type="spellEnd"/>
+      <w:r>
+        <w:t xml:space="preserve"> id </w:t>
+      </w:r>
+      <w:proofErr w:type="spellStart"/>
+      <w:r>
+        <w:t>dapibus</w:t>
+      </w:r>
+      <w:proofErr w:type="spellEnd"/>
+      <w:r>
+        <w:t xml:space="preserve"> </w:t>
+      </w:r>
+      <w:proofErr w:type="spellStart"/>
+      <w:r>
+        <w:t>enim</w:t>
+      </w:r>
+      <w:proofErr w:type="spellEnd"/>
+      <w:r>
+        <w:t xml:space="preserve">. </w:t>
+      </w:r>
+      <w:proofErr w:type="spellStart"/>
+      <w:r>
+        <w:t>Etiam</w:t>
+      </w:r>
+      <w:proofErr w:type="spellEnd"/>
+      <w:r>
+        <w:t xml:space="preserve"> </w:t>
+      </w:r>
+      <w:proofErr w:type="spellStart"/>
+      <w:r>
+        <w:t>lobortis</w:t>
+      </w:r>
+      <w:proofErr w:type="spellEnd"/>
+      <w:r>
+        <w:t xml:space="preserve"> </w:t>
+      </w:r>
+      <w:proofErr w:type="spellStart"/>
+      <w:r>
+        <w:t>pulvinar</w:t>
+      </w:r>
+      <w:proofErr w:type="spellEnd"/>
+      <w:r>
+        <w:t xml:space="preserve"> </w:t>
+      </w:r>
+      <w:proofErr w:type="spellStart"/>
+      <w:r>
+        <w:t>enim</w:t>
+      </w:r>
+      <w:proofErr w:type="spellEnd"/>
+      <w:r>
+        <w:t xml:space="preserve"> in </w:t>
+      </w:r>
+      <w:proofErr w:type="spellStart"/>
+      <w:r>
+        <w:t>maximus</w:t>
+      </w:r>
+      <w:proofErr w:type="spellEnd"/>
+      <w:r>
+        <w:t>.</w:t>
       </w:r>
     </w:p>
     <w:p>
@@ -2484,25 +3589,25 @@
       <w:pPr>
         <w:pStyle w:val="NrNagwek1"/>
       </w:pPr>
-      <w:bookmarkStart w:id="9" w:name="_Toc466824741"/>
+      <w:bookmarkStart w:id="10" w:name="_Toc466844130"/>
       <w:r>
         <w:lastRenderedPageBreak/>
         <w:t>Problem</w:t>
       </w:r>
-      <w:bookmarkEnd w:id="9"/>
+      <w:bookmarkEnd w:id="10"/>
     </w:p>
     <w:p>
       <w:pPr>
         <w:pStyle w:val="NrNagwek2"/>
       </w:pPr>
-      <w:bookmarkStart w:id="10" w:name="_Toc466824742"/>
+      <w:bookmarkStart w:id="11" w:name="_Toc466844131"/>
       <w:r>
         <w:t>S</w:t>
       </w:r>
       <w:r>
         <w:t>formułowanie problemu</w:t>
       </w:r>
-      <w:bookmarkEnd w:id="10"/>
+      <w:bookmarkEnd w:id="11"/>
     </w:p>
     <w:p>
       <w:pPr>
@@ -2516,11 +3621,11 @@
       <w:pPr>
         <w:pStyle w:val="NrNagwek2"/>
       </w:pPr>
-      <w:bookmarkStart w:id="11" w:name="_Toc466824743"/>
+      <w:bookmarkStart w:id="12" w:name="_Toc466844132"/>
       <w:r>
         <w:t>Przegląd dostępnych rozwiązań</w:t>
       </w:r>
-      <w:bookmarkEnd w:id="11"/>
+      <w:bookmarkEnd w:id="12"/>
     </w:p>
     <w:p>
       <w:pPr>
@@ -2530,7 +3635,23 @@
         <w:t>W przypadku tego problemu, ciężko jest znaleźć rozwiązanie okalające tak wąski zakres funkcjonalności. Dzieje się tak dlatego, że programy implementujące różnorakie</w:t>
       </w:r>
       <w:r>
-        <w:t xml:space="preserve"> biblioteki symulujące fizykę, są zazwyczaj programami pełniącymi funkcję edytorów scen. Edytory te są rozbudowane, zarówno pod względem implementowanych procesów fizycznych, jak i znacznie bardziej skomplikowanych, niż w tej pracy, efektów graficznych opartych o niezwykle skomplikowany aparat matematyczny. Przykładem takich efektów mogą być systemy cząsteczkowe (particles systems), które np. pozwalają w sposób relatywnie realistyczny symulować zachowanie wody. Przykłady więc będą opisywać programy, których zakres pracy jest znacznie bardziej rozbudowany niż opisywanej tu aplikacji, nie mniej, pozwalający na zrealizowanie dokładnie tych samych procesów.</w:t>
+        <w:t xml:space="preserve"> biblioteki symulujące fizykę, są zazwyczaj programami pełniącymi funkcję edytorów scen. Edytory te są rozbudowane, zarówno pod względem implementowanych procesów fizycznych, jak i znacznie bardziej skomplikowanych, niż w tej pracy, efektów graficznych opartych o niezwykle skomplikowany aparat matematyczny. Przykładem takich efektów mogą być systemy cząsteczkowe (</w:t>
+      </w:r>
+      <w:proofErr w:type="spellStart"/>
+      <w:r>
+        <w:t>particles</w:t>
+      </w:r>
+      <w:proofErr w:type="spellEnd"/>
+      <w:r>
+        <w:t xml:space="preserve"> </w:t>
+      </w:r>
+      <w:proofErr w:type="spellStart"/>
+      <w:r>
+        <w:t>systems</w:t>
+      </w:r>
+      <w:proofErr w:type="spellEnd"/>
+      <w:r>
+        <w:t>), które np. pozwalają w sposób relatywnie realistyczny symulować zachowanie wody. Przykłady więc będą opisywać programy, których zakres pracy jest znacznie bardziej rozbudowany niż opisywanej tu aplikacji, nie mniej, pozwalający na zrealizowanie dokładnie tych samych procesów.</w:t>
       </w:r>
     </w:p>
     <w:p>
@@ -2542,11 +3663,11 @@
       <w:pPr>
         <w:pStyle w:val="NrNagwek3"/>
       </w:pPr>
-      <w:bookmarkStart w:id="12" w:name="_Toc466824744"/>
+      <w:bookmarkStart w:id="13" w:name="_Toc466844133"/>
       <w:r>
         <w:t>Unity</w:t>
       </w:r>
-      <w:bookmarkEnd w:id="12"/>
+      <w:bookmarkEnd w:id="13"/>
     </w:p>
     <w:p>
       <w:pPr>
@@ -2570,11 +3691,29 @@
       <w:r>
         <w:t xml:space="preserve"> środowiskach uruchomieniowych do których należą </w:t>
       </w:r>
+      <w:proofErr w:type="spellStart"/>
       <w:r>
         <w:t>np</w:t>
       </w:r>
-      <w:r>
-        <w:t>: Windows, OSX, Linux w dystrybucji firmy Canonical, Ubuntu,</w:t>
+      <w:proofErr w:type="spellEnd"/>
+      <w:r>
+        <w:t xml:space="preserve">: Windows, OSX, Linux w dystrybucji firmy </w:t>
+      </w:r>
+      <w:proofErr w:type="spellStart"/>
+      <w:r>
+        <w:t>Canonical</w:t>
+      </w:r>
+      <w:proofErr w:type="spellEnd"/>
+      <w:r>
+        <w:t xml:space="preserve">, </w:t>
+      </w:r>
+      <w:proofErr w:type="spellStart"/>
+      <w:r>
+        <w:t>Ubuntu</w:t>
+      </w:r>
+      <w:proofErr w:type="spellEnd"/>
+      <w:r>
+        <w:t>,</w:t>
       </w:r>
       <w:r>
         <w:t xml:space="preserve"> PS3, PS4, Xbox360, XONE,</w:t>
@@ -2599,14 +3738,37 @@
       <w:r>
         <w:t xml:space="preserve"> Przykładem takiego produktu może być „</w:t>
       </w:r>
-      <w:r>
-        <w:t>Torment: Tides of Numenera</w:t>
-      </w:r>
+      <w:proofErr w:type="spellStart"/>
+      <w:r>
+        <w:t>Torment</w:t>
+      </w:r>
+      <w:proofErr w:type="spellEnd"/>
+      <w:r>
+        <w:t xml:space="preserve">: </w:t>
+      </w:r>
+      <w:proofErr w:type="spellStart"/>
+      <w:r>
+        <w:t>Tides</w:t>
+      </w:r>
+      <w:proofErr w:type="spellEnd"/>
+      <w:r>
+        <w:t xml:space="preserve"> of </w:t>
+      </w:r>
+      <w:proofErr w:type="spellStart"/>
+      <w:r>
+        <w:t>Numenera</w:t>
+      </w:r>
+      <w:proofErr w:type="spellEnd"/>
       <w:r>
         <w:t>” lub „</w:t>
       </w:r>
-      <w:r>
-        <w:t>Pillars of Eternity</w:t>
+      <w:proofErr w:type="spellStart"/>
+      <w:r>
+        <w:t>Pillars</w:t>
+      </w:r>
+      <w:proofErr w:type="spellEnd"/>
+      <w:r>
+        <w:t xml:space="preserve"> of Eternity</w:t>
       </w:r>
       <w:r>
         <w:t>”.</w:t>
@@ -2665,7 +3827,31 @@
         <w:t xml:space="preserve"> jednak i</w:t>
       </w:r>
       <w:r>
-        <w:t>stnieje możliwość wyboru innych języków takich jak „Boo”, który składnią przypomina język „Python” oraz autorski produkt twórców silnika, „Unity Script”, który jest bardzo podobny do języka rozwiązań webowych „JavaScript”.</w:t>
+        <w:t>stnieje możliwość wyboru innych języków takich jak „</w:t>
+      </w:r>
+      <w:proofErr w:type="spellStart"/>
+      <w:r>
+        <w:t>Boo</w:t>
+      </w:r>
+      <w:proofErr w:type="spellEnd"/>
+      <w:r>
+        <w:t>”, który składnią przypomina język „</w:t>
+      </w:r>
+      <w:proofErr w:type="spellStart"/>
+      <w:r>
+        <w:t>Python</w:t>
+      </w:r>
+      <w:proofErr w:type="spellEnd"/>
+      <w:r>
+        <w:t xml:space="preserve">” oraz autorski produkt twórców silnika, „Unity </w:t>
+      </w:r>
+      <w:proofErr w:type="spellStart"/>
+      <w:r>
+        <w:t>Script</w:t>
+      </w:r>
+      <w:proofErr w:type="spellEnd"/>
+      <w:r>
+        <w:t>”, który jest bardzo podobny do języka rozwiązań webowych „JavaScript”.</w:t>
       </w:r>
     </w:p>
     <w:p>
@@ -2677,21 +3863,74 @@
       <w:pPr>
         <w:pStyle w:val="NrNagwek3"/>
       </w:pPr>
-      <w:bookmarkStart w:id="13" w:name="_Toc466824745"/>
-      <w:r>
-        <w:t>Unreal Engine</w:t>
-      </w:r>
-      <w:bookmarkEnd w:id="13"/>
+      <w:bookmarkStart w:id="14" w:name="_Toc466844134"/>
+      <w:proofErr w:type="spellStart"/>
+      <w:r>
+        <w:t>Unreal</w:t>
+      </w:r>
+      <w:proofErr w:type="spellEnd"/>
+      <w:r>
+        <w:t xml:space="preserve"> Engine</w:t>
+      </w:r>
+      <w:bookmarkEnd w:id="14"/>
     </w:p>
     <w:p>
       <w:pPr>
         <w:pStyle w:val="Tekstwiodcy"/>
       </w:pPr>
       <w:r>
-        <w:t>„Unreal Engine” jest to produkt firmy „Epic Games”, twórców takich gier jak „Unreal Tournament” czy „Gears of War”, który podobnie jak Unity, jest pełnoprawnym silnikiem do tworzenia gier oraz różnorakich scen trój i dwuwymiarowych. Znaczącą jednak różnicą jest fakt, że silnik ten, dużo częściej pada wyborem twórców wysokobudżetowych gier oraz symulacji.</w:t>
-      </w:r>
-      <w:r>
-        <w:t xml:space="preserve"> Dzieje się tak dlatego, że silnik ten pozwala na budowanie aplikacji w języku C++ co daje nam znacznie większe możliwości kontroli nad programem niż wysokopoziomowe języki silnika Unity. Drugim powodem częstszego wybierania tego rozwiązania może być fakt, że Epic Games silnik ten tworzy od roku 1998, co daje 8 lat doświadczenia więcej</w:t>
+        <w:t>„</w:t>
+      </w:r>
+      <w:proofErr w:type="spellStart"/>
+      <w:r>
+        <w:t>Unreal</w:t>
+      </w:r>
+      <w:proofErr w:type="spellEnd"/>
+      <w:r>
+        <w:t xml:space="preserve"> Engine” jest to produkt firmy „</w:t>
+      </w:r>
+      <w:proofErr w:type="spellStart"/>
+      <w:r>
+        <w:t>Epic</w:t>
+      </w:r>
+      <w:proofErr w:type="spellEnd"/>
+      <w:r>
+        <w:t xml:space="preserve"> Games”, twórców takich gier jak „</w:t>
+      </w:r>
+      <w:proofErr w:type="spellStart"/>
+      <w:r>
+        <w:t>Unreal</w:t>
+      </w:r>
+      <w:proofErr w:type="spellEnd"/>
+      <w:r>
+        <w:t xml:space="preserve"> </w:t>
+      </w:r>
+      <w:proofErr w:type="spellStart"/>
+      <w:r>
+        <w:t>Tournament</w:t>
+      </w:r>
+      <w:proofErr w:type="spellEnd"/>
+      <w:r>
+        <w:t>” czy „</w:t>
+      </w:r>
+      <w:proofErr w:type="spellStart"/>
+      <w:r>
+        <w:t>Gears</w:t>
+      </w:r>
+      <w:proofErr w:type="spellEnd"/>
+      <w:r>
+        <w:t xml:space="preserve"> of War”, który podobnie jak Unity, jest pełnoprawnym silnikiem do tworzenia gier oraz różnorakich scen trój i dwuwymiarowych. Znaczącą jednak różnicą jest fakt, że silnik ten, dużo częściej pada wyborem twórców wysokobudżetowych gier oraz symulacji.</w:t>
+      </w:r>
+      <w:r>
+        <w:t xml:space="preserve"> Dzieje się tak dlatego, że silnik ten pozwala na budowanie aplikacji w języku C++ co daje nam znacznie większe możliwości kontroli nad programem niż wysokopoziomowe języki silnika Unity. Drugim powodem częstszego wybierania tego rozwiązania może być fakt, że </w:t>
+      </w:r>
+      <w:proofErr w:type="spellStart"/>
+      <w:r>
+        <w:t>Epic</w:t>
+      </w:r>
+      <w:proofErr w:type="spellEnd"/>
+      <w:r>
+        <w:t xml:space="preserve"> Games silnik ten tworzy od roku 1998, co daje 8 lat doświadczenia więcej</w:t>
       </w:r>
       <w:r>
         <w:t>,</w:t>
@@ -2721,8 +3960,21 @@
       <w:pPr>
         <w:pStyle w:val="Tekstwiodcy"/>
       </w:pPr>
-      <w:r>
-        <w:t>Unreal Engine to również rozwiązanie multiplatformowe, pozwalające wydać aplikację na różne systemy po prostu definiując profile ustawień kompilacji.</w:t>
+      <w:proofErr w:type="spellStart"/>
+      <w:r>
+        <w:t>Unreal</w:t>
+      </w:r>
+      <w:proofErr w:type="spellEnd"/>
+      <w:r>
+        <w:t xml:space="preserve"> Engine to również rozwiązanie </w:t>
+      </w:r>
+      <w:proofErr w:type="spellStart"/>
+      <w:r>
+        <w:t>multiplatformowe</w:t>
+      </w:r>
+      <w:proofErr w:type="spellEnd"/>
+      <w:r>
+        <w:t>, pozwalające wydać aplikację na różne systemy po prostu definiując profile ustawień kompilacji.</w:t>
       </w:r>
     </w:p>
     <w:p>
@@ -2736,7 +3988,15 @@
         <w:t xml:space="preserve"> przykładami pokazującymi możliwości tego rozwiązania mogą być „</w:t>
       </w:r>
       <w:r>
-        <w:t>Batman: Arkham Knight</w:t>
+        <w:t xml:space="preserve">Batman: </w:t>
+      </w:r>
+      <w:proofErr w:type="spellStart"/>
+      <w:r>
+        <w:t>Arkham</w:t>
+      </w:r>
+      <w:proofErr w:type="spellEnd"/>
+      <w:r>
+        <w:t xml:space="preserve"> Knight</w:t>
       </w:r>
       <w:r>
         <w:t>”</w:t>
@@ -2750,9 +4010,11 @@
       <w:r>
         <w:t>czy też polska gra „</w:t>
       </w:r>
+      <w:proofErr w:type="spellStart"/>
       <w:r>
         <w:t>Hatred</w:t>
       </w:r>
+      <w:proofErr w:type="spellEnd"/>
       <w:r>
         <w:t>”.</w:t>
       </w:r>
@@ -2766,22 +4028,42 @@
       <w:pPr>
         <w:pStyle w:val="NrNagwek3"/>
       </w:pPr>
-      <w:bookmarkStart w:id="14" w:name="_Toc466824746"/>
+      <w:bookmarkStart w:id="15" w:name="_Toc466844135"/>
+      <w:proofErr w:type="spellStart"/>
       <w:r>
         <w:t>Blender</w:t>
       </w:r>
-      <w:bookmarkEnd w:id="14"/>
+      <w:bookmarkEnd w:id="15"/>
+      <w:proofErr w:type="spellEnd"/>
     </w:p>
     <w:p>
       <w:pPr>
         <w:pStyle w:val="Tekstwiodcy"/>
       </w:pPr>
-      <w:r>
-        <w:t xml:space="preserve">Blender jest to program do modelowania obiektów 3D oraz tworzenia animacji. Jest to rozwiązanie typu OpenSource na licencji GPL, którego głównym programistą jest, i był od samego początku powstawania programu, </w:t>
-      </w:r>
-      <w:r>
-        <w:t>Ton Roosendaal</w:t>
-      </w:r>
+      <w:proofErr w:type="spellStart"/>
+      <w:r>
+        <w:t>Blender</w:t>
+      </w:r>
+      <w:proofErr w:type="spellEnd"/>
+      <w:r>
+        <w:t xml:space="preserve"> jest to program do modelowania obiektów 3D oraz tworzenia animacji. Jest to rozwiązanie typu </w:t>
+      </w:r>
+      <w:proofErr w:type="spellStart"/>
+      <w:r>
+        <w:t>OpenSource</w:t>
+      </w:r>
+      <w:proofErr w:type="spellEnd"/>
+      <w:r>
+        <w:t xml:space="preserve"> na licencji GPL, którego głównym programistą jest, i był od samego początku powstawania programu, </w:t>
+      </w:r>
+      <w:r>
+        <w:t xml:space="preserve">Ton </w:t>
+      </w:r>
+      <w:proofErr w:type="spellStart"/>
+      <w:r>
+        <w:t>Roosendaal</w:t>
+      </w:r>
+      <w:proofErr w:type="spellEnd"/>
       <w:r>
         <w:t>.</w:t>
       </w:r>
@@ -2798,13 +4080,7 @@
         <w:pStyle w:val="Tekstwiodcy"/>
       </w:pPr>
       <w:r>
-        <w:t xml:space="preserve">Ze wspomnianych wcześniej możliwości wymienić trzeba, że program posiada </w:t>
-      </w:r>
-      <w:r>
-        <w:t>własny silnik renderujący</w:t>
-      </w:r>
-      <w:r>
-        <w:t xml:space="preserve">, który umożliwia szeroką ingerencję użytkownika w proces rysowania obiektu na </w:t>
+        <w:t xml:space="preserve">Ze wspomnianych wcześniej możliwości wymienić trzeba, że program posiada własny silnik renderujący, który umożliwia szeroką ingerencję użytkownika w proces rysowania obiektu na </w:t>
       </w:r>
       <w:r>
         <w:t>ekranie</w:t>
@@ -2816,15 +4092,95 @@
         <w:t>tworzenia</w:t>
       </w:r>
       <w:r>
-        <w:t xml:space="preserve"> własnych filtrów oraz shaderów, możliwość użycia rendererów innych niż domyślny Blender Internal, takich jak YafaRay czy LuxRender oraz możliwość definiowania własnych dając do dyspozycji możliwość pisania skryptów w języku python.</w:t>
+        <w:t xml:space="preserve"> własnych filtrów oraz </w:t>
+      </w:r>
+      <w:proofErr w:type="spellStart"/>
+      <w:r>
+        <w:t>shaderów</w:t>
+      </w:r>
+      <w:proofErr w:type="spellEnd"/>
+      <w:r>
+        <w:t xml:space="preserve">, możliwość użycia </w:t>
+      </w:r>
+      <w:proofErr w:type="spellStart"/>
+      <w:r>
+        <w:t>rendererów</w:t>
+      </w:r>
+      <w:proofErr w:type="spellEnd"/>
+      <w:r>
+        <w:t xml:space="preserve"> innych niż domyślny </w:t>
+      </w:r>
+      <w:proofErr w:type="spellStart"/>
+      <w:r>
+        <w:t>Blender</w:t>
+      </w:r>
+      <w:proofErr w:type="spellEnd"/>
+      <w:r>
+        <w:t xml:space="preserve"> </w:t>
+      </w:r>
+      <w:proofErr w:type="spellStart"/>
+      <w:r>
+        <w:t>Internal</w:t>
+      </w:r>
+      <w:proofErr w:type="spellEnd"/>
+      <w:r>
+        <w:t xml:space="preserve">, takich jak </w:t>
+      </w:r>
+      <w:proofErr w:type="spellStart"/>
+      <w:r>
+        <w:t>YafaRay</w:t>
+      </w:r>
+      <w:proofErr w:type="spellEnd"/>
+      <w:r>
+        <w:t xml:space="preserve"> czy </w:t>
+      </w:r>
+      <w:proofErr w:type="spellStart"/>
+      <w:r>
+        <w:t>LuxRender</w:t>
+      </w:r>
+      <w:proofErr w:type="spellEnd"/>
+      <w:r>
+        <w:t xml:space="preserve"> oraz możliwość definiowania własnych dając do dyspozycji możliwość pisania skryptów w języku </w:t>
+      </w:r>
+      <w:proofErr w:type="spellStart"/>
+      <w:r>
+        <w:t>P</w:t>
+      </w:r>
+      <w:r>
+        <w:t>ython</w:t>
+      </w:r>
+      <w:proofErr w:type="spellEnd"/>
+      <w:r>
+        <w:t>.</w:t>
       </w:r>
     </w:p>
     <w:p>
       <w:pPr>
         <w:pStyle w:val="Tekstwiodcy"/>
       </w:pPr>
-      <w:r>
-        <w:t xml:space="preserve">Blender wykorzystuje silnik fizyczny Bullet Engine, użyty również w implementacji pracy inżynierskiej. Pozwala on na budowanie </w:t>
+      <w:proofErr w:type="spellStart"/>
+      <w:r>
+        <w:t>Blender</w:t>
+      </w:r>
+      <w:proofErr w:type="spellEnd"/>
+      <w:r>
+        <w:t xml:space="preserve"> wykorzystuje silnik fizyczny </w:t>
+      </w:r>
+      <w:proofErr w:type="spellStart"/>
+      <w:r>
+        <w:t>Bullet</w:t>
+      </w:r>
+      <w:proofErr w:type="spellEnd"/>
+      <w:r>
+        <w:t xml:space="preserve"> </w:t>
+      </w:r>
+      <w:proofErr w:type="spellStart"/>
+      <w:r>
+        <w:t>Physics</w:t>
+      </w:r>
+      <w:proofErr w:type="spellEnd"/>
+      <w:r>
+        <w:t xml:space="preserve">, użyty również w implementacji pracy inżynierskiej. Pozwala on na budowanie </w:t>
       </w:r>
       <w:r>
         <w:t>dokładnych symulacji fizycznych z wykorzystaniem modeli tworzonych wewnątrz programu co przekłada się na wygodę użytkowania, gdyż raz wymodelowane przez nas obiekty posiadają zintegrowaną fizykę, której wystarczy tylko nadać odpowiednie właściwości liczbowe.</w:t>
@@ -2835,23 +4191,24 @@
         <w:pStyle w:val="Tekstwiodcy"/>
       </w:pPr>
       <w:r>
-        <w:t xml:space="preserve">Rozwiązanie to, </w:t>
-      </w:r>
-      <w:r>
-        <w:t>ze względu na wymienione wyżej funkcje</w:t>
-      </w:r>
-      <w:r>
-        <w:t>,  pozwala również na tworzenie efektów specjalnych, filmów i animacji, czego przykładem może być produkcja „</w:t>
-      </w:r>
-      <w:r>
-        <w:t>Big Buck Bunny</w:t>
-      </w:r>
-      <w:r>
-        <w:t>” oraz „</w:t>
-      </w:r>
-      <w:r>
-        <w:t>Big Miracle</w:t>
-      </w:r>
+        <w:t>Rozwiązanie to, ze względu na wymienione wyżej funkcje,  pozwala również na tworzenie efektów specjalnych, filmów i animacji, czego przykładem może być produkcja „</w:t>
+      </w:r>
+      <w:r>
+        <w:t xml:space="preserve">Big Buck </w:t>
+      </w:r>
+      <w:proofErr w:type="spellStart"/>
+      <w:r>
+        <w:t>Bunny</w:t>
+      </w:r>
+      <w:proofErr w:type="spellEnd"/>
+      <w:r>
+        <w:t xml:space="preserve">” oraz „Big </w:t>
+      </w:r>
+      <w:proofErr w:type="spellStart"/>
+      <w:r>
+        <w:t>Miracle</w:t>
+      </w:r>
+      <w:proofErr w:type="spellEnd"/>
       <w:r>
         <w:t>”.</w:t>
       </w:r>
@@ -2865,21 +4222,42 @@
       <w:pPr>
         <w:pStyle w:val="NrNagwek3"/>
       </w:pPr>
-      <w:bookmarkStart w:id="15" w:name="_Toc466824747"/>
-      <w:r>
-        <w:t xml:space="preserve">Autodesk </w:t>
+      <w:bookmarkStart w:id="16" w:name="_Toc466844136"/>
+      <w:proofErr w:type="spellStart"/>
+      <w:r>
+        <w:t>Autodesk</w:t>
+      </w:r>
+      <w:proofErr w:type="spellEnd"/>
+      <w:r>
+        <w:t xml:space="preserve"> </w:t>
       </w:r>
       <w:r>
         <w:t>3DSMax</w:t>
       </w:r>
-      <w:bookmarkEnd w:id="15"/>
+      <w:bookmarkEnd w:id="16"/>
     </w:p>
     <w:p>
       <w:pPr>
         <w:pStyle w:val="Tekstwiodcy"/>
       </w:pPr>
       <w:r>
-        <w:t xml:space="preserve">3DS Max jest w pełni zamkniętym i komercyjnym produktem firmy Autodesk. Jest on, podobnie jak Blender, programem do tworzenia zaawansowanych modeli 3D oraz tworzenia animacji. Jako że nie jest to rozwiązanie tworzone przez społeczność, posiada znacznie większe i bardziej stałe zaplecze twórców oraz wsparcie, dlatego też jest częściej wybierane w komercyjnych rozwiązaniach. </w:t>
+        <w:t xml:space="preserve">3DS Max jest w pełni zamkniętym i komercyjnym produktem firmy </w:t>
+      </w:r>
+      <w:proofErr w:type="spellStart"/>
+      <w:r>
+        <w:t>Autodesk</w:t>
+      </w:r>
+      <w:proofErr w:type="spellEnd"/>
+      <w:r>
+        <w:t xml:space="preserve">. Jest on, podobnie jak </w:t>
+      </w:r>
+      <w:proofErr w:type="spellStart"/>
+      <w:r>
+        <w:t>Blender</w:t>
+      </w:r>
+      <w:proofErr w:type="spellEnd"/>
+      <w:r>
+        <w:t xml:space="preserve">, programem do tworzenia zaawansowanych modeli 3D oraz tworzenia animacji. Jako że nie jest to rozwiązanie tworzone przez społeczność, posiada znacznie większe i bardziej stałe zaplecze twórców oraz wsparcie, dlatego też jest częściej wybierane w komercyjnych rozwiązaniach. </w:t>
       </w:r>
     </w:p>
     <w:p>
@@ -2887,7 +4265,47 @@
         <w:pStyle w:val="Tekstwiodcy"/>
       </w:pPr>
       <w:r>
-        <w:t>Jeżeli chodzi i użytkowanie Blender i 3DSMax są bardzo zbliżone, w sensie ogólnym. Definicja obiektów to przeciąganie obiektów z menu, modelowanie siatek odbywa się poprzez przesuwanie poszczególnych linii itd. Dodano doń również obsługę języka MAXScript, jednak nie umożliwia on ingerencji w proces budowania obrazu, a tylko dodaje możliwość definiowania własnych wtyczek do programu, czy też automatyzowania niektórych procesów twórczych.</w:t>
+        <w:t xml:space="preserve">Jeżeli chodzi </w:t>
+      </w:r>
+      <w:r>
+        <w:t>o</w:t>
+      </w:r>
+      <w:r>
+        <w:t xml:space="preserve"> użytkowanie</w:t>
+      </w:r>
+      <w:r>
+        <w:t>,</w:t>
+      </w:r>
+      <w:r>
+        <w:t xml:space="preserve"> </w:t>
+      </w:r>
+      <w:proofErr w:type="spellStart"/>
+      <w:r>
+        <w:t>Blen</w:t>
+      </w:r>
+      <w:r>
+        <w:t>der</w:t>
+      </w:r>
+      <w:proofErr w:type="spellEnd"/>
+      <w:r>
+        <w:t xml:space="preserve"> i 3DSMax są bardzo zbliżone</w:t>
+      </w:r>
+      <w:r>
+        <w:t xml:space="preserve"> w sensie ogólnym. Definicja obiektów to przeciąganie obiektów z menu, modelowanie siatek odbywa się poprzez przesuwanie poszczególnych linii</w:t>
+      </w:r>
+      <w:r>
+        <w:t>,</w:t>
+      </w:r>
+      <w:r>
+        <w:t xml:space="preserve"> itd. Dodano doń również obsługę języka </w:t>
+      </w:r>
+      <w:proofErr w:type="spellStart"/>
+      <w:r>
+        <w:t>MAXScript</w:t>
+      </w:r>
+      <w:proofErr w:type="spellEnd"/>
+      <w:r>
+        <w:t>, jednak nie umożliwia on ingerencji w proces budowania obrazu, a tylko dodaje możliwość definiowania własnych wtyczek do programu, czy też automatyzowania niektórych procesów twórczych.</w:t>
       </w:r>
     </w:p>
     <w:p>
@@ -2895,8 +4313,13 @@
         <w:pStyle w:val="Tekstwiodcy"/>
       </w:pPr>
       <w:r>
-        <w:t>Dokładnie tak samo jak w Blenderze</w:t>
-      </w:r>
+        <w:t xml:space="preserve">Dokładnie tak samo jak w </w:t>
+      </w:r>
+      <w:proofErr w:type="spellStart"/>
+      <w:r>
+        <w:t>Blenderze</w:t>
+      </w:r>
+      <w:proofErr w:type="spellEnd"/>
       <w:r>
         <w:t>,</w:t>
       </w:r>
@@ -2913,7 +4336,15 @@
         <w:t>wewnętrzną</w:t>
       </w:r>
       <w:r>
-        <w:t xml:space="preserve"> implementacji fizyki firmy Autodesk.</w:t>
+        <w:t xml:space="preserve"> implementacji fizyki firmy </w:t>
+      </w:r>
+      <w:proofErr w:type="spellStart"/>
+      <w:r>
+        <w:t>Autodesk</w:t>
+      </w:r>
+      <w:proofErr w:type="spellEnd"/>
+      <w:r>
+        <w:t>.</w:t>
       </w:r>
       <w:r>
         <w:t xml:space="preserve"> Umożliwia ona nam np. budowanie symulacji cząsteczkowych oraz tworzenie symulacji tkanin.</w:t>
@@ -2934,13 +4365,29 @@
         <w:t>”, „</w:t>
       </w:r>
       <w:r>
-        <w:t>The Curious Case of Benjamin Button</w:t>
+        <w:t xml:space="preserve">The </w:t>
+      </w:r>
+      <w:proofErr w:type="spellStart"/>
+      <w:r>
+        <w:t>Curious</w:t>
+      </w:r>
+      <w:proofErr w:type="spellEnd"/>
+      <w:r>
+        <w:t xml:space="preserve"> Case of Benjamin Button</w:t>
       </w:r>
       <w:r>
         <w:t>” czy „</w:t>
       </w:r>
       <w:r>
-        <w:t>Black Hawk Down</w:t>
+        <w:t xml:space="preserve">Black </w:t>
+      </w:r>
+      <w:proofErr w:type="spellStart"/>
+      <w:r>
+        <w:t>Hawk</w:t>
+      </w:r>
+      <w:proofErr w:type="spellEnd"/>
+      <w:r>
+        <w:t xml:space="preserve"> Down</w:t>
       </w:r>
       <w:r>
         <w:t>”.</w:t>
@@ -2958,211 +4405,156 @@
       <w:r>
         <w:br w:type="page"/>
       </w:r>
-      <w:bookmarkStart w:id="16" w:name="_Toc466824748"/>
+      <w:bookmarkStart w:id="17" w:name="_Toc466844137"/>
       <w:r>
         <w:lastRenderedPageBreak/>
         <w:t>Aplikacja</w:t>
       </w:r>
-      <w:bookmarkStart w:id="17" w:name="_GoBack"/>
-      <w:bookmarkEnd w:id="16"/>
       <w:bookmarkEnd w:id="17"/>
     </w:p>
     <w:p>
       <w:pPr>
+        <w:pStyle w:val="NrNagwek2"/>
+      </w:pPr>
+      <w:bookmarkStart w:id="18" w:name="_Toc466844138"/>
+      <w:r>
+        <w:t>Założenia</w:t>
+      </w:r>
+      <w:bookmarkEnd w:id="18"/>
+    </w:p>
+    <w:p>
+      <w:pPr>
         <w:pStyle w:val="Tekstwiodcy"/>
       </w:pPr>
-    </w:p>
-    <w:p>
-      <w:pPr>
-        <w:pStyle w:val="Legenda"/>
-      </w:pPr>
-      <w:bookmarkStart w:id="18" w:name="_Toc465685652"/>
-      <w:r>
-        <w:t xml:space="preserve">Tab. </w:t>
-      </w:r>
-      <w:r>
-        <w:fldChar w:fldCharType="begin"/>
-      </w:r>
-      <w:r>
-        <w:instrText xml:space="preserve"> SEQ Tab. \* ARABIC </w:instrText>
-      </w:r>
-      <w:r>
-        <w:fldChar w:fldCharType="separate"/>
-      </w:r>
+      <w:r>
+        <w:t xml:space="preserve">Stworzony symulator ma za zadanie ukazać </w:t>
+      </w:r>
+      <w:r>
+        <w:t>trzy</w:t>
+      </w:r>
+      <w:r>
+        <w:t xml:space="preserve"> scenariusze prezentujące różne układy obiektów, które będzie można za pomocą </w:t>
+      </w:r>
+      <w:r>
+        <w:t>sześcianów</w:t>
+      </w:r>
+      <w:r>
+        <w:t xml:space="preserve"> „wystrzeliwanych” przez użytkownika </w:t>
+      </w:r>
+      <w:r>
+        <w:t>niszczyć, w sensie, zaburzać równowagę tych konstrukcji</w:t>
+      </w:r>
+      <w:r>
+        <w:t>,</w:t>
+      </w:r>
+      <w:r>
+        <w:t xml:space="preserve"> doprowadzając je do upadku.</w:t>
+      </w:r>
+      <w:r>
+        <w:t xml:space="preserve"> </w:t>
+      </w:r>
+      <w:r>
+        <w:t>Ukazane scenariusze to:</w:t>
+      </w:r>
+    </w:p>
+    <w:p>
+      <w:pPr>
+        <w:pStyle w:val="Tekstwiodcy"/>
+        <w:numPr>
+          <w:ilvl w:val="0"/>
+          <w:numId w:val="3"/>
+        </w:numPr>
+      </w:pPr>
       <w:r>
         <w:rPr>
-          <w:noProof/>
+          <w:b/>
         </w:rPr>
-        <w:t>1</w:t>
-      </w:r>
-      <w:r>
-        <w:fldChar w:fldCharType="end"/>
-      </w:r>
-      <w:r>
-        <w:t>. Przykład podpisu tabeli</w:t>
-      </w:r>
-      <w:bookmarkEnd w:id="18"/>
-    </w:p>
-    <w:tbl>
-      <w:tblPr>
-        <w:tblStyle w:val="Tabela-Siatka"/>
-        <w:tblW w:w="0" w:type="auto"/>
-        <w:tblLook w:val="04A0" w:firstRow="1" w:lastRow="0" w:firstColumn="1" w:lastColumn="0" w:noHBand="0" w:noVBand="1"/>
-      </w:tblPr>
-      <w:tblGrid>
-        <w:gridCol w:w="1812"/>
-        <w:gridCol w:w="1812"/>
-        <w:gridCol w:w="1812"/>
-        <w:gridCol w:w="1813"/>
-        <w:gridCol w:w="1813"/>
-      </w:tblGrid>
-      <w:tr>
-        <w:tc>
-          <w:tcPr>
-            <w:tcW w:w="1842" w:type="dxa"/>
-          </w:tcPr>
-          <w:p/>
-        </w:tc>
-        <w:tc>
-          <w:tcPr>
-            <w:tcW w:w="1842" w:type="dxa"/>
-          </w:tcPr>
-          <w:p/>
-        </w:tc>
-        <w:tc>
-          <w:tcPr>
-            <w:tcW w:w="1842" w:type="dxa"/>
-          </w:tcPr>
-          <w:p/>
-        </w:tc>
-        <w:tc>
-          <w:tcPr>
-            <w:tcW w:w="1843" w:type="dxa"/>
-          </w:tcPr>
-          <w:p/>
-        </w:tc>
-        <w:tc>
-          <w:tcPr>
-            <w:tcW w:w="1843" w:type="dxa"/>
-          </w:tcPr>
-          <w:p/>
-        </w:tc>
-      </w:tr>
-      <w:tr>
-        <w:tc>
-          <w:tcPr>
-            <w:tcW w:w="1842" w:type="dxa"/>
-          </w:tcPr>
-          <w:p/>
-        </w:tc>
-        <w:tc>
-          <w:tcPr>
-            <w:tcW w:w="1842" w:type="dxa"/>
-          </w:tcPr>
-          <w:p/>
-        </w:tc>
-        <w:tc>
-          <w:tcPr>
-            <w:tcW w:w="1842" w:type="dxa"/>
-          </w:tcPr>
-          <w:p/>
-        </w:tc>
-        <w:tc>
-          <w:tcPr>
-            <w:tcW w:w="1843" w:type="dxa"/>
-          </w:tcPr>
-          <w:p/>
-        </w:tc>
-        <w:tc>
-          <w:tcPr>
-            <w:tcW w:w="1843" w:type="dxa"/>
-          </w:tcPr>
-          <w:p/>
-        </w:tc>
-      </w:tr>
-      <w:tr>
-        <w:tc>
-          <w:tcPr>
-            <w:tcW w:w="1842" w:type="dxa"/>
-          </w:tcPr>
-          <w:p/>
-        </w:tc>
-        <w:tc>
-          <w:tcPr>
-            <w:tcW w:w="1842" w:type="dxa"/>
-          </w:tcPr>
-          <w:p/>
-        </w:tc>
-        <w:tc>
-          <w:tcPr>
-            <w:tcW w:w="1842" w:type="dxa"/>
-          </w:tcPr>
-          <w:p/>
-        </w:tc>
-        <w:tc>
-          <w:tcPr>
-            <w:tcW w:w="1843" w:type="dxa"/>
-          </w:tcPr>
-          <w:p/>
-        </w:tc>
-        <w:tc>
-          <w:tcPr>
-            <w:tcW w:w="1843" w:type="dxa"/>
-          </w:tcPr>
-          <w:p/>
-        </w:tc>
-      </w:tr>
-      <w:tr>
-        <w:tc>
-          <w:tcPr>
-            <w:tcW w:w="1842" w:type="dxa"/>
-          </w:tcPr>
-          <w:p/>
-        </w:tc>
-        <w:tc>
-          <w:tcPr>
-            <w:tcW w:w="1842" w:type="dxa"/>
-          </w:tcPr>
-          <w:p/>
-        </w:tc>
-        <w:tc>
-          <w:tcPr>
-            <w:tcW w:w="1842" w:type="dxa"/>
-          </w:tcPr>
-          <w:p/>
-        </w:tc>
-        <w:tc>
-          <w:tcPr>
-            <w:tcW w:w="1843" w:type="dxa"/>
-          </w:tcPr>
-          <w:p/>
-        </w:tc>
-        <w:tc>
-          <w:tcPr>
-            <w:tcW w:w="1843" w:type="dxa"/>
-          </w:tcPr>
-          <w:p/>
-        </w:tc>
-      </w:tr>
-    </w:tbl>
+        <w:t xml:space="preserve">House of </w:t>
+      </w:r>
+      <w:proofErr w:type="spellStart"/>
+      <w:r>
+        <w:rPr>
+          <w:b/>
+        </w:rPr>
+        <w:t>cards</w:t>
+      </w:r>
+      <w:proofErr w:type="spellEnd"/>
+      <w:r>
+        <w:t xml:space="preserve"> - konstrukcja przypominającą domek z kart, skonstruowana z kostek o kształcie kostek domina</w:t>
+      </w:r>
+    </w:p>
     <w:p>
       <w:pPr>
         <w:pStyle w:val="Tekstwiodcy"/>
-      </w:pPr>
-      <w:r>
-        <w:t>Lorem ipsum dolor sit amet, consectetur adipiscing elit. Mauris id dapibus enim. Etiam lobortis pulvinar enim in maximus.</w:t>
+        <w:numPr>
+          <w:ilvl w:val="0"/>
+          <w:numId w:val="3"/>
+        </w:numPr>
+      </w:pPr>
+      <w:proofErr w:type="spellStart"/>
+      <w:r>
+        <w:rPr>
+          <w:b/>
+        </w:rPr>
+        <w:t>Towers</w:t>
+      </w:r>
+      <w:proofErr w:type="spellEnd"/>
+      <w:r>
+        <w:t xml:space="preserve"> – wieże złożone z ułożonych na sobie sześciennych kostek</w:t>
+      </w:r>
+      <w:r>
+        <w:t>, które ustawione są na okręgu wokół osi Y przestrzeni</w:t>
+      </w:r>
+    </w:p>
+    <w:p>
+      <w:pPr>
+        <w:pStyle w:val="Tekstwiodcy"/>
+        <w:numPr>
+          <w:ilvl w:val="0"/>
+          <w:numId w:val="3"/>
+        </w:numPr>
+      </w:pPr>
+      <w:r>
+        <w:rPr>
+          <w:b/>
+        </w:rPr>
+        <w:t>Domino</w:t>
+      </w:r>
+      <w:r>
+        <w:t xml:space="preserve"> – ułożone w spirale kostki, o kształcie kostek domina</w:t>
+      </w:r>
+    </w:p>
+    <w:p>
+      <w:pPr>
+        <w:pStyle w:val="Tekstwiodcy"/>
+        <w:ind w:firstLine="0"/>
+      </w:pPr>
+      <w:r>
+        <w:t xml:space="preserve">Scenariusze te dostępne będą poprzez </w:t>
+      </w:r>
+      <w:r>
+        <w:t xml:space="preserve">rozwijane </w:t>
+      </w:r>
+      <w:r>
+        <w:t>menu na pasku głównym okna aplikacji. Dodatkowo aplikacja będzie umożliwiała swobodne poruszanie się użytkownika po przestrzeni udostępnionej przez aplikację, umożliwiając tym samym zmianę kierunku oraz kąta wystrzeliwanego obiektu.</w:t>
+      </w:r>
+    </w:p>
+    <w:p>
+      <w:pPr>
+        <w:pStyle w:val="Tekstwiodcy"/>
+        <w:ind w:firstLine="431"/>
+      </w:pPr>
+      <w:r>
+        <w:t>Aplikacja ta działać będzie w środowisku Windows, począwszy od wersji 10. W folderze głównym aplikacji wymagać będzie obecności plików tekstur, które zostaną dostarczone wraz z plikiem wykonywalnym.</w:t>
       </w:r>
     </w:p>
     <w:p>
       <w:pPr>
         <w:pStyle w:val="NrNagwek2"/>
       </w:pPr>
-      <w:bookmarkStart w:id="19" w:name="_Toc466824749"/>
-      <w:r>
-        <w:t>Kolejn</w:t>
-      </w:r>
-      <w:r>
-        <w:t>a sekcja poziomu 1</w:t>
+      <w:bookmarkStart w:id="19" w:name="_Toc466844139"/>
+      <w:r>
+        <w:t>Przyjęte technologie</w:t>
       </w:r>
       <w:bookmarkEnd w:id="19"/>
     </w:p>
@@ -3170,9 +4562,9 @@
       <w:pPr>
         <w:pStyle w:val="NrNagwek3"/>
       </w:pPr>
-      <w:bookmarkStart w:id="20" w:name="_Toc466824750"/>
-      <w:r>
-        <w:t>Kolejna sekcja poziomu 2</w:t>
+      <w:bookmarkStart w:id="20" w:name="_Toc466844140"/>
+      <w:r>
+        <w:t>DirectX</w:t>
       </w:r>
       <w:bookmarkEnd w:id="20"/>
     </w:p>
@@ -3181,299 +4573,949 @@
         <w:pStyle w:val="Tekstwiodcy"/>
       </w:pPr>
       <w:r>
-        <w:t>Lorem ipsum dolor sit amet, consectetur adipiscing elit. Mauris id dapibus enim. Etiam lobortis pulvinar enim in maximus.</w:t>
-      </w:r>
-    </w:p>
-    <w:p>
-      <w:pPr>
-        <w:keepNext/>
-        <w:jc w:val="center"/>
+        <w:t xml:space="preserve">Główną technologią użytą w tym projekcie, będącą za razem częścią jego tematu, jest biblioteka DirectX. </w:t>
+      </w:r>
+    </w:p>
+    <w:p>
+      <w:pPr>
+        <w:pStyle w:val="Tekstwiodcy"/>
+      </w:pPr>
+      <w:r>
+        <w:t xml:space="preserve">DirectX jest stworzonym przez </w:t>
+      </w:r>
+      <w:r>
+        <w:t>Microsoft</w:t>
+      </w:r>
+      <w:r>
+        <w:t>, zestawem relatywnie wysokopoziomowych</w:t>
+      </w:r>
+      <w:r>
+        <w:t xml:space="preserve"> API, skonstruowany</w:t>
+      </w:r>
+      <w:r>
+        <w:t>ch</w:t>
+      </w:r>
+      <w:r>
+        <w:t xml:space="preserve"> z myślą o obsłudze multimediów takich jak grafika 3D, dźwięk i inne</w:t>
+      </w:r>
+      <w:r>
+        <w:t>,</w:t>
+      </w:r>
+      <w:r>
+        <w:t xml:space="preserve"> </w:t>
+      </w:r>
+      <w:r>
+        <w:t xml:space="preserve">ukierunkowany został jednak w stronę tworzenia gier wideo oraz symulacji. Został on w całości zaimplementowany w języku C++ budując wielopoziomową strukturę obiektową, tworzącą abstrakcję nad używanymi sprzętowymi komponentami. </w:t>
+      </w:r>
+    </w:p>
+    <w:p>
+      <w:pPr>
+        <w:pStyle w:val="Tekstwiodcy"/>
+      </w:pPr>
+      <w:r>
+        <w:lastRenderedPageBreak/>
+        <w:t>Na cały pakiet składa się:</w:t>
+      </w:r>
+    </w:p>
+    <w:p>
+      <w:pPr>
+        <w:pStyle w:val="Tekstwiodcy"/>
+        <w:numPr>
+          <w:ilvl w:val="0"/>
+          <w:numId w:val="4"/>
+        </w:numPr>
       </w:pPr>
       <w:r>
         <w:rPr>
-          <w:noProof/>
-          <w:lang w:eastAsia="pl-PL"/>
+          <w:b/>
         </w:rPr>
-        <mc:AlternateContent>
-          <mc:Choice Requires="wps">
-            <w:drawing>
-              <wp:inline distT="0" distB="0" distL="0" distR="0">
-                <wp:extent cx="2338070" cy="1162685"/>
-                <wp:effectExtent l="17780" t="13970" r="15875" b="13970"/>
-                <wp:docPr id="1" name="AutoShape 2"/>
-                <wp:cNvGraphicFramePr>
-                  <a:graphicFrameLocks xmlns:a="http://schemas.openxmlformats.org/drawingml/2006/main"/>
-                </wp:cNvGraphicFramePr>
-                <a:graphic xmlns:a="http://schemas.openxmlformats.org/drawingml/2006/main">
-                  <a:graphicData uri="http://schemas.microsoft.com/office/word/2010/wordprocessingShape">
-                    <wps:wsp>
-                      <wps:cNvSpPr>
-                        <a:spLocks noChangeArrowheads="1"/>
-                      </wps:cNvSpPr>
-                      <wps:spPr bwMode="auto">
-                        <a:xfrm>
-                          <a:off x="0" y="0"/>
-                          <a:ext cx="2338070" cy="1162685"/>
-                        </a:xfrm>
-                        <a:prstGeom prst="diamond">
-                          <a:avLst/>
-                        </a:prstGeom>
-                        <a:solidFill>
-                          <a:srgbClr val="FFFFFF"/>
-                        </a:solidFill>
-                        <a:ln w="9525">
-                          <a:solidFill>
-                            <a:srgbClr val="000000"/>
-                          </a:solidFill>
-                          <a:miter lim="800000"/>
-                          <a:headEnd/>
-                          <a:tailEnd/>
-                        </a:ln>
-                      </wps:spPr>
-                      <wps:bodyPr rot="0" vert="horz" wrap="square" lIns="91440" tIns="45720" rIns="91440" bIns="45720" anchor="t" anchorCtr="0" upright="1">
-                        <a:noAutofit/>
-                      </wps:bodyPr>
-                    </wps:wsp>
-                  </a:graphicData>
-                </a:graphic>
-              </wp:inline>
-            </w:drawing>
-          </mc:Choice>
-          <mc:Fallback>
-            <w:pict>
-              <v:shapetype w14:anchorId="70372953" id="_x0000_t4" coordsize="21600,21600" o:spt="4" path="m10800,l,10800,10800,21600,21600,10800xe">
-                <v:stroke joinstyle="miter"/>
-                <v:path gradientshapeok="t" o:connecttype="rect" textboxrect="5400,5400,16200,16200"/>
-              </v:shapetype>
-              <v:shape id="AutoShape 2" o:spid="_x0000_s1026" type="#_x0000_t4" style="width:184.1pt;height:91.55pt;visibility:visible;mso-wrap-style:square;mso-left-percent:-10001;mso-top-percent:-10001;mso-position-horizontal:absolute;mso-position-horizontal-relative:char;mso-position-vertical:absolute;mso-position-vertical-relative:line;mso-left-percent:-10001;mso-top-percent:-10001;v-text-anchor:top" o:gfxdata="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">
-                <w10:anchorlock/>
-              </v:shape>
-            </w:pict>
-          </mc:Fallback>
-        </mc:AlternateContent>
-      </w:r>
-    </w:p>
-    <w:p>
-      <w:pPr>
-        <w:pStyle w:val="Legendarysunek"/>
-      </w:pPr>
-      <w:bookmarkStart w:id="21" w:name="_Toc465685478"/>
-      <w:r>
-        <w:t xml:space="preserve">Rys. </w:t>
-      </w:r>
-      <w:r>
-        <w:fldChar w:fldCharType="begin"/>
-      </w:r>
-      <w:r>
-        <w:instrText xml:space="preserve"> SEQ Rys. \* ARABIC </w:instrText>
-      </w:r>
-      <w:r>
-        <w:fldChar w:fldCharType="separate"/>
-      </w:r>
+        <w:t>Direct3D (D3D)</w:t>
+      </w:r>
+      <w:r>
+        <w:t xml:space="preserve"> – biblioteka obsługująca </w:t>
+      </w:r>
+      <w:proofErr w:type="spellStart"/>
+      <w:r>
+        <w:t>renderowanie</w:t>
+      </w:r>
+      <w:proofErr w:type="spellEnd"/>
+      <w:r>
+        <w:t xml:space="preserve"> obiektów 3D</w:t>
+      </w:r>
+    </w:p>
+    <w:p>
+      <w:pPr>
+        <w:pStyle w:val="Tekstwiodcy"/>
+        <w:numPr>
+          <w:ilvl w:val="0"/>
+          <w:numId w:val="4"/>
+        </w:numPr>
+      </w:pPr>
       <w:r>
         <w:rPr>
-          <w:noProof/>
+          <w:b/>
         </w:rPr>
-        <w:t>1</w:t>
-      </w:r>
-      <w:r>
-        <w:fldChar w:fldCharType="end"/>
-      </w:r>
-      <w:r>
-        <w:t>. Przykład podpisu rysunku</w:t>
+        <w:t xml:space="preserve">DXGI </w:t>
+      </w:r>
+      <w:r>
+        <w:t>– b</w:t>
+      </w:r>
+      <w:r>
+        <w:t xml:space="preserve">iblioteka udostępniająca interfejsy programistyczne, tworzące logiczną warstwę pomiędzy </w:t>
+      </w:r>
+      <w:proofErr w:type="spellStart"/>
+      <w:r>
+        <w:t>sprzętęm</w:t>
+      </w:r>
+      <w:proofErr w:type="spellEnd"/>
+      <w:r>
+        <w:t xml:space="preserve"> potrzebnym do wyświetlania grafiki, a programistą. Udostępnia ona interfejsy dla monitorów (ekranów wyświetlania), kart graficznych, oraz umożliwia </w:t>
+      </w:r>
+      <w:r>
+        <w:t>samodzielne zarządzania buforami klatek.</w:t>
+      </w:r>
+    </w:p>
+    <w:p>
+      <w:pPr>
+        <w:pStyle w:val="Tekstwiodcy"/>
+        <w:numPr>
+          <w:ilvl w:val="0"/>
+          <w:numId w:val="4"/>
+        </w:numPr>
+      </w:pPr>
+      <w:r>
+        <w:rPr>
+          <w:b/>
+        </w:rPr>
+        <w:t>Direct2D</w:t>
+      </w:r>
+      <w:r>
+        <w:t xml:space="preserve"> - biblioteka obsługująca </w:t>
+      </w:r>
+      <w:proofErr w:type="spellStart"/>
+      <w:r>
+        <w:t>renderowanie</w:t>
+      </w:r>
+      <w:proofErr w:type="spellEnd"/>
+      <w:r>
+        <w:t xml:space="preserve"> obiektów 2D</w:t>
+      </w:r>
+    </w:p>
+    <w:p>
+      <w:pPr>
+        <w:pStyle w:val="Tekstwiodcy"/>
+        <w:numPr>
+          <w:ilvl w:val="0"/>
+          <w:numId w:val="4"/>
+        </w:numPr>
+      </w:pPr>
+      <w:proofErr w:type="spellStart"/>
+      <w:r>
+        <w:rPr>
+          <w:b/>
+        </w:rPr>
+        <w:t>DirectWrite</w:t>
+      </w:r>
+      <w:proofErr w:type="spellEnd"/>
+      <w:r>
+        <w:t xml:space="preserve"> - biblioteka obsługująca </w:t>
+      </w:r>
+      <w:proofErr w:type="spellStart"/>
+      <w:r>
+        <w:t>renderowanie</w:t>
+      </w:r>
+      <w:proofErr w:type="spellEnd"/>
+      <w:r>
+        <w:t xml:space="preserve"> czcionek</w:t>
+      </w:r>
+    </w:p>
+    <w:p>
+      <w:pPr>
+        <w:pStyle w:val="Tekstwiodcy"/>
+        <w:numPr>
+          <w:ilvl w:val="0"/>
+          <w:numId w:val="4"/>
+        </w:numPr>
+      </w:pPr>
+      <w:proofErr w:type="spellStart"/>
+      <w:r>
+        <w:rPr>
+          <w:b/>
+        </w:rPr>
+        <w:t>DirectCompute</w:t>
+      </w:r>
+      <w:proofErr w:type="spellEnd"/>
+      <w:r>
+        <w:t xml:space="preserve"> - biblioteka umożliwiające prowadzenie zrównoleglonych obliczeń na karcie graficznej</w:t>
+      </w:r>
+    </w:p>
+    <w:p>
+      <w:pPr>
+        <w:pStyle w:val="Tekstwiodcy"/>
+        <w:numPr>
+          <w:ilvl w:val="0"/>
+          <w:numId w:val="4"/>
+        </w:numPr>
+      </w:pPr>
+      <w:r>
+        <w:rPr>
+          <w:b/>
+        </w:rPr>
+        <w:t>DirectSound3D (DS3D)</w:t>
+      </w:r>
+      <w:r>
+        <w:t xml:space="preserve"> – biblioteka umożliwiająca odtwarzanie dźwięku oraz jego manipulację</w:t>
+      </w:r>
+    </w:p>
+    <w:p>
+      <w:pPr>
+        <w:pStyle w:val="Tekstwiodcy"/>
+        <w:numPr>
+          <w:ilvl w:val="0"/>
+          <w:numId w:val="4"/>
+        </w:numPr>
+      </w:pPr>
+      <w:r>
+        <w:rPr>
+          <w:b/>
+        </w:rPr>
+        <w:t>DirectX Media</w:t>
+      </w:r>
+      <w:r>
+        <w:t xml:space="preserve"> – </w:t>
+      </w:r>
+      <w:r>
+        <w:t xml:space="preserve"> </w:t>
+      </w:r>
+      <w:r>
+        <w:t>jest to zestaw bibliotek skupiający następujące narzędzia:</w:t>
+      </w:r>
+    </w:p>
+    <w:p>
+      <w:pPr>
+        <w:pStyle w:val="Tekstwiodcy"/>
+        <w:numPr>
+          <w:ilvl w:val="1"/>
+          <w:numId w:val="4"/>
+        </w:numPr>
+        <w:rPr>
+          <w:b/>
+        </w:rPr>
+      </w:pPr>
+      <w:proofErr w:type="spellStart"/>
+      <w:r>
+        <w:rPr>
+          <w:b/>
+        </w:rPr>
+        <w:t>DirectAnimation</w:t>
+      </w:r>
+      <w:proofErr w:type="spellEnd"/>
+      <w:r>
+        <w:rPr>
+          <w:b/>
+        </w:rPr>
+        <w:t xml:space="preserve"> – </w:t>
+      </w:r>
+      <w:r>
+        <w:t>do tworzenia animacji 2D/3D w środowisku webowym</w:t>
+      </w:r>
+    </w:p>
+    <w:p>
+      <w:pPr>
+        <w:pStyle w:val="Tekstwiodcy"/>
+        <w:numPr>
+          <w:ilvl w:val="1"/>
+          <w:numId w:val="4"/>
+        </w:numPr>
+        <w:rPr>
+          <w:b/>
+        </w:rPr>
+      </w:pPr>
+      <w:r>
+        <w:rPr>
+          <w:b/>
+        </w:rPr>
+        <w:t xml:space="preserve">DirectShow </w:t>
+      </w:r>
+      <w:r>
+        <w:t>– do odtwarzania multimediów oraz ich strumieniowania</w:t>
+      </w:r>
+    </w:p>
+    <w:p>
+      <w:pPr>
+        <w:pStyle w:val="Tekstwiodcy"/>
+        <w:numPr>
+          <w:ilvl w:val="1"/>
+          <w:numId w:val="4"/>
+        </w:numPr>
+        <w:rPr>
+          <w:b/>
+        </w:rPr>
+      </w:pPr>
+      <w:r>
+        <w:rPr>
+          <w:b/>
+        </w:rPr>
+        <w:t xml:space="preserve">DirectX </w:t>
+      </w:r>
+      <w:proofErr w:type="spellStart"/>
+      <w:r>
+        <w:rPr>
+          <w:b/>
+        </w:rPr>
+        <w:t>Transform</w:t>
+      </w:r>
+      <w:proofErr w:type="spellEnd"/>
+      <w:r>
+        <w:rPr>
+          <w:b/>
+        </w:rPr>
+        <w:t xml:space="preserve"> – </w:t>
+      </w:r>
+      <w:r>
+        <w:t xml:space="preserve">do obsługi, edycji oraz animacji obrazów </w:t>
+      </w:r>
+    </w:p>
+    <w:p>
+      <w:pPr>
+        <w:pStyle w:val="Tekstwiodcy"/>
+        <w:numPr>
+          <w:ilvl w:val="0"/>
+          <w:numId w:val="4"/>
+        </w:numPr>
+      </w:pPr>
+      <w:r>
+        <w:rPr>
+          <w:b/>
+        </w:rPr>
+        <w:t>DirectX Diagnostics (</w:t>
+      </w:r>
+      <w:proofErr w:type="spellStart"/>
+      <w:r>
+        <w:rPr>
+          <w:b/>
+        </w:rPr>
+        <w:t>DxDiag</w:t>
+      </w:r>
+      <w:proofErr w:type="spellEnd"/>
+      <w:r>
+        <w:rPr>
+          <w:b/>
+        </w:rPr>
+        <w:t>)</w:t>
+      </w:r>
+      <w:r>
+        <w:t xml:space="preserve"> – diagnostyczne narzędzie</w:t>
+      </w:r>
+      <w:r>
+        <w:t xml:space="preserve"> dla systemu </w:t>
+      </w:r>
+      <w:r>
+        <w:t>W</w:t>
+      </w:r>
+      <w:r>
+        <w:t>indows, pozwalające na tworzenie raportów na temat obecnych w systemie komponentów DirectX, takich jak urządzenia audio, wideo oraz urządzenia wejścia, takie jak kontrolery gier</w:t>
+      </w:r>
+      <w:r>
+        <w:t>.</w:t>
+      </w:r>
+    </w:p>
+    <w:p>
+      <w:pPr>
+        <w:pStyle w:val="Tekstwiodcy"/>
+        <w:numPr>
+          <w:ilvl w:val="0"/>
+          <w:numId w:val="4"/>
+        </w:numPr>
+      </w:pPr>
+      <w:r>
+        <w:rPr>
+          <w:b/>
+        </w:rPr>
+        <w:t>DirectX Media Objects</w:t>
+      </w:r>
+      <w:r>
+        <w:t xml:space="preserve"> – </w:t>
+      </w:r>
+      <w:r>
+        <w:t>jest to biblioteka podobna do zdeprecjonowanej już DirectShow.</w:t>
+      </w:r>
+      <w:r>
+        <w:t xml:space="preserve"> Służ</w:t>
+      </w:r>
+      <w:r>
+        <w:t>y</w:t>
+      </w:r>
+      <w:r>
+        <w:t xml:space="preserve"> do strumieniowego przesyłania i przetwarzania danych z wejścia do wyjścia. Zwykle są to interfejsy kodeków służące do przetwarzania danych multimedialnych</w:t>
+      </w:r>
+    </w:p>
+    <w:p>
+      <w:pPr>
+        <w:pStyle w:val="Tekstwiodcy"/>
+        <w:numPr>
+          <w:ilvl w:val="0"/>
+          <w:numId w:val="4"/>
+        </w:numPr>
+      </w:pPr>
+      <w:proofErr w:type="spellStart"/>
+      <w:r>
+        <w:rPr>
+          <w:b/>
+        </w:rPr>
+        <w:t>DirectSetup</w:t>
+      </w:r>
+      <w:proofErr w:type="spellEnd"/>
+      <w:r>
+        <w:t xml:space="preserve"> – narzędzie stworzone do instalacji komponentów DirectX, oraz wykrywania ich wersji</w:t>
+      </w:r>
+    </w:p>
+    <w:p>
+      <w:pPr>
+        <w:pStyle w:val="Tekstwiodcy"/>
+        <w:numPr>
+          <w:ilvl w:val="0"/>
+          <w:numId w:val="4"/>
+        </w:numPr>
+      </w:pPr>
+      <w:r>
+        <w:rPr>
+          <w:b/>
+        </w:rPr>
+        <w:t>XACT3</w:t>
+      </w:r>
+      <w:r>
+        <w:t xml:space="preserve"> – stworzona z myślą o platformie XBOX wysokopoziomowa biblioteka do wieloplatformowej, w obrębie firmy Microsoft, obsługi dźwięku.</w:t>
+      </w:r>
+    </w:p>
+    <w:p>
+      <w:pPr>
+        <w:pStyle w:val="Tekstwiodcy"/>
+        <w:numPr>
+          <w:ilvl w:val="0"/>
+          <w:numId w:val="4"/>
+        </w:numPr>
+      </w:pPr>
+      <w:r>
+        <w:rPr>
+          <w:b/>
+        </w:rPr>
+        <w:t>XAudio2</w:t>
+      </w:r>
+      <w:r>
+        <w:t xml:space="preserve"> – biblioteka do obsługi dźwięku podobna do XACT3, jednak z tą różnicą, że udostępniony tu interfejs jest znacznie niżej poziomowy.</w:t>
+      </w:r>
+    </w:p>
+    <w:p>
+      <w:pPr>
+        <w:pStyle w:val="Tekstwiodcy"/>
+      </w:pPr>
+      <w:r>
+        <w:t xml:space="preserve">Z ogromu tych funkcjonalności tego </w:t>
+      </w:r>
+      <w:r>
+        <w:t>pakietu</w:t>
+      </w:r>
+      <w:r>
+        <w:t xml:space="preserve">, w tym projekcie został użyty tylko Direct3D w wersji 11. </w:t>
+      </w:r>
+      <w:r>
+        <w:t xml:space="preserve">Biblioteka ta zawiera w sobie zdefiniowane nagłówki do biblioteki </w:t>
+      </w:r>
+      <w:proofErr w:type="spellStart"/>
+      <w:r>
+        <w:t>DirectXMath</w:t>
+      </w:r>
+      <w:proofErr w:type="spellEnd"/>
+      <w:r>
+        <w:t xml:space="preserve">, które to są jedną z ważniejszych jej modułów. </w:t>
+      </w:r>
+    </w:p>
+    <w:p>
+      <w:pPr>
+        <w:pStyle w:val="Tekstwiodcy"/>
+      </w:pPr>
+      <w:proofErr w:type="spellStart"/>
+      <w:r>
+        <w:lastRenderedPageBreak/>
+        <w:t>DirectXMath</w:t>
+      </w:r>
+      <w:proofErr w:type="spellEnd"/>
+      <w:r>
+        <w:t xml:space="preserve"> jest główną i polecaną przez twórców </w:t>
+      </w:r>
+      <w:proofErr w:type="spellStart"/>
+      <w:r>
+        <w:t>tutoriali</w:t>
+      </w:r>
+      <w:proofErr w:type="spellEnd"/>
+      <w:r>
+        <w:t xml:space="preserve"> oraz dokumentacji Microsoftu, biblioteką do ułatwienia obliczeń. Jest to o tyle pożyteczna biblioteka, że jej typy zaprojektowane zostały pod kątem obsługi ich przez urządzenia wpierające SIMD, oczywiście jest to tylko dodatek, o którym zdecyduje środowisko kompilacji, całość natomiast kompatybilna jest z najbardziej podstawowym zestawem operacji w obrębie języka C++.</w:t>
+      </w:r>
+    </w:p>
+    <w:p>
+      <w:pPr>
+        <w:pStyle w:val="Tekstwiodcy"/>
+        <w:ind w:firstLine="0"/>
+      </w:pPr>
+      <w:r>
+        <w:t xml:space="preserve">Udostępnia ona API do operacji na wektorach różnej długości (od 2 do 4), macierzy (3x3 oraz 4x4) oraz operacji zachodzących pomiędzy nimi, takich jak mnożenie, odwracanie, transformacja i inne. Dodatkowo jest  ona dostosowana do obsługi operacji najczęściej używanych i potrzebnych w tworzeniu aplikacji 3D, np. rotacje wektorów, </w:t>
+      </w:r>
+      <w:r>
+        <w:t>transformacje</w:t>
+      </w:r>
+      <w:r>
+        <w:t xml:space="preserve"> wektorów na podstawie </w:t>
+      </w:r>
+      <w:r>
+        <w:t>kwaternionów</w:t>
+      </w:r>
+      <w:r>
+        <w:t xml:space="preserve"> czy też różnych macierzy (macierze obrotów, skalowania, </w:t>
+      </w:r>
+      <w:r>
+        <w:t>translacji</w:t>
+      </w:r>
+      <w:r>
+        <w:t>)</w:t>
+      </w:r>
+      <w:r>
+        <w:t>, łączenia tych macierzy w macierze transformacji, tworzenie macierzy widoków, perspektyw i wiele, wiele innych przydatnych funkcjonalności, których długo by wymieniać.</w:t>
+      </w:r>
+    </w:p>
+    <w:p>
+      <w:pPr>
+        <w:pStyle w:val="Tekstwiodcy"/>
+        <w:ind w:firstLine="505"/>
+      </w:pPr>
+      <w:r>
+        <w:t xml:space="preserve">Jest to technologia na tyle rozwinięta i popularna, że wykorzystywana jest niemal w każdym rozwiązaniu dla technologii gier wideo. DirectX implementują wcześniej już wspomniane Unity oraz </w:t>
+      </w:r>
+      <w:proofErr w:type="spellStart"/>
+      <w:r>
+        <w:t>Unreal</w:t>
+      </w:r>
+      <w:proofErr w:type="spellEnd"/>
+      <w:r>
+        <w:t xml:space="preserve"> Engine, oraz każdy silnik chcący posiadać możliwość uruchomienia swojej aplikacji na systemie Windows czy XBOX z najbardziej optymalnym wsparciem sprzętowym.</w:t>
+      </w:r>
+    </w:p>
+    <w:p>
+      <w:pPr>
+        <w:pStyle w:val="Tekstwiodcy"/>
+        <w:ind w:firstLine="0"/>
+      </w:pPr>
+    </w:p>
+    <w:p>
+      <w:pPr>
+        <w:pStyle w:val="NrNagwek3"/>
+      </w:pPr>
+      <w:bookmarkStart w:id="21" w:name="_Toc466844141"/>
+      <w:proofErr w:type="spellStart"/>
+      <w:r>
+        <w:t>Bullet</w:t>
+      </w:r>
+      <w:proofErr w:type="spellEnd"/>
+      <w:r>
+        <w:t xml:space="preserve"> </w:t>
+      </w:r>
+      <w:proofErr w:type="spellStart"/>
+      <w:r>
+        <w:t>Physics</w:t>
       </w:r>
       <w:bookmarkEnd w:id="21"/>
+      <w:proofErr w:type="spellEnd"/>
     </w:p>
     <w:p>
       <w:pPr>
         <w:pStyle w:val="Tekstwiodcy"/>
       </w:pPr>
-      <w:r>
-        <w:t>Lorem ipsum dolor sit amet, consectetur adipiscing elit. Mauris id dapibus enim. Etiam lobortis pulvinar enim in maximus.</w:t>
-      </w:r>
-    </w:p>
-    <w:p>
-      <w:pPr>
-        <w:pStyle w:val="Legenda"/>
-      </w:pPr>
-      <w:bookmarkStart w:id="22" w:name="_Toc465685644"/>
-      <w:r>
-        <w:t xml:space="preserve">Listing. </w:t>
-      </w:r>
-      <w:r>
-        <w:fldChar w:fldCharType="begin"/>
-      </w:r>
-      <w:r>
-        <w:instrText xml:space="preserve"> SEQ Listing. \* ARABIC </w:instrText>
-      </w:r>
-      <w:r>
-        <w:fldChar w:fldCharType="separate"/>
-      </w:r>
-      <w:r>
-        <w:rPr>
-          <w:noProof/>
-        </w:rPr>
-        <w:t>1</w:t>
-      </w:r>
-      <w:r>
-        <w:fldChar w:fldCharType="end"/>
-      </w:r>
-      <w:r>
-        <w:t xml:space="preserve">. </w:t>
-      </w:r>
-      <w:r>
-        <w:t xml:space="preserve">Początkowe </w:t>
-      </w:r>
-      <w:r>
-        <w:t>żądanie</w:t>
-      </w:r>
-      <w:r>
-        <w:t xml:space="preserve"> HTTP</w:t>
+      <w:proofErr w:type="spellStart"/>
+      <w:r>
+        <w:t>Bulle</w:t>
+      </w:r>
+      <w:r>
+        <w:t>t</w:t>
+      </w:r>
+      <w:proofErr w:type="spellEnd"/>
+      <w:r>
+        <w:t xml:space="preserve"> </w:t>
+      </w:r>
+      <w:proofErr w:type="spellStart"/>
+      <w:r>
+        <w:t>Physics</w:t>
+      </w:r>
+      <w:proofErr w:type="spellEnd"/>
+      <w:r>
+        <w:t xml:space="preserve"> jest to biblioteka przeznaczona do wykrywania kolizji, symulowania dynamiki brył sztywnych oraz ciał </w:t>
+      </w:r>
+      <w:proofErr w:type="spellStart"/>
+      <w:r>
+        <w:t>deformowalnych</w:t>
+      </w:r>
+      <w:proofErr w:type="spellEnd"/>
+      <w:r>
+        <w:t xml:space="preserve"> (miękkich) takich jak np. tkaniny czy sprężyny. </w:t>
+      </w:r>
+      <w:r>
+        <w:t xml:space="preserve">Struktura </w:t>
+      </w:r>
+      <w:r>
+        <w:t xml:space="preserve">tej aplikacji została stworzona w języku C++ wykorzystując w pełni model obiektowy, jednak niższe jej warstwy napisane są w języku C, celem zwiększenia wydajności przetwarzania </w:t>
+      </w:r>
+      <w:r>
+        <w:t>danych</w:t>
+      </w:r>
+      <w:r>
+        <w:t>.</w:t>
+      </w:r>
+    </w:p>
+    <w:p>
+      <w:pPr>
+        <w:pStyle w:val="Tekstwiodcy"/>
+      </w:pPr>
+      <w:r>
+        <w:t>Główne zalety tego silnika to:</w:t>
+      </w:r>
+    </w:p>
+    <w:p>
+      <w:pPr>
+        <w:pStyle w:val="Tekstwiodcy"/>
+        <w:numPr>
+          <w:ilvl w:val="0"/>
+          <w:numId w:val="5"/>
+        </w:numPr>
+      </w:pPr>
+      <w:r>
+        <w:t>Wykrywanie</w:t>
+      </w:r>
+      <w:r>
+        <w:t xml:space="preserve"> kolizji brył sztywnych oraz ciał </w:t>
+      </w:r>
+      <w:proofErr w:type="spellStart"/>
+      <w:r>
+        <w:t>deformowalnych</w:t>
+      </w:r>
+      <w:proofErr w:type="spellEnd"/>
+      <w:r>
+        <w:t xml:space="preserve"> w trybie ciągłym lub dyskretnym</w:t>
+      </w:r>
+    </w:p>
+    <w:p>
+      <w:pPr>
+        <w:pStyle w:val="Tekstwiodcy"/>
+        <w:numPr>
+          <w:ilvl w:val="0"/>
+          <w:numId w:val="5"/>
+        </w:numPr>
+      </w:pPr>
+      <w:r>
+        <w:t xml:space="preserve">Pełne wsparcie dla obiektów </w:t>
+      </w:r>
+      <w:proofErr w:type="spellStart"/>
+      <w:r>
+        <w:t>deformowalnych</w:t>
+      </w:r>
+      <w:proofErr w:type="spellEnd"/>
+    </w:p>
+    <w:p>
+      <w:pPr>
+        <w:pStyle w:val="Tekstwiodcy"/>
+        <w:numPr>
+          <w:ilvl w:val="0"/>
+          <w:numId w:val="5"/>
+        </w:numPr>
+      </w:pPr>
+      <w:r>
+        <w:t xml:space="preserve">Udostępnione zestawy określonych „kształtów kolizji”, czyli obiektów geometrycznych na podstawie których wyznaczane są kolizje, oraz nań reakcje. </w:t>
+      </w:r>
+      <w:r>
+        <w:t>A na nie składają się</w:t>
+      </w:r>
+      <w:r>
+        <w:t>:</w:t>
+      </w:r>
+    </w:p>
+    <w:p>
+      <w:pPr>
+        <w:pStyle w:val="Tekstwiodcy"/>
+        <w:numPr>
+          <w:ilvl w:val="2"/>
+          <w:numId w:val="5"/>
+        </w:numPr>
+      </w:pPr>
+      <w:r>
+        <w:t>Sfer</w:t>
+      </w:r>
+      <w:r>
+        <w:t>a</w:t>
+      </w:r>
+    </w:p>
+    <w:p>
+      <w:pPr>
+        <w:pStyle w:val="Tekstwiodcy"/>
+        <w:numPr>
+          <w:ilvl w:val="2"/>
+          <w:numId w:val="5"/>
+        </w:numPr>
+      </w:pPr>
+      <w:r>
+        <w:lastRenderedPageBreak/>
+        <w:t>Prostopadłościan</w:t>
+      </w:r>
+    </w:p>
+    <w:p>
+      <w:pPr>
+        <w:pStyle w:val="Tekstwiodcy"/>
+        <w:numPr>
+          <w:ilvl w:val="2"/>
+          <w:numId w:val="5"/>
+        </w:numPr>
+      </w:pPr>
+      <w:r>
+        <w:t>Wal</w:t>
+      </w:r>
+      <w:r>
+        <w:t>ec</w:t>
+      </w:r>
+    </w:p>
+    <w:p>
+      <w:pPr>
+        <w:pStyle w:val="Tekstwiodcy"/>
+        <w:numPr>
+          <w:ilvl w:val="2"/>
+          <w:numId w:val="5"/>
+        </w:numPr>
+      </w:pPr>
+      <w:r>
+        <w:t>Stoż</w:t>
+      </w:r>
+      <w:r>
+        <w:t>ek</w:t>
+      </w:r>
+      <w:r>
+        <w:t xml:space="preserve"> </w:t>
+      </w:r>
+    </w:p>
+    <w:p>
+      <w:pPr>
+        <w:pStyle w:val="Tekstwiodcy"/>
+        <w:numPr>
+          <w:ilvl w:val="2"/>
+          <w:numId w:val="5"/>
+        </w:numPr>
+      </w:pPr>
+      <w:r>
+        <w:t xml:space="preserve">Otoczka wypukła, wykorzystująca algorytm </w:t>
+      </w:r>
+      <w:r>
+        <w:t>Gilbert</w:t>
+      </w:r>
+      <w:r>
+        <w:t xml:space="preserve">a </w:t>
+      </w:r>
+      <w:r>
+        <w:t>–</w:t>
+      </w:r>
+      <w:r>
+        <w:t xml:space="preserve"> </w:t>
+      </w:r>
+      <w:r>
+        <w:t>Johnson</w:t>
+      </w:r>
+      <w:r>
+        <w:t xml:space="preserve">a </w:t>
+      </w:r>
+      <w:r>
+        <w:t>–</w:t>
+      </w:r>
+      <w:r>
+        <w:t xml:space="preserve"> </w:t>
+      </w:r>
+      <w:proofErr w:type="spellStart"/>
+      <w:r>
+        <w:t>Keerthi</w:t>
+      </w:r>
+      <w:r>
+        <w:t>ego</w:t>
+      </w:r>
+      <w:proofErr w:type="spellEnd"/>
+    </w:p>
+    <w:p>
+      <w:pPr>
+        <w:pStyle w:val="Tekstwiodcy"/>
+        <w:numPr>
+          <w:ilvl w:val="2"/>
+          <w:numId w:val="5"/>
+        </w:numPr>
+      </w:pPr>
+      <w:r>
+        <w:t>Otoczka niewypukła</w:t>
+      </w:r>
+    </w:p>
+    <w:p>
+      <w:pPr>
+        <w:pStyle w:val="Tekstwiodcy"/>
+        <w:numPr>
+          <w:ilvl w:val="2"/>
+          <w:numId w:val="5"/>
+        </w:numPr>
+      </w:pPr>
+      <w:r>
+        <w:t xml:space="preserve">Siatka trójkątów </w:t>
+      </w:r>
+    </w:p>
+    <w:p>
+      <w:pPr>
+        <w:pStyle w:val="Tekstwiodcy"/>
+        <w:numPr>
+          <w:ilvl w:val="1"/>
+          <w:numId w:val="5"/>
+        </w:numPr>
+      </w:pPr>
+      <w:r>
+        <w:t>Opcjonalny zestaw optymalizacji pod</w:t>
+      </w:r>
+      <w:r>
+        <w:t xml:space="preserve"> kątem technologii CUDA oraz </w:t>
+      </w:r>
+      <w:proofErr w:type="spellStart"/>
+      <w:r>
+        <w:t>OpenCL</w:t>
+      </w:r>
+      <w:proofErr w:type="spellEnd"/>
+    </w:p>
+    <w:p>
+      <w:pPr>
+        <w:pStyle w:val="Tekstwiodcy"/>
+        <w:ind w:firstLine="0"/>
+      </w:pPr>
+      <w:r>
+        <w:t xml:space="preserve">Dodatkowym atutem dla potencjalnego użytkownika tej biblioteki może być dosyć obszerne forum projektu, na którym dyskutowane są problemy programistów podczas użytkowania tej biblioteki, gdzie często wypowiadają się jej </w:t>
+      </w:r>
+      <w:proofErr w:type="spellStart"/>
+      <w:r>
+        <w:t>kontrybutorzy</w:t>
+      </w:r>
+      <w:proofErr w:type="spellEnd"/>
+      <w:r>
+        <w:t>. Znacząco ułatwia to użytkowanie podczas realnego tworzenia aplikacji, ponieważ ze względu na złożoność rozwiązania nie można poznać go dogłębnie z każdej strony w stosunkowo krótkim czasie.</w:t>
+      </w:r>
+    </w:p>
+    <w:p>
+      <w:pPr>
+        <w:pStyle w:val="Tekstwiodcy"/>
+        <w:ind w:firstLine="431"/>
+      </w:pPr>
+      <w:r>
+        <w:t xml:space="preserve">Rozwiązanie to jest bardzo docenione w środowisku, o czym świadczy fakt, że jest to zintegrowany w takich programach jak </w:t>
+      </w:r>
+      <w:proofErr w:type="spellStart"/>
+      <w:r>
+        <w:t>Blender</w:t>
+      </w:r>
+      <w:proofErr w:type="spellEnd"/>
+      <w:r>
+        <w:t xml:space="preserve">, </w:t>
+      </w:r>
+      <w:proofErr w:type="spellStart"/>
+      <w:r>
+        <w:t>Houdini</w:t>
+      </w:r>
+      <w:proofErr w:type="spellEnd"/>
+      <w:r>
+        <w:t xml:space="preserve">, </w:t>
+      </w:r>
+      <w:proofErr w:type="spellStart"/>
+      <w:r>
+        <w:t>SoftImage</w:t>
+      </w:r>
+      <w:proofErr w:type="spellEnd"/>
+      <w:r>
+        <w:t xml:space="preserve"> czy </w:t>
+      </w:r>
+      <w:r>
+        <w:t>C</w:t>
+      </w:r>
+      <w:r>
+        <w:t>inema</w:t>
+      </w:r>
+      <w:r>
+        <w:t xml:space="preserve"> 4D</w:t>
+      </w:r>
+      <w:r>
+        <w:t xml:space="preserve">. Dodatkowo można wspomnieć, że jako rozwiązanie działające w czasie rzeczywistym również sprawdza się doskonale o czym świadczy fakt że zostało ono użyte w takich produkcjach jak Grand </w:t>
+      </w:r>
+      <w:proofErr w:type="spellStart"/>
+      <w:r>
+        <w:t>Theft</w:t>
+      </w:r>
+      <w:proofErr w:type="spellEnd"/>
+      <w:r>
+        <w:t xml:space="preserve"> Auto V, DIRT oraz </w:t>
+      </w:r>
+      <w:r>
+        <w:t xml:space="preserve">Red </w:t>
+      </w:r>
+      <w:proofErr w:type="spellStart"/>
+      <w:r>
+        <w:t>Dead</w:t>
+      </w:r>
+      <w:proofErr w:type="spellEnd"/>
+      <w:r>
+        <w:t xml:space="preserve"> </w:t>
+      </w:r>
+      <w:proofErr w:type="spellStart"/>
+      <w:r>
+        <w:t>Redemption</w:t>
+      </w:r>
+      <w:proofErr w:type="spellEnd"/>
+      <w:r>
+        <w:t>.</w:t>
+      </w:r>
+    </w:p>
+    <w:p>
+      <w:pPr>
+        <w:pStyle w:val="Tekstwiodcy"/>
+        <w:ind w:firstLine="431"/>
+      </w:pPr>
+    </w:p>
+    <w:p>
+      <w:pPr>
+        <w:pStyle w:val="NrNagwek3"/>
+      </w:pPr>
+      <w:bookmarkStart w:id="22" w:name="_Toc466844142"/>
+      <w:proofErr w:type="spellStart"/>
+      <w:r>
+        <w:t>DirectXTK</w:t>
       </w:r>
       <w:bookmarkEnd w:id="22"/>
-    </w:p>
-    <w:p>
-      <w:pPr>
-        <w:pStyle w:val="Listing"/>
-        <w:rPr>
-          <w:lang w:val="en-US"/>
-        </w:rPr>
-      </w:pPr>
-      <w:r>
-        <w:rPr>
-          <w:lang w:val="en-US"/>
-        </w:rPr>
-        <w:t>GET /script/Articles/Latest.aspx HTTP/1.1</w:t>
-      </w:r>
-      <w:r>
-        <w:rPr>
-          <w:lang w:val="en-US"/>
-        </w:rPr>
-        <w:br/>
-      </w:r>
-      <w:r>
-        <w:rPr>
-          <w:lang w:val="en-US"/>
-        </w:rPr>
-        <w:t>Host: www.codeproject.com</w:t>
-      </w:r>
-      <w:r>
-        <w:rPr>
-          <w:lang w:val="en-US"/>
-        </w:rPr>
-        <w:br/>
-      </w:r>
-      <w:r>
-        <w:rPr>
-          <w:lang w:val="en-US"/>
-        </w:rPr>
-        <w:t xml:space="preserve">Connection: keep </w:t>
-      </w:r>
-      <w:r>
-        <w:rPr>
-          <w:lang w:val="en-US"/>
-        </w:rPr>
-        <w:t>–</w:t>
-      </w:r>
-      <w:r>
-        <w:rPr>
-          <w:lang w:val="en-US"/>
-        </w:rPr>
-        <w:t>alive</w:t>
-      </w:r>
-      <w:r>
-        <w:rPr>
-          <w:lang w:val="en-US"/>
-        </w:rPr>
-        <w:br/>
-      </w:r>
-      <w:r>
-        <w:rPr>
-          <w:lang w:val="en-US"/>
-        </w:rPr>
-        <w:t>Cache -Control: max-age=0</w:t>
-      </w:r>
-      <w:r>
-        <w:rPr>
-          <w:lang w:val="en-US"/>
-        </w:rPr>
-        <w:br/>
-      </w:r>
-      <w:r>
-        <w:rPr>
-          <w:lang w:val="en-US"/>
-        </w:rPr>
-        <w:t>Accept: text/html ,application/xhtml+xml,application/xml</w:t>
-      </w:r>
-      <w:r>
-        <w:rPr>
-          <w:lang w:val="en-US"/>
-        </w:rPr>
-        <w:t>|</w:t>
-      </w:r>
-      <w:r>
-        <w:rPr>
-          <w:lang w:val="en-US"/>
-        </w:rPr>
-        <w:br/>
-      </w:r>
-      <w:r>
-        <w:rPr>
-          <w:lang w:val="en-US"/>
-        </w:rPr>
-        <w:t>User -Agent: Mozilla/5.0 ...</w:t>
-      </w:r>
-      <w:r>
-        <w:rPr>
-          <w:lang w:val="en-US"/>
-        </w:rPr>
-        <w:br/>
-      </w:r>
-      <w:r>
-        <w:rPr>
-          <w:lang w:val="en-US"/>
-        </w:rPr>
-        <w:t>Accept -Encoding: gzip ,deflate ,sdch</w:t>
-      </w:r>
-      <w:r>
-        <w:rPr>
-          <w:lang w:val="en-US"/>
-        </w:rPr>
-        <w:br/>
-      </w:r>
-      <w:r>
-        <w:rPr>
-          <w:lang w:val="en-US"/>
-        </w:rPr>
-        <w:t>Accept -Language: en-US...</w:t>
-      </w:r>
-      <w:r>
-        <w:rPr>
-          <w:lang w:val="en-US"/>
-        </w:rPr>
-        <w:br/>
-      </w:r>
-      <w:r>
-        <w:rPr>
-          <w:lang w:val="en-US"/>
-        </w:rPr>
-        <w:t>Accept -Charset: windows -1251,utf -8...</w:t>
-      </w:r>
+      <w:proofErr w:type="spellEnd"/>
     </w:p>
     <w:p>
       <w:pPr>
         <w:pStyle w:val="Tekstwiodcy"/>
-        <w:rPr>
-          <w:lang w:val="en-US"/>
-        </w:rPr>
-      </w:pPr>
-      <w:r>
-        <w:rPr>
-          <w:lang w:val="en-US"/>
-        </w:rPr>
-        <w:lastRenderedPageBreak/>
-        <w:t>Lorem ipsum dolor sit amet, consectetur adipiscing elit. Mauris id dapibus enim. Etiam lobortis pulvinar enim in maximus.</w:t>
-      </w:r>
+      </w:pPr>
+    </w:p>
+    <w:p>
+      <w:pPr>
+        <w:pStyle w:val="NrNagwek2"/>
+      </w:pPr>
+      <w:bookmarkStart w:id="23" w:name="_Toc466844143"/>
+      <w:r>
+        <w:t>Opis działania</w:t>
+      </w:r>
+      <w:bookmarkEnd w:id="23"/>
+    </w:p>
+    <w:p>
+      <w:pPr>
+        <w:pStyle w:val="NrNagwek2"/>
+      </w:pPr>
+      <w:bookmarkStart w:id="24" w:name="_Toc466844144"/>
+      <w:r>
+        <w:t>Opis użytkowania</w:t>
+      </w:r>
+      <w:bookmarkEnd w:id="24"/>
     </w:p>
     <w:p>
       <w:pPr>
@@ -3485,7 +5527,6 @@
           <w:bCs/>
           <w:sz w:val="60"/>
           <w:szCs w:val="28"/>
-          <w:lang w:val="en-US"/>
         </w:rPr>
       </w:pPr>
       <w:r>
@@ -3499,12 +5540,45 @@
       <w:pPr>
         <w:pStyle w:val="NrNagwek1"/>
       </w:pPr>
-      <w:bookmarkStart w:id="23" w:name="_Toc466824751"/>
+      <w:bookmarkStart w:id="25" w:name="_Toc466844145"/>
       <w:r>
         <w:lastRenderedPageBreak/>
-        <w:t>Podsumowanie i wnioski</w:t>
-      </w:r>
-      <w:bookmarkEnd w:id="23"/>
+        <w:t>Testy</w:t>
+      </w:r>
+      <w:bookmarkEnd w:id="25"/>
+    </w:p>
+    <w:p>
+      <w:pPr>
+        <w:pStyle w:val="NrNagwek2"/>
+      </w:pPr>
+      <w:bookmarkStart w:id="26" w:name="_Toc466844146"/>
+      <w:r>
+        <w:t>Plan testów</w:t>
+      </w:r>
+      <w:bookmarkEnd w:id="26"/>
+    </w:p>
+    <w:p>
+      <w:pPr>
+        <w:pStyle w:val="NrNagwek2"/>
+      </w:pPr>
+      <w:bookmarkStart w:id="27" w:name="_Toc466844147"/>
+      <w:r>
+        <w:t>Wyniki</w:t>
+      </w:r>
+      <w:bookmarkEnd w:id="27"/>
+    </w:p>
+    <w:p>
+      <w:pPr>
+        <w:pStyle w:val="NrNagwek2"/>
+      </w:pPr>
+      <w:bookmarkStart w:id="28" w:name="_Toc466844148"/>
+      <w:r>
+        <w:t>Wnioski</w:t>
+      </w:r>
+      <w:bookmarkEnd w:id="28"/>
+      <w:r>
+        <w:t xml:space="preserve"> </w:t>
+      </w:r>
     </w:p>
     <w:p>
       <w:pPr>
@@ -3514,15 +5588,6 @@
         </w:rPr>
       </w:pPr>
       <w:r>
-        <w:t xml:space="preserve">Lorem ipsum dolor sit amet, consectetur adipiscing elit. Mauris id dapibus enim. Etiam lobortis pulvinar enim in maximus. Aliquam erat volutpat. Integer maximus est turpis, ut bibendum ligula accumsan et. Ut eget vestibulum libero. Aliquam erat volutpat. Nullam placerat mauris a lectus tincidunt, et aliquet turpis aliquam. </w:t>
-      </w:r>
-      <w:r>
-        <w:rPr>
-          <w:lang w:val="pt-PT"/>
-        </w:rPr>
-        <w:t>Etiam in malesuada lacus. Proin dignissim augue sit amet auctor elementum. Suspendisse potenti. Vivamus suscipit vulputate massa ac molestie. Suspendisse a justo porttitor, commodo mi at, placerat risus. Integer lobortis augue ac neque suscipit, vel sodales lacus fringilla.</w:t>
-      </w:r>
-      <w:r>
         <w:rPr>
           <w:lang w:val="pt-PT"/>
         </w:rPr>
@@ -3531,14 +5596,14 @@
     </w:p>
     <w:p>
       <w:pPr>
-        <w:pStyle w:val="Nagwek1"/>
-      </w:pPr>
-      <w:bookmarkStart w:id="24" w:name="_Toc466824752"/>
+        <w:pStyle w:val="NrNagwek1"/>
+      </w:pPr>
+      <w:bookmarkStart w:id="29" w:name="_Toc466844149"/>
       <w:r>
         <w:lastRenderedPageBreak/>
         <w:t>Literatura</w:t>
       </w:r>
-      <w:bookmarkEnd w:id="24"/>
+      <w:bookmarkEnd w:id="29"/>
     </w:p>
     <w:p>
       <w:pPr>
@@ -3566,36 +5631,30 @@
         <w:fldChar w:fldCharType="end"/>
       </w:r>
       <w:r>
-        <w:t>] M. Bickley, C. Slominski. A MySQL-based data archiver: preliminary results. Proceedings of ICALEPCS07, Paz. 2007. http://www.osti.gov/scitech/servlets/purl/922267 [dostęp dnia 20 czerwca 2015].</w:t>
-      </w:r>
-    </w:p>
-    <w:p>
-      <w:pPr>
-        <w:pStyle w:val="Legenda"/>
-      </w:pPr>
-      <w:r>
-        <w:t>[</w:t>
-      </w:r>
-      <w:r>
-        <w:fldChar w:fldCharType="begin"/>
-      </w:r>
-      <w:r>
-        <w:instrText xml:space="preserve"> SEQ [ \* ARABIC </w:instrText>
-      </w:r>
-      <w:r>
-        <w:fldChar w:fldCharType="separate"/>
-      </w:r>
-      <w:r>
-        <w:rPr>
-          <w:noProof/>
-        </w:rPr>
-        <w:t>2</w:t>
-      </w:r>
-      <w:r>
-        <w:fldChar w:fldCharType="end"/>
-      </w:r>
-      <w:r>
-        <w:t>] J. Jędrzejczyk, B. Sródka. Segmentacja obrazów metodą drzew decyzyjnych. Raport instytutowy, Politechnika Wrocławska, Wydział Elektroniki, 2007.</w:t>
+        <w:t xml:space="preserve">] </w:t>
+      </w:r>
+      <w:r>
+        <w:t>F. D. Luna</w:t>
+      </w:r>
+      <w:r>
+        <w:t xml:space="preserve">. </w:t>
+      </w:r>
+      <w:proofErr w:type="spellStart"/>
+      <w:r>
+        <w:t>Introduction</w:t>
+      </w:r>
+      <w:proofErr w:type="spellEnd"/>
+      <w:r>
+        <w:t xml:space="preserve"> to 3D Game Programming with DirectX 11</w:t>
+      </w:r>
+      <w:r>
+        <w:t xml:space="preserve">, </w:t>
+      </w:r>
+      <w:r>
+        <w:t>Wydawnictwo HELION</w:t>
+      </w:r>
+      <w:r>
+        <w:t>, 2014</w:t>
       </w:r>
     </w:p>
     <w:p>
@@ -3605,22 +5664,7 @@
           <w:szCs w:val="18"/>
         </w:rPr>
       </w:pPr>
-      <w:r>
-        <w:br w:type="page"/>
-      </w:r>
-    </w:p>
-    <w:p>
-      <w:pPr>
-        <w:pStyle w:val="Nagwek1"/>
-      </w:pPr>
-      <w:bookmarkStart w:id="25" w:name="_Toc466824753"/>
-      <w:r>
-        <w:lastRenderedPageBreak/>
-        <w:t>Dodatek A</w:t>
-      </w:r>
-      <w:bookmarkEnd w:id="25"/>
-    </w:p>
-    <w:p/>
+    </w:p>
     <w:sectPr>
       <w:footerReference w:type="default" r:id="rId8"/>
       <w:pgSz w:w="11906" w:h="16838"/>
@@ -3667,7 +5711,6 @@
         <w:docPartUnique/>
       </w:docPartObj>
     </w:sdtPr>
-    <w:sdtEndPr/>
     <w:sdtContent>
       <w:p>
         <w:pPr>
@@ -3687,7 +5730,7 @@
           <w:rPr>
             <w:noProof/>
           </w:rPr>
-          <w:t>16</w:t>
+          <w:t>18</w:t>
         </w:r>
         <w:r>
           <w:rPr>
@@ -3734,6 +5777,119 @@
 <file path=word/numbering.xml><?xml version="1.0" encoding="utf-8"?>
 <w:numbering xmlns:wpc="http://schemas.microsoft.com/office/word/2010/wordprocessingCanvas" xmlns:cx="http://schemas.microsoft.com/office/drawing/2014/chartex" xmlns:cx1="http://schemas.microsoft.com/office/drawing/2015/9/8/chartex" xmlns:cx2="http://schemas.microsoft.com/office/drawing/2015/10/21/chartex" xmlns:cx3="http://schemas.microsoft.com/office/drawing/2016/5/9/chartex" xmlns:cx4="http://schemas.microsoft.com/office/drawing/2016/5/10/chartex" xmlns:cx5="http://schemas.microsoft.com/office/drawing/2016/5/11/chartex" xmlns:mc="http://schemas.openxmlformats.org/markup-compatibility/2006" xmlns:o="urn:schemas-microsoft-com:office:office" xmlns:r="http://schemas.openxmlformats.org/officeDocument/2006/relationships" xmlns:m="http://schemas.openxmlformats.org/officeDocument/2006/math" xmlns:v="urn:schemas-microsoft-com:vml" xmlns:wp14="http://schemas.microsoft.com/office/word/2010/wordprocessingDrawing" xmlns:wp="http://schemas.openxmlformats.org/drawingml/2006/wordprocessingDrawing" xmlns:w10="urn:schemas-microsoft-com:office:word" xmlns:w="http://schemas.openxmlformats.org/wordprocessingml/2006/main" xmlns:w14="http://schemas.microsoft.com/office/word/2010/wordml" xmlns:w15="http://schemas.microsoft.com/office/word/2012/wordml" xmlns:w16se="http://schemas.microsoft.com/office/word/2015/wordml/symex" xmlns:wpg="http://schemas.microsoft.com/office/word/2010/wordprocessingGroup" xmlns:wpi="http://schemas.microsoft.com/office/word/2010/wordprocessingInk" xmlns:wne="http://schemas.microsoft.com/office/word/2006/wordml" xmlns:wps="http://schemas.microsoft.com/office/word/2010/wordprocessingShape" mc:Ignorable="w14 w15 w16se wp14">
   <w:abstractNum w:abstractNumId="0" w15:restartNumberingAfterBreak="0">
+    <w:nsid w:val="041A7724"/>
+    <w:multiLevelType w:val="hybridMultilevel"/>
+    <w:tmpl w:val="B978D56E"/>
+    <w:lvl w:ilvl="0" w:tplc="E0DAA17A">
+      <w:start w:val="1"/>
+      <w:numFmt w:val="bullet"/>
+      <w:lvlText w:val=""/>
+      <w:lvlJc w:val="left"/>
+      <w:pPr>
+        <w:ind w:left="1068" w:hanging="360"/>
+      </w:pPr>
+      <w:rPr>
+        <w:rFonts w:ascii="Symbol" w:hAnsi="Symbol" w:hint="default"/>
+      </w:rPr>
+    </w:lvl>
+    <w:lvl w:ilvl="1" w:tplc="A3A225DC">
+      <w:start w:val="1"/>
+      <w:numFmt w:val="bullet"/>
+      <w:lvlText w:val="­"/>
+      <w:lvlJc w:val="left"/>
+      <w:pPr>
+        <w:ind w:left="1363" w:hanging="360"/>
+      </w:pPr>
+      <w:rPr>
+        <w:rFonts w:ascii="Courier New" w:hAnsi="Courier New" w:hint="default"/>
+      </w:rPr>
+    </w:lvl>
+    <w:lvl w:ilvl="2" w:tplc="04150005" w:tentative="1">
+      <w:start w:val="1"/>
+      <w:numFmt w:val="bullet"/>
+      <w:lvlText w:val=""/>
+      <w:lvlJc w:val="left"/>
+      <w:pPr>
+        <w:ind w:left="2083" w:hanging="360"/>
+      </w:pPr>
+      <w:rPr>
+        <w:rFonts w:ascii="Wingdings" w:hAnsi="Wingdings" w:hint="default"/>
+      </w:rPr>
+    </w:lvl>
+    <w:lvl w:ilvl="3" w:tplc="04150001" w:tentative="1">
+      <w:start w:val="1"/>
+      <w:numFmt w:val="bullet"/>
+      <w:lvlText w:val=""/>
+      <w:lvlJc w:val="left"/>
+      <w:pPr>
+        <w:ind w:left="2803" w:hanging="360"/>
+      </w:pPr>
+      <w:rPr>
+        <w:rFonts w:ascii="Symbol" w:hAnsi="Symbol" w:hint="default"/>
+      </w:rPr>
+    </w:lvl>
+    <w:lvl w:ilvl="4" w:tplc="04150003" w:tentative="1">
+      <w:start w:val="1"/>
+      <w:numFmt w:val="bullet"/>
+      <w:lvlText w:val="o"/>
+      <w:lvlJc w:val="left"/>
+      <w:pPr>
+        <w:ind w:left="3523" w:hanging="360"/>
+      </w:pPr>
+      <w:rPr>
+        <w:rFonts w:ascii="Courier New" w:hAnsi="Courier New" w:cs="Courier New" w:hint="default"/>
+      </w:rPr>
+    </w:lvl>
+    <w:lvl w:ilvl="5" w:tplc="04150005" w:tentative="1">
+      <w:start w:val="1"/>
+      <w:numFmt w:val="bullet"/>
+      <w:lvlText w:val=""/>
+      <w:lvlJc w:val="left"/>
+      <w:pPr>
+        <w:ind w:left="4243" w:hanging="360"/>
+      </w:pPr>
+      <w:rPr>
+        <w:rFonts w:ascii="Wingdings" w:hAnsi="Wingdings" w:hint="default"/>
+      </w:rPr>
+    </w:lvl>
+    <w:lvl w:ilvl="6" w:tplc="04150001" w:tentative="1">
+      <w:start w:val="1"/>
+      <w:numFmt w:val="bullet"/>
+      <w:lvlText w:val=""/>
+      <w:lvlJc w:val="left"/>
+      <w:pPr>
+        <w:ind w:left="4963" w:hanging="360"/>
+      </w:pPr>
+      <w:rPr>
+        <w:rFonts w:ascii="Symbol" w:hAnsi="Symbol" w:hint="default"/>
+      </w:rPr>
+    </w:lvl>
+    <w:lvl w:ilvl="7" w:tplc="04150003" w:tentative="1">
+      <w:start w:val="1"/>
+      <w:numFmt w:val="bullet"/>
+      <w:lvlText w:val="o"/>
+      <w:lvlJc w:val="left"/>
+      <w:pPr>
+        <w:ind w:left="5683" w:hanging="360"/>
+      </w:pPr>
+      <w:rPr>
+        <w:rFonts w:ascii="Courier New" w:hAnsi="Courier New" w:cs="Courier New" w:hint="default"/>
+      </w:rPr>
+    </w:lvl>
+    <w:lvl w:ilvl="8" w:tplc="04150005" w:tentative="1">
+      <w:start w:val="1"/>
+      <w:numFmt w:val="bullet"/>
+      <w:lvlText w:val=""/>
+      <w:lvlJc w:val="left"/>
+      <w:pPr>
+        <w:ind w:left="6403" w:hanging="360"/>
+      </w:pPr>
+      <w:rPr>
+        <w:rFonts w:ascii="Wingdings" w:hAnsi="Wingdings" w:hint="default"/>
+      </w:rPr>
+    </w:lvl>
+  </w:abstractNum>
+  <w:abstractNum w:abstractNumId="1" w15:restartNumberingAfterBreak="0">
     <w:nsid w:val="13C51C6C"/>
     <w:multiLevelType w:val="multilevel"/>
     <w:tmpl w:val="3FC4C950"/>
@@ -3850,7 +6006,120 @@
       </w:rPr>
     </w:lvl>
   </w:abstractNum>
-  <w:abstractNum w:abstractNumId="1" w15:restartNumberingAfterBreak="0">
+  <w:abstractNum w:abstractNumId="2" w15:restartNumberingAfterBreak="0">
+    <w:nsid w:val="1874523A"/>
+    <w:multiLevelType w:val="hybridMultilevel"/>
+    <w:tmpl w:val="72188C6E"/>
+    <w:lvl w:ilvl="0" w:tplc="E0DAA17A">
+      <w:start w:val="1"/>
+      <w:numFmt w:val="bullet"/>
+      <w:lvlText w:val=""/>
+      <w:lvlJc w:val="left"/>
+      <w:pPr>
+        <w:ind w:left="785" w:hanging="360"/>
+      </w:pPr>
+      <w:rPr>
+        <w:rFonts w:ascii="Symbol" w:hAnsi="Symbol" w:hint="default"/>
+      </w:rPr>
+    </w:lvl>
+    <w:lvl w:ilvl="1" w:tplc="04150003" w:tentative="1">
+      <w:start w:val="1"/>
+      <w:numFmt w:val="bullet"/>
+      <w:lvlText w:val="o"/>
+      <w:lvlJc w:val="left"/>
+      <w:pPr>
+        <w:ind w:left="1505" w:hanging="360"/>
+      </w:pPr>
+      <w:rPr>
+        <w:rFonts w:ascii="Courier New" w:hAnsi="Courier New" w:cs="Courier New" w:hint="default"/>
+      </w:rPr>
+    </w:lvl>
+    <w:lvl w:ilvl="2" w:tplc="04150005" w:tentative="1">
+      <w:start w:val="1"/>
+      <w:numFmt w:val="bullet"/>
+      <w:lvlText w:val=""/>
+      <w:lvlJc w:val="left"/>
+      <w:pPr>
+        <w:ind w:left="2225" w:hanging="360"/>
+      </w:pPr>
+      <w:rPr>
+        <w:rFonts w:ascii="Wingdings" w:hAnsi="Wingdings" w:hint="default"/>
+      </w:rPr>
+    </w:lvl>
+    <w:lvl w:ilvl="3" w:tplc="04150001" w:tentative="1">
+      <w:start w:val="1"/>
+      <w:numFmt w:val="bullet"/>
+      <w:lvlText w:val=""/>
+      <w:lvlJc w:val="left"/>
+      <w:pPr>
+        <w:ind w:left="2945" w:hanging="360"/>
+      </w:pPr>
+      <w:rPr>
+        <w:rFonts w:ascii="Symbol" w:hAnsi="Symbol" w:hint="default"/>
+      </w:rPr>
+    </w:lvl>
+    <w:lvl w:ilvl="4" w:tplc="04150003" w:tentative="1">
+      <w:start w:val="1"/>
+      <w:numFmt w:val="bullet"/>
+      <w:lvlText w:val="o"/>
+      <w:lvlJc w:val="left"/>
+      <w:pPr>
+        <w:ind w:left="3665" w:hanging="360"/>
+      </w:pPr>
+      <w:rPr>
+        <w:rFonts w:ascii="Courier New" w:hAnsi="Courier New" w:cs="Courier New" w:hint="default"/>
+      </w:rPr>
+    </w:lvl>
+    <w:lvl w:ilvl="5" w:tplc="04150005" w:tentative="1">
+      <w:start w:val="1"/>
+      <w:numFmt w:val="bullet"/>
+      <w:lvlText w:val=""/>
+      <w:lvlJc w:val="left"/>
+      <w:pPr>
+        <w:ind w:left="4385" w:hanging="360"/>
+      </w:pPr>
+      <w:rPr>
+        <w:rFonts w:ascii="Wingdings" w:hAnsi="Wingdings" w:hint="default"/>
+      </w:rPr>
+    </w:lvl>
+    <w:lvl w:ilvl="6" w:tplc="04150001" w:tentative="1">
+      <w:start w:val="1"/>
+      <w:numFmt w:val="bullet"/>
+      <w:lvlText w:val=""/>
+      <w:lvlJc w:val="left"/>
+      <w:pPr>
+        <w:ind w:left="5105" w:hanging="360"/>
+      </w:pPr>
+      <w:rPr>
+        <w:rFonts w:ascii="Symbol" w:hAnsi="Symbol" w:hint="default"/>
+      </w:rPr>
+    </w:lvl>
+    <w:lvl w:ilvl="7" w:tplc="04150003" w:tentative="1">
+      <w:start w:val="1"/>
+      <w:numFmt w:val="bullet"/>
+      <w:lvlText w:val="o"/>
+      <w:lvlJc w:val="left"/>
+      <w:pPr>
+        <w:ind w:left="5825" w:hanging="360"/>
+      </w:pPr>
+      <w:rPr>
+        <w:rFonts w:ascii="Courier New" w:hAnsi="Courier New" w:cs="Courier New" w:hint="default"/>
+      </w:rPr>
+    </w:lvl>
+    <w:lvl w:ilvl="8" w:tplc="04150005" w:tentative="1">
+      <w:start w:val="1"/>
+      <w:numFmt w:val="bullet"/>
+      <w:lvlText w:val=""/>
+      <w:lvlJc w:val="left"/>
+      <w:pPr>
+        <w:ind w:left="6545" w:hanging="360"/>
+      </w:pPr>
+      <w:rPr>
+        <w:rFonts w:ascii="Wingdings" w:hAnsi="Wingdings" w:hint="default"/>
+      </w:rPr>
+    </w:lvl>
+  </w:abstractNum>
+  <w:abstractNum w:abstractNumId="3" w15:restartNumberingAfterBreak="0">
     <w:nsid w:val="4FF22B94"/>
     <w:multiLevelType w:val="multilevel"/>
     <w:tmpl w:val="0415001F"/>
@@ -3936,11 +6205,133 @@
       </w:pPr>
     </w:lvl>
   </w:abstractNum>
+  <w:abstractNum w:abstractNumId="4" w15:restartNumberingAfterBreak="0">
+    <w:nsid w:val="56315284"/>
+    <w:multiLevelType w:val="hybridMultilevel"/>
+    <w:tmpl w:val="13E81BA8"/>
+    <w:lvl w:ilvl="0" w:tplc="A3A225DC">
+      <w:start w:val="1"/>
+      <w:numFmt w:val="bullet"/>
+      <w:lvlText w:val="­"/>
+      <w:lvlJc w:val="left"/>
+      <w:pPr>
+        <w:ind w:left="791" w:hanging="360"/>
+      </w:pPr>
+      <w:rPr>
+        <w:rFonts w:ascii="Courier New" w:hAnsi="Courier New" w:hint="default"/>
+      </w:rPr>
+    </w:lvl>
+    <w:lvl w:ilvl="1" w:tplc="A3A225DC">
+      <w:start w:val="1"/>
+      <w:numFmt w:val="bullet"/>
+      <w:lvlText w:val="­"/>
+      <w:lvlJc w:val="left"/>
+      <w:pPr>
+        <w:ind w:left="868" w:hanging="360"/>
+      </w:pPr>
+      <w:rPr>
+        <w:rFonts w:ascii="Courier New" w:hAnsi="Courier New" w:hint="default"/>
+      </w:rPr>
+    </w:lvl>
+    <w:lvl w:ilvl="2" w:tplc="A3A225DC">
+      <w:start w:val="1"/>
+      <w:numFmt w:val="bullet"/>
+      <w:lvlText w:val="­"/>
+      <w:lvlJc w:val="left"/>
+      <w:pPr>
+        <w:ind w:left="1588" w:hanging="360"/>
+      </w:pPr>
+      <w:rPr>
+        <w:rFonts w:ascii="Courier New" w:hAnsi="Courier New" w:hint="default"/>
+      </w:rPr>
+    </w:lvl>
+    <w:lvl w:ilvl="3" w:tplc="04150001" w:tentative="1">
+      <w:start w:val="1"/>
+      <w:numFmt w:val="bullet"/>
+      <w:lvlText w:val=""/>
+      <w:lvlJc w:val="left"/>
+      <w:pPr>
+        <w:ind w:left="2308" w:hanging="360"/>
+      </w:pPr>
+      <w:rPr>
+        <w:rFonts w:ascii="Symbol" w:hAnsi="Symbol" w:hint="default"/>
+      </w:rPr>
+    </w:lvl>
+    <w:lvl w:ilvl="4" w:tplc="04150003" w:tentative="1">
+      <w:start w:val="1"/>
+      <w:numFmt w:val="bullet"/>
+      <w:lvlText w:val="o"/>
+      <w:lvlJc w:val="left"/>
+      <w:pPr>
+        <w:ind w:left="3028" w:hanging="360"/>
+      </w:pPr>
+      <w:rPr>
+        <w:rFonts w:ascii="Courier New" w:hAnsi="Courier New" w:cs="Courier New" w:hint="default"/>
+      </w:rPr>
+    </w:lvl>
+    <w:lvl w:ilvl="5" w:tplc="04150005" w:tentative="1">
+      <w:start w:val="1"/>
+      <w:numFmt w:val="bullet"/>
+      <w:lvlText w:val=""/>
+      <w:lvlJc w:val="left"/>
+      <w:pPr>
+        <w:ind w:left="3748" w:hanging="360"/>
+      </w:pPr>
+      <w:rPr>
+        <w:rFonts w:ascii="Wingdings" w:hAnsi="Wingdings" w:hint="default"/>
+      </w:rPr>
+    </w:lvl>
+    <w:lvl w:ilvl="6" w:tplc="04150001" w:tentative="1">
+      <w:start w:val="1"/>
+      <w:numFmt w:val="bullet"/>
+      <w:lvlText w:val=""/>
+      <w:lvlJc w:val="left"/>
+      <w:pPr>
+        <w:ind w:left="4468" w:hanging="360"/>
+      </w:pPr>
+      <w:rPr>
+        <w:rFonts w:ascii="Symbol" w:hAnsi="Symbol" w:hint="default"/>
+      </w:rPr>
+    </w:lvl>
+    <w:lvl w:ilvl="7" w:tplc="04150003" w:tentative="1">
+      <w:start w:val="1"/>
+      <w:numFmt w:val="bullet"/>
+      <w:lvlText w:val="o"/>
+      <w:lvlJc w:val="left"/>
+      <w:pPr>
+        <w:ind w:left="5188" w:hanging="360"/>
+      </w:pPr>
+      <w:rPr>
+        <w:rFonts w:ascii="Courier New" w:hAnsi="Courier New" w:cs="Courier New" w:hint="default"/>
+      </w:rPr>
+    </w:lvl>
+    <w:lvl w:ilvl="8" w:tplc="04150005" w:tentative="1">
+      <w:start w:val="1"/>
+      <w:numFmt w:val="bullet"/>
+      <w:lvlText w:val=""/>
+      <w:lvlJc w:val="left"/>
+      <w:pPr>
+        <w:ind w:left="5908" w:hanging="360"/>
+      </w:pPr>
+      <w:rPr>
+        <w:rFonts w:ascii="Wingdings" w:hAnsi="Wingdings" w:hint="default"/>
+      </w:rPr>
+    </w:lvl>
+  </w:abstractNum>
   <w:num w:numId="1">
+    <w:abstractNumId w:val="1"/>
+  </w:num>
+  <w:num w:numId="2">
+    <w:abstractNumId w:val="3"/>
+  </w:num>
+  <w:num w:numId="3">
+    <w:abstractNumId w:val="2"/>
+  </w:num>
+  <w:num w:numId="4">
     <w:abstractNumId w:val="0"/>
   </w:num>
-  <w:num w:numId="2">
-    <w:abstractNumId w:val="1"/>
+  <w:num w:numId="5">
+    <w:abstractNumId w:val="4"/>
   </w:num>
 </w:numbering>
 </file>
@@ -4917,12 +7308,33 @@
 
 <file path=word/glossary/fontTable.xml><?xml version="1.0" encoding="utf-8"?>
 <w:fonts xmlns:mc="http://schemas.openxmlformats.org/markup-compatibility/2006" xmlns:r="http://schemas.openxmlformats.org/officeDocument/2006/relationships" xmlns:w="http://schemas.openxmlformats.org/wordprocessingml/2006/main" xmlns:w14="http://schemas.microsoft.com/office/word/2010/wordml" xmlns:w15="http://schemas.microsoft.com/office/word/2012/wordml" xmlns:w16se="http://schemas.microsoft.com/office/word/2015/wordml/symex" mc:Ignorable="w14 w15 w16se">
+  <w:font w:name="Symbol">
+    <w:panose1 w:val="05050102010706020507"/>
+    <w:charset w:val="02"/>
+    <w:family w:val="roman"/>
+    <w:pitch w:val="variable"/>
+    <w:sig w:usb0="00000000" w:usb1="10000000" w:usb2="00000000" w:usb3="00000000" w:csb0="80000000" w:csb1="00000000"/>
+  </w:font>
   <w:font w:name="Times New Roman">
     <w:panose1 w:val="02020603050405020304"/>
     <w:charset w:val="EE"/>
     <w:family w:val="roman"/>
     <w:pitch w:val="variable"/>
     <w:sig w:usb0="E0002EFF" w:usb1="C000785B" w:usb2="00000009" w:usb3="00000000" w:csb0="000001FF" w:csb1="00000000"/>
+  </w:font>
+  <w:font w:name="Courier New">
+    <w:panose1 w:val="02070309020205020404"/>
+    <w:charset w:val="EE"/>
+    <w:family w:val="modern"/>
+    <w:pitch w:val="fixed"/>
+    <w:sig w:usb0="E0002EFF" w:usb1="C0007843" w:usb2="00000009" w:usb3="00000000" w:csb0="000001FF" w:csb1="00000000"/>
+  </w:font>
+  <w:font w:name="Wingdings">
+    <w:panose1 w:val="05000000000000000000"/>
+    <w:charset w:val="02"/>
+    <w:family w:val="auto"/>
+    <w:pitch w:val="variable"/>
+    <w:sig w:usb0="00000000" w:usb1="10000000" w:usb2="00000000" w:usb3="00000000" w:csb0="80000000" w:csb1="00000000"/>
   </w:font>
   <w:font w:name="Calibri">
     <w:panose1 w:val="020F0502020204030204"/>
@@ -4959,13 +7371,6 @@
     <w:pitch w:val="variable"/>
     <w:sig w:usb0="E1002EFF" w:usb1="C000605B" w:usb2="00000029" w:usb3="00000000" w:csb0="000101FF" w:csb1="00000000"/>
   </w:font>
-  <w:font w:name="Courier New">
-    <w:panose1 w:val="02070309020205020404"/>
-    <w:charset w:val="EE"/>
-    <w:family w:val="modern"/>
-    <w:pitch w:val="fixed"/>
-    <w:sig w:usb0="E0002EFF" w:usb1="C0007843" w:usb2="00000009" w:usb3="00000000" w:csb0="000001FF" w:csb1="00000000"/>
-  </w:font>
   <w:font w:name="Calibri Light">
     <w:panose1 w:val="020F0302020204030204"/>
     <w:charset w:val="EE"/>
@@ -4994,6 +7399,7 @@
     <w:rsidRoot w:val="00405E69"/>
     <w:rsid w:val="00405E69"/>
     <w:rsid w:val="00783569"/>
+    <w:rsid w:val="009F01EC"/>
     <w:rsid w:val="009F3A55"/>
   </w:rsids>
   <m:mathPr>
@@ -5751,7 +8157,7 @@
 </file>
 
 <file path=customXml/itemProps1.xml><?xml version="1.0" encoding="utf-8"?>
-<ds:datastoreItem xmlns:ds="http://schemas.openxmlformats.org/officeDocument/2006/customXml" ds:itemID="{69CB5068-EF6B-4250-8F10-5074D08D8C98}">
+<ds:datastoreItem xmlns:ds="http://schemas.openxmlformats.org/officeDocument/2006/customXml" ds:itemID="{805788FB-E9A5-45C7-A655-3784197E6AE5}">
   <ds:schemaRefs>
     <ds:schemaRef ds:uri="http://schemas.openxmlformats.org/officeDocument/2006/bibliography"/>
   </ds:schemaRefs>

</xml_diff>